<commit_message>
Updated documentation with security content / some small adjustments
</commit_message>
<xml_diff>
--- a/Documentation/CLERP-Doc.docx
+++ b/Documentation/CLERP-Doc.docx
@@ -406,36 +406,919 @@
         </w:rPr>
         <w:t>Else: option to automatically order the required amount</w:t>
       </w:r>
+    </w:p>
+    <w:p>
+      <w:pPr>
+        <w:ind w:left="360"/>
+        <w:rPr>
+          <w:lang w:val="en-GB"/>
+        </w:rPr>
+      </w:pPr>
+    </w:p>
+    <w:p>
+      <w:pPr>
+        <w:rPr>
+          <w:lang w:val="en-GB"/>
+        </w:rPr>
+      </w:pPr>
+    </w:p>
+    <w:p>
+      <w:pPr>
+        <w:pStyle w:val="berschrift1"/>
+        <w:rPr>
+          <w:lang w:val="en-GB"/>
+        </w:rPr>
+      </w:pPr>
+      <w:r>
+        <w:rPr>
+          <w:lang w:val="en-GB"/>
+        </w:rPr>
+        <w:t>Non-Functional Requirements</w:t>
+      </w:r>
+    </w:p>
+    <w:p>
+      <w:pPr>
+        <w:pStyle w:val="berschrift2"/>
+        <w:rPr>
+          <w:lang w:val="en-GB"/>
+        </w:rPr>
+      </w:pPr>
+      <w:r>
+        <w:rPr>
+          <w:lang w:val="en-GB"/>
+        </w:rPr>
+        <w:t>General</w:t>
+      </w:r>
+    </w:p>
+    <w:p>
+      <w:pPr>
+        <w:pStyle w:val="Listenabsatz"/>
+        <w:numPr>
+          <w:ilvl w:val="0"/>
+          <w:numId w:val="3"/>
+        </w:numPr>
+        <w:rPr>
+          <w:lang w:val="en-GB"/>
+        </w:rPr>
+      </w:pPr>
+      <w:r>
+        <w:rPr>
+          <w:lang w:val="en-GB"/>
+        </w:rPr>
+        <w:t>CLERP will be a web application, as a single page application</w:t>
+      </w:r>
+    </w:p>
+    <w:p>
+      <w:pPr>
+        <w:pStyle w:val="berschrift2"/>
+        <w:rPr>
+          <w:lang w:val="en-GB"/>
+        </w:rPr>
+      </w:pPr>
+      <w:r>
+        <w:rPr>
+          <w:lang w:val="en-GB"/>
+        </w:rPr>
+        <w:t>Frontend</w:t>
+      </w:r>
+    </w:p>
+    <w:p>
+      <w:pPr>
+        <w:pStyle w:val="Listenabsatz"/>
+        <w:numPr>
+          <w:ilvl w:val="0"/>
+          <w:numId w:val="3"/>
+        </w:numPr>
+        <w:rPr>
+          <w:lang w:val="en-GB"/>
+        </w:rPr>
+      </w:pPr>
+      <w:r>
+        <w:rPr>
+          <w:lang w:val="en-GB"/>
+        </w:rPr>
+        <w:t>The frontend design is primarily</w:t>
+      </w:r>
+      <w:r>
+        <w:rPr>
+          <w:lang w:val="en-GB"/>
+        </w:rPr>
+        <w:t xml:space="preserve"> optimized</w:t>
+      </w:r>
+      <w:r>
+        <w:rPr>
+          <w:lang w:val="en-GB"/>
+        </w:rPr>
+        <w:t xml:space="preserve"> for desktop and tablet devices</w:t>
+      </w:r>
+      <w:r>
+        <w:rPr>
+          <w:lang w:val="en-GB"/>
+        </w:rPr>
+        <w:t>.</w:t>
+      </w:r>
+      <w:r>
+        <w:rPr>
+          <w:lang w:val="en-GB"/>
+        </w:rPr>
+        <w:t xml:space="preserve"> The architectural design should contain the possibility for future mobile implementations.</w:t>
+      </w:r>
+    </w:p>
+    <w:p>
+      <w:pPr>
+        <w:pStyle w:val="Listenabsatz"/>
+        <w:numPr>
+          <w:ilvl w:val="0"/>
+          <w:numId w:val="3"/>
+        </w:numPr>
+        <w:rPr>
+          <w:lang w:val="en-GB"/>
+        </w:rPr>
+      </w:pPr>
+      <w:r>
+        <w:rPr>
+          <w:lang w:val="en-GB"/>
+        </w:rPr>
+        <w:t xml:space="preserve">The frontend will be developed using the angular framework in the version </w:t>
+      </w:r>
+      <w:r>
+        <w:rPr>
+          <w:lang w:val="en-GB"/>
+        </w:rPr>
+        <w:t>7</w:t>
+      </w:r>
+      <w:r>
+        <w:rPr>
+          <w:lang w:val="en-GB"/>
+        </w:rPr>
+        <w:t>.</w:t>
+      </w:r>
+    </w:p>
+    <w:p>
+      <w:pPr>
+        <w:pStyle w:val="Listenabsatz"/>
+        <w:numPr>
+          <w:ilvl w:val="0"/>
+          <w:numId w:val="3"/>
+        </w:numPr>
+        <w:rPr>
+          <w:lang w:val="en-GB"/>
+        </w:rPr>
+      </w:pPr>
+      <w:r>
+        <w:rPr>
+          <w:lang w:val="en-GB"/>
+        </w:rPr>
+        <w:t>The angular 7 framework is using:</w:t>
+      </w:r>
+    </w:p>
+    <w:p>
+      <w:pPr>
+        <w:pStyle w:val="Listenabsatz"/>
+        <w:numPr>
+          <w:ilvl w:val="1"/>
+          <w:numId w:val="3"/>
+        </w:numPr>
+        <w:rPr>
+          <w:lang w:val="en-GB"/>
+        </w:rPr>
+      </w:pPr>
+      <w:r>
+        <w:rPr>
+          <w:lang w:val="en-GB"/>
+        </w:rPr>
+        <w:t>HTML 5</w:t>
+      </w:r>
+    </w:p>
+    <w:p>
+      <w:pPr>
+        <w:pStyle w:val="Listenabsatz"/>
+        <w:numPr>
+          <w:ilvl w:val="1"/>
+          <w:numId w:val="3"/>
+        </w:numPr>
+        <w:rPr>
+          <w:lang w:val="en-GB"/>
+        </w:rPr>
+      </w:pPr>
+      <w:r>
+        <w:rPr>
+          <w:lang w:val="en-GB"/>
+        </w:rPr>
+        <w:t>TypeScript, which will be converted to JS ES5</w:t>
+      </w:r>
+    </w:p>
+    <w:p>
+      <w:pPr>
+        <w:pStyle w:val="Listenabsatz"/>
+        <w:numPr>
+          <w:ilvl w:val="1"/>
+          <w:numId w:val="3"/>
+        </w:numPr>
+        <w:rPr>
+          <w:lang w:val="en-GB"/>
+        </w:rPr>
+      </w:pPr>
+      <w:r>
+        <w:rPr>
+          <w:lang w:val="en-GB"/>
+        </w:rPr>
+        <w:t>SASS, which will be converted to CSS 3</w:t>
+      </w:r>
+    </w:p>
+    <w:p>
+      <w:pPr>
+        <w:pStyle w:val="Listenabsatz"/>
+        <w:numPr>
+          <w:ilvl w:val="0"/>
+          <w:numId w:val="3"/>
+        </w:numPr>
+        <w:rPr>
+          <w:lang w:val="en-GB"/>
+        </w:rPr>
+      </w:pPr>
+      <w:r>
+        <w:rPr>
+          <w:lang w:val="en-GB"/>
+        </w:rPr>
+        <w:t>The frontend will use additionally:</w:t>
+      </w:r>
+    </w:p>
+    <w:p>
+      <w:pPr>
+        <w:pStyle w:val="Listenabsatz"/>
+        <w:numPr>
+          <w:ilvl w:val="1"/>
+          <w:numId w:val="3"/>
+        </w:numPr>
+        <w:rPr>
+          <w:lang w:val="en-GB"/>
+        </w:rPr>
+      </w:pPr>
+      <w:r>
+        <w:rPr>
+          <w:lang w:val="en-GB"/>
+        </w:rPr>
+        <w:t>Bootstrap V4 (customized)</w:t>
+      </w:r>
+    </w:p>
+    <w:p>
+      <w:pPr>
+        <w:pStyle w:val="Listenabsatz"/>
+        <w:numPr>
+          <w:ilvl w:val="1"/>
+          <w:numId w:val="3"/>
+        </w:numPr>
+        <w:rPr>
+          <w:lang w:val="en-GB"/>
+        </w:rPr>
+      </w:pPr>
+      <w:r>
+        <w:rPr>
+          <w:lang w:val="en-GB"/>
+        </w:rPr>
+        <w:t>Font Awesome</w:t>
+      </w:r>
+    </w:p>
+    <w:p>
+      <w:pPr>
+        <w:pStyle w:val="berschrift2"/>
+        <w:rPr>
+          <w:lang w:val="en-GB"/>
+        </w:rPr>
+      </w:pPr>
+      <w:r>
+        <w:rPr>
+          <w:lang w:val="en-GB"/>
+        </w:rPr>
+        <w:t>Backend</w:t>
+      </w:r>
+    </w:p>
+    <w:p>
+      <w:pPr>
+        <w:pStyle w:val="Listenabsatz"/>
+        <w:numPr>
+          <w:ilvl w:val="0"/>
+          <w:numId w:val="3"/>
+        </w:numPr>
+        <w:rPr>
+          <w:lang w:val="en-GB"/>
+        </w:rPr>
+      </w:pPr>
+      <w:r>
+        <w:rPr>
+          <w:lang w:val="en-GB"/>
+        </w:rPr>
+        <w:t>The backend will be an ASP.NET Core Version 2.2 Application implemented as a RESTful API</w:t>
+      </w:r>
+    </w:p>
+    <w:p>
+      <w:pPr>
+        <w:pStyle w:val="Listenabsatz"/>
+        <w:numPr>
+          <w:ilvl w:val="0"/>
+          <w:numId w:val="3"/>
+        </w:numPr>
+        <w:rPr>
+          <w:lang w:val="en-GB"/>
+        </w:rPr>
+      </w:pPr>
+      <w:r>
+        <w:rPr>
+          <w:lang w:val="en-GB"/>
+        </w:rPr>
+        <w:t>The backend will have C# as main language</w:t>
+      </w:r>
+    </w:p>
+    <w:p>
+      <w:pPr>
+        <w:pStyle w:val="Listenabsatz"/>
+        <w:numPr>
+          <w:ilvl w:val="0"/>
+          <w:numId w:val="3"/>
+        </w:numPr>
+        <w:rPr>
+          <w:lang w:val="en-GB"/>
+        </w:rPr>
+      </w:pPr>
+      <w:r>
+        <w:rPr>
+          <w:lang w:val="en-GB"/>
+        </w:rPr>
+        <w:t>The Entity Framework Core will be used for data access</w:t>
+      </w:r>
+      <w:r>
+        <w:rPr>
+          <w:lang w:val="en-GB"/>
+        </w:rPr>
+        <w:t xml:space="preserve"> (ORM)</w:t>
+      </w:r>
+    </w:p>
+    <w:p>
+      <w:pPr>
+        <w:pStyle w:val="Listenabsatz"/>
+        <w:numPr>
+          <w:ilvl w:val="0"/>
+          <w:numId w:val="3"/>
+        </w:numPr>
+        <w:rPr>
+          <w:lang w:val="en-GB"/>
+        </w:rPr>
+      </w:pPr>
+      <w:r>
+        <w:rPr>
+          <w:lang w:val="en-GB"/>
+        </w:rPr>
+        <w:lastRenderedPageBreak/>
+        <w:t>The database will be generated and designed using the Code-</w:t>
+      </w:r>
+      <w:proofErr w:type="gramStart"/>
+      <w:r>
+        <w:rPr>
+          <w:lang w:val="en-GB"/>
+        </w:rPr>
+        <w:t>First-Principle</w:t>
+      </w:r>
+      <w:proofErr w:type="gramEnd"/>
+      <w:r>
+        <w:rPr>
+          <w:lang w:val="en-GB"/>
+        </w:rPr>
+        <w:t xml:space="preserve"> (Exceptions: Views and other unsupported elements in EF Core)</w:t>
+      </w:r>
+    </w:p>
+    <w:p>
+      <w:pPr>
+        <w:pStyle w:val="Listenabsatz"/>
+        <w:numPr>
+          <w:ilvl w:val="0"/>
+          <w:numId w:val="3"/>
+        </w:numPr>
+        <w:rPr>
+          <w:lang w:val="en-GB"/>
+        </w:rPr>
+      </w:pPr>
+      <w:r>
+        <w:rPr>
+          <w:lang w:val="en-GB"/>
+        </w:rPr>
+        <w:t>The database will run on a MSSQL (-Express) server</w:t>
+      </w:r>
+    </w:p>
+    <w:p>
+      <w:pPr>
+        <w:pStyle w:val="Listenabsatz"/>
+        <w:numPr>
+          <w:ilvl w:val="0"/>
+          <w:numId w:val="3"/>
+        </w:numPr>
+        <w:rPr>
+          <w:lang w:val="en-GB"/>
+        </w:rPr>
+      </w:pPr>
+      <w:r>
+        <w:rPr>
+          <w:lang w:val="en-GB"/>
+        </w:rPr>
+        <w:t>The database will contain specific tables which are indexed</w:t>
+      </w:r>
+    </w:p>
+    <w:p>
+      <w:pPr>
+        <w:pStyle w:val="berschrift1"/>
+        <w:rPr>
+          <w:lang w:val="en-GB"/>
+        </w:rPr>
+      </w:pPr>
+      <w:r>
+        <w:rPr>
+          <w:lang w:val="en-GB"/>
+        </w:rPr>
+        <w:t>Security</w:t>
+      </w:r>
+    </w:p>
+    <w:p>
+      <w:pPr>
+        <w:pStyle w:val="berschrift2"/>
+        <w:rPr>
+          <w:lang w:val="en-GB"/>
+        </w:rPr>
+      </w:pPr>
+      <w:r>
+        <w:rPr>
+          <w:lang w:val="en-GB"/>
+        </w:rPr>
+        <w:t>Overall API Security</w:t>
+      </w:r>
+    </w:p>
+    <w:p>
+      <w:pPr>
+        <w:rPr>
+          <w:lang w:val="en-GB"/>
+        </w:rPr>
+      </w:pPr>
+      <w:r>
+        <w:rPr>
+          <w:lang w:val="en-GB"/>
+        </w:rPr>
+        <w:t>In the backend we’re using an ASP.NET Core REST API. The asp.net</w:t>
+      </w:r>
+      <w:r>
+        <w:rPr>
+          <w:lang w:val="en-GB"/>
+        </w:rPr>
+        <w:t xml:space="preserve"> core</w:t>
+      </w:r>
+      <w:r>
+        <w:rPr>
+          <w:lang w:val="en-GB"/>
+        </w:rPr>
+        <w:t xml:space="preserve"> framework provides by default already useful helpers and automated procedures to secure the application, such as automated token validation, </w:t>
+      </w:r>
+      <w:r>
+        <w:rPr>
+          <w:lang w:val="en-GB"/>
+        </w:rPr>
+        <w:t xml:space="preserve">require https request etc. Our app so configured, that only HTTPS request are accepted instead of unsecure HTTP request. We did this to provide a decent base protection against man in the middle attacks (the content of HTTPS request is encoded and not submitted plain with HTTP). </w:t>
+      </w:r>
+      <w:r>
+        <w:rPr>
+          <w:lang w:val="en-GB"/>
+        </w:rPr>
+        <w:t xml:space="preserve">We realised this HTTPS enforcement with the HSTS options and </w:t>
+      </w:r>
+      <w:proofErr w:type="spellStart"/>
+      <w:r>
+        <w:rPr>
+          <w:lang w:val="en-GB"/>
+        </w:rPr>
+        <w:t>HTTPSRedirect</w:t>
+      </w:r>
+      <w:proofErr w:type="spellEnd"/>
+      <w:r>
+        <w:rPr>
+          <w:lang w:val="en-GB"/>
+        </w:rPr>
+        <w:t xml:space="preserve"> features provided by the asp.net core</w:t>
+      </w:r>
+      <w:r>
+        <w:rPr>
+          <w:rStyle w:val="Funotenzeichen"/>
+          <w:lang w:val="en-GB"/>
+        </w:rPr>
+        <w:footnoteReference w:id="1"/>
+      </w:r>
+      <w:r>
+        <w:rPr>
+          <w:lang w:val="en-GB"/>
+        </w:rPr>
+        <w:t xml:space="preserve">. </w:t>
+      </w:r>
+    </w:p>
+    <w:p>
+      <w:pPr>
+        <w:rPr>
+          <w:lang w:val="en-GB"/>
+        </w:rPr>
+      </w:pPr>
+      <w:r>
+        <w:rPr>
+          <w:lang w:val="en-GB"/>
+        </w:rPr>
+        <w:t>We didn’t use the frameworks built in CSRF protection features, because we don’t need it in our use case. A CSRF attack aims at cookies, especially cookies containing a Session-Id. Because we have a REST API in the backend, which is stateless, we don’t have any sessions. Neither do we use any cookies in the front end. If there are no cookies or session there’s also no room for potential CSRF attacks (discussion about this topic</w:t>
+      </w:r>
+      <w:r>
+        <w:rPr>
+          <w:rStyle w:val="Funotenzeichen"/>
+          <w:lang w:val="en-GB"/>
+        </w:rPr>
+        <w:footnoteReference w:id="2"/>
+      </w:r>
+      <w:r>
+        <w:rPr>
+          <w:lang w:val="en-GB"/>
+        </w:rPr>
+        <w:t>).</w:t>
+      </w:r>
+    </w:p>
+    <w:p>
+      <w:pPr>
+        <w:rPr>
+          <w:lang w:val="en-GB"/>
+        </w:rPr>
+      </w:pPr>
+      <w:r>
+        <w:rPr>
+          <w:lang w:val="en-GB"/>
+        </w:rPr>
+        <w:t xml:space="preserve">Due the API for this should be private (only used by the front end) we disabled CORS in </w:t>
+      </w:r>
+      <w:proofErr w:type="gramStart"/>
+      <w:r>
+        <w:rPr>
+          <w:lang w:val="en-GB"/>
+        </w:rPr>
+        <w:t>an</w:t>
+      </w:r>
+      <w:proofErr w:type="gramEnd"/>
+      <w:r>
+        <w:rPr>
+          <w:lang w:val="en-GB"/>
+        </w:rPr>
+        <w:t xml:space="preserve"> production environment. Its only enabled while development. </w:t>
+      </w:r>
+      <w:proofErr w:type="gramStart"/>
+      <w:r>
+        <w:rPr>
+          <w:lang w:val="en-GB"/>
+        </w:rPr>
+        <w:t>So</w:t>
+      </w:r>
+      <w:proofErr w:type="gramEnd"/>
+      <w:r>
+        <w:rPr>
+          <w:lang w:val="en-GB"/>
+        </w:rPr>
+        <w:t xml:space="preserve"> we can assure that only request from our front-end can reach the API and not any other potentially dangerous request from external websites.</w:t>
+      </w:r>
+    </w:p>
+    <w:p>
+      <w:pPr>
+        <w:rPr>
+          <w:lang w:val="en-GB"/>
+        </w:rPr>
+      </w:pPr>
+      <w:r>
+        <w:rPr>
+          <w:lang w:val="en-GB"/>
+        </w:rPr>
+        <w:t>The API is so configured, that you must be authorized to successfully perform a request (and have the required roles). Except a controller or an action is decorated with the “</w:t>
+      </w:r>
+      <w:proofErr w:type="spellStart"/>
+      <w:r>
+        <w:rPr>
+          <w:lang w:val="en-GB"/>
+        </w:rPr>
+        <w:t>AllowAnoymous</w:t>
+      </w:r>
+      <w:proofErr w:type="spellEnd"/>
+      <w:r>
+        <w:rPr>
+          <w:lang w:val="en-GB"/>
+        </w:rPr>
+        <w:t>”-attribute for example the employee login action.</w:t>
+      </w:r>
+    </w:p>
+    <w:p>
+      <w:pPr>
+        <w:pStyle w:val="berschrift2"/>
+        <w:rPr>
+          <w:lang w:val="en-GB"/>
+        </w:rPr>
+      </w:pPr>
+      <w:r>
+        <w:rPr>
+          <w:lang w:val="en-GB"/>
+        </w:rPr>
+        <w:t>Authentication</w:t>
+      </w:r>
+    </w:p>
+    <w:p>
+      <w:pPr>
+        <w:rPr>
+          <w:lang w:val="en-GB"/>
+        </w:rPr>
+      </w:pPr>
+      <w:r>
+        <w:rPr>
+          <w:lang w:val="en-GB"/>
+        </w:rPr>
+        <w:t xml:space="preserve">For the authentication (auth) we chose a token-based approach. For this our app uses JWT (JSON Web Token) tokens. These tokens are a well-tested and widely used standard today. The </w:t>
+      </w:r>
+      <w:r>
+        <w:rPr>
+          <w:lang w:val="en-GB"/>
+        </w:rPr>
+        <w:t xml:space="preserve">benefits are, that the information stored in a token (claim/s) is read-only due every token is signed with a verification hash. If someone would change something from the token, the verification wouldn’t match </w:t>
+      </w:r>
+      <w:r>
+        <w:rPr>
+          <w:lang w:val="en-GB"/>
+        </w:rPr>
+        <w:t>anymore,</w:t>
+      </w:r>
+      <w:r>
+        <w:rPr>
+          <w:lang w:val="en-GB"/>
+        </w:rPr>
+        <w:t xml:space="preserve"> and the token would be invalid.</w:t>
+      </w:r>
+      <w:r>
+        <w:rPr>
+          <w:lang w:val="en-GB"/>
+        </w:rPr>
+        <w:t xml:space="preserve"> In our tokens we store: the employee-</w:t>
+      </w:r>
+      <w:proofErr w:type="spellStart"/>
+      <w:r>
+        <w:rPr>
+          <w:lang w:val="en-GB"/>
+        </w:rPr>
+        <w:t>guid</w:t>
+      </w:r>
+      <w:proofErr w:type="spellEnd"/>
+      <w:r>
+        <w:rPr>
+          <w:lang w:val="en-GB"/>
+        </w:rPr>
+        <w:t xml:space="preserve">, the employees’ username and all the roles this employee has. </w:t>
+      </w:r>
+      <w:r>
+        <w:rPr>
+          <w:lang w:val="en-GB"/>
+        </w:rPr>
+        <w:t>Also,</w:t>
+      </w:r>
+      <w:r>
+        <w:rPr>
+          <w:lang w:val="en-GB"/>
+        </w:rPr>
+        <w:t xml:space="preserve"> every token has a unique </w:t>
+      </w:r>
+      <w:r>
+        <w:rPr>
+          <w:lang w:val="en-GB"/>
+        </w:rPr>
+        <w:t>id</w:t>
+      </w:r>
+      <w:r>
+        <w:rPr>
+          <w:lang w:val="en-GB"/>
+        </w:rPr>
+        <w:t xml:space="preserve"> (JTI-Claim) </w:t>
+      </w:r>
+      <w:r>
+        <w:rPr>
+          <w:lang w:val="en-GB"/>
+        </w:rPr>
+        <w:t>so the token can be identified and maybe in the future stored in a lookup-table inside the database.</w:t>
+      </w:r>
+      <w:r>
+        <w:rPr>
+          <w:lang w:val="en-GB"/>
+        </w:rPr>
+        <w:t xml:space="preserve"> For further information’s around the JWT please go to</w:t>
+      </w:r>
+      <w:r>
+        <w:rPr>
+          <w:rStyle w:val="Funotenzeichen"/>
+          <w:lang w:val="en-GB"/>
+        </w:rPr>
+        <w:footnoteReference w:id="3"/>
+      </w:r>
+      <w:r>
+        <w:rPr>
+          <w:lang w:val="en-GB"/>
+        </w:rPr>
+        <w:t>.</w:t>
+      </w:r>
+      <w:r>
+        <w:rPr>
+          <w:lang w:val="en-GB"/>
+        </w:rPr>
+        <w:t xml:space="preserve"> Every token generated from our app has a lifetime of two days, after it is expired. Our configuration forces the token to be a signed token (e.g. “read-only-token”) and requires the token to be transmitted via HTTPS.</w:t>
+      </w:r>
+    </w:p>
+    <w:p>
+      <w:pPr>
+        <w:rPr>
+          <w:lang w:val="en-GB"/>
+        </w:rPr>
+      </w:pPr>
+      <w:r>
+        <w:rPr>
+          <w:lang w:val="en-GB"/>
+        </w:rPr>
+        <w:t xml:space="preserve">If you want to generate a JWT-token, you </w:t>
+      </w:r>
+      <w:proofErr w:type="gramStart"/>
+      <w:r>
+        <w:rPr>
+          <w:lang w:val="en-GB"/>
+        </w:rPr>
+        <w:t>have to</w:t>
+      </w:r>
+      <w:proofErr w:type="gramEnd"/>
+      <w:r>
+        <w:rPr>
+          <w:lang w:val="en-GB"/>
+        </w:rPr>
+        <w:t xml:space="preserve"> provide a private key (cryptographical secret) which will be used to generate tokens and validate existing tokens against. In our app we use a </w:t>
+      </w:r>
+      <w:proofErr w:type="spellStart"/>
+      <w:r>
+        <w:rPr>
+          <w:lang w:val="en-GB"/>
+        </w:rPr>
+        <w:t>RSASecurityKey</w:t>
+      </w:r>
+      <w:proofErr w:type="spellEnd"/>
+      <w:r>
+        <w:rPr>
+          <w:lang w:val="en-GB"/>
+        </w:rPr>
+        <w:t xml:space="preserve"> which uses a random </w:t>
+      </w:r>
+      <w:proofErr w:type="gramStart"/>
+      <w:r>
+        <w:rPr>
+          <w:lang w:val="en-GB"/>
+        </w:rPr>
+        <w:t>2048 bit</w:t>
+      </w:r>
+      <w:proofErr w:type="gramEnd"/>
+      <w:r>
+        <w:rPr>
+          <w:lang w:val="en-GB"/>
+        </w:rPr>
+        <w:t xml:space="preserve"> strong byte key generated with the </w:t>
+      </w:r>
+      <w:proofErr w:type="spellStart"/>
+      <w:r>
+        <w:rPr>
+          <w:lang w:val="en-GB"/>
+        </w:rPr>
+        <w:t>RSACryptoServiceProvider</w:t>
+      </w:r>
+      <w:proofErr w:type="spellEnd"/>
+      <w:r>
+        <w:rPr>
+          <w:lang w:val="en-GB"/>
+        </w:rPr>
+        <w:t xml:space="preserve"> (both key and service provider are implementations from the asp.net core)</w:t>
+      </w:r>
+      <w:r>
+        <w:rPr>
+          <w:lang w:val="en-GB"/>
+        </w:rPr>
+        <w:t xml:space="preserve">. This key will be new generated on every start-up of the application and will be registered as a </w:t>
+      </w:r>
+      <w:r>
+        <w:rPr>
+          <w:lang w:val="en-GB"/>
+        </w:rPr>
+        <w:lastRenderedPageBreak/>
+        <w:t xml:space="preserve">singleton throughout the app. </w:t>
+      </w:r>
+      <w:r>
+        <w:rPr>
+          <w:lang w:val="en-GB"/>
+        </w:rPr>
+        <w:t xml:space="preserve">This is beneficial because the key exists then only inside the memory and is nowhere saved persistently (in a config file for example, or worse plain in the code) and so it cannot be stolen via decompiling our code or due stealing the config file. For the hashing of the sign- in-credentials we use the </w:t>
+      </w:r>
+      <w:proofErr w:type="spellStart"/>
+      <w:r>
+        <w:rPr>
+          <w:lang w:val="en-GB"/>
+        </w:rPr>
+        <w:t>RSASecretKey</w:t>
+      </w:r>
+      <w:proofErr w:type="spellEnd"/>
+      <w:r>
+        <w:rPr>
+          <w:lang w:val="en-GB"/>
+        </w:rPr>
+        <w:t xml:space="preserve"> and the RSASha256 algorithm.</w:t>
+      </w:r>
+    </w:p>
+    <w:p>
+      <w:pPr>
+        <w:pStyle w:val="berschrift2"/>
+        <w:rPr>
+          <w:lang w:val="en-GB"/>
+        </w:rPr>
+      </w:pPr>
+      <w:r>
+        <w:rPr>
+          <w:lang w:val="en-GB"/>
+        </w:rPr>
+        <w:t>Password Hashing</w:t>
+      </w:r>
+    </w:p>
+    <w:p>
+      <w:pPr>
+        <w:rPr>
+          <w:lang w:val="en-GB"/>
+        </w:rPr>
+      </w:pPr>
+      <w:r>
+        <w:rPr>
+          <w:lang w:val="en-GB"/>
+        </w:rPr>
+        <w:t>In our application all passwords are saved hashed and salted in the database. We achieve this using a hasher / hashing implementation from ASP.NET Identity. This implementation used a Key Derived Function (KDF – in our case the Rfc</w:t>
+      </w:r>
+      <w:r>
+        <w:rPr>
+          <w:lang w:val="en-GB"/>
+        </w:rPr>
+        <w:t>2898</w:t>
+      </w:r>
+      <w:r>
+        <w:rPr>
+          <w:lang w:val="en-GB"/>
+        </w:rPr>
+        <w:t>DerivedBytes from .Net Core) to generate a hash and including the salt with it.</w:t>
+      </w:r>
+      <w:r>
+        <w:rPr>
+          <w:lang w:val="en-GB"/>
+        </w:rPr>
+        <w:t xml:space="preserve"> The KDF is configured to generate a </w:t>
+      </w:r>
+      <w:r>
+        <w:rPr>
+          <w:lang w:val="en-GB"/>
+        </w:rPr>
+        <w:t>10</w:t>
+      </w:r>
+      <w:r>
+        <w:rPr>
+          <w:lang w:val="en-GB"/>
+        </w:rPr>
+        <w:t>-byte salt value and go over 1</w:t>
+      </w:r>
+      <w:r>
+        <w:rPr>
+          <w:lang w:val="en-GB"/>
+        </w:rPr>
+        <w:t>’</w:t>
+      </w:r>
       <w:bookmarkStart w:id="0" w:name="_GoBack"/>
       <w:bookmarkEnd w:id="0"/>
-    </w:p>
-    <w:p>
-      <w:pPr>
-        <w:ind w:left="360"/>
-        <w:rPr>
-          <w:lang w:val="en-GB"/>
-        </w:rPr>
-      </w:pPr>
-    </w:p>
-    <w:p>
-      <w:pPr>
-        <w:rPr>
-          <w:lang w:val="en-GB"/>
-        </w:rPr>
-      </w:pPr>
-    </w:p>
-    <w:p>
-      <w:pPr>
-        <w:pStyle w:val="berschrift1"/>
-        <w:rPr>
-          <w:lang w:val="en-GB"/>
-        </w:rPr>
-      </w:pPr>
-      <w:r>
-        <w:rPr>
-          <w:lang w:val="en-GB"/>
-        </w:rPr>
-        <w:t>Non-Functional Requirements</w:t>
+      <w:r>
+        <w:rPr>
+          <w:lang w:val="en-GB"/>
+        </w:rPr>
+        <w:t>000 iterations.</w:t>
+      </w:r>
+      <w:r>
+        <w:rPr>
+          <w:lang w:val="en-GB"/>
+        </w:rPr>
+        <w:t xml:space="preserve"> For further information about this implementation please see</w:t>
+      </w:r>
+      <w:r>
+        <w:rPr>
+          <w:rStyle w:val="Funotenzeichen"/>
+          <w:lang w:val="en-GB"/>
+        </w:rPr>
+        <w:footnoteReference w:id="4"/>
+      </w:r>
+      <w:r>
+        <w:rPr>
+          <w:lang w:val="en-GB"/>
+        </w:rPr>
+        <w:t>.</w:t>
       </w:r>
     </w:p>
     <w:p>
@@ -449,25 +1332,92 @@
         <w:rPr>
           <w:lang w:val="en-GB"/>
         </w:rPr>
-        <w:t>General</w:t>
-      </w:r>
-    </w:p>
-    <w:p>
-      <w:pPr>
-        <w:pStyle w:val="Listenabsatz"/>
-        <w:numPr>
-          <w:ilvl w:val="0"/>
-          <w:numId w:val="3"/>
-        </w:numPr>
-        <w:rPr>
-          <w:lang w:val="en-GB"/>
-        </w:rPr>
-      </w:pPr>
-      <w:r>
-        <w:rPr>
-          <w:lang w:val="en-GB"/>
-        </w:rPr>
-        <w:t>CLERP will be a web application, as a single page application</w:t>
+        <w:t>SQL-Injections</w:t>
+      </w:r>
+    </w:p>
+    <w:p>
+      <w:pPr>
+        <w:rPr>
+          <w:lang w:val="en-GB"/>
+        </w:rPr>
+      </w:pPr>
+      <w:r>
+        <w:rPr>
+          <w:lang w:val="en-GB"/>
+        </w:rPr>
+        <w:t xml:space="preserve">For data-access our app uses </w:t>
+      </w:r>
+      <w:proofErr w:type="spellStart"/>
+      <w:r>
+        <w:rPr>
+          <w:lang w:val="en-GB"/>
+        </w:rPr>
+        <w:t>EntityFramework</w:t>
+      </w:r>
+      <w:proofErr w:type="spellEnd"/>
+      <w:r>
+        <w:rPr>
+          <w:lang w:val="en-GB"/>
+        </w:rPr>
+        <w:t xml:space="preserve"> Core (</w:t>
+      </w:r>
+      <w:proofErr w:type="spellStart"/>
+      <w:r>
+        <w:rPr>
+          <w:lang w:val="en-GB"/>
+        </w:rPr>
+        <w:t>ef</w:t>
+      </w:r>
+      <w:proofErr w:type="spellEnd"/>
+      <w:r>
+        <w:rPr>
+          <w:lang w:val="en-GB"/>
+        </w:rPr>
+        <w:t xml:space="preserve"> core). To prevent any kind of SQL-Injections the </w:t>
+      </w:r>
+      <w:proofErr w:type="spellStart"/>
+      <w:r>
+        <w:rPr>
+          <w:lang w:val="en-GB"/>
+        </w:rPr>
+        <w:t>ef</w:t>
+      </w:r>
+      <w:proofErr w:type="spellEnd"/>
+      <w:r>
+        <w:rPr>
+          <w:lang w:val="en-GB"/>
+        </w:rPr>
+        <w:t xml:space="preserve"> core framework</w:t>
+      </w:r>
+      <w:r>
+        <w:rPr>
+          <w:lang w:val="en-GB"/>
+        </w:rPr>
+        <w:t xml:space="preserve"> escapes automatically all data included in generated SQL-queries which</w:t>
+      </w:r>
+      <w:r>
+        <w:rPr>
+          <w:lang w:val="en-GB"/>
+        </w:rPr>
+        <w:t xml:space="preserve"> are</w:t>
+      </w:r>
+      <w:r>
+        <w:rPr>
+          <w:lang w:val="en-GB"/>
+        </w:rPr>
+        <w:t xml:space="preserve"> </w:t>
+      </w:r>
+      <w:r>
+        <w:rPr>
+          <w:lang w:val="en-GB"/>
+        </w:rPr>
+        <w:t>going to</w:t>
+      </w:r>
+      <w:r>
+        <w:rPr>
+          <w:lang w:val="en-GB"/>
+        </w:rPr>
+        <w:t xml:space="preserve"> the database.</w:t>
       </w:r>
     </w:p>
     <w:p>
@@ -481,329 +1431,89 @@
         <w:rPr>
           <w:lang w:val="en-GB"/>
         </w:rPr>
-        <w:t>Frontend</w:t>
-      </w:r>
-    </w:p>
-    <w:p>
-      <w:pPr>
-        <w:pStyle w:val="Listenabsatz"/>
-        <w:numPr>
-          <w:ilvl w:val="0"/>
-          <w:numId w:val="3"/>
-        </w:numPr>
-        <w:rPr>
-          <w:lang w:val="en-GB"/>
-        </w:rPr>
-      </w:pPr>
-      <w:r>
-        <w:rPr>
-          <w:lang w:val="en-GB"/>
-        </w:rPr>
-        <w:t>The frontend design is primarily</w:t>
-      </w:r>
-      <w:r>
-        <w:rPr>
-          <w:lang w:val="en-GB"/>
-        </w:rPr>
-        <w:t xml:space="preserve"> optimized</w:t>
-      </w:r>
-      <w:r>
-        <w:rPr>
-          <w:lang w:val="en-GB"/>
-        </w:rPr>
-        <w:t xml:space="preserve"> for desktop and tablet devices</w:t>
-      </w:r>
-      <w:r>
-        <w:rPr>
-          <w:lang w:val="en-GB"/>
-        </w:rPr>
-        <w:t>.</w:t>
-      </w:r>
-      <w:r>
-        <w:rPr>
-          <w:lang w:val="en-GB"/>
-        </w:rPr>
-        <w:t xml:space="preserve"> The architectural design should contain the possibility for future mobile implementations.</w:t>
-      </w:r>
-    </w:p>
-    <w:p>
-      <w:pPr>
-        <w:pStyle w:val="Listenabsatz"/>
-        <w:numPr>
-          <w:ilvl w:val="0"/>
-          <w:numId w:val="3"/>
-        </w:numPr>
-        <w:rPr>
-          <w:lang w:val="en-GB"/>
-        </w:rPr>
-      </w:pPr>
-      <w:r>
-        <w:rPr>
-          <w:lang w:val="en-GB"/>
-        </w:rPr>
-        <w:t xml:space="preserve">The frontend will be developed using the angular framework in the version </w:t>
-      </w:r>
-      <w:r>
-        <w:rPr>
-          <w:lang w:val="en-GB"/>
-        </w:rPr>
-        <w:t>7</w:t>
-      </w:r>
-      <w:r>
-        <w:rPr>
-          <w:lang w:val="en-GB"/>
-        </w:rPr>
-        <w:t>.</w:t>
-      </w:r>
-    </w:p>
-    <w:p>
-      <w:pPr>
-        <w:pStyle w:val="Listenabsatz"/>
-        <w:numPr>
-          <w:ilvl w:val="0"/>
-          <w:numId w:val="3"/>
-        </w:numPr>
-        <w:rPr>
-          <w:lang w:val="en-GB"/>
-        </w:rPr>
-      </w:pPr>
-      <w:r>
-        <w:rPr>
-          <w:lang w:val="en-GB"/>
-        </w:rPr>
-        <w:t>The angular 7 framework is using:</w:t>
-      </w:r>
-    </w:p>
-    <w:p>
-      <w:pPr>
-        <w:pStyle w:val="Listenabsatz"/>
-        <w:numPr>
-          <w:ilvl w:val="1"/>
-          <w:numId w:val="3"/>
-        </w:numPr>
-        <w:rPr>
-          <w:lang w:val="en-GB"/>
-        </w:rPr>
-      </w:pPr>
-      <w:r>
-        <w:rPr>
-          <w:lang w:val="en-GB"/>
-        </w:rPr>
-        <w:t>HTML 5</w:t>
-      </w:r>
-    </w:p>
-    <w:p>
-      <w:pPr>
-        <w:pStyle w:val="Listenabsatz"/>
-        <w:numPr>
-          <w:ilvl w:val="1"/>
-          <w:numId w:val="3"/>
-        </w:numPr>
-        <w:rPr>
-          <w:lang w:val="en-GB"/>
-        </w:rPr>
-      </w:pPr>
-      <w:r>
-        <w:rPr>
-          <w:lang w:val="en-GB"/>
-        </w:rPr>
-        <w:t>TypeScript, which will be converted to JS ES5</w:t>
-      </w:r>
-    </w:p>
-    <w:p>
-      <w:pPr>
-        <w:pStyle w:val="Listenabsatz"/>
-        <w:numPr>
-          <w:ilvl w:val="1"/>
-          <w:numId w:val="3"/>
-        </w:numPr>
-        <w:rPr>
-          <w:lang w:val="en-GB"/>
-        </w:rPr>
-      </w:pPr>
-      <w:r>
-        <w:rPr>
-          <w:lang w:val="en-GB"/>
-        </w:rPr>
-        <w:t>SASS, which will be converted to CSS 3</w:t>
-      </w:r>
-    </w:p>
-    <w:p>
-      <w:pPr>
-        <w:pStyle w:val="Listenabsatz"/>
-        <w:numPr>
-          <w:ilvl w:val="0"/>
-          <w:numId w:val="3"/>
-        </w:numPr>
-        <w:rPr>
-          <w:lang w:val="en-GB"/>
-        </w:rPr>
-      </w:pPr>
-      <w:r>
-        <w:rPr>
-          <w:lang w:val="en-GB"/>
-        </w:rPr>
-        <w:t>The frontend will use additionally:</w:t>
-      </w:r>
-    </w:p>
-    <w:p>
-      <w:pPr>
-        <w:pStyle w:val="Listenabsatz"/>
-        <w:numPr>
-          <w:ilvl w:val="1"/>
-          <w:numId w:val="3"/>
-        </w:numPr>
-        <w:rPr>
-          <w:lang w:val="en-GB"/>
-        </w:rPr>
-      </w:pPr>
-      <w:r>
-        <w:rPr>
-          <w:lang w:val="en-GB"/>
-        </w:rPr>
-        <w:t>Bootstrap V4 (customized)</w:t>
-      </w:r>
-    </w:p>
-    <w:p>
-      <w:pPr>
-        <w:pStyle w:val="Listenabsatz"/>
-        <w:numPr>
-          <w:ilvl w:val="1"/>
-          <w:numId w:val="3"/>
-        </w:numPr>
-        <w:rPr>
-          <w:lang w:val="en-GB"/>
-        </w:rPr>
-      </w:pPr>
-      <w:r>
-        <w:rPr>
-          <w:lang w:val="en-GB"/>
-        </w:rPr>
-        <w:t>Font Awesome</w:t>
-      </w:r>
-    </w:p>
-    <w:p>
-      <w:pPr>
-        <w:pStyle w:val="berschrift2"/>
-        <w:rPr>
-          <w:lang w:val="en-GB"/>
-        </w:rPr>
-      </w:pPr>
-      <w:r>
-        <w:rPr>
-          <w:lang w:val="en-GB"/>
-        </w:rPr>
-        <w:t>Backend</w:t>
-      </w:r>
-    </w:p>
-    <w:p>
-      <w:pPr>
-        <w:pStyle w:val="Listenabsatz"/>
-        <w:numPr>
-          <w:ilvl w:val="0"/>
-          <w:numId w:val="3"/>
-        </w:numPr>
-        <w:rPr>
-          <w:lang w:val="en-GB"/>
-        </w:rPr>
-      </w:pPr>
-      <w:r>
-        <w:rPr>
-          <w:lang w:val="en-GB"/>
-        </w:rPr>
-        <w:t>The backend will be an ASP.NET Core Version 2.2 Application implemented as a RESTful API</w:t>
-      </w:r>
-    </w:p>
-    <w:p>
-      <w:pPr>
-        <w:pStyle w:val="Listenabsatz"/>
-        <w:numPr>
-          <w:ilvl w:val="0"/>
-          <w:numId w:val="3"/>
-        </w:numPr>
-        <w:rPr>
-          <w:lang w:val="en-GB"/>
-        </w:rPr>
-      </w:pPr>
-      <w:r>
-        <w:rPr>
-          <w:lang w:val="en-GB"/>
-        </w:rPr>
-        <w:t>The backend will have C# as main language</w:t>
-      </w:r>
-    </w:p>
-    <w:p>
-      <w:pPr>
-        <w:pStyle w:val="Listenabsatz"/>
-        <w:numPr>
-          <w:ilvl w:val="0"/>
-          <w:numId w:val="3"/>
-        </w:numPr>
-        <w:rPr>
-          <w:lang w:val="en-GB"/>
-        </w:rPr>
-      </w:pPr>
-      <w:r>
-        <w:rPr>
-          <w:lang w:val="en-GB"/>
-        </w:rPr>
-        <w:t>The Entity Framework Core will be used for data access</w:t>
-      </w:r>
-    </w:p>
-    <w:p>
-      <w:pPr>
-        <w:pStyle w:val="Listenabsatz"/>
-        <w:numPr>
-          <w:ilvl w:val="0"/>
-          <w:numId w:val="3"/>
-        </w:numPr>
-        <w:rPr>
-          <w:lang w:val="en-GB"/>
-        </w:rPr>
-      </w:pPr>
-      <w:r>
-        <w:rPr>
-          <w:lang w:val="en-GB"/>
-        </w:rPr>
-        <w:lastRenderedPageBreak/>
-        <w:t>The database will be generated and designed using the Code-First-Principle (Exceptions: Views and other unsupported elements in EF Core)</w:t>
-      </w:r>
-    </w:p>
-    <w:p>
-      <w:pPr>
-        <w:pStyle w:val="Listenabsatz"/>
-        <w:numPr>
-          <w:ilvl w:val="0"/>
-          <w:numId w:val="3"/>
-        </w:numPr>
-        <w:rPr>
-          <w:lang w:val="en-GB"/>
-        </w:rPr>
-      </w:pPr>
-      <w:r>
-        <w:rPr>
-          <w:lang w:val="en-GB"/>
-        </w:rPr>
-        <w:t>The database will run on a MSSQL (-Express) server</w:t>
-      </w:r>
-    </w:p>
-    <w:p>
-      <w:pPr>
-        <w:pStyle w:val="Listenabsatz"/>
-        <w:numPr>
-          <w:ilvl w:val="0"/>
-          <w:numId w:val="3"/>
-        </w:numPr>
-        <w:rPr>
-          <w:lang w:val="en-GB"/>
-        </w:rPr>
-      </w:pPr>
-      <w:r>
-        <w:rPr>
-          <w:lang w:val="en-GB"/>
-        </w:rPr>
-        <w:t>The database will contain specific tables which are indexed</w:t>
-      </w:r>
+        <w:t>Directory Traversal</w:t>
+      </w:r>
+    </w:p>
+    <w:p>
+      <w:pPr>
+        <w:rPr>
+          <w:lang w:val="en-GB"/>
+        </w:rPr>
+      </w:pPr>
+      <w:r>
+        <w:rPr>
+          <w:lang w:val="en-GB"/>
+        </w:rPr>
+        <w:t>Per default directory traversal isn’t possible with ASP.NET Core, because there isn’t any folder structure which is exposed. But in terms of general resources which are accessible per URL (Images, or other content, which has the id of the element in the U</w:t>
+      </w:r>
+      <w:r>
+        <w:rPr>
+          <w:lang w:val="en-GB"/>
+        </w:rPr>
+        <w:t>RL</w:t>
+      </w:r>
+      <w:r>
+        <w:rPr>
+          <w:lang w:val="en-GB"/>
+        </w:rPr>
+        <w:t xml:space="preserve">) we choose to have GUID’s instead of normal Id’s as primary keys for our entities. </w:t>
+      </w:r>
+      <w:proofErr w:type="gramStart"/>
+      <w:r>
+        <w:rPr>
+          <w:lang w:val="en-GB"/>
+        </w:rPr>
+        <w:t>So</w:t>
+      </w:r>
+      <w:proofErr w:type="gramEnd"/>
+      <w:r>
+        <w:rPr>
+          <w:lang w:val="en-GB"/>
+        </w:rPr>
+        <w:t xml:space="preserve"> a directory traversal is considerably made more difficult. But anyways you </w:t>
+      </w:r>
+      <w:proofErr w:type="gramStart"/>
+      <w:r>
+        <w:rPr>
+          <w:lang w:val="en-GB"/>
+        </w:rPr>
+        <w:t>have to</w:t>
+      </w:r>
+      <w:proofErr w:type="gramEnd"/>
+      <w:r>
+        <w:rPr>
+          <w:lang w:val="en-GB"/>
+        </w:rPr>
+        <w:t xml:space="preserve"> be authenticated and have the needed roles to access content via the API. </w:t>
+      </w:r>
+    </w:p>
+    <w:p>
+      <w:pPr>
+        <w:rPr>
+          <w:lang w:val="en-GB"/>
+        </w:rPr>
+      </w:pPr>
+    </w:p>
+    <w:p>
+      <w:pPr>
+        <w:rPr>
+          <w:lang w:val="en-GB"/>
+        </w:rPr>
+      </w:pPr>
+    </w:p>
+    <w:p>
+      <w:pPr>
+        <w:rPr>
+          <w:lang w:val="en-GB"/>
+        </w:rPr>
+      </w:pPr>
+    </w:p>
+    <w:p>
+      <w:pPr>
+        <w:rPr>
+          <w:lang w:val="en-GB"/>
+        </w:rPr>
+      </w:pPr>
     </w:p>
     <w:p>
       <w:pPr>
@@ -820,6 +1530,176 @@
     </w:sectPr>
   </w:body>
 </w:document>
+</file>
+
+<file path=word/endnotes.xml><?xml version="1.0" encoding="utf-8"?>
+<w:endnotes xmlns:wpc="http://schemas.microsoft.com/office/word/2010/wordprocessingCanvas" xmlns:cx="http://schemas.microsoft.com/office/drawing/2014/chartex" xmlns:cx1="http://schemas.microsoft.com/office/drawing/2015/9/8/chartex" xmlns:cx2="http://schemas.microsoft.com/office/drawing/2015/10/21/chartex" xmlns:cx3="http://schemas.microsoft.com/office/drawing/2016/5/9/chartex" xmlns:cx4="http://schemas.microsoft.com/office/drawing/2016/5/10/chartex" xmlns:cx5="http://schemas.microsoft.com/office/drawing/2016/5/11/chartex" xmlns:cx6="http://schemas.microsoft.com/office/drawing/2016/5/12/chartex" xmlns:cx7="http://schemas.microsoft.com/office/drawing/2016/5/13/chartex" xmlns:cx8="http://schemas.microsoft.com/office/drawing/2016/5/14/chartex" xmlns:mc="http://schemas.openxmlformats.org/markup-compatibility/2006" xmlns:aink="http://schemas.microsoft.com/office/drawing/2016/ink" xmlns:am3d="http://schemas.microsoft.com/office/drawing/2017/model3d" xmlns:o="urn:schemas-microsoft-com:office:office" xmlns:r="http://schemas.openxmlformats.org/officeDocument/2006/relationships" xmlns:m="http://schemas.openxmlformats.org/officeDocument/2006/math" xmlns:v="urn:schemas-microsoft-com:vml" xmlns:wp14="http://schemas.microsoft.com/office/word/2010/wordprocessingDrawing" xmlns:wp="http://schemas.openxmlformats.org/drawingml/2006/wordprocessingDrawing" xmlns:w10="urn:schemas-microsoft-com:office:word" xmlns:w="http://schemas.openxmlformats.org/wordprocessingml/2006/main" xmlns:w14="http://schemas.microsoft.com/office/word/2010/wordml" xmlns:w15="http://schemas.microsoft.com/office/word/2012/wordml" xmlns:w16cid="http://schemas.microsoft.com/office/word/2016/wordml/cid" xmlns:w16se="http://schemas.microsoft.com/office/word/2015/wordml/symex" xmlns:wpg="http://schemas.microsoft.com/office/word/2010/wordprocessingGroup" xmlns:wpi="http://schemas.microsoft.com/office/word/2010/wordprocessingInk" xmlns:wne="http://schemas.microsoft.com/office/word/2006/wordml" xmlns:wps="http://schemas.microsoft.com/office/word/2010/wordprocessingShape" mc:Ignorable="w14 w15 w16se w16cid wp14">
+  <w:endnote w:type="separator" w:id="-1">
+    <w:p>
+      <w:pPr>
+        <w:spacing w:after="0" w:line="240" w:lineRule="auto"/>
+      </w:pPr>
+      <w:r>
+        <w:separator/>
+      </w:r>
+    </w:p>
+  </w:endnote>
+  <w:endnote w:type="continuationSeparator" w:id="0">
+    <w:p>
+      <w:pPr>
+        <w:spacing w:after="0" w:line="240" w:lineRule="auto"/>
+      </w:pPr>
+      <w:r>
+        <w:continuationSeparator/>
+      </w:r>
+    </w:p>
+  </w:endnote>
+</w:endnotes>
+</file>
+
+<file path=word/footnotes.xml><?xml version="1.0" encoding="utf-8"?>
+<w:footnotes xmlns:wpc="http://schemas.microsoft.com/office/word/2010/wordprocessingCanvas" xmlns:cx="http://schemas.microsoft.com/office/drawing/2014/chartex" xmlns:cx1="http://schemas.microsoft.com/office/drawing/2015/9/8/chartex" xmlns:cx2="http://schemas.microsoft.com/office/drawing/2015/10/21/chartex" xmlns:cx3="http://schemas.microsoft.com/office/drawing/2016/5/9/chartex" xmlns:cx4="http://schemas.microsoft.com/office/drawing/2016/5/10/chartex" xmlns:cx5="http://schemas.microsoft.com/office/drawing/2016/5/11/chartex" xmlns:cx6="http://schemas.microsoft.com/office/drawing/2016/5/12/chartex" xmlns:cx7="http://schemas.microsoft.com/office/drawing/2016/5/13/chartex" xmlns:cx8="http://schemas.microsoft.com/office/drawing/2016/5/14/chartex" xmlns:mc="http://schemas.openxmlformats.org/markup-compatibility/2006" xmlns:aink="http://schemas.microsoft.com/office/drawing/2016/ink" xmlns:am3d="http://schemas.microsoft.com/office/drawing/2017/model3d" xmlns:o="urn:schemas-microsoft-com:office:office" xmlns:r="http://schemas.openxmlformats.org/officeDocument/2006/relationships" xmlns:m="http://schemas.openxmlformats.org/officeDocument/2006/math" xmlns:v="urn:schemas-microsoft-com:vml" xmlns:wp14="http://schemas.microsoft.com/office/word/2010/wordprocessingDrawing" xmlns:wp="http://schemas.openxmlformats.org/drawingml/2006/wordprocessingDrawing" xmlns:w10="urn:schemas-microsoft-com:office:word" xmlns:w="http://schemas.openxmlformats.org/wordprocessingml/2006/main" xmlns:w14="http://schemas.microsoft.com/office/word/2010/wordml" xmlns:w15="http://schemas.microsoft.com/office/word/2012/wordml" xmlns:w16cid="http://schemas.microsoft.com/office/word/2016/wordml/cid" xmlns:w16se="http://schemas.microsoft.com/office/word/2015/wordml/symex" xmlns:wpg="http://schemas.microsoft.com/office/word/2010/wordprocessingGroup" xmlns:wpi="http://schemas.microsoft.com/office/word/2010/wordprocessingInk" xmlns:wne="http://schemas.microsoft.com/office/word/2006/wordml" xmlns:wps="http://schemas.microsoft.com/office/word/2010/wordprocessingShape" mc:Ignorable="w14 w15 w16se w16cid wp14">
+  <w:footnote w:type="separator" w:id="-1">
+    <w:p>
+      <w:pPr>
+        <w:spacing w:after="0" w:line="240" w:lineRule="auto"/>
+      </w:pPr>
+      <w:r>
+        <w:separator/>
+      </w:r>
+    </w:p>
+  </w:footnote>
+  <w:footnote w:type="continuationSeparator" w:id="0">
+    <w:p>
+      <w:pPr>
+        <w:spacing w:after="0" w:line="240" w:lineRule="auto"/>
+      </w:pPr>
+      <w:r>
+        <w:continuationSeparator/>
+      </w:r>
+    </w:p>
+  </w:footnote>
+  <w:footnote w:id="1">
+    <w:p>
+      <w:pPr>
+        <w:pStyle w:val="Funotentext"/>
+      </w:pPr>
+      <w:r>
+        <w:rPr>
+          <w:rStyle w:val="Funotenzeichen"/>
+        </w:rPr>
+        <w:footnoteRef/>
+      </w:r>
+      <w:r>
+        <w:t xml:space="preserve"> </w:t>
+      </w:r>
+      <w:hyperlink r:id="rId1" w:anchor="http-strict-transport-security-protocol-hsts" w:history="1">
+        <w:r>
+          <w:rPr>
+            <w:rStyle w:val="Hyperlink"/>
+          </w:rPr>
+          <w:t>https://docs.microsoft.com/en-us/aspnet/core/security/enforcing-ssl?view=aspnetcore-2.1&amp;tabs=visual-studio</w:t>
+        </w:r>
+      </w:hyperlink>
+    </w:p>
+  </w:footnote>
+  <w:footnote w:id="2">
+    <w:p>
+      <w:pPr>
+        <w:pStyle w:val="Funotentext"/>
+      </w:pPr>
+      <w:r>
+        <w:rPr>
+          <w:rStyle w:val="Funotenzeichen"/>
+        </w:rPr>
+        <w:footnoteRef/>
+      </w:r>
+      <w:r>
+        <w:t xml:space="preserve"> </w:t>
+      </w:r>
+      <w:hyperlink r:id="rId2" w:history="1">
+        <w:r>
+          <w:rPr>
+            <w:rStyle w:val="Hyperlink"/>
+          </w:rPr>
+          <w:t>https://security.stackexchange.com/questions/166724/should-i-use-csrf-protection-on-rest-api-endpoints</w:t>
+        </w:r>
+      </w:hyperlink>
+    </w:p>
+  </w:footnote>
+  <w:footnote w:id="3">
+    <w:p>
+      <w:pPr>
+        <w:pStyle w:val="Funotentext"/>
+      </w:pPr>
+      <w:r>
+        <w:rPr>
+          <w:rStyle w:val="Funotenzeichen"/>
+        </w:rPr>
+        <w:footnoteRef/>
+      </w:r>
+      <w:r>
+        <w:t xml:space="preserve"> </w:t>
+      </w:r>
+      <w:hyperlink r:id="rId3" w:history="1">
+        <w:r>
+          <w:rPr>
+            <w:rStyle w:val="Hyperlink"/>
+          </w:rPr>
+          <w:t>https://jwt.io/introduction/</w:t>
+        </w:r>
+      </w:hyperlink>
+    </w:p>
+  </w:footnote>
+  <w:footnote w:id="4">
+    <w:p>
+      <w:pPr>
+        <w:pStyle w:val="Funotentext"/>
+      </w:pPr>
+      <w:r>
+        <w:rPr>
+          <w:rStyle w:val="Funotenzeichen"/>
+        </w:rPr>
+        <w:footnoteRef/>
+      </w:r>
+      <w:r>
+        <w:t xml:space="preserve"> </w:t>
+      </w:r>
+      <w:hyperlink r:id="rId4" w:history="1">
+        <w:r>
+          <w:rPr>
+            <w:rStyle w:val="Hyperlink"/>
+          </w:rPr>
+          <w:t>https://stack</w:t>
+        </w:r>
+        <w:r>
+          <w:rPr>
+            <w:rStyle w:val="Hyperlink"/>
+          </w:rPr>
+          <w:t>o</w:t>
+        </w:r>
+        <w:r>
+          <w:rPr>
+            <w:rStyle w:val="Hyperlink"/>
+          </w:rPr>
+          <w:t>verflow.com</w:t>
+        </w:r>
+        <w:r>
+          <w:rPr>
+            <w:rStyle w:val="Hyperlink"/>
+          </w:rPr>
+          <w:t>/</w:t>
+        </w:r>
+        <w:r>
+          <w:rPr>
+            <w:rStyle w:val="Hyperlink"/>
+          </w:rPr>
+          <w:t>a/20622428</w:t>
+        </w:r>
+      </w:hyperlink>
+    </w:p>
+  </w:footnote>
+</w:footnotes>
 </file>
 
 <file path=word/numbering.xml><?xml version="1.0" encoding="utf-8"?>
@@ -1189,7 +2069,7 @@
       </w:pPr>
     </w:pPrDefault>
   </w:docDefaults>
-  <w:latentStyles w:defLockedState="0" w:defUIPriority="99" w:defSemiHidden="0" w:defUnhideWhenUsed="0" w:defQFormat="0" w:count="375">
+  <w:latentStyles w:defLockedState="0" w:defUIPriority="99" w:defSemiHidden="0" w:defUnhideWhenUsed="0" w:defQFormat="0" w:count="376">
     <w:lsdException w:name="Normal" w:uiPriority="0" w:qFormat="1"/>
     <w:lsdException w:name="heading 1" w:uiPriority="9" w:qFormat="1"/>
     <w:lsdException w:name="heading 2" w:semiHidden="1" w:uiPriority="9" w:unhideWhenUsed="1" w:qFormat="1"/>
@@ -1295,7 +2175,6 @@
     <w:lsdException w:name="HTML Sample" w:semiHidden="1" w:unhideWhenUsed="1"/>
     <w:lsdException w:name="HTML Typewriter" w:semiHidden="1" w:unhideWhenUsed="1"/>
     <w:lsdException w:name="HTML Variable" w:semiHidden="1" w:unhideWhenUsed="1"/>
-    <w:lsdException w:name="Normal Table" w:semiHidden="1" w:unhideWhenUsed="1"/>
     <w:lsdException w:name="annotation subject" w:semiHidden="1" w:unhideWhenUsed="1"/>
     <w:lsdException w:name="No List" w:semiHidden="1" w:unhideWhenUsed="1"/>
     <w:lsdException w:name="Outline List 1" w:semiHidden="1" w:unhideWhenUsed="1"/>
@@ -1342,10 +2221,8 @@
     <w:lsdException w:name="Table Subtle 2" w:semiHidden="1" w:unhideWhenUsed="1"/>
     <w:lsdException w:name="Table Web 1" w:semiHidden="1" w:unhideWhenUsed="1"/>
     <w:lsdException w:name="Table Web 2" w:semiHidden="1" w:unhideWhenUsed="1"/>
-    <w:lsdException w:name="Table Web 3" w:semiHidden="1" w:unhideWhenUsed="1"/>
     <w:lsdException w:name="Balloon Text" w:semiHidden="1" w:unhideWhenUsed="1"/>
     <w:lsdException w:name="Table Grid" w:uiPriority="39"/>
-    <w:lsdException w:name="Table Theme" w:semiHidden="1" w:unhideWhenUsed="1"/>
     <w:lsdException w:name="Placeholder Text" w:semiHidden="1"/>
     <w:lsdException w:name="No Spacing" w:uiPriority="1" w:qFormat="1"/>
     <w:lsdException w:name="Light Shading" w:uiPriority="60"/>
@@ -1565,6 +2442,7 @@
     <w:lsdException w:name="Smart Hyperlink" w:semiHidden="1" w:unhideWhenUsed="1"/>
     <w:lsdException w:name="Hashtag" w:semiHidden="1" w:unhideWhenUsed="1"/>
     <w:lsdException w:name="Unresolved Mention" w:semiHidden="1" w:unhideWhenUsed="1"/>
+    <w:lsdException w:name="Smart Link" w:semiHidden="1" w:unhideWhenUsed="1"/>
   </w:latentStyles>
   <w:style w:type="paragraph" w:default="1" w:styleId="Standard">
     <w:name w:val="Normal"/>
@@ -1709,6 +2587,80 @@
       <w:color w:val="2F5496" w:themeColor="accent1" w:themeShade="BF"/>
       <w:sz w:val="26"/>
       <w:szCs w:val="26"/>
+    </w:rPr>
+  </w:style>
+  <w:style w:type="paragraph" w:styleId="Funotentext">
+    <w:name w:val="footnote text"/>
+    <w:basedOn w:val="Standard"/>
+    <w:link w:val="FunotentextZchn"/>
+    <w:uiPriority w:val="99"/>
+    <w:semiHidden/>
+    <w:unhideWhenUsed/>
+    <w:rsid w:val="00BE7743"/>
+    <w:pPr>
+      <w:spacing w:after="0" w:line="240" w:lineRule="auto"/>
+    </w:pPr>
+    <w:rPr>
+      <w:sz w:val="20"/>
+      <w:szCs w:val="20"/>
+    </w:rPr>
+  </w:style>
+  <w:style w:type="character" w:customStyle="1" w:styleId="FunotentextZchn">
+    <w:name w:val="Fußnotentext Zchn"/>
+    <w:basedOn w:val="Absatz-Standardschriftart"/>
+    <w:link w:val="Funotentext"/>
+    <w:uiPriority w:val="99"/>
+    <w:semiHidden/>
+    <w:rsid w:val="00BE7743"/>
+    <w:rPr>
+      <w:sz w:val="20"/>
+      <w:szCs w:val="20"/>
+    </w:rPr>
+  </w:style>
+  <w:style w:type="character" w:styleId="Funotenzeichen">
+    <w:name w:val="footnote reference"/>
+    <w:basedOn w:val="Absatz-Standardschriftart"/>
+    <w:uiPriority w:val="99"/>
+    <w:semiHidden/>
+    <w:unhideWhenUsed/>
+    <w:rsid w:val="00BE7743"/>
+    <w:rPr>
+      <w:vertAlign w:val="superscript"/>
+    </w:rPr>
+  </w:style>
+  <w:style w:type="character" w:styleId="Hyperlink">
+    <w:name w:val="Hyperlink"/>
+    <w:basedOn w:val="Absatz-Standardschriftart"/>
+    <w:uiPriority w:val="99"/>
+    <w:unhideWhenUsed/>
+    <w:rsid w:val="00BE7743"/>
+    <w:rPr>
+      <w:color w:val="0000FF"/>
+      <w:u w:val="single"/>
+    </w:rPr>
+  </w:style>
+  <w:style w:type="character" w:styleId="BesuchterLink">
+    <w:name w:val="FollowedHyperlink"/>
+    <w:basedOn w:val="Absatz-Standardschriftart"/>
+    <w:uiPriority w:val="99"/>
+    <w:semiHidden/>
+    <w:unhideWhenUsed/>
+    <w:rsid w:val="00406F98"/>
+    <w:rPr>
+      <w:color w:val="954F72" w:themeColor="followedHyperlink"/>
+      <w:u w:val="single"/>
+    </w:rPr>
+  </w:style>
+  <w:style w:type="character" w:styleId="NichtaufgelsteErwhnung">
+    <w:name w:val="Unresolved Mention"/>
+    <w:basedOn w:val="Absatz-Standardschriftart"/>
+    <w:uiPriority w:val="99"/>
+    <w:semiHidden/>
+    <w:unhideWhenUsed/>
+    <w:rsid w:val="00D371B3"/>
+    <w:rPr>
+      <w:color w:val="605E5C"/>
+      <w:shd w:val="clear" w:color="auto" w:fill="E1DFDD"/>
     </w:rPr>
   </w:style>
 </w:styles>
@@ -2007,4 +2959,16 @@
     </a:ext>
   </a:extLst>
 </a:theme>
+</file>
+
+<file path=customXml/item1.xml><?xml version="1.0" encoding="utf-8"?>
+<b:Sources xmlns:b="http://schemas.openxmlformats.org/officeDocument/2006/bibliography" xmlns="http://schemas.openxmlformats.org/officeDocument/2006/bibliography" SelectedStyle="\APASixthEditionOfficeOnline.xsl" StyleName="APA" Version="6"/>
+</file>
+
+<file path=customXml/itemProps1.xml><?xml version="1.0" encoding="utf-8"?>
+<ds:datastoreItem xmlns:ds="http://schemas.openxmlformats.org/officeDocument/2006/customXml" ds:itemID="{48C8EEB5-6855-4F43-9E77-BB286447EB9D}">
+  <ds:schemaRefs>
+    <ds:schemaRef ds:uri="http://schemas.openxmlformats.org/officeDocument/2006/bibliography"/>
+  </ds:schemaRefs>
+</ds:datastoreItem>
 </file>
</xml_diff>

<commit_message>
Updated documentation with entry about token theft
</commit_message>
<xml_diff>
--- a/Documentation/CLERP-Doc.docx
+++ b/Documentation/CLERP-Doc.docx
@@ -4,7 +4,7 @@
   <w:body>
     <w:p>
       <w:pPr>
-        <w:pStyle w:val="Title"/>
+        <w:pStyle w:val="Titel"/>
         <w:rPr>
           <w:sz w:val="52"/>
           <w:szCs w:val="52"/>
@@ -29,7 +29,7 @@
     </w:p>
     <w:p>
       <w:pPr>
-        <w:pStyle w:val="Heading1"/>
+        <w:pStyle w:val="berschrift1"/>
         <w:rPr>
           <w:lang w:val="en-GB"/>
         </w:rPr>
@@ -151,7 +151,7 @@
     </w:p>
     <w:p>
       <w:pPr>
-        <w:pStyle w:val="Heading1"/>
+        <w:pStyle w:val="berschrift1"/>
         <w:rPr>
           <w:lang w:val="en-GB"/>
         </w:rPr>
@@ -165,7 +165,7 @@
     </w:p>
     <w:p>
       <w:pPr>
-        <w:pStyle w:val="ListParagraph"/>
+        <w:pStyle w:val="Listenabsatz"/>
         <w:numPr>
           <w:ilvl w:val="0"/>
           <w:numId w:val="3"/>
@@ -183,7 +183,7 @@
     </w:p>
     <w:p>
       <w:pPr>
-        <w:pStyle w:val="ListParagraph"/>
+        <w:pStyle w:val="Listenabsatz"/>
         <w:numPr>
           <w:ilvl w:val="0"/>
           <w:numId w:val="3"/>
@@ -201,7 +201,7 @@
     </w:p>
     <w:p>
       <w:pPr>
-        <w:pStyle w:val="ListParagraph"/>
+        <w:pStyle w:val="Listenabsatz"/>
         <w:numPr>
           <w:ilvl w:val="0"/>
           <w:numId w:val="3"/>
@@ -231,7 +231,7 @@
     </w:p>
     <w:p>
       <w:pPr>
-        <w:pStyle w:val="ListParagraph"/>
+        <w:pStyle w:val="Listenabsatz"/>
         <w:numPr>
           <w:ilvl w:val="0"/>
           <w:numId w:val="3"/>
@@ -249,7 +249,7 @@
     </w:p>
     <w:p>
       <w:pPr>
-        <w:pStyle w:val="ListParagraph"/>
+        <w:pStyle w:val="Listenabsatz"/>
         <w:numPr>
           <w:ilvl w:val="0"/>
           <w:numId w:val="3"/>
@@ -267,7 +267,7 @@
     </w:p>
     <w:p>
       <w:pPr>
-        <w:pStyle w:val="ListParagraph"/>
+        <w:pStyle w:val="Listenabsatz"/>
         <w:numPr>
           <w:ilvl w:val="0"/>
           <w:numId w:val="3"/>
@@ -285,7 +285,7 @@
     </w:p>
     <w:p>
       <w:pPr>
-        <w:pStyle w:val="ListParagraph"/>
+        <w:pStyle w:val="Listenabsatz"/>
         <w:numPr>
           <w:ilvl w:val="0"/>
           <w:numId w:val="3"/>
@@ -303,7 +303,7 @@
     </w:p>
     <w:p>
       <w:pPr>
-        <w:pStyle w:val="ListParagraph"/>
+        <w:pStyle w:val="Listenabsatz"/>
         <w:numPr>
           <w:ilvl w:val="0"/>
           <w:numId w:val="3"/>
@@ -321,7 +321,7 @@
     </w:p>
     <w:p>
       <w:pPr>
-        <w:pStyle w:val="ListParagraph"/>
+        <w:pStyle w:val="Listenabsatz"/>
         <w:numPr>
           <w:ilvl w:val="0"/>
           <w:numId w:val="3"/>
@@ -339,7 +339,7 @@
     </w:p>
     <w:p>
       <w:pPr>
-        <w:pStyle w:val="ListParagraph"/>
+        <w:pStyle w:val="Listenabsatz"/>
         <w:numPr>
           <w:ilvl w:val="1"/>
           <w:numId w:val="3"/>
@@ -357,7 +357,7 @@
     </w:p>
     <w:p>
       <w:pPr>
-        <w:pStyle w:val="ListParagraph"/>
+        <w:pStyle w:val="Listenabsatz"/>
         <w:numPr>
           <w:ilvl w:val="1"/>
           <w:numId w:val="3"/>
@@ -375,7 +375,7 @@
     </w:p>
     <w:p>
       <w:pPr>
-        <w:pStyle w:val="ListParagraph"/>
+        <w:pStyle w:val="Listenabsatz"/>
         <w:numPr>
           <w:ilvl w:val="0"/>
           <w:numId w:val="3"/>
@@ -393,7 +393,7 @@
     </w:p>
     <w:p>
       <w:pPr>
-        <w:pStyle w:val="ListParagraph"/>
+        <w:pStyle w:val="Listenabsatz"/>
         <w:numPr>
           <w:ilvl w:val="0"/>
           <w:numId w:val="3"/>
@@ -411,7 +411,7 @@
     </w:p>
     <w:p>
       <w:pPr>
-        <w:pStyle w:val="ListParagraph"/>
+        <w:pStyle w:val="Listenabsatz"/>
         <w:numPr>
           <w:ilvl w:val="0"/>
           <w:numId w:val="3"/>
@@ -429,7 +429,7 @@
     </w:p>
     <w:p>
       <w:pPr>
-        <w:pStyle w:val="ListParagraph"/>
+        <w:pStyle w:val="Listenabsatz"/>
         <w:numPr>
           <w:ilvl w:val="0"/>
           <w:numId w:val="3"/>
@@ -447,7 +447,7 @@
     </w:p>
     <w:p>
       <w:pPr>
-        <w:pStyle w:val="ListParagraph"/>
+        <w:pStyle w:val="Listenabsatz"/>
         <w:numPr>
           <w:ilvl w:val="0"/>
           <w:numId w:val="3"/>
@@ -465,7 +465,7 @@
     </w:p>
     <w:p>
       <w:pPr>
-        <w:pStyle w:val="ListParagraph"/>
+        <w:pStyle w:val="Listenabsatz"/>
         <w:numPr>
           <w:ilvl w:val="0"/>
           <w:numId w:val="3"/>
@@ -495,7 +495,7 @@
     </w:p>
     <w:p>
       <w:pPr>
-        <w:pStyle w:val="ListParagraph"/>
+        <w:pStyle w:val="Listenabsatz"/>
         <w:numPr>
           <w:ilvl w:val="1"/>
           <w:numId w:val="3"/>
@@ -513,7 +513,7 @@
     </w:p>
     <w:p>
       <w:pPr>
-        <w:pStyle w:val="ListParagraph"/>
+        <w:pStyle w:val="Listenabsatz"/>
         <w:numPr>
           <w:ilvl w:val="1"/>
           <w:numId w:val="3"/>
@@ -546,7 +546,7 @@
     </w:p>
     <w:p>
       <w:pPr>
-        <w:pStyle w:val="Heading1"/>
+        <w:pStyle w:val="berschrift1"/>
         <w:rPr>
           <w:lang w:val="en-GB"/>
         </w:rPr>
@@ -560,7 +560,7 @@
     </w:p>
     <w:p>
       <w:pPr>
-        <w:pStyle w:val="Heading2"/>
+        <w:pStyle w:val="berschrift2"/>
         <w:rPr>
           <w:lang w:val="en-GB"/>
         </w:rPr>
@@ -574,7 +574,7 @@
     </w:p>
     <w:p>
       <w:pPr>
-        <w:pStyle w:val="ListParagraph"/>
+        <w:pStyle w:val="Listenabsatz"/>
         <w:numPr>
           <w:ilvl w:val="0"/>
           <w:numId w:val="3"/>
@@ -592,7 +592,7 @@
     </w:p>
     <w:p>
       <w:pPr>
-        <w:pStyle w:val="Heading2"/>
+        <w:pStyle w:val="berschrift2"/>
         <w:rPr>
           <w:lang w:val="en-GB"/>
         </w:rPr>
@@ -606,7 +606,7 @@
     </w:p>
     <w:p>
       <w:pPr>
-        <w:pStyle w:val="ListParagraph"/>
+        <w:pStyle w:val="Listenabsatz"/>
         <w:numPr>
           <w:ilvl w:val="0"/>
           <w:numId w:val="3"/>
@@ -648,7 +648,7 @@
     </w:p>
     <w:p>
       <w:pPr>
-        <w:pStyle w:val="ListParagraph"/>
+        <w:pStyle w:val="Listenabsatz"/>
         <w:numPr>
           <w:ilvl w:val="0"/>
           <w:numId w:val="3"/>
@@ -678,7 +678,7 @@
     </w:p>
     <w:p>
       <w:pPr>
-        <w:pStyle w:val="ListParagraph"/>
+        <w:pStyle w:val="Listenabsatz"/>
         <w:numPr>
           <w:ilvl w:val="0"/>
           <w:numId w:val="3"/>
@@ -696,7 +696,7 @@
     </w:p>
     <w:p>
       <w:pPr>
-        <w:pStyle w:val="ListParagraph"/>
+        <w:pStyle w:val="Listenabsatz"/>
         <w:numPr>
           <w:ilvl w:val="1"/>
           <w:numId w:val="3"/>
@@ -714,7 +714,7 @@
     </w:p>
     <w:p>
       <w:pPr>
-        <w:pStyle w:val="ListParagraph"/>
+        <w:pStyle w:val="Listenabsatz"/>
         <w:numPr>
           <w:ilvl w:val="1"/>
           <w:numId w:val="3"/>
@@ -732,7 +732,7 @@
     </w:p>
     <w:p>
       <w:pPr>
-        <w:pStyle w:val="ListParagraph"/>
+        <w:pStyle w:val="Listenabsatz"/>
         <w:numPr>
           <w:ilvl w:val="1"/>
           <w:numId w:val="3"/>
@@ -750,7 +750,7 @@
     </w:p>
     <w:p>
       <w:pPr>
-        <w:pStyle w:val="ListParagraph"/>
+        <w:pStyle w:val="Listenabsatz"/>
         <w:numPr>
           <w:ilvl w:val="0"/>
           <w:numId w:val="3"/>
@@ -768,7 +768,7 @@
     </w:p>
     <w:p>
       <w:pPr>
-        <w:pStyle w:val="ListParagraph"/>
+        <w:pStyle w:val="Listenabsatz"/>
         <w:numPr>
           <w:ilvl w:val="1"/>
           <w:numId w:val="3"/>
@@ -786,7 +786,7 @@
     </w:p>
     <w:p>
       <w:pPr>
-        <w:pStyle w:val="ListParagraph"/>
+        <w:pStyle w:val="Listenabsatz"/>
         <w:numPr>
           <w:ilvl w:val="1"/>
           <w:numId w:val="3"/>
@@ -805,7 +805,7 @@
     </w:p>
     <w:p>
       <w:pPr>
-        <w:pStyle w:val="Heading2"/>
+        <w:pStyle w:val="berschrift2"/>
         <w:rPr>
           <w:lang w:val="en-GB"/>
         </w:rPr>
@@ -819,7 +819,7 @@
     </w:p>
     <w:p>
       <w:pPr>
-        <w:pStyle w:val="ListParagraph"/>
+        <w:pStyle w:val="Listenabsatz"/>
         <w:numPr>
           <w:ilvl w:val="0"/>
           <w:numId w:val="3"/>
@@ -837,7 +837,7 @@
     </w:p>
     <w:p>
       <w:pPr>
-        <w:pStyle w:val="ListParagraph"/>
+        <w:pStyle w:val="Listenabsatz"/>
         <w:numPr>
           <w:ilvl w:val="0"/>
           <w:numId w:val="3"/>
@@ -855,7 +855,7 @@
     </w:p>
     <w:p>
       <w:pPr>
-        <w:pStyle w:val="ListParagraph"/>
+        <w:pStyle w:val="Listenabsatz"/>
         <w:numPr>
           <w:ilvl w:val="0"/>
           <w:numId w:val="3"/>
@@ -876,8 +876,6 @@
         </w:rPr>
         <w:t>EF</w:t>
       </w:r>
-      <w:bookmarkStart w:id="0" w:name="_GoBack"/>
-      <w:bookmarkEnd w:id="0"/>
       <w:r>
         <w:rPr>
           <w:lang w:val="en-GB"/>
@@ -893,7 +891,7 @@
     </w:p>
     <w:p>
       <w:pPr>
-        <w:pStyle w:val="ListParagraph"/>
+        <w:pStyle w:val="Listenabsatz"/>
         <w:numPr>
           <w:ilvl w:val="0"/>
           <w:numId w:val="3"/>
@@ -925,7 +923,7 @@
     </w:p>
     <w:p>
       <w:pPr>
-        <w:pStyle w:val="ListParagraph"/>
+        <w:pStyle w:val="Listenabsatz"/>
         <w:numPr>
           <w:ilvl w:val="0"/>
           <w:numId w:val="3"/>
@@ -943,7 +941,7 @@
     </w:p>
     <w:p>
       <w:pPr>
-        <w:pStyle w:val="ListParagraph"/>
+        <w:pStyle w:val="Listenabsatz"/>
         <w:numPr>
           <w:ilvl w:val="0"/>
           <w:numId w:val="3"/>
@@ -961,7 +959,7 @@
     </w:p>
     <w:p>
       <w:pPr>
-        <w:pStyle w:val="Heading1"/>
+        <w:pStyle w:val="berschrift1"/>
         <w:rPr>
           <w:lang w:val="en-GB"/>
         </w:rPr>
@@ -975,7 +973,7 @@
     </w:p>
     <w:p>
       <w:pPr>
-        <w:pStyle w:val="Heading2"/>
+        <w:pStyle w:val="berschrift2"/>
         <w:rPr>
           <w:lang w:val="en-GB"/>
         </w:rPr>
@@ -1093,7 +1091,7 @@
       </w:r>
       <w:r>
         <w:rPr>
-          <w:rStyle w:val="FootnoteReference"/>
+          <w:rStyle w:val="Funotenzeichen"/>
           <w:lang w:val="en-GB"/>
         </w:rPr>
         <w:footnoteReference w:id="1"/>
@@ -1131,7 +1129,7 @@
       </w:r>
       <w:r>
         <w:rPr>
-          <w:rStyle w:val="FootnoteReference"/>
+          <w:rStyle w:val="Funotenzeichen"/>
           <w:lang w:val="en-GB"/>
         </w:rPr>
         <w:footnoteReference w:id="2"/>
@@ -1317,7 +1315,7 @@
     </w:p>
     <w:p>
       <w:pPr>
-        <w:pStyle w:val="Heading2"/>
+        <w:pStyle w:val="berschrift2"/>
         <w:rPr>
           <w:lang w:val="en-GB"/>
         </w:rPr>
@@ -1680,7 +1678,7 @@
     </w:p>
     <w:p>
       <w:pPr>
-        <w:pStyle w:val="Heading2"/>
+        <w:pStyle w:val="berschrift2"/>
         <w:rPr>
           <w:lang w:val="en-GB"/>
         </w:rPr>
@@ -1778,7 +1776,7 @@
       </w:r>
       <w:r>
         <w:rPr>
-          <w:rStyle w:val="FootnoteReference"/>
+          <w:rStyle w:val="Funotenzeichen"/>
           <w:lang w:val="en-GB"/>
         </w:rPr>
         <w:t xml:space="preserve"> </w:t>
@@ -1801,7 +1799,7 @@
     </w:p>
     <w:p>
       <w:pPr>
-        <w:pStyle w:val="Heading2"/>
+        <w:pStyle w:val="berschrift2"/>
         <w:rPr>
           <w:lang w:val="en-GB"/>
         </w:rPr>
@@ -1906,7 +1904,7 @@
     </w:p>
     <w:p>
       <w:pPr>
-        <w:pStyle w:val="Heading2"/>
+        <w:pStyle w:val="berschrift2"/>
         <w:rPr>
           <w:lang w:val="en-GB"/>
         </w:rPr>
@@ -2011,10 +2009,92 @@
     </w:p>
     <w:p>
       <w:pPr>
-        <w:rPr>
-          <w:lang w:val="en-GB"/>
-        </w:rPr>
-      </w:pPr>
+        <w:pStyle w:val="berschrift2"/>
+        <w:rPr>
+          <w:lang w:val="en-GB"/>
+        </w:rPr>
+      </w:pPr>
+      <w:r>
+        <w:rPr>
+          <w:lang w:val="en-GB"/>
+        </w:rPr>
+        <w:t>Token Theft</w:t>
+      </w:r>
+    </w:p>
+    <w:p>
+      <w:pPr>
+        <w:rPr>
+          <w:lang w:val="en-GB"/>
+        </w:rPr>
+      </w:pPr>
+      <w:r>
+        <w:rPr>
+          <w:lang w:val="en-GB"/>
+        </w:rPr>
+        <w:t>The access-token (JWT) which is generated and returned after an employee has him</w:t>
+      </w:r>
+      <w:r>
+        <w:rPr>
+          <w:lang w:val="en-GB"/>
+        </w:rPr>
+        <w:t>self</w:t>
+      </w:r>
+      <w:bookmarkStart w:id="0" w:name="_GoBack"/>
+      <w:bookmarkEnd w:id="0"/>
+      <w:r>
+        <w:rPr>
+          <w:lang w:val="en-GB"/>
+        </w:rPr>
+        <w:t xml:space="preserve"> logged in, will be stored in the front end. In this location its relatively vulnerable against JS attacks</w:t>
+      </w:r>
+      <w:r>
+        <w:rPr>
+          <w:lang w:val="en-GB"/>
+        </w:rPr>
+        <w:t xml:space="preserve"> (</w:t>
+      </w:r>
+      <w:r>
+        <w:rPr>
+          <w:lang w:val="en-GB"/>
+        </w:rPr>
+        <w:t>from browser extensions for example</w:t>
+      </w:r>
+      <w:r>
+        <w:rPr>
+          <w:lang w:val="en-GB"/>
+        </w:rPr>
+        <w:t>)</w:t>
+      </w:r>
+      <w:r>
+        <w:rPr>
+          <w:lang w:val="en-GB"/>
+        </w:rPr>
+        <w:t xml:space="preserve">. These extensions could steal the access-token from the employee and get themselves access to the application. To prevent this issue, we implemented an IP-lookup feature. While token generation the current IP-address from the login request will be saved in the token as a separate claim. With a global authorization policy, we ensured that on every request which must </w:t>
+      </w:r>
+      <w:r>
+        <w:rPr>
+          <w:lang w:val="en-GB"/>
+        </w:rPr>
+        <w:t xml:space="preserve">be </w:t>
+      </w:r>
+      <w:r>
+        <w:rPr>
+          <w:lang w:val="en-GB"/>
+        </w:rPr>
+        <w:t>authorized, the IP from the token and the current IP will be compared. If they don’t match the request will</w:t>
+      </w:r>
+      <w:r>
+        <w:rPr>
+          <w:lang w:val="en-GB"/>
+        </w:rPr>
+        <w:t xml:space="preserve"> be</w:t>
+      </w:r>
+      <w:r>
+        <w:rPr>
+          <w:lang w:val="en-GB"/>
+        </w:rPr>
+        <w:t xml:space="preserve"> automatically rejected and a response with the code 403 will be returned.</w:t>
+      </w:r>
     </w:p>
     <w:p>
       <w:pPr>
@@ -2104,11 +2184,11 @@
   <w:footnote w:id="1">
     <w:p>
       <w:pPr>
-        <w:pStyle w:val="FootnoteText"/>
-      </w:pPr>
-      <w:r>
-        <w:rPr>
-          <w:rStyle w:val="FootnoteReference"/>
+        <w:pStyle w:val="Funotentext"/>
+      </w:pPr>
+      <w:r>
+        <w:rPr>
+          <w:rStyle w:val="Funotenzeichen"/>
         </w:rPr>
         <w:footnoteRef/>
       </w:r>
@@ -2128,11 +2208,11 @@
   <w:footnote w:id="2">
     <w:p>
       <w:pPr>
-        <w:pStyle w:val="FootnoteText"/>
-      </w:pPr>
-      <w:r>
-        <w:rPr>
-          <w:rStyle w:val="FootnoteReference"/>
+        <w:pStyle w:val="Funotentext"/>
+      </w:pPr>
+      <w:r>
+        <w:rPr>
+          <w:rStyle w:val="Funotenzeichen"/>
         </w:rPr>
         <w:footnoteRef/>
       </w:r>
@@ -2897,15 +2977,15 @@
     <w:lsdException w:name="Unresolved Mention" w:semiHidden="1" w:unhideWhenUsed="1"/>
     <w:lsdException w:name="Smart Link" w:semiHidden="1" w:unhideWhenUsed="1"/>
   </w:latentStyles>
-  <w:style w:type="paragraph" w:default="1" w:styleId="Normal">
+  <w:style w:type="paragraph" w:default="1" w:styleId="Standard">
     <w:name w:val="Normal"/>
     <w:qFormat/>
   </w:style>
-  <w:style w:type="paragraph" w:styleId="Heading1">
+  <w:style w:type="paragraph" w:styleId="berschrift1">
     <w:name w:val="heading 1"/>
-    <w:basedOn w:val="Normal"/>
-    <w:next w:val="Normal"/>
-    <w:link w:val="Heading1Char"/>
+    <w:basedOn w:val="Standard"/>
+    <w:next w:val="Standard"/>
+    <w:link w:val="berschrift1Zchn"/>
     <w:uiPriority w:val="9"/>
     <w:qFormat/>
     <w:rsid w:val="004852C6"/>
@@ -2922,11 +3002,11 @@
       <w:szCs w:val="32"/>
     </w:rPr>
   </w:style>
-  <w:style w:type="paragraph" w:styleId="Heading2">
+  <w:style w:type="paragraph" w:styleId="berschrift2">
     <w:name w:val="heading 2"/>
-    <w:basedOn w:val="Normal"/>
-    <w:next w:val="Normal"/>
-    <w:link w:val="Heading2Char"/>
+    <w:basedOn w:val="Standard"/>
+    <w:next w:val="Standard"/>
+    <w:link w:val="berschrift2Zchn"/>
     <w:uiPriority w:val="9"/>
     <w:unhideWhenUsed/>
     <w:qFormat/>
@@ -2944,13 +3024,13 @@
       <w:szCs w:val="26"/>
     </w:rPr>
   </w:style>
-  <w:style w:type="character" w:default="1" w:styleId="DefaultParagraphFont">
+  <w:style w:type="character" w:default="1" w:styleId="Absatz-Standardschriftart">
     <w:name w:val="Default Paragraph Font"/>
     <w:uiPriority w:val="1"/>
     <w:semiHidden/>
     <w:unhideWhenUsed/>
   </w:style>
-  <w:style w:type="table" w:default="1" w:styleId="TableNormal">
+  <w:style w:type="table" w:default="1" w:styleId="NormaleTabelle">
     <w:name w:val="Normal Table"/>
     <w:uiPriority w:val="99"/>
     <w:semiHidden/>
@@ -2965,17 +3045,17 @@
       </w:tblCellMar>
     </w:tblPr>
   </w:style>
-  <w:style w:type="numbering" w:default="1" w:styleId="NoList">
+  <w:style w:type="numbering" w:default="1" w:styleId="KeineListe">
     <w:name w:val="No List"/>
     <w:uiPriority w:val="99"/>
     <w:semiHidden/>
     <w:unhideWhenUsed/>
   </w:style>
-  <w:style w:type="paragraph" w:styleId="Title">
+  <w:style w:type="paragraph" w:styleId="Titel">
     <w:name w:val="Title"/>
-    <w:basedOn w:val="Normal"/>
-    <w:next w:val="Normal"/>
-    <w:link w:val="TitleChar"/>
+    <w:basedOn w:val="Standard"/>
+    <w:next w:val="Standard"/>
+    <w:link w:val="TitelZchn"/>
     <w:uiPriority w:val="10"/>
     <w:qFormat/>
     <w:rsid w:val="004852C6"/>
@@ -2991,10 +3071,10 @@
       <w:szCs w:val="56"/>
     </w:rPr>
   </w:style>
-  <w:style w:type="character" w:customStyle="1" w:styleId="TitleChar">
-    <w:name w:val="Title Char"/>
-    <w:basedOn w:val="DefaultParagraphFont"/>
-    <w:link w:val="Title"/>
+  <w:style w:type="character" w:customStyle="1" w:styleId="TitelZchn">
+    <w:name w:val="Titel Zchn"/>
+    <w:basedOn w:val="Absatz-Standardschriftart"/>
+    <w:link w:val="Titel"/>
     <w:uiPriority w:val="10"/>
     <w:rsid w:val="004852C6"/>
     <w:rPr>
@@ -3005,9 +3085,9 @@
       <w:szCs w:val="56"/>
     </w:rPr>
   </w:style>
-  <w:style w:type="paragraph" w:styleId="ListParagraph">
+  <w:style w:type="paragraph" w:styleId="Listenabsatz">
     <w:name w:val="List Paragraph"/>
-    <w:basedOn w:val="Normal"/>
+    <w:basedOn w:val="Standard"/>
     <w:uiPriority w:val="34"/>
     <w:qFormat/>
     <w:rsid w:val="004852C6"/>
@@ -3016,10 +3096,10 @@
       <w:contextualSpacing/>
     </w:pPr>
   </w:style>
-  <w:style w:type="character" w:customStyle="1" w:styleId="Heading1Char">
-    <w:name w:val="Heading 1 Char"/>
-    <w:basedOn w:val="DefaultParagraphFont"/>
-    <w:link w:val="Heading1"/>
+  <w:style w:type="character" w:customStyle="1" w:styleId="berschrift1Zchn">
+    <w:name w:val="Überschrift 1 Zchn"/>
+    <w:basedOn w:val="Absatz-Standardschriftart"/>
+    <w:link w:val="berschrift1"/>
     <w:uiPriority w:val="9"/>
     <w:rsid w:val="004852C6"/>
     <w:rPr>
@@ -3029,10 +3109,10 @@
       <w:szCs w:val="32"/>
     </w:rPr>
   </w:style>
-  <w:style w:type="character" w:customStyle="1" w:styleId="Heading2Char">
-    <w:name w:val="Heading 2 Char"/>
-    <w:basedOn w:val="DefaultParagraphFont"/>
-    <w:link w:val="Heading2"/>
+  <w:style w:type="character" w:customStyle="1" w:styleId="berschrift2Zchn">
+    <w:name w:val="Überschrift 2 Zchn"/>
+    <w:basedOn w:val="Absatz-Standardschriftart"/>
+    <w:link w:val="berschrift2"/>
     <w:uiPriority w:val="9"/>
     <w:rsid w:val="003126FC"/>
     <w:rPr>
@@ -3042,10 +3122,10 @@
       <w:szCs w:val="26"/>
     </w:rPr>
   </w:style>
-  <w:style w:type="paragraph" w:styleId="FootnoteText">
+  <w:style w:type="paragraph" w:styleId="Funotentext">
     <w:name w:val="footnote text"/>
-    <w:basedOn w:val="Normal"/>
-    <w:link w:val="FootnoteTextChar"/>
+    <w:basedOn w:val="Standard"/>
+    <w:link w:val="FunotentextZchn"/>
     <w:uiPriority w:val="99"/>
     <w:semiHidden/>
     <w:unhideWhenUsed/>
@@ -3058,10 +3138,10 @@
       <w:szCs w:val="20"/>
     </w:rPr>
   </w:style>
-  <w:style w:type="character" w:customStyle="1" w:styleId="FootnoteTextChar">
-    <w:name w:val="Footnote Text Char"/>
-    <w:basedOn w:val="DefaultParagraphFont"/>
-    <w:link w:val="FootnoteText"/>
+  <w:style w:type="character" w:customStyle="1" w:styleId="FunotentextZchn">
+    <w:name w:val="Fußnotentext Zchn"/>
+    <w:basedOn w:val="Absatz-Standardschriftart"/>
+    <w:link w:val="Funotentext"/>
     <w:uiPriority w:val="99"/>
     <w:semiHidden/>
     <w:rsid w:val="00BE7743"/>
@@ -3070,9 +3150,9 @@
       <w:szCs w:val="20"/>
     </w:rPr>
   </w:style>
-  <w:style w:type="character" w:styleId="FootnoteReference">
+  <w:style w:type="character" w:styleId="Funotenzeichen">
     <w:name w:val="footnote reference"/>
-    <w:basedOn w:val="DefaultParagraphFont"/>
+    <w:basedOn w:val="Absatz-Standardschriftart"/>
     <w:uiPriority w:val="99"/>
     <w:semiHidden/>
     <w:unhideWhenUsed/>
@@ -3083,7 +3163,7 @@
   </w:style>
   <w:style w:type="character" w:styleId="Hyperlink">
     <w:name w:val="Hyperlink"/>
-    <w:basedOn w:val="DefaultParagraphFont"/>
+    <w:basedOn w:val="Absatz-Standardschriftart"/>
     <w:uiPriority w:val="99"/>
     <w:unhideWhenUsed/>
     <w:rsid w:val="00BE7743"/>
@@ -3092,9 +3172,9 @@
       <w:u w:val="single"/>
     </w:rPr>
   </w:style>
-  <w:style w:type="character" w:styleId="FollowedHyperlink">
+  <w:style w:type="character" w:styleId="BesuchterLink">
     <w:name w:val="FollowedHyperlink"/>
-    <w:basedOn w:val="DefaultParagraphFont"/>
+    <w:basedOn w:val="Absatz-Standardschriftart"/>
     <w:uiPriority w:val="99"/>
     <w:semiHidden/>
     <w:unhideWhenUsed/>
@@ -3104,9 +3184,9 @@
       <w:u w:val="single"/>
     </w:rPr>
   </w:style>
-  <w:style w:type="character" w:styleId="UnresolvedMention">
+  <w:style w:type="character" w:styleId="NichtaufgelsteErwhnung">
     <w:name w:val="Unresolved Mention"/>
-    <w:basedOn w:val="DefaultParagraphFont"/>
+    <w:basedOn w:val="Absatz-Standardschriftart"/>
     <w:uiPriority w:val="99"/>
     <w:semiHidden/>
     <w:unhideWhenUsed/>
@@ -3419,7 +3499,7 @@
 </file>
 
 <file path=customXml/itemProps1.xml><?xml version="1.0" encoding="utf-8"?>
-<ds:datastoreItem xmlns:ds="http://schemas.openxmlformats.org/officeDocument/2006/customXml" ds:itemID="{9B83F662-86F5-418D-96A7-0FA4EE590CCA}">
+<ds:datastoreItem xmlns:ds="http://schemas.openxmlformats.org/officeDocument/2006/customXml" ds:itemID="{491A2BF6-B14F-4811-A56C-6211607F204F}">
   <ds:schemaRefs>
     <ds:schemaRef ds:uri="http://schemas.openxmlformats.org/officeDocument/2006/bibliography"/>
   </ds:schemaRefs>

</xml_diff>

<commit_message>
gramatical beautification of documentation
</commit_message>
<xml_diff>
--- a/Documentation/CLERP-Doc.docx
+++ b/Documentation/CLERP-Doc.docx
@@ -4,7 +4,7 @@
   <w:body>
     <w:p>
       <w:pPr>
-        <w:pStyle w:val="Titel"/>
+        <w:pStyle w:val="Title"/>
         <w:rPr>
           <w:sz w:val="52"/>
           <w:szCs w:val="52"/>
@@ -29,7 +29,7 @@
     </w:p>
     <w:p>
       <w:pPr>
-        <w:pStyle w:val="berschrift1"/>
+        <w:pStyle w:val="Heading1"/>
         <w:rPr>
           <w:lang w:val="en-GB"/>
         </w:rPr>
@@ -151,7 +151,7 @@
     </w:p>
     <w:p>
       <w:pPr>
-        <w:pStyle w:val="berschrift1"/>
+        <w:pStyle w:val="Heading1"/>
         <w:rPr>
           <w:lang w:val="en-GB"/>
         </w:rPr>
@@ -165,7 +165,7 @@
     </w:p>
     <w:p>
       <w:pPr>
-        <w:pStyle w:val="Listenabsatz"/>
+        <w:pStyle w:val="ListParagraph"/>
         <w:numPr>
           <w:ilvl w:val="0"/>
           <w:numId w:val="3"/>
@@ -183,7 +183,7 @@
     </w:p>
     <w:p>
       <w:pPr>
-        <w:pStyle w:val="Listenabsatz"/>
+        <w:pStyle w:val="ListParagraph"/>
         <w:numPr>
           <w:ilvl w:val="0"/>
           <w:numId w:val="3"/>
@@ -201,7 +201,7 @@
     </w:p>
     <w:p>
       <w:pPr>
-        <w:pStyle w:val="Listenabsatz"/>
+        <w:pStyle w:val="ListParagraph"/>
         <w:numPr>
           <w:ilvl w:val="0"/>
           <w:numId w:val="3"/>
@@ -231,7 +231,7 @@
     </w:p>
     <w:p>
       <w:pPr>
-        <w:pStyle w:val="Listenabsatz"/>
+        <w:pStyle w:val="ListParagraph"/>
         <w:numPr>
           <w:ilvl w:val="0"/>
           <w:numId w:val="3"/>
@@ -249,7 +249,7 @@
     </w:p>
     <w:p>
       <w:pPr>
-        <w:pStyle w:val="Listenabsatz"/>
+        <w:pStyle w:val="ListParagraph"/>
         <w:numPr>
           <w:ilvl w:val="0"/>
           <w:numId w:val="3"/>
@@ -267,7 +267,7 @@
     </w:p>
     <w:p>
       <w:pPr>
-        <w:pStyle w:val="Listenabsatz"/>
+        <w:pStyle w:val="ListParagraph"/>
         <w:numPr>
           <w:ilvl w:val="0"/>
           <w:numId w:val="3"/>
@@ -285,7 +285,7 @@
     </w:p>
     <w:p>
       <w:pPr>
-        <w:pStyle w:val="Listenabsatz"/>
+        <w:pStyle w:val="ListParagraph"/>
         <w:numPr>
           <w:ilvl w:val="0"/>
           <w:numId w:val="3"/>
@@ -303,7 +303,7 @@
     </w:p>
     <w:p>
       <w:pPr>
-        <w:pStyle w:val="Listenabsatz"/>
+        <w:pStyle w:val="ListParagraph"/>
         <w:numPr>
           <w:ilvl w:val="0"/>
           <w:numId w:val="3"/>
@@ -321,7 +321,7 @@
     </w:p>
     <w:p>
       <w:pPr>
-        <w:pStyle w:val="Listenabsatz"/>
+        <w:pStyle w:val="ListParagraph"/>
         <w:numPr>
           <w:ilvl w:val="0"/>
           <w:numId w:val="3"/>
@@ -339,7 +339,7 @@
     </w:p>
     <w:p>
       <w:pPr>
-        <w:pStyle w:val="Listenabsatz"/>
+        <w:pStyle w:val="ListParagraph"/>
         <w:numPr>
           <w:ilvl w:val="1"/>
           <w:numId w:val="3"/>
@@ -357,7 +357,7 @@
     </w:p>
     <w:p>
       <w:pPr>
-        <w:pStyle w:val="Listenabsatz"/>
+        <w:pStyle w:val="ListParagraph"/>
         <w:numPr>
           <w:ilvl w:val="1"/>
           <w:numId w:val="3"/>
@@ -375,7 +375,7 @@
     </w:p>
     <w:p>
       <w:pPr>
-        <w:pStyle w:val="Listenabsatz"/>
+        <w:pStyle w:val="ListParagraph"/>
         <w:numPr>
           <w:ilvl w:val="0"/>
           <w:numId w:val="3"/>
@@ -393,7 +393,7 @@
     </w:p>
     <w:p>
       <w:pPr>
-        <w:pStyle w:val="Listenabsatz"/>
+        <w:pStyle w:val="ListParagraph"/>
         <w:numPr>
           <w:ilvl w:val="0"/>
           <w:numId w:val="3"/>
@@ -411,7 +411,7 @@
     </w:p>
     <w:p>
       <w:pPr>
-        <w:pStyle w:val="Listenabsatz"/>
+        <w:pStyle w:val="ListParagraph"/>
         <w:numPr>
           <w:ilvl w:val="0"/>
           <w:numId w:val="3"/>
@@ -429,7 +429,7 @@
     </w:p>
     <w:p>
       <w:pPr>
-        <w:pStyle w:val="Listenabsatz"/>
+        <w:pStyle w:val="ListParagraph"/>
         <w:numPr>
           <w:ilvl w:val="0"/>
           <w:numId w:val="3"/>
@@ -447,7 +447,7 @@
     </w:p>
     <w:p>
       <w:pPr>
-        <w:pStyle w:val="Listenabsatz"/>
+        <w:pStyle w:val="ListParagraph"/>
         <w:numPr>
           <w:ilvl w:val="0"/>
           <w:numId w:val="3"/>
@@ -465,7 +465,7 @@
     </w:p>
     <w:p>
       <w:pPr>
-        <w:pStyle w:val="Listenabsatz"/>
+        <w:pStyle w:val="ListParagraph"/>
         <w:numPr>
           <w:ilvl w:val="0"/>
           <w:numId w:val="3"/>
@@ -495,7 +495,7 @@
     </w:p>
     <w:p>
       <w:pPr>
-        <w:pStyle w:val="Listenabsatz"/>
+        <w:pStyle w:val="ListParagraph"/>
         <w:numPr>
           <w:ilvl w:val="1"/>
           <w:numId w:val="3"/>
@@ -513,7 +513,7 @@
     </w:p>
     <w:p>
       <w:pPr>
-        <w:pStyle w:val="Listenabsatz"/>
+        <w:pStyle w:val="ListParagraph"/>
         <w:numPr>
           <w:ilvl w:val="1"/>
           <w:numId w:val="3"/>
@@ -546,7 +546,7 @@
     </w:p>
     <w:p>
       <w:pPr>
-        <w:pStyle w:val="berschrift1"/>
+        <w:pStyle w:val="Heading1"/>
         <w:rPr>
           <w:lang w:val="en-GB"/>
         </w:rPr>
@@ -560,7 +560,7 @@
     </w:p>
     <w:p>
       <w:pPr>
-        <w:pStyle w:val="berschrift2"/>
+        <w:pStyle w:val="Heading2"/>
         <w:rPr>
           <w:lang w:val="en-GB"/>
         </w:rPr>
@@ -574,7 +574,7 @@
     </w:p>
     <w:p>
       <w:pPr>
-        <w:pStyle w:val="Listenabsatz"/>
+        <w:pStyle w:val="ListParagraph"/>
         <w:numPr>
           <w:ilvl w:val="0"/>
           <w:numId w:val="3"/>
@@ -592,7 +592,7 @@
     </w:p>
     <w:p>
       <w:pPr>
-        <w:pStyle w:val="berschrift2"/>
+        <w:pStyle w:val="Heading2"/>
         <w:rPr>
           <w:lang w:val="en-GB"/>
         </w:rPr>
@@ -606,7 +606,7 @@
     </w:p>
     <w:p>
       <w:pPr>
-        <w:pStyle w:val="Listenabsatz"/>
+        <w:pStyle w:val="ListParagraph"/>
         <w:numPr>
           <w:ilvl w:val="0"/>
           <w:numId w:val="3"/>
@@ -648,7 +648,7 @@
     </w:p>
     <w:p>
       <w:pPr>
-        <w:pStyle w:val="Listenabsatz"/>
+        <w:pStyle w:val="ListParagraph"/>
         <w:numPr>
           <w:ilvl w:val="0"/>
           <w:numId w:val="3"/>
@@ -678,7 +678,7 @@
     </w:p>
     <w:p>
       <w:pPr>
-        <w:pStyle w:val="Listenabsatz"/>
+        <w:pStyle w:val="ListParagraph"/>
         <w:numPr>
           <w:ilvl w:val="0"/>
           <w:numId w:val="3"/>
@@ -696,7 +696,7 @@
     </w:p>
     <w:p>
       <w:pPr>
-        <w:pStyle w:val="Listenabsatz"/>
+        <w:pStyle w:val="ListParagraph"/>
         <w:numPr>
           <w:ilvl w:val="1"/>
           <w:numId w:val="3"/>
@@ -714,7 +714,7 @@
     </w:p>
     <w:p>
       <w:pPr>
-        <w:pStyle w:val="Listenabsatz"/>
+        <w:pStyle w:val="ListParagraph"/>
         <w:numPr>
           <w:ilvl w:val="1"/>
           <w:numId w:val="3"/>
@@ -732,7 +732,7 @@
     </w:p>
     <w:p>
       <w:pPr>
-        <w:pStyle w:val="Listenabsatz"/>
+        <w:pStyle w:val="ListParagraph"/>
         <w:numPr>
           <w:ilvl w:val="1"/>
           <w:numId w:val="3"/>
@@ -750,7 +750,7 @@
     </w:p>
     <w:p>
       <w:pPr>
-        <w:pStyle w:val="Listenabsatz"/>
+        <w:pStyle w:val="ListParagraph"/>
         <w:numPr>
           <w:ilvl w:val="0"/>
           <w:numId w:val="3"/>
@@ -768,7 +768,7 @@
     </w:p>
     <w:p>
       <w:pPr>
-        <w:pStyle w:val="Listenabsatz"/>
+        <w:pStyle w:val="ListParagraph"/>
         <w:numPr>
           <w:ilvl w:val="1"/>
           <w:numId w:val="3"/>
@@ -786,7 +786,7 @@
     </w:p>
     <w:p>
       <w:pPr>
-        <w:pStyle w:val="Listenabsatz"/>
+        <w:pStyle w:val="ListParagraph"/>
         <w:numPr>
           <w:ilvl w:val="1"/>
           <w:numId w:val="3"/>
@@ -805,7 +805,7 @@
     </w:p>
     <w:p>
       <w:pPr>
-        <w:pStyle w:val="berschrift2"/>
+        <w:pStyle w:val="Heading2"/>
         <w:rPr>
           <w:lang w:val="en-GB"/>
         </w:rPr>
@@ -819,7 +819,7 @@
     </w:p>
     <w:p>
       <w:pPr>
-        <w:pStyle w:val="Listenabsatz"/>
+        <w:pStyle w:val="ListParagraph"/>
         <w:numPr>
           <w:ilvl w:val="0"/>
           <w:numId w:val="3"/>
@@ -837,7 +837,7 @@
     </w:p>
     <w:p>
       <w:pPr>
-        <w:pStyle w:val="Listenabsatz"/>
+        <w:pStyle w:val="ListParagraph"/>
         <w:numPr>
           <w:ilvl w:val="0"/>
           <w:numId w:val="3"/>
@@ -855,7 +855,7 @@
     </w:p>
     <w:p>
       <w:pPr>
-        <w:pStyle w:val="Listenabsatz"/>
+        <w:pStyle w:val="ListParagraph"/>
         <w:numPr>
           <w:ilvl w:val="0"/>
           <w:numId w:val="3"/>
@@ -891,7 +891,7 @@
     </w:p>
     <w:p>
       <w:pPr>
-        <w:pStyle w:val="Listenabsatz"/>
+        <w:pStyle w:val="ListParagraph"/>
         <w:numPr>
           <w:ilvl w:val="0"/>
           <w:numId w:val="3"/>
@@ -923,7 +923,7 @@
     </w:p>
     <w:p>
       <w:pPr>
-        <w:pStyle w:val="Listenabsatz"/>
+        <w:pStyle w:val="ListParagraph"/>
         <w:numPr>
           <w:ilvl w:val="0"/>
           <w:numId w:val="3"/>
@@ -941,7 +941,7 @@
     </w:p>
     <w:p>
       <w:pPr>
-        <w:pStyle w:val="Listenabsatz"/>
+        <w:pStyle w:val="ListParagraph"/>
         <w:numPr>
           <w:ilvl w:val="0"/>
           <w:numId w:val="3"/>
@@ -959,7 +959,7 @@
     </w:p>
     <w:p>
       <w:pPr>
-        <w:pStyle w:val="berschrift1"/>
+        <w:pStyle w:val="Heading1"/>
         <w:rPr>
           <w:lang w:val="en-GB"/>
         </w:rPr>
@@ -973,7 +973,7 @@
     </w:p>
     <w:p>
       <w:pPr>
-        <w:pStyle w:val="berschrift2"/>
+        <w:pStyle w:val="Heading2"/>
         <w:rPr>
           <w:lang w:val="en-GB"/>
         </w:rPr>
@@ -1091,7 +1091,7 @@
       </w:r>
       <w:r>
         <w:rPr>
-          <w:rStyle w:val="Funotenzeichen"/>
+          <w:rStyle w:val="FootnoteReference"/>
           <w:lang w:val="en-GB"/>
         </w:rPr>
         <w:footnoteReference w:id="1"/>
@@ -1129,7 +1129,7 @@
       </w:r>
       <w:r>
         <w:rPr>
-          <w:rStyle w:val="Funotenzeichen"/>
+          <w:rStyle w:val="FootnoteReference"/>
           <w:lang w:val="en-GB"/>
         </w:rPr>
         <w:footnoteReference w:id="2"/>
@@ -1315,7 +1315,7 @@
     </w:p>
     <w:p>
       <w:pPr>
-        <w:pStyle w:val="berschrift2"/>
+        <w:pStyle w:val="Heading2"/>
         <w:rPr>
           <w:lang w:val="en-GB"/>
         </w:rPr>
@@ -1678,7 +1678,7 @@
     </w:p>
     <w:p>
       <w:pPr>
-        <w:pStyle w:val="berschrift2"/>
+        <w:pStyle w:val="Heading2"/>
         <w:rPr>
           <w:lang w:val="en-GB"/>
         </w:rPr>
@@ -1776,7 +1776,7 @@
       </w:r>
       <w:r>
         <w:rPr>
-          <w:rStyle w:val="Funotenzeichen"/>
+          <w:rStyle w:val="FootnoteReference"/>
           <w:lang w:val="en-GB"/>
         </w:rPr>
         <w:t xml:space="preserve"> </w:t>
@@ -1799,7 +1799,7 @@
     </w:p>
     <w:p>
       <w:pPr>
-        <w:pStyle w:val="berschrift2"/>
+        <w:pStyle w:val="Heading2"/>
         <w:rPr>
           <w:lang w:val="en-GB"/>
         </w:rPr>
@@ -1904,7 +1904,7 @@
     </w:p>
     <w:p>
       <w:pPr>
-        <w:pStyle w:val="berschrift2"/>
+        <w:pStyle w:val="Heading2"/>
         <w:rPr>
           <w:lang w:val="en-GB"/>
         </w:rPr>
@@ -1938,7 +1938,19 @@
         <w:rPr>
           <w:lang w:val="en-GB"/>
         </w:rPr>
-        <w:t xml:space="preserve"> directory traversal isn’t possible with ASP.NET Core, because there isn’t any folder structure which is exposed. But in terms of general resources which are accessible per URL (Images, or other content, which has the id of the element in the U</w:t>
+        <w:t xml:space="preserve"> directory traversal isn’t possible with ASP.NET Core, because there isn’t any folder structure which is exposed. But </w:t>
+      </w:r>
+      <w:r>
+        <w:rPr>
+          <w:lang w:val="en-GB"/>
+        </w:rPr>
+        <w:t>for</w:t>
+      </w:r>
+      <w:r>
+        <w:rPr>
+          <w:lang w:val="en-GB"/>
+        </w:rPr>
+        <w:t xml:space="preserve"> general resources which are accessible per URL (Images, or other content, which has the id of the element in the U</w:t>
       </w:r>
       <w:r>
         <w:rPr>
@@ -1986,58 +1998,13 @@
         <w:rPr>
           <w:lang w:val="en-GB"/>
         </w:rPr>
-        <w:t xml:space="preserve">more difficult. </w:t>
-      </w:r>
-      <w:r>
-        <w:rPr>
-          <w:lang w:val="en-GB"/>
-        </w:rPr>
-        <w:t>This is</w:t>
-      </w:r>
-      <w:r>
-        <w:rPr>
-          <w:lang w:val="en-GB"/>
-        </w:rPr>
-        <w:t xml:space="preserve"> additional to the auth/role security we already have in place.</w:t>
-      </w:r>
-      <w:r>
-        <w:rPr>
-          <w:lang w:val="en-GB"/>
-        </w:rPr>
-        <w:t xml:space="preserve"> </w:t>
-      </w:r>
-    </w:p>
-    <w:p>
-      <w:pPr>
-        <w:pStyle w:val="berschrift2"/>
-        <w:rPr>
-          <w:lang w:val="en-GB"/>
-        </w:rPr>
-      </w:pPr>
-      <w:r>
-        <w:rPr>
-          <w:lang w:val="en-GB"/>
-        </w:rPr>
-        <w:t>Token Theft</w:t>
-      </w:r>
-    </w:p>
-    <w:p>
-      <w:pPr>
-        <w:rPr>
-          <w:lang w:val="en-GB"/>
-        </w:rPr>
-      </w:pPr>
-      <w:r>
-        <w:rPr>
-          <w:lang w:val="en-GB"/>
-        </w:rPr>
-        <w:t>The access-token (JWT) which is generated and returned after an employee has him</w:t>
-      </w:r>
-      <w:r>
-        <w:rPr>
-          <w:lang w:val="en-GB"/>
-        </w:rPr>
-        <w:t>self</w:t>
+        <w:t>more difficult</w:t>
+      </w:r>
+      <w:r>
+        <w:rPr>
+          <w:lang w:val="en-GB"/>
+        </w:rPr>
+        <w:t>, since a GUID can’t be guessed as easily as an Id</w:t>
       </w:r>
       <w:bookmarkStart w:id="0" w:name="_GoBack"/>
       <w:bookmarkEnd w:id="0"/>
@@ -2045,6 +2012,75 @@
         <w:rPr>
           <w:lang w:val="en-GB"/>
         </w:rPr>
+        <w:t xml:space="preserve">. </w:t>
+      </w:r>
+      <w:r>
+        <w:rPr>
+          <w:lang w:val="en-GB"/>
+        </w:rPr>
+        <w:t>This is</w:t>
+      </w:r>
+      <w:r>
+        <w:rPr>
+          <w:lang w:val="en-GB"/>
+        </w:rPr>
+        <w:t xml:space="preserve"> </w:t>
+      </w:r>
+      <w:r>
+        <w:rPr>
+          <w:lang w:val="en-GB"/>
+        </w:rPr>
+        <w:t>in addition</w:t>
+      </w:r>
+      <w:r>
+        <w:rPr>
+          <w:lang w:val="en-GB"/>
+        </w:rPr>
+        <w:t xml:space="preserve"> to the auth/role security we already have in place.</w:t>
+      </w:r>
+      <w:r>
+        <w:rPr>
+          <w:lang w:val="en-GB"/>
+        </w:rPr>
+        <w:t xml:space="preserve"> </w:t>
+      </w:r>
+    </w:p>
+    <w:p>
+      <w:pPr>
+        <w:pStyle w:val="Heading2"/>
+        <w:rPr>
+          <w:lang w:val="en-GB"/>
+        </w:rPr>
+      </w:pPr>
+      <w:r>
+        <w:rPr>
+          <w:lang w:val="en-GB"/>
+        </w:rPr>
+        <w:t>Token Theft</w:t>
+      </w:r>
+    </w:p>
+    <w:p>
+      <w:pPr>
+        <w:rPr>
+          <w:lang w:val="en-GB"/>
+        </w:rPr>
+      </w:pPr>
+      <w:r>
+        <w:rPr>
+          <w:lang w:val="en-GB"/>
+        </w:rPr>
+        <w:t>The access-token (JWT) which is generated and returned after an employee has him</w:t>
+      </w:r>
+      <w:r>
+        <w:rPr>
+          <w:lang w:val="en-GB"/>
+        </w:rPr>
+        <w:t>self</w:t>
+      </w:r>
+      <w:r>
+        <w:rPr>
+          <w:lang w:val="en-GB"/>
+        </w:rPr>
         <w:t xml:space="preserve"> logged in, will be stored in the front end. In this location its relatively vulnerable against JS attacks</w:t>
       </w:r>
       <w:r>
@@ -2069,19 +2105,31 @@
         <w:rPr>
           <w:lang w:val="en-GB"/>
         </w:rPr>
-        <w:t xml:space="preserve">. These extensions could steal the access-token from the employee and get themselves access to the application. To prevent this issue, we implemented an IP-lookup feature. While token generation the current IP-address from the login request will be saved in the token as a separate claim. With a global authorization policy, we ensured that on every request which must </w:t>
-      </w:r>
-      <w:r>
-        <w:rPr>
-          <w:lang w:val="en-GB"/>
-        </w:rPr>
-        <w:t xml:space="preserve">be </w:t>
-      </w:r>
-      <w:r>
-        <w:rPr>
-          <w:lang w:val="en-GB"/>
-        </w:rPr>
-        <w:t>authorized, the IP from the token and the current IP will be compared. If they don’t match the request will</w:t>
+        <w:t xml:space="preserve">. These extensions could steal the access-token from the employee and get themselves access to the application. To prevent this issue, we implemented an IP-lookup feature. </w:t>
+      </w:r>
+      <w:r>
+        <w:rPr>
+          <w:lang w:val="en-GB"/>
+        </w:rPr>
+        <w:t>On</w:t>
+      </w:r>
+      <w:r>
+        <w:rPr>
+          <w:lang w:val="en-GB"/>
+        </w:rPr>
+        <w:t xml:space="preserve"> token generation the current IP-address from the login request will be saved in the token as a separate claim. With a global authorization policy, we ensured that on every request </w:t>
+      </w:r>
+      <w:r>
+        <w:rPr>
+          <w:lang w:val="en-GB"/>
+        </w:rPr>
+        <w:t>that requires authorization,</w:t>
+      </w:r>
+      <w:r>
+        <w:rPr>
+          <w:lang w:val="en-GB"/>
+        </w:rPr>
+        <w:t xml:space="preserve"> the IP from the token and the current IP will be compared. If they don’t match the request will</w:t>
       </w:r>
       <w:r>
         <w:rPr>
@@ -2184,11 +2232,11 @@
   <w:footnote w:id="1">
     <w:p>
       <w:pPr>
-        <w:pStyle w:val="Funotentext"/>
-      </w:pPr>
-      <w:r>
-        <w:rPr>
-          <w:rStyle w:val="Funotenzeichen"/>
+        <w:pStyle w:val="FootnoteText"/>
+      </w:pPr>
+      <w:r>
+        <w:rPr>
+          <w:rStyle w:val="FootnoteReference"/>
         </w:rPr>
         <w:footnoteRef/>
       </w:r>
@@ -2208,11 +2256,11 @@
   <w:footnote w:id="2">
     <w:p>
       <w:pPr>
-        <w:pStyle w:val="Funotentext"/>
-      </w:pPr>
-      <w:r>
-        <w:rPr>
-          <w:rStyle w:val="Funotenzeichen"/>
+        <w:pStyle w:val="FootnoteText"/>
+      </w:pPr>
+      <w:r>
+        <w:rPr>
+          <w:rStyle w:val="FootnoteReference"/>
         </w:rPr>
         <w:footnoteRef/>
       </w:r>
@@ -2977,15 +3025,15 @@
     <w:lsdException w:name="Unresolved Mention" w:semiHidden="1" w:unhideWhenUsed="1"/>
     <w:lsdException w:name="Smart Link" w:semiHidden="1" w:unhideWhenUsed="1"/>
   </w:latentStyles>
-  <w:style w:type="paragraph" w:default="1" w:styleId="Standard">
+  <w:style w:type="paragraph" w:default="1" w:styleId="Normal">
     <w:name w:val="Normal"/>
     <w:qFormat/>
   </w:style>
-  <w:style w:type="paragraph" w:styleId="berschrift1">
+  <w:style w:type="paragraph" w:styleId="Heading1">
     <w:name w:val="heading 1"/>
-    <w:basedOn w:val="Standard"/>
-    <w:next w:val="Standard"/>
-    <w:link w:val="berschrift1Zchn"/>
+    <w:basedOn w:val="Normal"/>
+    <w:next w:val="Normal"/>
+    <w:link w:val="Heading1Char"/>
     <w:uiPriority w:val="9"/>
     <w:qFormat/>
     <w:rsid w:val="004852C6"/>
@@ -3002,11 +3050,11 @@
       <w:szCs w:val="32"/>
     </w:rPr>
   </w:style>
-  <w:style w:type="paragraph" w:styleId="berschrift2">
+  <w:style w:type="paragraph" w:styleId="Heading2">
     <w:name w:val="heading 2"/>
-    <w:basedOn w:val="Standard"/>
-    <w:next w:val="Standard"/>
-    <w:link w:val="berschrift2Zchn"/>
+    <w:basedOn w:val="Normal"/>
+    <w:next w:val="Normal"/>
+    <w:link w:val="Heading2Char"/>
     <w:uiPriority w:val="9"/>
     <w:unhideWhenUsed/>
     <w:qFormat/>
@@ -3024,13 +3072,13 @@
       <w:szCs w:val="26"/>
     </w:rPr>
   </w:style>
-  <w:style w:type="character" w:default="1" w:styleId="Absatz-Standardschriftart">
+  <w:style w:type="character" w:default="1" w:styleId="DefaultParagraphFont">
     <w:name w:val="Default Paragraph Font"/>
     <w:uiPriority w:val="1"/>
     <w:semiHidden/>
     <w:unhideWhenUsed/>
   </w:style>
-  <w:style w:type="table" w:default="1" w:styleId="NormaleTabelle">
+  <w:style w:type="table" w:default="1" w:styleId="TableNormal">
     <w:name w:val="Normal Table"/>
     <w:uiPriority w:val="99"/>
     <w:semiHidden/>
@@ -3045,17 +3093,17 @@
       </w:tblCellMar>
     </w:tblPr>
   </w:style>
-  <w:style w:type="numbering" w:default="1" w:styleId="KeineListe">
+  <w:style w:type="numbering" w:default="1" w:styleId="NoList">
     <w:name w:val="No List"/>
     <w:uiPriority w:val="99"/>
     <w:semiHidden/>
     <w:unhideWhenUsed/>
   </w:style>
-  <w:style w:type="paragraph" w:styleId="Titel">
+  <w:style w:type="paragraph" w:styleId="Title">
     <w:name w:val="Title"/>
-    <w:basedOn w:val="Standard"/>
-    <w:next w:val="Standard"/>
-    <w:link w:val="TitelZchn"/>
+    <w:basedOn w:val="Normal"/>
+    <w:next w:val="Normal"/>
+    <w:link w:val="TitleChar"/>
     <w:uiPriority w:val="10"/>
     <w:qFormat/>
     <w:rsid w:val="004852C6"/>
@@ -3071,10 +3119,10 @@
       <w:szCs w:val="56"/>
     </w:rPr>
   </w:style>
-  <w:style w:type="character" w:customStyle="1" w:styleId="TitelZchn">
-    <w:name w:val="Titel Zchn"/>
-    <w:basedOn w:val="Absatz-Standardschriftart"/>
-    <w:link w:val="Titel"/>
+  <w:style w:type="character" w:customStyle="1" w:styleId="TitleChar">
+    <w:name w:val="Title Char"/>
+    <w:basedOn w:val="DefaultParagraphFont"/>
+    <w:link w:val="Title"/>
     <w:uiPriority w:val="10"/>
     <w:rsid w:val="004852C6"/>
     <w:rPr>
@@ -3085,9 +3133,9 @@
       <w:szCs w:val="56"/>
     </w:rPr>
   </w:style>
-  <w:style w:type="paragraph" w:styleId="Listenabsatz">
+  <w:style w:type="paragraph" w:styleId="ListParagraph">
     <w:name w:val="List Paragraph"/>
-    <w:basedOn w:val="Standard"/>
+    <w:basedOn w:val="Normal"/>
     <w:uiPriority w:val="34"/>
     <w:qFormat/>
     <w:rsid w:val="004852C6"/>
@@ -3096,10 +3144,10 @@
       <w:contextualSpacing/>
     </w:pPr>
   </w:style>
-  <w:style w:type="character" w:customStyle="1" w:styleId="berschrift1Zchn">
-    <w:name w:val="Überschrift 1 Zchn"/>
-    <w:basedOn w:val="Absatz-Standardschriftart"/>
-    <w:link w:val="berschrift1"/>
+  <w:style w:type="character" w:customStyle="1" w:styleId="Heading1Char">
+    <w:name w:val="Heading 1 Char"/>
+    <w:basedOn w:val="DefaultParagraphFont"/>
+    <w:link w:val="Heading1"/>
     <w:uiPriority w:val="9"/>
     <w:rsid w:val="004852C6"/>
     <w:rPr>
@@ -3109,10 +3157,10 @@
       <w:szCs w:val="32"/>
     </w:rPr>
   </w:style>
-  <w:style w:type="character" w:customStyle="1" w:styleId="berschrift2Zchn">
-    <w:name w:val="Überschrift 2 Zchn"/>
-    <w:basedOn w:val="Absatz-Standardschriftart"/>
-    <w:link w:val="berschrift2"/>
+  <w:style w:type="character" w:customStyle="1" w:styleId="Heading2Char">
+    <w:name w:val="Heading 2 Char"/>
+    <w:basedOn w:val="DefaultParagraphFont"/>
+    <w:link w:val="Heading2"/>
     <w:uiPriority w:val="9"/>
     <w:rsid w:val="003126FC"/>
     <w:rPr>
@@ -3122,10 +3170,10 @@
       <w:szCs w:val="26"/>
     </w:rPr>
   </w:style>
-  <w:style w:type="paragraph" w:styleId="Funotentext">
+  <w:style w:type="paragraph" w:styleId="FootnoteText">
     <w:name w:val="footnote text"/>
-    <w:basedOn w:val="Standard"/>
-    <w:link w:val="FunotentextZchn"/>
+    <w:basedOn w:val="Normal"/>
+    <w:link w:val="FootnoteTextChar"/>
     <w:uiPriority w:val="99"/>
     <w:semiHidden/>
     <w:unhideWhenUsed/>
@@ -3138,10 +3186,10 @@
       <w:szCs w:val="20"/>
     </w:rPr>
   </w:style>
-  <w:style w:type="character" w:customStyle="1" w:styleId="FunotentextZchn">
-    <w:name w:val="Fußnotentext Zchn"/>
-    <w:basedOn w:val="Absatz-Standardschriftart"/>
-    <w:link w:val="Funotentext"/>
+  <w:style w:type="character" w:customStyle="1" w:styleId="FootnoteTextChar">
+    <w:name w:val="Footnote Text Char"/>
+    <w:basedOn w:val="DefaultParagraphFont"/>
+    <w:link w:val="FootnoteText"/>
     <w:uiPriority w:val="99"/>
     <w:semiHidden/>
     <w:rsid w:val="00BE7743"/>
@@ -3150,9 +3198,9 @@
       <w:szCs w:val="20"/>
     </w:rPr>
   </w:style>
-  <w:style w:type="character" w:styleId="Funotenzeichen">
+  <w:style w:type="character" w:styleId="FootnoteReference">
     <w:name w:val="footnote reference"/>
-    <w:basedOn w:val="Absatz-Standardschriftart"/>
+    <w:basedOn w:val="DefaultParagraphFont"/>
     <w:uiPriority w:val="99"/>
     <w:semiHidden/>
     <w:unhideWhenUsed/>
@@ -3163,7 +3211,7 @@
   </w:style>
   <w:style w:type="character" w:styleId="Hyperlink">
     <w:name w:val="Hyperlink"/>
-    <w:basedOn w:val="Absatz-Standardschriftart"/>
+    <w:basedOn w:val="DefaultParagraphFont"/>
     <w:uiPriority w:val="99"/>
     <w:unhideWhenUsed/>
     <w:rsid w:val="00BE7743"/>
@@ -3172,9 +3220,9 @@
       <w:u w:val="single"/>
     </w:rPr>
   </w:style>
-  <w:style w:type="character" w:styleId="BesuchterLink">
+  <w:style w:type="character" w:styleId="FollowedHyperlink">
     <w:name w:val="FollowedHyperlink"/>
-    <w:basedOn w:val="Absatz-Standardschriftart"/>
+    <w:basedOn w:val="DefaultParagraphFont"/>
     <w:uiPriority w:val="99"/>
     <w:semiHidden/>
     <w:unhideWhenUsed/>
@@ -3184,9 +3232,9 @@
       <w:u w:val="single"/>
     </w:rPr>
   </w:style>
-  <w:style w:type="character" w:styleId="NichtaufgelsteErwhnung">
+  <w:style w:type="character" w:styleId="UnresolvedMention">
     <w:name w:val="Unresolved Mention"/>
-    <w:basedOn w:val="Absatz-Standardschriftart"/>
+    <w:basedOn w:val="DefaultParagraphFont"/>
     <w:uiPriority w:val="99"/>
     <w:semiHidden/>
     <w:unhideWhenUsed/>
@@ -3499,7 +3547,7 @@
 </file>
 
 <file path=customXml/itemProps1.xml><?xml version="1.0" encoding="utf-8"?>
-<ds:datastoreItem xmlns:ds="http://schemas.openxmlformats.org/officeDocument/2006/customXml" ds:itemID="{491A2BF6-B14F-4811-A56C-6211607F204F}">
+<ds:datastoreItem xmlns:ds="http://schemas.openxmlformats.org/officeDocument/2006/customXml" ds:itemID="{61E4687F-EB92-458F-92B8-B11D302F6C7D}">
   <ds:schemaRefs>
     <ds:schemaRef ds:uri="http://schemas.openxmlformats.org/officeDocument/2006/bibliography"/>
   </ds:schemaRefs>

</xml_diff>

<commit_message>
fixed image error, added validationmessages to createComponent
</commit_message>
<xml_diff>
--- a/Documentation/CLERP-Doc.docx
+++ b/Documentation/CLERP-Doc.docx
@@ -148,6 +148,35 @@
         <w:tab/>
         <w:t>Entity Framework</w:t>
       </w:r>
+    </w:p>
+    <w:p>
+      <w:pPr>
+        <w:pStyle w:val="Heading1"/>
+        <w:rPr>
+          <w:lang w:val="en-GB"/>
+        </w:rPr>
+      </w:pPr>
+      <w:r>
+        <w:rPr>
+          <w:lang w:val="en-GB"/>
+        </w:rPr>
+        <w:t>General Information</w:t>
+      </w:r>
+    </w:p>
+    <w:p>
+      <w:pPr>
+        <w:rPr>
+          <w:lang w:val="en-GB"/>
+        </w:rPr>
+      </w:pPr>
+      <w:r>
+        <w:rPr>
+          <w:lang w:val="en-GB"/>
+        </w:rPr>
+        <w:t>To start the frontend from vs code, use the command ‘npm run start’.</w:t>
+      </w:r>
+      <w:bookmarkStart w:id="0" w:name="_GoBack"/>
+      <w:bookmarkEnd w:id="0"/>
     </w:p>
     <w:p>
       <w:pPr>
@@ -727,6 +756,7 @@
         <w:rPr>
           <w:lang w:val="en-GB"/>
         </w:rPr>
+        <w:lastRenderedPageBreak/>
         <w:t>TypeScript, which will be converted to JS ES5</w:t>
       </w:r>
     </w:p>
@@ -799,7 +829,6 @@
         <w:rPr>
           <w:lang w:val="en-GB"/>
         </w:rPr>
-        <w:lastRenderedPageBreak/>
         <w:t>Font Awesome</w:t>
       </w:r>
     </w:p>
@@ -904,21 +933,7 @@
         <w:rPr>
           <w:lang w:val="en-GB"/>
         </w:rPr>
-        <w:t>The database will be generated and designed using the Code-</w:t>
-      </w:r>
-      <w:proofErr w:type="gramStart"/>
-      <w:r>
-        <w:rPr>
-          <w:lang w:val="en-GB"/>
-        </w:rPr>
-        <w:t>First-Principle</w:t>
-      </w:r>
-      <w:proofErr w:type="gramEnd"/>
-      <w:r>
-        <w:rPr>
-          <w:lang w:val="en-GB"/>
-        </w:rPr>
-        <w:t xml:space="preserve"> (Exceptions: Views and other unsupported elements in EF Core)</w:t>
+        <w:t>The database will be generated and designed using the Code-First-Principle (Exceptions: Views and other unsupported elements in EF Core)</w:t>
       </w:r>
     </w:p>
     <w:p>
@@ -1067,21 +1082,7 @@
         <w:rPr>
           <w:lang w:val="en-GB"/>
         </w:rPr>
-        <w:t xml:space="preserve">We realised this HTTPS enforcement with the HSTS options and </w:t>
-      </w:r>
-      <w:proofErr w:type="spellStart"/>
-      <w:r>
-        <w:rPr>
-          <w:lang w:val="en-GB"/>
-        </w:rPr>
-        <w:t>HTTPSRedirect</w:t>
-      </w:r>
-      <w:proofErr w:type="spellEnd"/>
-      <w:r>
-        <w:rPr>
-          <w:lang w:val="en-GB"/>
-        </w:rPr>
-        <w:t xml:space="preserve"> features provided by the asp.net core</w:t>
+        <w:t>We realised this HTTPS enforcement with the HSTS options and HTTPSRedirect features provided by the asp.net core</w:t>
       </w:r>
       <w:r>
         <w:rPr>
@@ -1284,21 +1285,7 @@
         <w:rPr>
           <w:lang w:val="en-GB"/>
         </w:rPr>
-        <w:t xml:space="preserve"> a controller or an action is decorated with the “</w:t>
-      </w:r>
-      <w:proofErr w:type="spellStart"/>
-      <w:r>
-        <w:rPr>
-          <w:lang w:val="en-GB"/>
-        </w:rPr>
-        <w:t>AllowAnoymous</w:t>
-      </w:r>
-      <w:proofErr w:type="spellEnd"/>
-      <w:r>
-        <w:rPr>
-          <w:lang w:val="en-GB"/>
-        </w:rPr>
-        <w:t>”-attribute</w:t>
+        <w:t xml:space="preserve"> a controller or an action is decorated with the “AllowAnoymous”-attribute</w:t>
       </w:r>
       <w:r>
         <w:rPr>
@@ -1385,35 +1372,7 @@
         <w:rPr>
           <w:lang w:val="en-GB"/>
         </w:rPr>
-        <w:t xml:space="preserve"> In our tokens we store: the employee-</w:t>
-      </w:r>
-      <w:proofErr w:type="spellStart"/>
-      <w:r>
-        <w:rPr>
-          <w:lang w:val="en-GB"/>
-        </w:rPr>
-        <w:t>guid</w:t>
-      </w:r>
-      <w:proofErr w:type="spellEnd"/>
-      <w:r>
-        <w:rPr>
-          <w:lang w:val="en-GB"/>
-        </w:rPr>
-        <w:t xml:space="preserve">, the </w:t>
-      </w:r>
-      <w:proofErr w:type="gramStart"/>
-      <w:r>
-        <w:rPr>
-          <w:lang w:val="en-GB"/>
-        </w:rPr>
-        <w:t>employees</w:t>
-      </w:r>
-      <w:proofErr w:type="gramEnd"/>
-      <w:r>
-        <w:rPr>
-          <w:lang w:val="en-GB"/>
-        </w:rPr>
-        <w:t xml:space="preserve"> username and all the roles this employee has. </w:t>
+        <w:t xml:space="preserve"> In our tokens we store: the employee-guid, the employees username and all the roles this employee has. </w:t>
       </w:r>
       <w:r>
         <w:rPr>
@@ -1449,7 +1408,14 @@
         <w:rPr>
           <w:lang w:val="en-GB"/>
         </w:rPr>
-        <w:t xml:space="preserve">, that </w:t>
+        <w:t xml:space="preserve">, </w:t>
+      </w:r>
+      <w:r>
+        <w:rPr>
+          <w:lang w:val="en-GB"/>
+        </w:rPr>
+        <w:lastRenderedPageBreak/>
+        <w:t xml:space="preserve">that </w:t>
       </w:r>
       <w:r>
         <w:rPr>
@@ -1479,14 +1445,7 @@
         <w:rPr>
           <w:lang w:val="en-GB"/>
         </w:rPr>
-        <w:t xml:space="preserve"> our app </w:t>
-      </w:r>
-      <w:r>
-        <w:rPr>
-          <w:lang w:val="en-GB"/>
-        </w:rPr>
-        <w:lastRenderedPageBreak/>
-        <w:t>has a lifetime of two days</w:t>
+        <w:t xml:space="preserve"> our app has a lifetime of two days</w:t>
       </w:r>
       <w:r>
         <w:rPr>
@@ -1523,21 +1482,7 @@
         <w:rPr>
           <w:lang w:val="en-GB"/>
         </w:rPr>
-        <w:t xml:space="preserve"> provide a private key (cryptographical secret) which will be used to generate tokens and validate existing tokens against. In our app we use a </w:t>
-      </w:r>
-      <w:proofErr w:type="spellStart"/>
-      <w:r>
-        <w:rPr>
-          <w:lang w:val="en-GB"/>
-        </w:rPr>
-        <w:t>RSASecurityKey</w:t>
-      </w:r>
-      <w:proofErr w:type="spellEnd"/>
-      <w:r>
-        <w:rPr>
-          <w:lang w:val="en-GB"/>
-        </w:rPr>
-        <w:t xml:space="preserve"> which uses a random </w:t>
+        <w:t xml:space="preserve"> provide a private key (cryptographical secret) which will be used to generate tokens and validate existing tokens against. In our app we use a RSASecurityKey which uses a random </w:t>
       </w:r>
       <w:r>
         <w:rPr>
@@ -1549,21 +1494,7 @@
         <w:rPr>
           <w:lang w:val="en-GB"/>
         </w:rPr>
-        <w:t xml:space="preserve"> strong byte key generated with the </w:t>
-      </w:r>
-      <w:proofErr w:type="spellStart"/>
-      <w:r>
-        <w:rPr>
-          <w:lang w:val="en-GB"/>
-        </w:rPr>
-        <w:t>RSACryptoServiceProvider</w:t>
-      </w:r>
-      <w:proofErr w:type="spellEnd"/>
-      <w:r>
-        <w:rPr>
-          <w:lang w:val="en-GB"/>
-        </w:rPr>
-        <w:t xml:space="preserve"> (both key and service provider are implementations from the asp.net core)</w:t>
+        <w:t xml:space="preserve"> strong byte key generated with the RSACryptoServiceProvider (both key and service provider are implementations from the asp.net core)</w:t>
       </w:r>
       <w:r>
         <w:rPr>
@@ -1659,21 +1590,7 @@
         <w:rPr>
           <w:lang w:val="en-GB"/>
         </w:rPr>
-        <w:t xml:space="preserve"> stealing the config file. For the hashing of the sign- in-credentials we use the </w:t>
-      </w:r>
-      <w:proofErr w:type="spellStart"/>
-      <w:r>
-        <w:rPr>
-          <w:lang w:val="en-GB"/>
-        </w:rPr>
-        <w:t>RSASecretKey</w:t>
-      </w:r>
-      <w:proofErr w:type="spellEnd"/>
-      <w:r>
-        <w:rPr>
-          <w:lang w:val="en-GB"/>
-        </w:rPr>
-        <w:t xml:space="preserve"> and the RSASha256 algorithm.</w:t>
+        <w:t xml:space="preserve"> stealing the config file. For the hashing of the sign- in-credentials we use the RSASecretKey and the RSASha256 algorithm.</w:t>
       </w:r>
     </w:p>
     <w:p>
@@ -2006,8 +1923,6 @@
         </w:rPr>
         <w:t>, since a GUID can’t be guessed as easily as an Id</w:t>
       </w:r>
-      <w:bookmarkStart w:id="0" w:name="_GoBack"/>
-      <w:bookmarkEnd w:id="0"/>
       <w:r>
         <w:rPr>
           <w:lang w:val="en-GB"/>
@@ -3547,7 +3462,7 @@
 </file>
 
 <file path=customXml/itemProps1.xml><?xml version="1.0" encoding="utf-8"?>
-<ds:datastoreItem xmlns:ds="http://schemas.openxmlformats.org/officeDocument/2006/customXml" ds:itemID="{61E4687F-EB92-458F-92B8-B11D302F6C7D}">
+<ds:datastoreItem xmlns:ds="http://schemas.openxmlformats.org/officeDocument/2006/customXml" ds:itemID="{B3111B87-5028-4CF5-B7BC-972FD485F2EF}">
   <ds:schemaRefs>
     <ds:schemaRef ds:uri="http://schemas.openxmlformats.org/officeDocument/2006/bibliography"/>
   </ds:schemaRefs>

</xml_diff>

<commit_message>
layout chane in documentation
</commit_message>
<xml_diff>
--- a/Documentation/CLERP-Doc.docx
+++ b/Documentation/CLERP-Doc.docx
@@ -6,15 +6,11 @@
       <w:pPr>
         <w:pStyle w:val="Title"/>
         <w:rPr>
-          <w:sz w:val="52"/>
-          <w:szCs w:val="52"/>
-          <w:lang w:val="en-GB"/>
-        </w:rPr>
-      </w:pPr>
-      <w:r>
-        <w:rPr>
-          <w:sz w:val="52"/>
-          <w:szCs w:val="52"/>
+          <w:lang w:val="en-GB"/>
+        </w:rPr>
+      </w:pPr>
+      <w:r>
+        <w:rPr>
           <w:lang w:val="en-GB"/>
         </w:rPr>
         <w:t>CLERP – Clever Enterprise Resource Planning</w:t>
@@ -23,9 +19,1047 @@
     <w:p>
       <w:pPr>
         <w:rPr>
-          <w:lang w:val="en-GB"/>
-        </w:rPr>
-      </w:pPr>
+          <w:rFonts w:asciiTheme="majorHAnsi" w:eastAsiaTheme="majorEastAsia" w:hAnsiTheme="majorHAnsi" w:cstheme="majorBidi"/>
+          <w:color w:val="2F5496" w:themeColor="accent1" w:themeShade="BF"/>
+          <w:sz w:val="32"/>
+          <w:szCs w:val="32"/>
+          <w:lang w:val="en-US"/>
+        </w:rPr>
+      </w:pPr>
+      <w:r>
+        <w:br w:type="page"/>
+      </w:r>
+      <w:bookmarkStart w:id="0" w:name="_GoBack"/>
+      <w:bookmarkEnd w:id="0"/>
+    </w:p>
+    <w:sdt>
+      <w:sdtPr>
+        <w:id w:val="1485045707"/>
+        <w:docPartObj>
+          <w:docPartGallery w:val="Table of Contents"/>
+          <w:docPartUnique/>
+        </w:docPartObj>
+      </w:sdtPr>
+      <w:sdtEndPr>
+        <w:rPr>
+          <w:b/>
+          <w:bCs/>
+          <w:caps w:val="0"/>
+          <w:noProof/>
+          <w:color w:val="auto"/>
+          <w:spacing w:val="0"/>
+          <w:sz w:val="20"/>
+          <w:szCs w:val="20"/>
+        </w:rPr>
+      </w:sdtEndPr>
+      <w:sdtContent>
+        <w:p>
+          <w:pPr>
+            <w:pStyle w:val="TOCHeading"/>
+          </w:pPr>
+          <w:r>
+            <w:t>Table of Contents</w:t>
+          </w:r>
+        </w:p>
+        <w:p>
+          <w:pPr>
+            <w:pStyle w:val="TOC1"/>
+            <w:tabs>
+              <w:tab w:val="right" w:leader="dot" w:pos="9062"/>
+            </w:tabs>
+            <w:rPr>
+              <w:noProof/>
+            </w:rPr>
+          </w:pPr>
+          <w:r>
+            <w:fldChar w:fldCharType="begin"/>
+          </w:r>
+          <w:r>
+            <w:instrText xml:space="preserve"> TOC \o "1-3" \h \z \u </w:instrText>
+          </w:r>
+          <w:r>
+            <w:fldChar w:fldCharType="separate"/>
+          </w:r>
+          <w:hyperlink w:anchor="_Toc11518711" w:history="1">
+            <w:r>
+              <w:rPr>
+                <w:rStyle w:val="Hyperlink"/>
+                <w:noProof/>
+                <w:lang w:val="en-GB"/>
+              </w:rPr>
+              <w:t>Terms</w:t>
+            </w:r>
+            <w:r>
+              <w:rPr>
+                <w:noProof/>
+                <w:webHidden/>
+              </w:rPr>
+              <w:tab/>
+            </w:r>
+            <w:r>
+              <w:rPr>
+                <w:noProof/>
+                <w:webHidden/>
+              </w:rPr>
+              <w:fldChar w:fldCharType="begin"/>
+            </w:r>
+            <w:r>
+              <w:rPr>
+                <w:noProof/>
+                <w:webHidden/>
+              </w:rPr>
+              <w:instrText xml:space="preserve"> PAGEREF _Toc11518711 \h </w:instrText>
+            </w:r>
+            <w:r>
+              <w:rPr>
+                <w:noProof/>
+                <w:webHidden/>
+              </w:rPr>
+            </w:r>
+            <w:r>
+              <w:rPr>
+                <w:noProof/>
+                <w:webHidden/>
+              </w:rPr>
+              <w:fldChar w:fldCharType="separate"/>
+            </w:r>
+            <w:r>
+              <w:rPr>
+                <w:noProof/>
+                <w:webHidden/>
+              </w:rPr>
+              <w:t>3</w:t>
+            </w:r>
+            <w:r>
+              <w:rPr>
+                <w:noProof/>
+                <w:webHidden/>
+              </w:rPr>
+              <w:fldChar w:fldCharType="end"/>
+            </w:r>
+          </w:hyperlink>
+        </w:p>
+        <w:p>
+          <w:pPr>
+            <w:pStyle w:val="TOC1"/>
+            <w:tabs>
+              <w:tab w:val="right" w:leader="dot" w:pos="9062"/>
+            </w:tabs>
+            <w:rPr>
+              <w:noProof/>
+            </w:rPr>
+          </w:pPr>
+          <w:hyperlink w:anchor="_Toc11518712" w:history="1">
+            <w:r>
+              <w:rPr>
+                <w:rStyle w:val="Hyperlink"/>
+                <w:noProof/>
+                <w:lang w:val="en-GB"/>
+              </w:rPr>
+              <w:t>General Information</w:t>
+            </w:r>
+            <w:r>
+              <w:rPr>
+                <w:noProof/>
+                <w:webHidden/>
+              </w:rPr>
+              <w:tab/>
+            </w:r>
+            <w:r>
+              <w:rPr>
+                <w:noProof/>
+                <w:webHidden/>
+              </w:rPr>
+              <w:fldChar w:fldCharType="begin"/>
+            </w:r>
+            <w:r>
+              <w:rPr>
+                <w:noProof/>
+                <w:webHidden/>
+              </w:rPr>
+              <w:instrText xml:space="preserve"> PAGEREF _Toc11518712 \h </w:instrText>
+            </w:r>
+            <w:r>
+              <w:rPr>
+                <w:noProof/>
+                <w:webHidden/>
+              </w:rPr>
+            </w:r>
+            <w:r>
+              <w:rPr>
+                <w:noProof/>
+                <w:webHidden/>
+              </w:rPr>
+              <w:fldChar w:fldCharType="separate"/>
+            </w:r>
+            <w:r>
+              <w:rPr>
+                <w:noProof/>
+                <w:webHidden/>
+              </w:rPr>
+              <w:t>3</w:t>
+            </w:r>
+            <w:r>
+              <w:rPr>
+                <w:noProof/>
+                <w:webHidden/>
+              </w:rPr>
+              <w:fldChar w:fldCharType="end"/>
+            </w:r>
+          </w:hyperlink>
+        </w:p>
+        <w:p>
+          <w:pPr>
+            <w:pStyle w:val="TOC1"/>
+            <w:tabs>
+              <w:tab w:val="right" w:leader="dot" w:pos="9062"/>
+            </w:tabs>
+            <w:rPr>
+              <w:noProof/>
+            </w:rPr>
+          </w:pPr>
+          <w:hyperlink w:anchor="_Toc11518713" w:history="1">
+            <w:r>
+              <w:rPr>
+                <w:rStyle w:val="Hyperlink"/>
+                <w:noProof/>
+                <w:lang w:val="en-GB"/>
+              </w:rPr>
+              <w:t>Functional Requirements</w:t>
+            </w:r>
+            <w:r>
+              <w:rPr>
+                <w:noProof/>
+                <w:webHidden/>
+              </w:rPr>
+              <w:tab/>
+            </w:r>
+            <w:r>
+              <w:rPr>
+                <w:noProof/>
+                <w:webHidden/>
+              </w:rPr>
+              <w:fldChar w:fldCharType="begin"/>
+            </w:r>
+            <w:r>
+              <w:rPr>
+                <w:noProof/>
+                <w:webHidden/>
+              </w:rPr>
+              <w:instrText xml:space="preserve"> PAGEREF _Toc11518713 \h </w:instrText>
+            </w:r>
+            <w:r>
+              <w:rPr>
+                <w:noProof/>
+                <w:webHidden/>
+              </w:rPr>
+            </w:r>
+            <w:r>
+              <w:rPr>
+                <w:noProof/>
+                <w:webHidden/>
+              </w:rPr>
+              <w:fldChar w:fldCharType="separate"/>
+            </w:r>
+            <w:r>
+              <w:rPr>
+                <w:noProof/>
+                <w:webHidden/>
+              </w:rPr>
+              <w:t>3</w:t>
+            </w:r>
+            <w:r>
+              <w:rPr>
+                <w:noProof/>
+                <w:webHidden/>
+              </w:rPr>
+              <w:fldChar w:fldCharType="end"/>
+            </w:r>
+          </w:hyperlink>
+        </w:p>
+        <w:p>
+          <w:pPr>
+            <w:pStyle w:val="TOC1"/>
+            <w:tabs>
+              <w:tab w:val="right" w:leader="dot" w:pos="9062"/>
+            </w:tabs>
+            <w:rPr>
+              <w:noProof/>
+            </w:rPr>
+          </w:pPr>
+          <w:hyperlink w:anchor="_Toc11518714" w:history="1">
+            <w:r>
+              <w:rPr>
+                <w:rStyle w:val="Hyperlink"/>
+                <w:noProof/>
+                <w:lang w:val="en-GB"/>
+              </w:rPr>
+              <w:t>Non-Functional Requirements</w:t>
+            </w:r>
+            <w:r>
+              <w:rPr>
+                <w:noProof/>
+                <w:webHidden/>
+              </w:rPr>
+              <w:tab/>
+            </w:r>
+            <w:r>
+              <w:rPr>
+                <w:noProof/>
+                <w:webHidden/>
+              </w:rPr>
+              <w:fldChar w:fldCharType="begin"/>
+            </w:r>
+            <w:r>
+              <w:rPr>
+                <w:noProof/>
+                <w:webHidden/>
+              </w:rPr>
+              <w:instrText xml:space="preserve"> PAGEREF _Toc11518714 \h </w:instrText>
+            </w:r>
+            <w:r>
+              <w:rPr>
+                <w:noProof/>
+                <w:webHidden/>
+              </w:rPr>
+            </w:r>
+            <w:r>
+              <w:rPr>
+                <w:noProof/>
+                <w:webHidden/>
+              </w:rPr>
+              <w:fldChar w:fldCharType="separate"/>
+            </w:r>
+            <w:r>
+              <w:rPr>
+                <w:noProof/>
+                <w:webHidden/>
+              </w:rPr>
+              <w:t>3</w:t>
+            </w:r>
+            <w:r>
+              <w:rPr>
+                <w:noProof/>
+                <w:webHidden/>
+              </w:rPr>
+              <w:fldChar w:fldCharType="end"/>
+            </w:r>
+          </w:hyperlink>
+        </w:p>
+        <w:p>
+          <w:pPr>
+            <w:pStyle w:val="TOC2"/>
+            <w:tabs>
+              <w:tab w:val="right" w:leader="dot" w:pos="9062"/>
+            </w:tabs>
+            <w:rPr>
+              <w:noProof/>
+            </w:rPr>
+          </w:pPr>
+          <w:hyperlink w:anchor="_Toc11518715" w:history="1">
+            <w:r>
+              <w:rPr>
+                <w:rStyle w:val="Hyperlink"/>
+                <w:noProof/>
+                <w:lang w:val="en-GB"/>
+              </w:rPr>
+              <w:t>General</w:t>
+            </w:r>
+            <w:r>
+              <w:rPr>
+                <w:noProof/>
+                <w:webHidden/>
+              </w:rPr>
+              <w:tab/>
+            </w:r>
+            <w:r>
+              <w:rPr>
+                <w:noProof/>
+                <w:webHidden/>
+              </w:rPr>
+              <w:fldChar w:fldCharType="begin"/>
+            </w:r>
+            <w:r>
+              <w:rPr>
+                <w:noProof/>
+                <w:webHidden/>
+              </w:rPr>
+              <w:instrText xml:space="preserve"> PAGEREF _Toc11518715 \h </w:instrText>
+            </w:r>
+            <w:r>
+              <w:rPr>
+                <w:noProof/>
+                <w:webHidden/>
+              </w:rPr>
+            </w:r>
+            <w:r>
+              <w:rPr>
+                <w:noProof/>
+                <w:webHidden/>
+              </w:rPr>
+              <w:fldChar w:fldCharType="separate"/>
+            </w:r>
+            <w:r>
+              <w:rPr>
+                <w:noProof/>
+                <w:webHidden/>
+              </w:rPr>
+              <w:t>3</w:t>
+            </w:r>
+            <w:r>
+              <w:rPr>
+                <w:noProof/>
+                <w:webHidden/>
+              </w:rPr>
+              <w:fldChar w:fldCharType="end"/>
+            </w:r>
+          </w:hyperlink>
+        </w:p>
+        <w:p>
+          <w:pPr>
+            <w:pStyle w:val="TOC2"/>
+            <w:tabs>
+              <w:tab w:val="right" w:leader="dot" w:pos="9062"/>
+            </w:tabs>
+            <w:rPr>
+              <w:noProof/>
+            </w:rPr>
+          </w:pPr>
+          <w:hyperlink w:anchor="_Toc11518716" w:history="1">
+            <w:r>
+              <w:rPr>
+                <w:rStyle w:val="Hyperlink"/>
+                <w:noProof/>
+                <w:lang w:val="en-GB"/>
+              </w:rPr>
+              <w:t>Frontend</w:t>
+            </w:r>
+            <w:r>
+              <w:rPr>
+                <w:noProof/>
+                <w:webHidden/>
+              </w:rPr>
+              <w:tab/>
+            </w:r>
+            <w:r>
+              <w:rPr>
+                <w:noProof/>
+                <w:webHidden/>
+              </w:rPr>
+              <w:fldChar w:fldCharType="begin"/>
+            </w:r>
+            <w:r>
+              <w:rPr>
+                <w:noProof/>
+                <w:webHidden/>
+              </w:rPr>
+              <w:instrText xml:space="preserve"> PAGEREF _Toc11518716 \h </w:instrText>
+            </w:r>
+            <w:r>
+              <w:rPr>
+                <w:noProof/>
+                <w:webHidden/>
+              </w:rPr>
+            </w:r>
+            <w:r>
+              <w:rPr>
+                <w:noProof/>
+                <w:webHidden/>
+              </w:rPr>
+              <w:fldChar w:fldCharType="separate"/>
+            </w:r>
+            <w:r>
+              <w:rPr>
+                <w:noProof/>
+                <w:webHidden/>
+              </w:rPr>
+              <w:t>3</w:t>
+            </w:r>
+            <w:r>
+              <w:rPr>
+                <w:noProof/>
+                <w:webHidden/>
+              </w:rPr>
+              <w:fldChar w:fldCharType="end"/>
+            </w:r>
+          </w:hyperlink>
+        </w:p>
+        <w:p>
+          <w:pPr>
+            <w:pStyle w:val="TOC2"/>
+            <w:tabs>
+              <w:tab w:val="right" w:leader="dot" w:pos="9062"/>
+            </w:tabs>
+            <w:rPr>
+              <w:noProof/>
+            </w:rPr>
+          </w:pPr>
+          <w:hyperlink w:anchor="_Toc11518717" w:history="1">
+            <w:r>
+              <w:rPr>
+                <w:rStyle w:val="Hyperlink"/>
+                <w:noProof/>
+                <w:lang w:val="en-GB"/>
+              </w:rPr>
+              <w:t>Backend</w:t>
+            </w:r>
+            <w:r>
+              <w:rPr>
+                <w:noProof/>
+                <w:webHidden/>
+              </w:rPr>
+              <w:tab/>
+            </w:r>
+            <w:r>
+              <w:rPr>
+                <w:noProof/>
+                <w:webHidden/>
+              </w:rPr>
+              <w:fldChar w:fldCharType="begin"/>
+            </w:r>
+            <w:r>
+              <w:rPr>
+                <w:noProof/>
+                <w:webHidden/>
+              </w:rPr>
+              <w:instrText xml:space="preserve"> PAGEREF _Toc11518717 \h </w:instrText>
+            </w:r>
+            <w:r>
+              <w:rPr>
+                <w:noProof/>
+                <w:webHidden/>
+              </w:rPr>
+            </w:r>
+            <w:r>
+              <w:rPr>
+                <w:noProof/>
+                <w:webHidden/>
+              </w:rPr>
+              <w:fldChar w:fldCharType="separate"/>
+            </w:r>
+            <w:r>
+              <w:rPr>
+                <w:noProof/>
+                <w:webHidden/>
+              </w:rPr>
+              <w:t>4</w:t>
+            </w:r>
+            <w:r>
+              <w:rPr>
+                <w:noProof/>
+                <w:webHidden/>
+              </w:rPr>
+              <w:fldChar w:fldCharType="end"/>
+            </w:r>
+          </w:hyperlink>
+        </w:p>
+        <w:p>
+          <w:pPr>
+            <w:pStyle w:val="TOC1"/>
+            <w:tabs>
+              <w:tab w:val="right" w:leader="dot" w:pos="9062"/>
+            </w:tabs>
+            <w:rPr>
+              <w:noProof/>
+            </w:rPr>
+          </w:pPr>
+          <w:hyperlink w:anchor="_Toc11518718" w:history="1">
+            <w:r>
+              <w:rPr>
+                <w:rStyle w:val="Hyperlink"/>
+                <w:noProof/>
+                <w:lang w:val="en-GB"/>
+              </w:rPr>
+              <w:t>Security</w:t>
+            </w:r>
+            <w:r>
+              <w:rPr>
+                <w:noProof/>
+                <w:webHidden/>
+              </w:rPr>
+              <w:tab/>
+            </w:r>
+            <w:r>
+              <w:rPr>
+                <w:noProof/>
+                <w:webHidden/>
+              </w:rPr>
+              <w:fldChar w:fldCharType="begin"/>
+            </w:r>
+            <w:r>
+              <w:rPr>
+                <w:noProof/>
+                <w:webHidden/>
+              </w:rPr>
+              <w:instrText xml:space="preserve"> PAGEREF _Toc11518718 \h </w:instrText>
+            </w:r>
+            <w:r>
+              <w:rPr>
+                <w:noProof/>
+                <w:webHidden/>
+              </w:rPr>
+            </w:r>
+            <w:r>
+              <w:rPr>
+                <w:noProof/>
+                <w:webHidden/>
+              </w:rPr>
+              <w:fldChar w:fldCharType="separate"/>
+            </w:r>
+            <w:r>
+              <w:rPr>
+                <w:noProof/>
+                <w:webHidden/>
+              </w:rPr>
+              <w:t>4</w:t>
+            </w:r>
+            <w:r>
+              <w:rPr>
+                <w:noProof/>
+                <w:webHidden/>
+              </w:rPr>
+              <w:fldChar w:fldCharType="end"/>
+            </w:r>
+          </w:hyperlink>
+        </w:p>
+        <w:p>
+          <w:pPr>
+            <w:pStyle w:val="TOC2"/>
+            <w:tabs>
+              <w:tab w:val="right" w:leader="dot" w:pos="9062"/>
+            </w:tabs>
+            <w:rPr>
+              <w:noProof/>
+            </w:rPr>
+          </w:pPr>
+          <w:hyperlink w:anchor="_Toc11518719" w:history="1">
+            <w:r>
+              <w:rPr>
+                <w:rStyle w:val="Hyperlink"/>
+                <w:noProof/>
+                <w:lang w:val="en-GB"/>
+              </w:rPr>
+              <w:t>Overall API Security</w:t>
+            </w:r>
+            <w:r>
+              <w:rPr>
+                <w:noProof/>
+                <w:webHidden/>
+              </w:rPr>
+              <w:tab/>
+            </w:r>
+            <w:r>
+              <w:rPr>
+                <w:noProof/>
+                <w:webHidden/>
+              </w:rPr>
+              <w:fldChar w:fldCharType="begin"/>
+            </w:r>
+            <w:r>
+              <w:rPr>
+                <w:noProof/>
+                <w:webHidden/>
+              </w:rPr>
+              <w:instrText xml:space="preserve"> PAGEREF _Toc11518719 \h </w:instrText>
+            </w:r>
+            <w:r>
+              <w:rPr>
+                <w:noProof/>
+                <w:webHidden/>
+              </w:rPr>
+            </w:r>
+            <w:r>
+              <w:rPr>
+                <w:noProof/>
+                <w:webHidden/>
+              </w:rPr>
+              <w:fldChar w:fldCharType="separate"/>
+            </w:r>
+            <w:r>
+              <w:rPr>
+                <w:noProof/>
+                <w:webHidden/>
+              </w:rPr>
+              <w:t>4</w:t>
+            </w:r>
+            <w:r>
+              <w:rPr>
+                <w:noProof/>
+                <w:webHidden/>
+              </w:rPr>
+              <w:fldChar w:fldCharType="end"/>
+            </w:r>
+          </w:hyperlink>
+        </w:p>
+        <w:p>
+          <w:pPr>
+            <w:pStyle w:val="TOC2"/>
+            <w:tabs>
+              <w:tab w:val="right" w:leader="dot" w:pos="9062"/>
+            </w:tabs>
+            <w:rPr>
+              <w:noProof/>
+            </w:rPr>
+          </w:pPr>
+          <w:hyperlink w:anchor="_Toc11518720" w:history="1">
+            <w:r>
+              <w:rPr>
+                <w:rStyle w:val="Hyperlink"/>
+                <w:noProof/>
+                <w:lang w:val="en-GB"/>
+              </w:rPr>
+              <w:t>Authentication</w:t>
+            </w:r>
+            <w:r>
+              <w:rPr>
+                <w:noProof/>
+                <w:webHidden/>
+              </w:rPr>
+              <w:tab/>
+            </w:r>
+            <w:r>
+              <w:rPr>
+                <w:noProof/>
+                <w:webHidden/>
+              </w:rPr>
+              <w:fldChar w:fldCharType="begin"/>
+            </w:r>
+            <w:r>
+              <w:rPr>
+                <w:noProof/>
+                <w:webHidden/>
+              </w:rPr>
+              <w:instrText xml:space="preserve"> PAGEREF _Toc11518720 \h </w:instrText>
+            </w:r>
+            <w:r>
+              <w:rPr>
+                <w:noProof/>
+                <w:webHidden/>
+              </w:rPr>
+            </w:r>
+            <w:r>
+              <w:rPr>
+                <w:noProof/>
+                <w:webHidden/>
+              </w:rPr>
+              <w:fldChar w:fldCharType="separate"/>
+            </w:r>
+            <w:r>
+              <w:rPr>
+                <w:noProof/>
+                <w:webHidden/>
+              </w:rPr>
+              <w:t>4</w:t>
+            </w:r>
+            <w:r>
+              <w:rPr>
+                <w:noProof/>
+                <w:webHidden/>
+              </w:rPr>
+              <w:fldChar w:fldCharType="end"/>
+            </w:r>
+          </w:hyperlink>
+        </w:p>
+        <w:p>
+          <w:pPr>
+            <w:pStyle w:val="TOC2"/>
+            <w:tabs>
+              <w:tab w:val="right" w:leader="dot" w:pos="9062"/>
+            </w:tabs>
+            <w:rPr>
+              <w:noProof/>
+            </w:rPr>
+          </w:pPr>
+          <w:hyperlink w:anchor="_Toc11518721" w:history="1">
+            <w:r>
+              <w:rPr>
+                <w:rStyle w:val="Hyperlink"/>
+                <w:noProof/>
+                <w:lang w:val="en-GB"/>
+              </w:rPr>
+              <w:t>Password Hashing</w:t>
+            </w:r>
+            <w:r>
+              <w:rPr>
+                <w:noProof/>
+                <w:webHidden/>
+              </w:rPr>
+              <w:tab/>
+            </w:r>
+            <w:r>
+              <w:rPr>
+                <w:noProof/>
+                <w:webHidden/>
+              </w:rPr>
+              <w:fldChar w:fldCharType="begin"/>
+            </w:r>
+            <w:r>
+              <w:rPr>
+                <w:noProof/>
+                <w:webHidden/>
+              </w:rPr>
+              <w:instrText xml:space="preserve"> PAGEREF _Toc11518721 \h </w:instrText>
+            </w:r>
+            <w:r>
+              <w:rPr>
+                <w:noProof/>
+                <w:webHidden/>
+              </w:rPr>
+            </w:r>
+            <w:r>
+              <w:rPr>
+                <w:noProof/>
+                <w:webHidden/>
+              </w:rPr>
+              <w:fldChar w:fldCharType="separate"/>
+            </w:r>
+            <w:r>
+              <w:rPr>
+                <w:noProof/>
+                <w:webHidden/>
+              </w:rPr>
+              <w:t>5</w:t>
+            </w:r>
+            <w:r>
+              <w:rPr>
+                <w:noProof/>
+                <w:webHidden/>
+              </w:rPr>
+              <w:fldChar w:fldCharType="end"/>
+            </w:r>
+          </w:hyperlink>
+        </w:p>
+        <w:p>
+          <w:pPr>
+            <w:pStyle w:val="TOC2"/>
+            <w:tabs>
+              <w:tab w:val="right" w:leader="dot" w:pos="9062"/>
+            </w:tabs>
+            <w:rPr>
+              <w:noProof/>
+            </w:rPr>
+          </w:pPr>
+          <w:hyperlink w:anchor="_Toc11518722" w:history="1">
+            <w:r>
+              <w:rPr>
+                <w:rStyle w:val="Hyperlink"/>
+                <w:noProof/>
+                <w:lang w:val="en-GB"/>
+              </w:rPr>
+              <w:t>SQL-Injections</w:t>
+            </w:r>
+            <w:r>
+              <w:rPr>
+                <w:noProof/>
+                <w:webHidden/>
+              </w:rPr>
+              <w:tab/>
+            </w:r>
+            <w:r>
+              <w:rPr>
+                <w:noProof/>
+                <w:webHidden/>
+              </w:rPr>
+              <w:fldChar w:fldCharType="begin"/>
+            </w:r>
+            <w:r>
+              <w:rPr>
+                <w:noProof/>
+                <w:webHidden/>
+              </w:rPr>
+              <w:instrText xml:space="preserve"> PAGEREF _Toc11518722 \h </w:instrText>
+            </w:r>
+            <w:r>
+              <w:rPr>
+                <w:noProof/>
+                <w:webHidden/>
+              </w:rPr>
+            </w:r>
+            <w:r>
+              <w:rPr>
+                <w:noProof/>
+                <w:webHidden/>
+              </w:rPr>
+              <w:fldChar w:fldCharType="separate"/>
+            </w:r>
+            <w:r>
+              <w:rPr>
+                <w:noProof/>
+                <w:webHidden/>
+              </w:rPr>
+              <w:t>5</w:t>
+            </w:r>
+            <w:r>
+              <w:rPr>
+                <w:noProof/>
+                <w:webHidden/>
+              </w:rPr>
+              <w:fldChar w:fldCharType="end"/>
+            </w:r>
+          </w:hyperlink>
+        </w:p>
+        <w:p>
+          <w:pPr>
+            <w:pStyle w:val="TOC2"/>
+            <w:tabs>
+              <w:tab w:val="right" w:leader="dot" w:pos="9062"/>
+            </w:tabs>
+            <w:rPr>
+              <w:noProof/>
+            </w:rPr>
+          </w:pPr>
+          <w:hyperlink w:anchor="_Toc11518723" w:history="1">
+            <w:r>
+              <w:rPr>
+                <w:rStyle w:val="Hyperlink"/>
+                <w:noProof/>
+                <w:lang w:val="en-GB"/>
+              </w:rPr>
+              <w:t>Directory Traversal</w:t>
+            </w:r>
+            <w:r>
+              <w:rPr>
+                <w:noProof/>
+                <w:webHidden/>
+              </w:rPr>
+              <w:tab/>
+            </w:r>
+            <w:r>
+              <w:rPr>
+                <w:noProof/>
+                <w:webHidden/>
+              </w:rPr>
+              <w:fldChar w:fldCharType="begin"/>
+            </w:r>
+            <w:r>
+              <w:rPr>
+                <w:noProof/>
+                <w:webHidden/>
+              </w:rPr>
+              <w:instrText xml:space="preserve"> PAGEREF _Toc11518723 \h </w:instrText>
+            </w:r>
+            <w:r>
+              <w:rPr>
+                <w:noProof/>
+                <w:webHidden/>
+              </w:rPr>
+            </w:r>
+            <w:r>
+              <w:rPr>
+                <w:noProof/>
+                <w:webHidden/>
+              </w:rPr>
+              <w:fldChar w:fldCharType="separate"/>
+            </w:r>
+            <w:r>
+              <w:rPr>
+                <w:noProof/>
+                <w:webHidden/>
+              </w:rPr>
+              <w:t>5</w:t>
+            </w:r>
+            <w:r>
+              <w:rPr>
+                <w:noProof/>
+                <w:webHidden/>
+              </w:rPr>
+              <w:fldChar w:fldCharType="end"/>
+            </w:r>
+          </w:hyperlink>
+        </w:p>
+        <w:p>
+          <w:pPr>
+            <w:pStyle w:val="TOC2"/>
+            <w:tabs>
+              <w:tab w:val="right" w:leader="dot" w:pos="9062"/>
+            </w:tabs>
+            <w:rPr>
+              <w:noProof/>
+            </w:rPr>
+          </w:pPr>
+          <w:hyperlink w:anchor="_Toc11518724" w:history="1">
+            <w:r>
+              <w:rPr>
+                <w:rStyle w:val="Hyperlink"/>
+                <w:noProof/>
+                <w:lang w:val="en-GB"/>
+              </w:rPr>
+              <w:t>Token Theft</w:t>
+            </w:r>
+            <w:r>
+              <w:rPr>
+                <w:noProof/>
+                <w:webHidden/>
+              </w:rPr>
+              <w:tab/>
+            </w:r>
+            <w:r>
+              <w:rPr>
+                <w:noProof/>
+                <w:webHidden/>
+              </w:rPr>
+              <w:fldChar w:fldCharType="begin"/>
+            </w:r>
+            <w:r>
+              <w:rPr>
+                <w:noProof/>
+                <w:webHidden/>
+              </w:rPr>
+              <w:instrText xml:space="preserve"> PAGEREF _Toc11518724 \h </w:instrText>
+            </w:r>
+            <w:r>
+              <w:rPr>
+                <w:noProof/>
+                <w:webHidden/>
+              </w:rPr>
+            </w:r>
+            <w:r>
+              <w:rPr>
+                <w:noProof/>
+                <w:webHidden/>
+              </w:rPr>
+              <w:fldChar w:fldCharType="separate"/>
+            </w:r>
+            <w:r>
+              <w:rPr>
+                <w:noProof/>
+                <w:webHidden/>
+              </w:rPr>
+              <w:t>5</w:t>
+            </w:r>
+            <w:r>
+              <w:rPr>
+                <w:noProof/>
+                <w:webHidden/>
+              </w:rPr>
+              <w:fldChar w:fldCharType="end"/>
+            </w:r>
+          </w:hyperlink>
+        </w:p>
+        <w:p>
+          <w:r>
+            <w:rPr>
+              <w:b/>
+              <w:bCs/>
+              <w:noProof/>
+            </w:rPr>
+            <w:fldChar w:fldCharType="end"/>
+          </w:r>
+        </w:p>
+      </w:sdtContent>
+    </w:sdt>
+    <w:p>
+      <w:pPr>
+        <w:rPr>
+          <w:lang w:val="en-GB"/>
+        </w:rPr>
+      </w:pPr>
+      <w:r>
+        <w:rPr>
+          <w:lang w:val="en-GB"/>
+        </w:rPr>
+        <w:br w:type="page"/>
+      </w:r>
     </w:p>
     <w:p>
       <w:pPr>
@@ -34,12 +1068,15 @@
           <w:lang w:val="en-GB"/>
         </w:rPr>
       </w:pPr>
-      <w:r>
-        <w:rPr>
-          <w:lang w:val="en-GB"/>
-        </w:rPr>
+      <w:bookmarkStart w:id="1" w:name="_Toc11518711"/>
+      <w:r>
+        <w:rPr>
+          <w:lang w:val="en-GB"/>
+        </w:rPr>
+        <w:lastRenderedPageBreak/>
         <w:t>Terms</w:t>
       </w:r>
+      <w:bookmarkEnd w:id="1"/>
     </w:p>
     <w:p>
       <w:pPr>
@@ -156,27 +1193,54 @@
           <w:lang w:val="en-GB"/>
         </w:rPr>
       </w:pPr>
+      <w:bookmarkStart w:id="2" w:name="_Toc11518712"/>
       <w:r>
         <w:rPr>
           <w:lang w:val="en-GB"/>
         </w:rPr>
         <w:t>General Information</w:t>
       </w:r>
-    </w:p>
-    <w:p>
-      <w:pPr>
-        <w:rPr>
-          <w:lang w:val="en-GB"/>
-        </w:rPr>
-      </w:pPr>
-      <w:r>
-        <w:rPr>
-          <w:lang w:val="en-GB"/>
-        </w:rPr>
-        <w:t>To start the frontend from vs code, use the command ‘npm run start’.</w:t>
-      </w:r>
-      <w:bookmarkStart w:id="0" w:name="_GoBack"/>
-      <w:bookmarkEnd w:id="0"/>
+      <w:bookmarkEnd w:id="2"/>
+    </w:p>
+    <w:p>
+      <w:pPr>
+        <w:rPr>
+          <w:lang w:val="en-GB"/>
+        </w:rPr>
+      </w:pPr>
+      <w:r>
+        <w:rPr>
+          <w:lang w:val="en-GB"/>
+        </w:rPr>
+        <w:t>To create and seed the database, run the command ‘update-database’ in Visual Studio.</w:t>
+      </w:r>
+    </w:p>
+    <w:p>
+      <w:pPr>
+        <w:rPr>
+          <w:lang w:val="en-GB"/>
+        </w:rPr>
+      </w:pPr>
+      <w:r>
+        <w:rPr>
+          <w:lang w:val="en-GB"/>
+        </w:rPr>
+        <w:t>To start the frontend from vs code, use the command ‘</w:t>
+      </w:r>
+      <w:proofErr w:type="spellStart"/>
+      <w:r>
+        <w:rPr>
+          <w:lang w:val="en-GB"/>
+        </w:rPr>
+        <w:t>npm</w:t>
+      </w:r>
+      <w:proofErr w:type="spellEnd"/>
+      <w:r>
+        <w:rPr>
+          <w:lang w:val="en-GB"/>
+        </w:rPr>
+        <w:t xml:space="preserve"> run start’.</w:t>
+      </w:r>
     </w:p>
     <w:p>
       <w:pPr>
@@ -185,12 +1249,14 @@
           <w:lang w:val="en-GB"/>
         </w:rPr>
       </w:pPr>
+      <w:bookmarkStart w:id="3" w:name="_Toc11518713"/>
       <w:r>
         <w:rPr>
           <w:lang w:val="en-GB"/>
         </w:rPr>
         <w:t>Functional Requirements</w:t>
       </w:r>
+      <w:bookmarkEnd w:id="3"/>
     </w:p>
     <w:p>
       <w:pPr>
@@ -580,12 +1646,14 @@
           <w:lang w:val="en-GB"/>
         </w:rPr>
       </w:pPr>
+      <w:bookmarkStart w:id="4" w:name="_Toc11518714"/>
       <w:r>
         <w:rPr>
           <w:lang w:val="en-GB"/>
         </w:rPr>
         <w:t>Non-Functional Requirements</w:t>
       </w:r>
+      <w:bookmarkEnd w:id="4"/>
     </w:p>
     <w:p>
       <w:pPr>
@@ -594,12 +1662,14 @@
           <w:lang w:val="en-GB"/>
         </w:rPr>
       </w:pPr>
+      <w:bookmarkStart w:id="5" w:name="_Toc11518715"/>
       <w:r>
         <w:rPr>
           <w:lang w:val="en-GB"/>
         </w:rPr>
         <w:t>General</w:t>
       </w:r>
+      <w:bookmarkEnd w:id="5"/>
     </w:p>
     <w:p>
       <w:pPr>
@@ -626,12 +1696,14 @@
           <w:lang w:val="en-GB"/>
         </w:rPr>
       </w:pPr>
+      <w:bookmarkStart w:id="6" w:name="_Toc11518716"/>
       <w:r>
         <w:rPr>
           <w:lang w:val="en-GB"/>
         </w:rPr>
         <w:t>Frontend</w:t>
       </w:r>
+      <w:bookmarkEnd w:id="6"/>
     </w:p>
     <w:p>
       <w:pPr>
@@ -756,7 +1828,6 @@
         <w:rPr>
           <w:lang w:val="en-GB"/>
         </w:rPr>
-        <w:lastRenderedPageBreak/>
         <w:t>TypeScript, which will be converted to JS ES5</w:t>
       </w:r>
     </w:p>
@@ -775,6 +1846,7 @@
         <w:rPr>
           <w:lang w:val="en-GB"/>
         </w:rPr>
+        <w:lastRenderedPageBreak/>
         <w:t>SASS, which will be converted to CSS 3</w:t>
       </w:r>
     </w:p>
@@ -839,12 +1911,14 @@
           <w:lang w:val="en-GB"/>
         </w:rPr>
       </w:pPr>
+      <w:bookmarkStart w:id="7" w:name="_Toc11518717"/>
       <w:r>
         <w:rPr>
           <w:lang w:val="en-GB"/>
         </w:rPr>
         <w:t>Backend</w:t>
       </w:r>
+      <w:bookmarkEnd w:id="7"/>
     </w:p>
     <w:p>
       <w:pPr>
@@ -933,7 +2007,21 @@
         <w:rPr>
           <w:lang w:val="en-GB"/>
         </w:rPr>
-        <w:t>The database will be generated and designed using the Code-First-Principle (Exceptions: Views and other unsupported elements in EF Core)</w:t>
+        <w:t>The database will be generated and designed using the Code-</w:t>
+      </w:r>
+      <w:proofErr w:type="gramStart"/>
+      <w:r>
+        <w:rPr>
+          <w:lang w:val="en-GB"/>
+        </w:rPr>
+        <w:t>First-Principle</w:t>
+      </w:r>
+      <w:proofErr w:type="gramEnd"/>
+      <w:r>
+        <w:rPr>
+          <w:lang w:val="en-GB"/>
+        </w:rPr>
+        <w:t xml:space="preserve"> (Exceptions: Views and other unsupported elements in EF Core)</w:t>
       </w:r>
     </w:p>
     <w:p>
@@ -979,12 +2067,14 @@
           <w:lang w:val="en-GB"/>
         </w:rPr>
       </w:pPr>
+      <w:bookmarkStart w:id="8" w:name="_Toc11518718"/>
       <w:r>
         <w:rPr>
           <w:lang w:val="en-GB"/>
         </w:rPr>
         <w:t>Security</w:t>
       </w:r>
+      <w:bookmarkEnd w:id="8"/>
     </w:p>
     <w:p>
       <w:pPr>
@@ -993,12 +2083,14 @@
           <w:lang w:val="en-GB"/>
         </w:rPr>
       </w:pPr>
+      <w:bookmarkStart w:id="9" w:name="_Toc11518719"/>
       <w:r>
         <w:rPr>
           <w:lang w:val="en-GB"/>
         </w:rPr>
         <w:t>Overall API Security</w:t>
       </w:r>
+      <w:bookmarkEnd w:id="9"/>
     </w:p>
     <w:p>
       <w:pPr>
@@ -1082,7 +2174,21 @@
         <w:rPr>
           <w:lang w:val="en-GB"/>
         </w:rPr>
-        <w:t>We realised this HTTPS enforcement with the HSTS options and HTTPSRedirect features provided by the asp.net core</w:t>
+        <w:t xml:space="preserve">We realised this HTTPS enforcement with the HSTS options and </w:t>
+      </w:r>
+      <w:proofErr w:type="spellStart"/>
+      <w:r>
+        <w:rPr>
+          <w:lang w:val="en-GB"/>
+        </w:rPr>
+        <w:t>HTTPSRedirect</w:t>
+      </w:r>
+      <w:proofErr w:type="spellEnd"/>
+      <w:r>
+        <w:rPr>
+          <w:lang w:val="en-GB"/>
+        </w:rPr>
+        <w:t xml:space="preserve"> features provided by the asp.net core</w:t>
       </w:r>
       <w:r>
         <w:rPr>
@@ -1275,17 +2381,39 @@
         </w:rPr>
         <w:t xml:space="preserve"> to successfully perform a request. </w:t>
       </w:r>
-      <w:r>
-        <w:rPr>
-          <w:lang w:val="en-GB"/>
-        </w:rPr>
-        <w:t>Thes exception to that rule is, when</w:t>
-      </w:r>
-      <w:r>
-        <w:rPr>
-          <w:lang w:val="en-GB"/>
-        </w:rPr>
-        <w:t xml:space="preserve"> a controller or an action is decorated with the “AllowAnoymous”-attribute</w:t>
+      <w:proofErr w:type="spellStart"/>
+      <w:r>
+        <w:rPr>
+          <w:lang w:val="en-GB"/>
+        </w:rPr>
+        <w:t>Thes</w:t>
+      </w:r>
+      <w:proofErr w:type="spellEnd"/>
+      <w:r>
+        <w:rPr>
+          <w:lang w:val="en-GB"/>
+        </w:rPr>
+        <w:t xml:space="preserve"> exception to that rule is, when</w:t>
+      </w:r>
+      <w:r>
+        <w:rPr>
+          <w:lang w:val="en-GB"/>
+        </w:rPr>
+        <w:t xml:space="preserve"> a controller or an action is decorated with the “</w:t>
+      </w:r>
+      <w:proofErr w:type="spellStart"/>
+      <w:r>
+        <w:rPr>
+          <w:lang w:val="en-GB"/>
+        </w:rPr>
+        <w:t>AllowAnoymous</w:t>
+      </w:r>
+      <w:proofErr w:type="spellEnd"/>
+      <w:r>
+        <w:rPr>
+          <w:lang w:val="en-GB"/>
+        </w:rPr>
+        <w:t>”-attribute</w:t>
       </w:r>
       <w:r>
         <w:rPr>
@@ -1307,12 +2435,14 @@
           <w:lang w:val="en-GB"/>
         </w:rPr>
       </w:pPr>
+      <w:bookmarkStart w:id="10" w:name="_Toc11518720"/>
       <w:r>
         <w:rPr>
           <w:lang w:val="en-GB"/>
         </w:rPr>
         <w:t>Authentication</w:t>
       </w:r>
+      <w:bookmarkEnd w:id="10"/>
     </w:p>
     <w:p>
       <w:pPr>
@@ -1372,7 +2502,35 @@
         <w:rPr>
           <w:lang w:val="en-GB"/>
         </w:rPr>
-        <w:t xml:space="preserve"> In our tokens we store: the employee-guid, the employees username and all the roles this employee has. </w:t>
+        <w:t xml:space="preserve"> In our tokens we store: the employee-</w:t>
+      </w:r>
+      <w:proofErr w:type="spellStart"/>
+      <w:r>
+        <w:rPr>
+          <w:lang w:val="en-GB"/>
+        </w:rPr>
+        <w:t>guid</w:t>
+      </w:r>
+      <w:proofErr w:type="spellEnd"/>
+      <w:r>
+        <w:rPr>
+          <w:lang w:val="en-GB"/>
+        </w:rPr>
+        <w:t xml:space="preserve">, the </w:t>
+      </w:r>
+      <w:proofErr w:type="gramStart"/>
+      <w:r>
+        <w:rPr>
+          <w:lang w:val="en-GB"/>
+        </w:rPr>
+        <w:t>employees</w:t>
+      </w:r>
+      <w:proofErr w:type="gramEnd"/>
+      <w:r>
+        <w:rPr>
+          <w:lang w:val="en-GB"/>
+        </w:rPr>
+        <w:t xml:space="preserve"> username and all the roles this employee has. </w:t>
       </w:r>
       <w:r>
         <w:rPr>
@@ -1408,32 +2566,32 @@
         <w:rPr>
           <w:lang w:val="en-GB"/>
         </w:rPr>
-        <w:t xml:space="preserve">, </w:t>
+        <w:t xml:space="preserve">, that </w:t>
+      </w:r>
+      <w:r>
+        <w:rPr>
+          <w:lang w:val="en-GB"/>
+        </w:rPr>
+        <w:t>the token can be identified</w:t>
+      </w:r>
+      <w:r>
+        <w:rPr>
+          <w:lang w:val="en-GB"/>
+        </w:rPr>
+        <w:t xml:space="preserve"> with. This will enable us to store the tokens in a lookup-table inside the database, but this feature may not be implemented at launch.</w:t>
+      </w:r>
+      <w:r>
+        <w:rPr>
+          <w:lang w:val="en-GB"/>
+        </w:rPr>
+        <w:t xml:space="preserve"> </w:t>
       </w:r>
       <w:r>
         <w:rPr>
           <w:lang w:val="en-GB"/>
         </w:rPr>
         <w:lastRenderedPageBreak/>
-        <w:t xml:space="preserve">that </w:t>
-      </w:r>
-      <w:r>
-        <w:rPr>
-          <w:lang w:val="en-GB"/>
-        </w:rPr>
-        <w:t>the token can be identified</w:t>
-      </w:r>
-      <w:r>
-        <w:rPr>
-          <w:lang w:val="en-GB"/>
-        </w:rPr>
-        <w:t xml:space="preserve"> with. This will enable us to store the tokens in a lookup-table inside the database, but this feature may not be implemented at launch.</w:t>
-      </w:r>
-      <w:r>
-        <w:rPr>
-          <w:lang w:val="en-GB"/>
-        </w:rPr>
-        <w:t xml:space="preserve"> Every token generated </w:t>
+        <w:t xml:space="preserve">Every token generated </w:t>
       </w:r>
       <w:r>
         <w:rPr>
@@ -1482,7 +2640,21 @@
         <w:rPr>
           <w:lang w:val="en-GB"/>
         </w:rPr>
-        <w:t xml:space="preserve"> provide a private key (cryptographical secret) which will be used to generate tokens and validate existing tokens against. In our app we use a RSASecurityKey which uses a random </w:t>
+        <w:t xml:space="preserve"> provide a private key (cryptographical secret) which will be used to generate tokens and validate existing tokens against. In our app we use a </w:t>
+      </w:r>
+      <w:proofErr w:type="spellStart"/>
+      <w:r>
+        <w:rPr>
+          <w:lang w:val="en-GB"/>
+        </w:rPr>
+        <w:t>RSASecurityKey</w:t>
+      </w:r>
+      <w:proofErr w:type="spellEnd"/>
+      <w:r>
+        <w:rPr>
+          <w:lang w:val="en-GB"/>
+        </w:rPr>
+        <w:t xml:space="preserve"> which uses a random </w:t>
       </w:r>
       <w:r>
         <w:rPr>
@@ -1494,7 +2666,21 @@
         <w:rPr>
           <w:lang w:val="en-GB"/>
         </w:rPr>
-        <w:t xml:space="preserve"> strong byte key generated with the RSACryptoServiceProvider (both key and service provider are implementations from the asp.net core)</w:t>
+        <w:t xml:space="preserve"> strong byte key generated with the </w:t>
+      </w:r>
+      <w:proofErr w:type="spellStart"/>
+      <w:r>
+        <w:rPr>
+          <w:lang w:val="en-GB"/>
+        </w:rPr>
+        <w:t>RSACryptoServiceProvider</w:t>
+      </w:r>
+      <w:proofErr w:type="spellEnd"/>
+      <w:r>
+        <w:rPr>
+          <w:lang w:val="en-GB"/>
+        </w:rPr>
+        <w:t xml:space="preserve"> (both key and service provider are implementations from the asp.net core)</w:t>
       </w:r>
       <w:r>
         <w:rPr>
@@ -1590,7 +2776,21 @@
         <w:rPr>
           <w:lang w:val="en-GB"/>
         </w:rPr>
-        <w:t xml:space="preserve"> stealing the config file. For the hashing of the sign- in-credentials we use the RSASecretKey and the RSASha256 algorithm.</w:t>
+        <w:t xml:space="preserve"> stealing the config file. For the hashing of the sign- in-credentials we use the </w:t>
+      </w:r>
+      <w:proofErr w:type="spellStart"/>
+      <w:r>
+        <w:rPr>
+          <w:lang w:val="en-GB"/>
+        </w:rPr>
+        <w:t>RSASecretKey</w:t>
+      </w:r>
+      <w:proofErr w:type="spellEnd"/>
+      <w:r>
+        <w:rPr>
+          <w:lang w:val="en-GB"/>
+        </w:rPr>
+        <w:t xml:space="preserve"> and the RSASha256 algorithm.</w:t>
       </w:r>
     </w:p>
     <w:p>
@@ -1600,12 +2800,14 @@
           <w:lang w:val="en-GB"/>
         </w:rPr>
       </w:pPr>
+      <w:bookmarkStart w:id="11" w:name="_Toc11518721"/>
       <w:r>
         <w:rPr>
           <w:lang w:val="en-GB"/>
         </w:rPr>
         <w:t>Password Hashing</w:t>
       </w:r>
+      <w:bookmarkEnd w:id="11"/>
     </w:p>
     <w:p>
       <w:pPr>
@@ -1721,12 +2923,14 @@
           <w:lang w:val="en-GB"/>
         </w:rPr>
       </w:pPr>
+      <w:bookmarkStart w:id="12" w:name="_Toc11518722"/>
       <w:r>
         <w:rPr>
           <w:lang w:val="en-GB"/>
         </w:rPr>
         <w:t>SQL-Injections</w:t>
       </w:r>
+      <w:bookmarkEnd w:id="12"/>
     </w:p>
     <w:p>
       <w:pPr>
@@ -1826,12 +3030,14 @@
           <w:lang w:val="en-GB"/>
         </w:rPr>
       </w:pPr>
+      <w:bookmarkStart w:id="13" w:name="_Toc11518723"/>
       <w:r>
         <w:rPr>
           <w:lang w:val="en-GB"/>
         </w:rPr>
         <w:t>Directory Traversal</w:t>
       </w:r>
+      <w:bookmarkEnd w:id="13"/>
     </w:p>
     <w:p>
       <w:pPr>
@@ -1967,12 +3173,14 @@
           <w:lang w:val="en-GB"/>
         </w:rPr>
       </w:pPr>
+      <w:bookmarkStart w:id="14" w:name="_Toc11518724"/>
       <w:r>
         <w:rPr>
           <w:lang w:val="en-GB"/>
         </w:rPr>
         <w:t>Token Theft</w:t>
       </w:r>
+      <w:bookmarkEnd w:id="14"/>
     </w:p>
     <w:p>
       <w:pPr>
@@ -2550,15 +3758,13 @@
   <w:docDefaults>
     <w:rPrDefault>
       <w:rPr>
-        <w:rFonts w:asciiTheme="minorHAnsi" w:eastAsiaTheme="minorHAnsi" w:hAnsiTheme="minorHAnsi" w:cstheme="minorBidi"/>
-        <w:sz w:val="22"/>
-        <w:szCs w:val="22"/>
+        <w:rFonts w:asciiTheme="minorHAnsi" w:eastAsiaTheme="minorEastAsia" w:hAnsiTheme="minorHAnsi" w:cstheme="minorBidi"/>
         <w:lang w:val="de-CH" w:eastAsia="en-US" w:bidi="ar-SA"/>
       </w:rPr>
     </w:rPrDefault>
     <w:pPrDefault>
       <w:pPr>
-        <w:spacing w:after="160" w:line="259" w:lineRule="auto"/>
+        <w:spacing w:before="100" w:after="200" w:line="276" w:lineRule="auto"/>
       </w:pPr>
     </w:pPrDefault>
   </w:docDefaults>
@@ -2943,6 +4149,7 @@
   <w:style w:type="paragraph" w:default="1" w:styleId="Normal">
     <w:name w:val="Normal"/>
     <w:qFormat/>
+    <w:rsid w:val="006F3628"/>
   </w:style>
   <w:style w:type="paragraph" w:styleId="Heading1">
     <w:name w:val="heading 1"/>
@@ -2951,18 +4158,24 @@
     <w:link w:val="Heading1Char"/>
     <w:uiPriority w:val="9"/>
     <w:qFormat/>
-    <w:rsid w:val="004852C6"/>
+    <w:rsid w:val="006F3628"/>
     <w:pPr>
-      <w:keepNext/>
-      <w:keepLines/>
-      <w:spacing w:before="240" w:after="0"/>
+      <w:pBdr>
+        <w:top w:val="single" w:sz="24" w:space="0" w:color="4472C4" w:themeColor="accent1"/>
+        <w:left w:val="single" w:sz="24" w:space="0" w:color="4472C4" w:themeColor="accent1"/>
+        <w:bottom w:val="single" w:sz="24" w:space="0" w:color="4472C4" w:themeColor="accent1"/>
+        <w:right w:val="single" w:sz="24" w:space="0" w:color="4472C4" w:themeColor="accent1"/>
+      </w:pBdr>
+      <w:shd w:val="clear" w:color="auto" w:fill="4472C4" w:themeFill="accent1"/>
+      <w:spacing w:after="0"/>
       <w:outlineLvl w:val="0"/>
     </w:pPr>
     <w:rPr>
-      <w:rFonts w:asciiTheme="majorHAnsi" w:eastAsiaTheme="majorEastAsia" w:hAnsiTheme="majorHAnsi" w:cstheme="majorBidi"/>
-      <w:color w:val="2F5496" w:themeColor="accent1" w:themeShade="BF"/>
-      <w:sz w:val="32"/>
-      <w:szCs w:val="32"/>
+      <w:caps/>
+      <w:color w:val="FFFFFF" w:themeColor="background1"/>
+      <w:spacing w:val="15"/>
+      <w:sz w:val="22"/>
+      <w:szCs w:val="22"/>
     </w:rPr>
   </w:style>
   <w:style w:type="paragraph" w:styleId="Heading2">
@@ -2973,18 +4186,177 @@
     <w:uiPriority w:val="9"/>
     <w:unhideWhenUsed/>
     <w:qFormat/>
-    <w:rsid w:val="003126FC"/>
+    <w:rsid w:val="006F3628"/>
     <w:pPr>
-      <w:keepNext/>
-      <w:keepLines/>
-      <w:spacing w:before="40" w:after="0"/>
+      <w:pBdr>
+        <w:top w:val="single" w:sz="24" w:space="0" w:color="D9E2F3" w:themeColor="accent1" w:themeTint="33"/>
+        <w:left w:val="single" w:sz="24" w:space="0" w:color="D9E2F3" w:themeColor="accent1" w:themeTint="33"/>
+        <w:bottom w:val="single" w:sz="24" w:space="0" w:color="D9E2F3" w:themeColor="accent1" w:themeTint="33"/>
+        <w:right w:val="single" w:sz="24" w:space="0" w:color="D9E2F3" w:themeColor="accent1" w:themeTint="33"/>
+      </w:pBdr>
+      <w:shd w:val="clear" w:color="auto" w:fill="D9E2F3" w:themeFill="accent1" w:themeFillTint="33"/>
+      <w:spacing w:after="0"/>
       <w:outlineLvl w:val="1"/>
     </w:pPr>
     <w:rPr>
-      <w:rFonts w:asciiTheme="majorHAnsi" w:eastAsiaTheme="majorEastAsia" w:hAnsiTheme="majorHAnsi" w:cstheme="majorBidi"/>
+      <w:caps/>
+      <w:spacing w:val="15"/>
+    </w:rPr>
+  </w:style>
+  <w:style w:type="paragraph" w:styleId="Heading3">
+    <w:name w:val="heading 3"/>
+    <w:basedOn w:val="Normal"/>
+    <w:next w:val="Normal"/>
+    <w:link w:val="Heading3Char"/>
+    <w:uiPriority w:val="9"/>
+    <w:semiHidden/>
+    <w:unhideWhenUsed/>
+    <w:qFormat/>
+    <w:rsid w:val="006F3628"/>
+    <w:pPr>
+      <w:pBdr>
+        <w:top w:val="single" w:sz="6" w:space="2" w:color="4472C4" w:themeColor="accent1"/>
+      </w:pBdr>
+      <w:spacing w:before="300" w:after="0"/>
+      <w:outlineLvl w:val="2"/>
+    </w:pPr>
+    <w:rPr>
+      <w:caps/>
+      <w:color w:val="1F3763" w:themeColor="accent1" w:themeShade="7F"/>
+      <w:spacing w:val="15"/>
+    </w:rPr>
+  </w:style>
+  <w:style w:type="paragraph" w:styleId="Heading4">
+    <w:name w:val="heading 4"/>
+    <w:basedOn w:val="Normal"/>
+    <w:next w:val="Normal"/>
+    <w:link w:val="Heading4Char"/>
+    <w:uiPriority w:val="9"/>
+    <w:semiHidden/>
+    <w:unhideWhenUsed/>
+    <w:qFormat/>
+    <w:rsid w:val="006F3628"/>
+    <w:pPr>
+      <w:pBdr>
+        <w:top w:val="dotted" w:sz="6" w:space="2" w:color="4472C4" w:themeColor="accent1"/>
+      </w:pBdr>
+      <w:spacing w:before="200" w:after="0"/>
+      <w:outlineLvl w:val="3"/>
+    </w:pPr>
+    <w:rPr>
+      <w:caps/>
       <w:color w:val="2F5496" w:themeColor="accent1" w:themeShade="BF"/>
-      <w:sz w:val="26"/>
-      <w:szCs w:val="26"/>
+      <w:spacing w:val="10"/>
+    </w:rPr>
+  </w:style>
+  <w:style w:type="paragraph" w:styleId="Heading5">
+    <w:name w:val="heading 5"/>
+    <w:basedOn w:val="Normal"/>
+    <w:next w:val="Normal"/>
+    <w:link w:val="Heading5Char"/>
+    <w:uiPriority w:val="9"/>
+    <w:semiHidden/>
+    <w:unhideWhenUsed/>
+    <w:qFormat/>
+    <w:rsid w:val="006F3628"/>
+    <w:pPr>
+      <w:pBdr>
+        <w:bottom w:val="single" w:sz="6" w:space="1" w:color="4472C4" w:themeColor="accent1"/>
+      </w:pBdr>
+      <w:spacing w:before="200" w:after="0"/>
+      <w:outlineLvl w:val="4"/>
+    </w:pPr>
+    <w:rPr>
+      <w:caps/>
+      <w:color w:val="2F5496" w:themeColor="accent1" w:themeShade="BF"/>
+      <w:spacing w:val="10"/>
+    </w:rPr>
+  </w:style>
+  <w:style w:type="paragraph" w:styleId="Heading6">
+    <w:name w:val="heading 6"/>
+    <w:basedOn w:val="Normal"/>
+    <w:next w:val="Normal"/>
+    <w:link w:val="Heading6Char"/>
+    <w:uiPriority w:val="9"/>
+    <w:semiHidden/>
+    <w:unhideWhenUsed/>
+    <w:qFormat/>
+    <w:rsid w:val="006F3628"/>
+    <w:pPr>
+      <w:pBdr>
+        <w:bottom w:val="dotted" w:sz="6" w:space="1" w:color="4472C4" w:themeColor="accent1"/>
+      </w:pBdr>
+      <w:spacing w:before="200" w:after="0"/>
+      <w:outlineLvl w:val="5"/>
+    </w:pPr>
+    <w:rPr>
+      <w:caps/>
+      <w:color w:val="2F5496" w:themeColor="accent1" w:themeShade="BF"/>
+      <w:spacing w:val="10"/>
+    </w:rPr>
+  </w:style>
+  <w:style w:type="paragraph" w:styleId="Heading7">
+    <w:name w:val="heading 7"/>
+    <w:basedOn w:val="Normal"/>
+    <w:next w:val="Normal"/>
+    <w:link w:val="Heading7Char"/>
+    <w:uiPriority w:val="9"/>
+    <w:semiHidden/>
+    <w:unhideWhenUsed/>
+    <w:qFormat/>
+    <w:rsid w:val="006F3628"/>
+    <w:pPr>
+      <w:spacing w:before="200" w:after="0"/>
+      <w:outlineLvl w:val="6"/>
+    </w:pPr>
+    <w:rPr>
+      <w:caps/>
+      <w:color w:val="2F5496" w:themeColor="accent1" w:themeShade="BF"/>
+      <w:spacing w:val="10"/>
+    </w:rPr>
+  </w:style>
+  <w:style w:type="paragraph" w:styleId="Heading8">
+    <w:name w:val="heading 8"/>
+    <w:basedOn w:val="Normal"/>
+    <w:next w:val="Normal"/>
+    <w:link w:val="Heading8Char"/>
+    <w:uiPriority w:val="9"/>
+    <w:semiHidden/>
+    <w:unhideWhenUsed/>
+    <w:qFormat/>
+    <w:rsid w:val="006F3628"/>
+    <w:pPr>
+      <w:spacing w:before="200" w:after="0"/>
+      <w:outlineLvl w:val="7"/>
+    </w:pPr>
+    <w:rPr>
+      <w:caps/>
+      <w:spacing w:val="10"/>
+      <w:sz w:val="18"/>
+      <w:szCs w:val="18"/>
+    </w:rPr>
+  </w:style>
+  <w:style w:type="paragraph" w:styleId="Heading9">
+    <w:name w:val="heading 9"/>
+    <w:basedOn w:val="Normal"/>
+    <w:next w:val="Normal"/>
+    <w:link w:val="Heading9Char"/>
+    <w:uiPriority w:val="9"/>
+    <w:semiHidden/>
+    <w:unhideWhenUsed/>
+    <w:qFormat/>
+    <w:rsid w:val="006F3628"/>
+    <w:pPr>
+      <w:spacing w:before="200" w:after="0"/>
+      <w:outlineLvl w:val="8"/>
+    </w:pPr>
+    <w:rPr>
+      <w:i/>
+      <w:iCs/>
+      <w:caps/>
+      <w:spacing w:val="10"/>
+      <w:sz w:val="18"/>
+      <w:szCs w:val="18"/>
     </w:rPr>
   </w:style>
   <w:style w:type="character" w:default="1" w:styleId="DefaultParagraphFont">
@@ -3021,17 +4393,17 @@
     <w:link w:val="TitleChar"/>
     <w:uiPriority w:val="10"/>
     <w:qFormat/>
-    <w:rsid w:val="004852C6"/>
+    <w:rsid w:val="006F3628"/>
     <w:pPr>
-      <w:spacing w:after="0" w:line="240" w:lineRule="auto"/>
-      <w:contextualSpacing/>
+      <w:spacing w:before="0" w:after="0"/>
     </w:pPr>
     <w:rPr>
       <w:rFonts w:asciiTheme="majorHAnsi" w:eastAsiaTheme="majorEastAsia" w:hAnsiTheme="majorHAnsi" w:cstheme="majorBidi"/>
-      <w:spacing w:val="-10"/>
-      <w:kern w:val="28"/>
-      <w:sz w:val="56"/>
-      <w:szCs w:val="56"/>
+      <w:caps/>
+      <w:color w:val="4472C4" w:themeColor="accent1"/>
+      <w:spacing w:val="10"/>
+      <w:sz w:val="52"/>
+      <w:szCs w:val="52"/>
     </w:rPr>
   </w:style>
   <w:style w:type="character" w:customStyle="1" w:styleId="TitleChar">
@@ -3039,13 +4411,14 @@
     <w:basedOn w:val="DefaultParagraphFont"/>
     <w:link w:val="Title"/>
     <w:uiPriority w:val="10"/>
-    <w:rsid w:val="004852C6"/>
+    <w:rsid w:val="006F3628"/>
     <w:rPr>
       <w:rFonts w:asciiTheme="majorHAnsi" w:eastAsiaTheme="majorEastAsia" w:hAnsiTheme="majorHAnsi" w:cstheme="majorBidi"/>
-      <w:spacing w:val="-10"/>
-      <w:kern w:val="28"/>
-      <w:sz w:val="56"/>
-      <w:szCs w:val="56"/>
+      <w:caps/>
+      <w:color w:val="4472C4" w:themeColor="accent1"/>
+      <w:spacing w:val="10"/>
+      <w:sz w:val="52"/>
+      <w:szCs w:val="52"/>
     </w:rPr>
   </w:style>
   <w:style w:type="paragraph" w:styleId="ListParagraph">
@@ -3064,12 +4437,14 @@
     <w:basedOn w:val="DefaultParagraphFont"/>
     <w:link w:val="Heading1"/>
     <w:uiPriority w:val="9"/>
-    <w:rsid w:val="004852C6"/>
+    <w:rsid w:val="006F3628"/>
     <w:rPr>
-      <w:rFonts w:asciiTheme="majorHAnsi" w:eastAsiaTheme="majorEastAsia" w:hAnsiTheme="majorHAnsi" w:cstheme="majorBidi"/>
-      <w:color w:val="2F5496" w:themeColor="accent1" w:themeShade="BF"/>
-      <w:sz w:val="32"/>
-      <w:szCs w:val="32"/>
+      <w:caps/>
+      <w:color w:val="FFFFFF" w:themeColor="background1"/>
+      <w:spacing w:val="15"/>
+      <w:sz w:val="22"/>
+      <w:szCs w:val="22"/>
+      <w:shd w:val="clear" w:color="auto" w:fill="4472C4" w:themeFill="accent1"/>
     </w:rPr>
   </w:style>
   <w:style w:type="character" w:customStyle="1" w:styleId="Heading2Char">
@@ -3077,12 +4452,11 @@
     <w:basedOn w:val="DefaultParagraphFont"/>
     <w:link w:val="Heading2"/>
     <w:uiPriority w:val="9"/>
-    <w:rsid w:val="003126FC"/>
+    <w:rsid w:val="006F3628"/>
     <w:rPr>
-      <w:rFonts w:asciiTheme="majorHAnsi" w:eastAsiaTheme="majorEastAsia" w:hAnsiTheme="majorHAnsi" w:cstheme="majorBidi"/>
-      <w:color w:val="2F5496" w:themeColor="accent1" w:themeShade="BF"/>
-      <w:sz w:val="26"/>
-      <w:szCs w:val="26"/>
+      <w:caps/>
+      <w:spacing w:val="15"/>
+      <w:shd w:val="clear" w:color="auto" w:fill="D9E2F3" w:themeFill="accent1" w:themeFillTint="33"/>
     </w:rPr>
   </w:style>
   <w:style w:type="paragraph" w:styleId="FootnoteText">
@@ -3096,10 +4470,6 @@
     <w:pPr>
       <w:spacing w:after="0" w:line="240" w:lineRule="auto"/>
     </w:pPr>
-    <w:rPr>
-      <w:sz w:val="20"/>
-      <w:szCs w:val="20"/>
-    </w:rPr>
   </w:style>
   <w:style w:type="character" w:customStyle="1" w:styleId="FootnoteTextChar">
     <w:name w:val="Footnote Text Char"/>
@@ -3157,6 +4527,339 @@
     <w:rPr>
       <w:color w:val="605E5C"/>
       <w:shd w:val="clear" w:color="auto" w:fill="E1DFDD"/>
+    </w:rPr>
+  </w:style>
+  <w:style w:type="paragraph" w:styleId="TOCHeading">
+    <w:name w:val="TOC Heading"/>
+    <w:basedOn w:val="Heading1"/>
+    <w:next w:val="Normal"/>
+    <w:uiPriority w:val="39"/>
+    <w:unhideWhenUsed/>
+    <w:qFormat/>
+    <w:rsid w:val="006F3628"/>
+    <w:pPr>
+      <w:outlineLvl w:val="9"/>
+    </w:pPr>
+  </w:style>
+  <w:style w:type="paragraph" w:styleId="TOC1">
+    <w:name w:val="toc 1"/>
+    <w:basedOn w:val="Normal"/>
+    <w:next w:val="Normal"/>
+    <w:autoRedefine/>
+    <w:uiPriority w:val="39"/>
+    <w:unhideWhenUsed/>
+    <w:rsid w:val="006F3628"/>
+    <w:pPr>
+      <w:spacing w:after="100"/>
+    </w:pPr>
+  </w:style>
+  <w:style w:type="paragraph" w:styleId="TOC2">
+    <w:name w:val="toc 2"/>
+    <w:basedOn w:val="Normal"/>
+    <w:next w:val="Normal"/>
+    <w:autoRedefine/>
+    <w:uiPriority w:val="39"/>
+    <w:unhideWhenUsed/>
+    <w:rsid w:val="006F3628"/>
+    <w:pPr>
+      <w:spacing w:after="100"/>
+      <w:ind w:left="220"/>
+    </w:pPr>
+  </w:style>
+  <w:style w:type="character" w:customStyle="1" w:styleId="Heading3Char">
+    <w:name w:val="Heading 3 Char"/>
+    <w:basedOn w:val="DefaultParagraphFont"/>
+    <w:link w:val="Heading3"/>
+    <w:uiPriority w:val="9"/>
+    <w:semiHidden/>
+    <w:rsid w:val="006F3628"/>
+    <w:rPr>
+      <w:caps/>
+      <w:color w:val="1F3763" w:themeColor="accent1" w:themeShade="7F"/>
+      <w:spacing w:val="15"/>
+    </w:rPr>
+  </w:style>
+  <w:style w:type="character" w:customStyle="1" w:styleId="Heading4Char">
+    <w:name w:val="Heading 4 Char"/>
+    <w:basedOn w:val="DefaultParagraphFont"/>
+    <w:link w:val="Heading4"/>
+    <w:uiPriority w:val="9"/>
+    <w:semiHidden/>
+    <w:rsid w:val="006F3628"/>
+    <w:rPr>
+      <w:caps/>
+      <w:color w:val="2F5496" w:themeColor="accent1" w:themeShade="BF"/>
+      <w:spacing w:val="10"/>
+    </w:rPr>
+  </w:style>
+  <w:style w:type="character" w:customStyle="1" w:styleId="Heading5Char">
+    <w:name w:val="Heading 5 Char"/>
+    <w:basedOn w:val="DefaultParagraphFont"/>
+    <w:link w:val="Heading5"/>
+    <w:uiPriority w:val="9"/>
+    <w:semiHidden/>
+    <w:rsid w:val="006F3628"/>
+    <w:rPr>
+      <w:caps/>
+      <w:color w:val="2F5496" w:themeColor="accent1" w:themeShade="BF"/>
+      <w:spacing w:val="10"/>
+    </w:rPr>
+  </w:style>
+  <w:style w:type="character" w:customStyle="1" w:styleId="Heading6Char">
+    <w:name w:val="Heading 6 Char"/>
+    <w:basedOn w:val="DefaultParagraphFont"/>
+    <w:link w:val="Heading6"/>
+    <w:uiPriority w:val="9"/>
+    <w:semiHidden/>
+    <w:rsid w:val="006F3628"/>
+    <w:rPr>
+      <w:caps/>
+      <w:color w:val="2F5496" w:themeColor="accent1" w:themeShade="BF"/>
+      <w:spacing w:val="10"/>
+    </w:rPr>
+  </w:style>
+  <w:style w:type="character" w:customStyle="1" w:styleId="Heading7Char">
+    <w:name w:val="Heading 7 Char"/>
+    <w:basedOn w:val="DefaultParagraphFont"/>
+    <w:link w:val="Heading7"/>
+    <w:uiPriority w:val="9"/>
+    <w:semiHidden/>
+    <w:rsid w:val="006F3628"/>
+    <w:rPr>
+      <w:caps/>
+      <w:color w:val="2F5496" w:themeColor="accent1" w:themeShade="BF"/>
+      <w:spacing w:val="10"/>
+    </w:rPr>
+  </w:style>
+  <w:style w:type="character" w:customStyle="1" w:styleId="Heading8Char">
+    <w:name w:val="Heading 8 Char"/>
+    <w:basedOn w:val="DefaultParagraphFont"/>
+    <w:link w:val="Heading8"/>
+    <w:uiPriority w:val="9"/>
+    <w:semiHidden/>
+    <w:rsid w:val="006F3628"/>
+    <w:rPr>
+      <w:caps/>
+      <w:spacing w:val="10"/>
+      <w:sz w:val="18"/>
+      <w:szCs w:val="18"/>
+    </w:rPr>
+  </w:style>
+  <w:style w:type="character" w:customStyle="1" w:styleId="Heading9Char">
+    <w:name w:val="Heading 9 Char"/>
+    <w:basedOn w:val="DefaultParagraphFont"/>
+    <w:link w:val="Heading9"/>
+    <w:uiPriority w:val="9"/>
+    <w:semiHidden/>
+    <w:rsid w:val="006F3628"/>
+    <w:rPr>
+      <w:i/>
+      <w:iCs/>
+      <w:caps/>
+      <w:spacing w:val="10"/>
+      <w:sz w:val="18"/>
+      <w:szCs w:val="18"/>
+    </w:rPr>
+  </w:style>
+  <w:style w:type="paragraph" w:styleId="Caption">
+    <w:name w:val="caption"/>
+    <w:basedOn w:val="Normal"/>
+    <w:next w:val="Normal"/>
+    <w:uiPriority w:val="35"/>
+    <w:semiHidden/>
+    <w:unhideWhenUsed/>
+    <w:qFormat/>
+    <w:rsid w:val="006F3628"/>
+    <w:rPr>
+      <w:b/>
+      <w:bCs/>
+      <w:color w:val="2F5496" w:themeColor="accent1" w:themeShade="BF"/>
+      <w:sz w:val="16"/>
+      <w:szCs w:val="16"/>
+    </w:rPr>
+  </w:style>
+  <w:style w:type="paragraph" w:styleId="Subtitle">
+    <w:name w:val="Subtitle"/>
+    <w:basedOn w:val="Normal"/>
+    <w:next w:val="Normal"/>
+    <w:link w:val="SubtitleChar"/>
+    <w:uiPriority w:val="11"/>
+    <w:qFormat/>
+    <w:rsid w:val="006F3628"/>
+    <w:pPr>
+      <w:spacing w:before="0" w:after="500" w:line="240" w:lineRule="auto"/>
+    </w:pPr>
+    <w:rPr>
+      <w:caps/>
+      <w:color w:val="595959" w:themeColor="text1" w:themeTint="A6"/>
+      <w:spacing w:val="10"/>
+      <w:sz w:val="21"/>
+      <w:szCs w:val="21"/>
+    </w:rPr>
+  </w:style>
+  <w:style w:type="character" w:customStyle="1" w:styleId="SubtitleChar">
+    <w:name w:val="Subtitle Char"/>
+    <w:basedOn w:val="DefaultParagraphFont"/>
+    <w:link w:val="Subtitle"/>
+    <w:uiPriority w:val="11"/>
+    <w:rsid w:val="006F3628"/>
+    <w:rPr>
+      <w:caps/>
+      <w:color w:val="595959" w:themeColor="text1" w:themeTint="A6"/>
+      <w:spacing w:val="10"/>
+      <w:sz w:val="21"/>
+      <w:szCs w:val="21"/>
+    </w:rPr>
+  </w:style>
+  <w:style w:type="character" w:styleId="Strong">
+    <w:name w:val="Strong"/>
+    <w:uiPriority w:val="22"/>
+    <w:qFormat/>
+    <w:rsid w:val="006F3628"/>
+    <w:rPr>
+      <w:b/>
+      <w:bCs/>
+    </w:rPr>
+  </w:style>
+  <w:style w:type="character" w:styleId="Emphasis">
+    <w:name w:val="Emphasis"/>
+    <w:uiPriority w:val="20"/>
+    <w:qFormat/>
+    <w:rsid w:val="006F3628"/>
+    <w:rPr>
+      <w:caps/>
+      <w:color w:val="1F3763" w:themeColor="accent1" w:themeShade="7F"/>
+      <w:spacing w:val="5"/>
+    </w:rPr>
+  </w:style>
+  <w:style w:type="paragraph" w:styleId="NoSpacing">
+    <w:name w:val="No Spacing"/>
+    <w:uiPriority w:val="1"/>
+    <w:qFormat/>
+    <w:rsid w:val="006F3628"/>
+    <w:pPr>
+      <w:spacing w:after="0" w:line="240" w:lineRule="auto"/>
+    </w:pPr>
+  </w:style>
+  <w:style w:type="paragraph" w:styleId="Quote">
+    <w:name w:val="Quote"/>
+    <w:basedOn w:val="Normal"/>
+    <w:next w:val="Normal"/>
+    <w:link w:val="QuoteChar"/>
+    <w:uiPriority w:val="29"/>
+    <w:qFormat/>
+    <w:rsid w:val="006F3628"/>
+    <w:rPr>
+      <w:i/>
+      <w:iCs/>
+      <w:sz w:val="24"/>
+      <w:szCs w:val="24"/>
+    </w:rPr>
+  </w:style>
+  <w:style w:type="character" w:customStyle="1" w:styleId="QuoteChar">
+    <w:name w:val="Quote Char"/>
+    <w:basedOn w:val="DefaultParagraphFont"/>
+    <w:link w:val="Quote"/>
+    <w:uiPriority w:val="29"/>
+    <w:rsid w:val="006F3628"/>
+    <w:rPr>
+      <w:i/>
+      <w:iCs/>
+      <w:sz w:val="24"/>
+      <w:szCs w:val="24"/>
+    </w:rPr>
+  </w:style>
+  <w:style w:type="paragraph" w:styleId="IntenseQuote">
+    <w:name w:val="Intense Quote"/>
+    <w:basedOn w:val="Normal"/>
+    <w:next w:val="Normal"/>
+    <w:link w:val="IntenseQuoteChar"/>
+    <w:uiPriority w:val="30"/>
+    <w:qFormat/>
+    <w:rsid w:val="006F3628"/>
+    <w:pPr>
+      <w:spacing w:before="240" w:after="240" w:line="240" w:lineRule="auto"/>
+      <w:ind w:left="1080" w:right="1080"/>
+      <w:jc w:val="center"/>
+    </w:pPr>
+    <w:rPr>
+      <w:color w:val="4472C4" w:themeColor="accent1"/>
+      <w:sz w:val="24"/>
+      <w:szCs w:val="24"/>
+    </w:rPr>
+  </w:style>
+  <w:style w:type="character" w:customStyle="1" w:styleId="IntenseQuoteChar">
+    <w:name w:val="Intense Quote Char"/>
+    <w:basedOn w:val="DefaultParagraphFont"/>
+    <w:link w:val="IntenseQuote"/>
+    <w:uiPriority w:val="30"/>
+    <w:rsid w:val="006F3628"/>
+    <w:rPr>
+      <w:color w:val="4472C4" w:themeColor="accent1"/>
+      <w:sz w:val="24"/>
+      <w:szCs w:val="24"/>
+    </w:rPr>
+  </w:style>
+  <w:style w:type="character" w:styleId="SubtleEmphasis">
+    <w:name w:val="Subtle Emphasis"/>
+    <w:uiPriority w:val="19"/>
+    <w:qFormat/>
+    <w:rsid w:val="006F3628"/>
+    <w:rPr>
+      <w:i/>
+      <w:iCs/>
+      <w:color w:val="1F3763" w:themeColor="accent1" w:themeShade="7F"/>
+    </w:rPr>
+  </w:style>
+  <w:style w:type="character" w:styleId="IntenseEmphasis">
+    <w:name w:val="Intense Emphasis"/>
+    <w:uiPriority w:val="21"/>
+    <w:qFormat/>
+    <w:rsid w:val="006F3628"/>
+    <w:rPr>
+      <w:b/>
+      <w:bCs/>
+      <w:caps/>
+      <w:color w:val="1F3763" w:themeColor="accent1" w:themeShade="7F"/>
+      <w:spacing w:val="10"/>
+    </w:rPr>
+  </w:style>
+  <w:style w:type="character" w:styleId="SubtleReference">
+    <w:name w:val="Subtle Reference"/>
+    <w:uiPriority w:val="31"/>
+    <w:qFormat/>
+    <w:rsid w:val="006F3628"/>
+    <w:rPr>
+      <w:b/>
+      <w:bCs/>
+      <w:color w:val="4472C4" w:themeColor="accent1"/>
+    </w:rPr>
+  </w:style>
+  <w:style w:type="character" w:styleId="IntenseReference">
+    <w:name w:val="Intense Reference"/>
+    <w:uiPriority w:val="32"/>
+    <w:qFormat/>
+    <w:rsid w:val="006F3628"/>
+    <w:rPr>
+      <w:b/>
+      <w:bCs/>
+      <w:i/>
+      <w:iCs/>
+      <w:caps/>
+      <w:color w:val="4472C4" w:themeColor="accent1"/>
+    </w:rPr>
+  </w:style>
+  <w:style w:type="character" w:styleId="BookTitle">
+    <w:name w:val="Book Title"/>
+    <w:uiPriority w:val="33"/>
+    <w:qFormat/>
+    <w:rsid w:val="006F3628"/>
+    <w:rPr>
+      <w:b/>
+      <w:bCs/>
+      <w:i/>
+      <w:iCs/>
+      <w:spacing w:val="0"/>
     </w:rPr>
   </w:style>
 </w:styles>
@@ -3462,7 +5165,7 @@
 </file>
 
 <file path=customXml/itemProps1.xml><?xml version="1.0" encoding="utf-8"?>
-<ds:datastoreItem xmlns:ds="http://schemas.openxmlformats.org/officeDocument/2006/customXml" ds:itemID="{B3111B87-5028-4CF5-B7BC-972FD485F2EF}">
+<ds:datastoreItem xmlns:ds="http://schemas.openxmlformats.org/officeDocument/2006/customXml" ds:itemID="{1198511A-F927-452E-991E-1D06145DD10F}">
   <ds:schemaRefs>
     <ds:schemaRef ds:uri="http://schemas.openxmlformats.org/officeDocument/2006/bibliography"/>
   </ds:schemaRefs>

</xml_diff>

<commit_message>
Revert "layout chane in documentation"
This reverts commit 1f9f8e1392968b787961f28e6927e3a5d0819e85.
</commit_message>
<xml_diff>
--- a/Documentation/CLERP-Doc.docx
+++ b/Documentation/CLERP-Doc.docx
@@ -6,11 +6,15 @@
       <w:pPr>
         <w:pStyle w:val="Title"/>
         <w:rPr>
-          <w:lang w:val="en-GB"/>
-        </w:rPr>
-      </w:pPr>
-      <w:r>
-        <w:rPr>
+          <w:sz w:val="52"/>
+          <w:szCs w:val="52"/>
+          <w:lang w:val="en-GB"/>
+        </w:rPr>
+      </w:pPr>
+      <w:r>
+        <w:rPr>
+          <w:sz w:val="52"/>
+          <w:szCs w:val="52"/>
           <w:lang w:val="en-GB"/>
         </w:rPr>
         <w:t>CLERP – Clever Enterprise Resource Planning</w:t>
@@ -19,1048 +23,161 @@
     <w:p>
       <w:pPr>
         <w:rPr>
-          <w:rFonts w:asciiTheme="majorHAnsi" w:eastAsiaTheme="majorEastAsia" w:hAnsiTheme="majorHAnsi" w:cstheme="majorBidi"/>
-          <w:color w:val="2F5496" w:themeColor="accent1" w:themeShade="BF"/>
-          <w:sz w:val="32"/>
-          <w:szCs w:val="32"/>
-          <w:lang w:val="en-US"/>
-        </w:rPr>
-      </w:pPr>
-      <w:r>
-        <w:br w:type="page"/>
+          <w:lang w:val="en-GB"/>
+        </w:rPr>
+      </w:pPr>
+    </w:p>
+    <w:p>
+      <w:pPr>
+        <w:pStyle w:val="Heading1"/>
+        <w:rPr>
+          <w:lang w:val="en-GB"/>
+        </w:rPr>
+      </w:pPr>
+      <w:r>
+        <w:rPr>
+          <w:lang w:val="en-GB"/>
+        </w:rPr>
+        <w:t>Terms</w:t>
+      </w:r>
+    </w:p>
+    <w:p>
+      <w:pPr>
+        <w:rPr>
+          <w:lang w:val="en-GB"/>
+        </w:rPr>
+      </w:pPr>
+      <w:r>
+        <w:rPr>
+          <w:lang w:val="en-GB"/>
+        </w:rPr>
+        <w:t xml:space="preserve">CRUD: </w:t>
+      </w:r>
+      <w:r>
+        <w:rPr>
+          <w:lang w:val="en-GB"/>
+        </w:rPr>
+        <w:tab/>
+      </w:r>
+      <w:r>
+        <w:rPr>
+          <w:lang w:val="en-GB"/>
+        </w:rPr>
+        <w:tab/>
+        <w:t>Create Read Update Delete</w:t>
+      </w:r>
+      <w:r>
+        <w:rPr>
+          <w:lang w:val="en-GB"/>
+        </w:rPr>
+        <w:br/>
+      </w:r>
+      <w:r>
+        <w:rPr>
+          <w:lang w:val="en-GB"/>
+        </w:rPr>
+        <w:t>App:</w:t>
+      </w:r>
+      <w:r>
+        <w:rPr>
+          <w:lang w:val="en-GB"/>
+        </w:rPr>
+        <w:tab/>
+      </w:r>
+      <w:r>
+        <w:rPr>
+          <w:lang w:val="en-GB"/>
+        </w:rPr>
+        <w:tab/>
+        <w:t>Application</w:t>
+      </w:r>
+      <w:r>
+        <w:rPr>
+          <w:lang w:val="en-GB"/>
+        </w:rPr>
+        <w:br/>
+        <w:t>EAN:</w:t>
+      </w:r>
+      <w:r>
+        <w:rPr>
+          <w:lang w:val="en-GB"/>
+        </w:rPr>
+        <w:tab/>
+      </w:r>
+      <w:r>
+        <w:rPr>
+          <w:lang w:val="en-GB"/>
+        </w:rPr>
+        <w:tab/>
+      </w:r>
+      <w:r>
+        <w:rPr>
+          <w:lang w:val="en-GB"/>
+        </w:rPr>
+        <w:t>European Article Number</w:t>
+      </w:r>
+      <w:r>
+        <w:rPr>
+          <w:lang w:val="en-GB"/>
+        </w:rPr>
+        <w:t xml:space="preserve">, also known as </w:t>
+      </w:r>
+      <w:r>
+        <w:rPr>
+          <w:lang w:val="en-GB"/>
+        </w:rPr>
+        <w:t>International Article Number</w:t>
+      </w:r>
+      <w:r>
+        <w:rPr>
+          <w:lang w:val="en-GB"/>
+        </w:rPr>
+        <w:br/>
+        <w:t>EF:</w:t>
+      </w:r>
+      <w:r>
+        <w:rPr>
+          <w:lang w:val="en-GB"/>
+        </w:rPr>
+        <w:tab/>
+      </w:r>
+      <w:r>
+        <w:rPr>
+          <w:lang w:val="en-GB"/>
+        </w:rPr>
+        <w:tab/>
+        <w:t>Entity Framework</w:t>
+      </w:r>
+    </w:p>
+    <w:p>
+      <w:pPr>
+        <w:pStyle w:val="Heading1"/>
+        <w:rPr>
+          <w:lang w:val="en-GB"/>
+        </w:rPr>
+      </w:pPr>
+      <w:r>
+        <w:rPr>
+          <w:lang w:val="en-GB"/>
+        </w:rPr>
+        <w:t>General Information</w:t>
+      </w:r>
+    </w:p>
+    <w:p>
+      <w:pPr>
+        <w:rPr>
+          <w:lang w:val="en-GB"/>
+        </w:rPr>
+      </w:pPr>
+      <w:r>
+        <w:rPr>
+          <w:lang w:val="en-GB"/>
+        </w:rPr>
+        <w:t>To start the frontend from vs code, use the command ‘npm run start’.</w:t>
       </w:r>
       <w:bookmarkStart w:id="0" w:name="_GoBack"/>
       <w:bookmarkEnd w:id="0"/>
     </w:p>
-    <w:sdt>
-      <w:sdtPr>
-        <w:id w:val="1485045707"/>
-        <w:docPartObj>
-          <w:docPartGallery w:val="Table of Contents"/>
-          <w:docPartUnique/>
-        </w:docPartObj>
-      </w:sdtPr>
-      <w:sdtEndPr>
-        <w:rPr>
-          <w:b/>
-          <w:bCs/>
-          <w:caps w:val="0"/>
-          <w:noProof/>
-          <w:color w:val="auto"/>
-          <w:spacing w:val="0"/>
-          <w:sz w:val="20"/>
-          <w:szCs w:val="20"/>
-        </w:rPr>
-      </w:sdtEndPr>
-      <w:sdtContent>
-        <w:p>
-          <w:pPr>
-            <w:pStyle w:val="TOCHeading"/>
-          </w:pPr>
-          <w:r>
-            <w:t>Table of Contents</w:t>
-          </w:r>
-        </w:p>
-        <w:p>
-          <w:pPr>
-            <w:pStyle w:val="TOC1"/>
-            <w:tabs>
-              <w:tab w:val="right" w:leader="dot" w:pos="9062"/>
-            </w:tabs>
-            <w:rPr>
-              <w:noProof/>
-            </w:rPr>
-          </w:pPr>
-          <w:r>
-            <w:fldChar w:fldCharType="begin"/>
-          </w:r>
-          <w:r>
-            <w:instrText xml:space="preserve"> TOC \o "1-3" \h \z \u </w:instrText>
-          </w:r>
-          <w:r>
-            <w:fldChar w:fldCharType="separate"/>
-          </w:r>
-          <w:hyperlink w:anchor="_Toc11518711" w:history="1">
-            <w:r>
-              <w:rPr>
-                <w:rStyle w:val="Hyperlink"/>
-                <w:noProof/>
-                <w:lang w:val="en-GB"/>
-              </w:rPr>
-              <w:t>Terms</w:t>
-            </w:r>
-            <w:r>
-              <w:rPr>
-                <w:noProof/>
-                <w:webHidden/>
-              </w:rPr>
-              <w:tab/>
-            </w:r>
-            <w:r>
-              <w:rPr>
-                <w:noProof/>
-                <w:webHidden/>
-              </w:rPr>
-              <w:fldChar w:fldCharType="begin"/>
-            </w:r>
-            <w:r>
-              <w:rPr>
-                <w:noProof/>
-                <w:webHidden/>
-              </w:rPr>
-              <w:instrText xml:space="preserve"> PAGEREF _Toc11518711 \h </w:instrText>
-            </w:r>
-            <w:r>
-              <w:rPr>
-                <w:noProof/>
-                <w:webHidden/>
-              </w:rPr>
-            </w:r>
-            <w:r>
-              <w:rPr>
-                <w:noProof/>
-                <w:webHidden/>
-              </w:rPr>
-              <w:fldChar w:fldCharType="separate"/>
-            </w:r>
-            <w:r>
-              <w:rPr>
-                <w:noProof/>
-                <w:webHidden/>
-              </w:rPr>
-              <w:t>3</w:t>
-            </w:r>
-            <w:r>
-              <w:rPr>
-                <w:noProof/>
-                <w:webHidden/>
-              </w:rPr>
-              <w:fldChar w:fldCharType="end"/>
-            </w:r>
-          </w:hyperlink>
-        </w:p>
-        <w:p>
-          <w:pPr>
-            <w:pStyle w:val="TOC1"/>
-            <w:tabs>
-              <w:tab w:val="right" w:leader="dot" w:pos="9062"/>
-            </w:tabs>
-            <w:rPr>
-              <w:noProof/>
-            </w:rPr>
-          </w:pPr>
-          <w:hyperlink w:anchor="_Toc11518712" w:history="1">
-            <w:r>
-              <w:rPr>
-                <w:rStyle w:val="Hyperlink"/>
-                <w:noProof/>
-                <w:lang w:val="en-GB"/>
-              </w:rPr>
-              <w:t>General Information</w:t>
-            </w:r>
-            <w:r>
-              <w:rPr>
-                <w:noProof/>
-                <w:webHidden/>
-              </w:rPr>
-              <w:tab/>
-            </w:r>
-            <w:r>
-              <w:rPr>
-                <w:noProof/>
-                <w:webHidden/>
-              </w:rPr>
-              <w:fldChar w:fldCharType="begin"/>
-            </w:r>
-            <w:r>
-              <w:rPr>
-                <w:noProof/>
-                <w:webHidden/>
-              </w:rPr>
-              <w:instrText xml:space="preserve"> PAGEREF _Toc11518712 \h </w:instrText>
-            </w:r>
-            <w:r>
-              <w:rPr>
-                <w:noProof/>
-                <w:webHidden/>
-              </w:rPr>
-            </w:r>
-            <w:r>
-              <w:rPr>
-                <w:noProof/>
-                <w:webHidden/>
-              </w:rPr>
-              <w:fldChar w:fldCharType="separate"/>
-            </w:r>
-            <w:r>
-              <w:rPr>
-                <w:noProof/>
-                <w:webHidden/>
-              </w:rPr>
-              <w:t>3</w:t>
-            </w:r>
-            <w:r>
-              <w:rPr>
-                <w:noProof/>
-                <w:webHidden/>
-              </w:rPr>
-              <w:fldChar w:fldCharType="end"/>
-            </w:r>
-          </w:hyperlink>
-        </w:p>
-        <w:p>
-          <w:pPr>
-            <w:pStyle w:val="TOC1"/>
-            <w:tabs>
-              <w:tab w:val="right" w:leader="dot" w:pos="9062"/>
-            </w:tabs>
-            <w:rPr>
-              <w:noProof/>
-            </w:rPr>
-          </w:pPr>
-          <w:hyperlink w:anchor="_Toc11518713" w:history="1">
-            <w:r>
-              <w:rPr>
-                <w:rStyle w:val="Hyperlink"/>
-                <w:noProof/>
-                <w:lang w:val="en-GB"/>
-              </w:rPr>
-              <w:t>Functional Requirements</w:t>
-            </w:r>
-            <w:r>
-              <w:rPr>
-                <w:noProof/>
-                <w:webHidden/>
-              </w:rPr>
-              <w:tab/>
-            </w:r>
-            <w:r>
-              <w:rPr>
-                <w:noProof/>
-                <w:webHidden/>
-              </w:rPr>
-              <w:fldChar w:fldCharType="begin"/>
-            </w:r>
-            <w:r>
-              <w:rPr>
-                <w:noProof/>
-                <w:webHidden/>
-              </w:rPr>
-              <w:instrText xml:space="preserve"> PAGEREF _Toc11518713 \h </w:instrText>
-            </w:r>
-            <w:r>
-              <w:rPr>
-                <w:noProof/>
-                <w:webHidden/>
-              </w:rPr>
-            </w:r>
-            <w:r>
-              <w:rPr>
-                <w:noProof/>
-                <w:webHidden/>
-              </w:rPr>
-              <w:fldChar w:fldCharType="separate"/>
-            </w:r>
-            <w:r>
-              <w:rPr>
-                <w:noProof/>
-                <w:webHidden/>
-              </w:rPr>
-              <w:t>3</w:t>
-            </w:r>
-            <w:r>
-              <w:rPr>
-                <w:noProof/>
-                <w:webHidden/>
-              </w:rPr>
-              <w:fldChar w:fldCharType="end"/>
-            </w:r>
-          </w:hyperlink>
-        </w:p>
-        <w:p>
-          <w:pPr>
-            <w:pStyle w:val="TOC1"/>
-            <w:tabs>
-              <w:tab w:val="right" w:leader="dot" w:pos="9062"/>
-            </w:tabs>
-            <w:rPr>
-              <w:noProof/>
-            </w:rPr>
-          </w:pPr>
-          <w:hyperlink w:anchor="_Toc11518714" w:history="1">
-            <w:r>
-              <w:rPr>
-                <w:rStyle w:val="Hyperlink"/>
-                <w:noProof/>
-                <w:lang w:val="en-GB"/>
-              </w:rPr>
-              <w:t>Non-Functional Requirements</w:t>
-            </w:r>
-            <w:r>
-              <w:rPr>
-                <w:noProof/>
-                <w:webHidden/>
-              </w:rPr>
-              <w:tab/>
-            </w:r>
-            <w:r>
-              <w:rPr>
-                <w:noProof/>
-                <w:webHidden/>
-              </w:rPr>
-              <w:fldChar w:fldCharType="begin"/>
-            </w:r>
-            <w:r>
-              <w:rPr>
-                <w:noProof/>
-                <w:webHidden/>
-              </w:rPr>
-              <w:instrText xml:space="preserve"> PAGEREF _Toc11518714 \h </w:instrText>
-            </w:r>
-            <w:r>
-              <w:rPr>
-                <w:noProof/>
-                <w:webHidden/>
-              </w:rPr>
-            </w:r>
-            <w:r>
-              <w:rPr>
-                <w:noProof/>
-                <w:webHidden/>
-              </w:rPr>
-              <w:fldChar w:fldCharType="separate"/>
-            </w:r>
-            <w:r>
-              <w:rPr>
-                <w:noProof/>
-                <w:webHidden/>
-              </w:rPr>
-              <w:t>3</w:t>
-            </w:r>
-            <w:r>
-              <w:rPr>
-                <w:noProof/>
-                <w:webHidden/>
-              </w:rPr>
-              <w:fldChar w:fldCharType="end"/>
-            </w:r>
-          </w:hyperlink>
-        </w:p>
-        <w:p>
-          <w:pPr>
-            <w:pStyle w:val="TOC2"/>
-            <w:tabs>
-              <w:tab w:val="right" w:leader="dot" w:pos="9062"/>
-            </w:tabs>
-            <w:rPr>
-              <w:noProof/>
-            </w:rPr>
-          </w:pPr>
-          <w:hyperlink w:anchor="_Toc11518715" w:history="1">
-            <w:r>
-              <w:rPr>
-                <w:rStyle w:val="Hyperlink"/>
-                <w:noProof/>
-                <w:lang w:val="en-GB"/>
-              </w:rPr>
-              <w:t>General</w:t>
-            </w:r>
-            <w:r>
-              <w:rPr>
-                <w:noProof/>
-                <w:webHidden/>
-              </w:rPr>
-              <w:tab/>
-            </w:r>
-            <w:r>
-              <w:rPr>
-                <w:noProof/>
-                <w:webHidden/>
-              </w:rPr>
-              <w:fldChar w:fldCharType="begin"/>
-            </w:r>
-            <w:r>
-              <w:rPr>
-                <w:noProof/>
-                <w:webHidden/>
-              </w:rPr>
-              <w:instrText xml:space="preserve"> PAGEREF _Toc11518715 \h </w:instrText>
-            </w:r>
-            <w:r>
-              <w:rPr>
-                <w:noProof/>
-                <w:webHidden/>
-              </w:rPr>
-            </w:r>
-            <w:r>
-              <w:rPr>
-                <w:noProof/>
-                <w:webHidden/>
-              </w:rPr>
-              <w:fldChar w:fldCharType="separate"/>
-            </w:r>
-            <w:r>
-              <w:rPr>
-                <w:noProof/>
-                <w:webHidden/>
-              </w:rPr>
-              <w:t>3</w:t>
-            </w:r>
-            <w:r>
-              <w:rPr>
-                <w:noProof/>
-                <w:webHidden/>
-              </w:rPr>
-              <w:fldChar w:fldCharType="end"/>
-            </w:r>
-          </w:hyperlink>
-        </w:p>
-        <w:p>
-          <w:pPr>
-            <w:pStyle w:val="TOC2"/>
-            <w:tabs>
-              <w:tab w:val="right" w:leader="dot" w:pos="9062"/>
-            </w:tabs>
-            <w:rPr>
-              <w:noProof/>
-            </w:rPr>
-          </w:pPr>
-          <w:hyperlink w:anchor="_Toc11518716" w:history="1">
-            <w:r>
-              <w:rPr>
-                <w:rStyle w:val="Hyperlink"/>
-                <w:noProof/>
-                <w:lang w:val="en-GB"/>
-              </w:rPr>
-              <w:t>Frontend</w:t>
-            </w:r>
-            <w:r>
-              <w:rPr>
-                <w:noProof/>
-                <w:webHidden/>
-              </w:rPr>
-              <w:tab/>
-            </w:r>
-            <w:r>
-              <w:rPr>
-                <w:noProof/>
-                <w:webHidden/>
-              </w:rPr>
-              <w:fldChar w:fldCharType="begin"/>
-            </w:r>
-            <w:r>
-              <w:rPr>
-                <w:noProof/>
-                <w:webHidden/>
-              </w:rPr>
-              <w:instrText xml:space="preserve"> PAGEREF _Toc11518716 \h </w:instrText>
-            </w:r>
-            <w:r>
-              <w:rPr>
-                <w:noProof/>
-                <w:webHidden/>
-              </w:rPr>
-            </w:r>
-            <w:r>
-              <w:rPr>
-                <w:noProof/>
-                <w:webHidden/>
-              </w:rPr>
-              <w:fldChar w:fldCharType="separate"/>
-            </w:r>
-            <w:r>
-              <w:rPr>
-                <w:noProof/>
-                <w:webHidden/>
-              </w:rPr>
-              <w:t>3</w:t>
-            </w:r>
-            <w:r>
-              <w:rPr>
-                <w:noProof/>
-                <w:webHidden/>
-              </w:rPr>
-              <w:fldChar w:fldCharType="end"/>
-            </w:r>
-          </w:hyperlink>
-        </w:p>
-        <w:p>
-          <w:pPr>
-            <w:pStyle w:val="TOC2"/>
-            <w:tabs>
-              <w:tab w:val="right" w:leader="dot" w:pos="9062"/>
-            </w:tabs>
-            <w:rPr>
-              <w:noProof/>
-            </w:rPr>
-          </w:pPr>
-          <w:hyperlink w:anchor="_Toc11518717" w:history="1">
-            <w:r>
-              <w:rPr>
-                <w:rStyle w:val="Hyperlink"/>
-                <w:noProof/>
-                <w:lang w:val="en-GB"/>
-              </w:rPr>
-              <w:t>Backend</w:t>
-            </w:r>
-            <w:r>
-              <w:rPr>
-                <w:noProof/>
-                <w:webHidden/>
-              </w:rPr>
-              <w:tab/>
-            </w:r>
-            <w:r>
-              <w:rPr>
-                <w:noProof/>
-                <w:webHidden/>
-              </w:rPr>
-              <w:fldChar w:fldCharType="begin"/>
-            </w:r>
-            <w:r>
-              <w:rPr>
-                <w:noProof/>
-                <w:webHidden/>
-              </w:rPr>
-              <w:instrText xml:space="preserve"> PAGEREF _Toc11518717 \h </w:instrText>
-            </w:r>
-            <w:r>
-              <w:rPr>
-                <w:noProof/>
-                <w:webHidden/>
-              </w:rPr>
-            </w:r>
-            <w:r>
-              <w:rPr>
-                <w:noProof/>
-                <w:webHidden/>
-              </w:rPr>
-              <w:fldChar w:fldCharType="separate"/>
-            </w:r>
-            <w:r>
-              <w:rPr>
-                <w:noProof/>
-                <w:webHidden/>
-              </w:rPr>
-              <w:t>4</w:t>
-            </w:r>
-            <w:r>
-              <w:rPr>
-                <w:noProof/>
-                <w:webHidden/>
-              </w:rPr>
-              <w:fldChar w:fldCharType="end"/>
-            </w:r>
-          </w:hyperlink>
-        </w:p>
-        <w:p>
-          <w:pPr>
-            <w:pStyle w:val="TOC1"/>
-            <w:tabs>
-              <w:tab w:val="right" w:leader="dot" w:pos="9062"/>
-            </w:tabs>
-            <w:rPr>
-              <w:noProof/>
-            </w:rPr>
-          </w:pPr>
-          <w:hyperlink w:anchor="_Toc11518718" w:history="1">
-            <w:r>
-              <w:rPr>
-                <w:rStyle w:val="Hyperlink"/>
-                <w:noProof/>
-                <w:lang w:val="en-GB"/>
-              </w:rPr>
-              <w:t>Security</w:t>
-            </w:r>
-            <w:r>
-              <w:rPr>
-                <w:noProof/>
-                <w:webHidden/>
-              </w:rPr>
-              <w:tab/>
-            </w:r>
-            <w:r>
-              <w:rPr>
-                <w:noProof/>
-                <w:webHidden/>
-              </w:rPr>
-              <w:fldChar w:fldCharType="begin"/>
-            </w:r>
-            <w:r>
-              <w:rPr>
-                <w:noProof/>
-                <w:webHidden/>
-              </w:rPr>
-              <w:instrText xml:space="preserve"> PAGEREF _Toc11518718 \h </w:instrText>
-            </w:r>
-            <w:r>
-              <w:rPr>
-                <w:noProof/>
-                <w:webHidden/>
-              </w:rPr>
-            </w:r>
-            <w:r>
-              <w:rPr>
-                <w:noProof/>
-                <w:webHidden/>
-              </w:rPr>
-              <w:fldChar w:fldCharType="separate"/>
-            </w:r>
-            <w:r>
-              <w:rPr>
-                <w:noProof/>
-                <w:webHidden/>
-              </w:rPr>
-              <w:t>4</w:t>
-            </w:r>
-            <w:r>
-              <w:rPr>
-                <w:noProof/>
-                <w:webHidden/>
-              </w:rPr>
-              <w:fldChar w:fldCharType="end"/>
-            </w:r>
-          </w:hyperlink>
-        </w:p>
-        <w:p>
-          <w:pPr>
-            <w:pStyle w:val="TOC2"/>
-            <w:tabs>
-              <w:tab w:val="right" w:leader="dot" w:pos="9062"/>
-            </w:tabs>
-            <w:rPr>
-              <w:noProof/>
-            </w:rPr>
-          </w:pPr>
-          <w:hyperlink w:anchor="_Toc11518719" w:history="1">
-            <w:r>
-              <w:rPr>
-                <w:rStyle w:val="Hyperlink"/>
-                <w:noProof/>
-                <w:lang w:val="en-GB"/>
-              </w:rPr>
-              <w:t>Overall API Security</w:t>
-            </w:r>
-            <w:r>
-              <w:rPr>
-                <w:noProof/>
-                <w:webHidden/>
-              </w:rPr>
-              <w:tab/>
-            </w:r>
-            <w:r>
-              <w:rPr>
-                <w:noProof/>
-                <w:webHidden/>
-              </w:rPr>
-              <w:fldChar w:fldCharType="begin"/>
-            </w:r>
-            <w:r>
-              <w:rPr>
-                <w:noProof/>
-                <w:webHidden/>
-              </w:rPr>
-              <w:instrText xml:space="preserve"> PAGEREF _Toc11518719 \h </w:instrText>
-            </w:r>
-            <w:r>
-              <w:rPr>
-                <w:noProof/>
-                <w:webHidden/>
-              </w:rPr>
-            </w:r>
-            <w:r>
-              <w:rPr>
-                <w:noProof/>
-                <w:webHidden/>
-              </w:rPr>
-              <w:fldChar w:fldCharType="separate"/>
-            </w:r>
-            <w:r>
-              <w:rPr>
-                <w:noProof/>
-                <w:webHidden/>
-              </w:rPr>
-              <w:t>4</w:t>
-            </w:r>
-            <w:r>
-              <w:rPr>
-                <w:noProof/>
-                <w:webHidden/>
-              </w:rPr>
-              <w:fldChar w:fldCharType="end"/>
-            </w:r>
-          </w:hyperlink>
-        </w:p>
-        <w:p>
-          <w:pPr>
-            <w:pStyle w:val="TOC2"/>
-            <w:tabs>
-              <w:tab w:val="right" w:leader="dot" w:pos="9062"/>
-            </w:tabs>
-            <w:rPr>
-              <w:noProof/>
-            </w:rPr>
-          </w:pPr>
-          <w:hyperlink w:anchor="_Toc11518720" w:history="1">
-            <w:r>
-              <w:rPr>
-                <w:rStyle w:val="Hyperlink"/>
-                <w:noProof/>
-                <w:lang w:val="en-GB"/>
-              </w:rPr>
-              <w:t>Authentication</w:t>
-            </w:r>
-            <w:r>
-              <w:rPr>
-                <w:noProof/>
-                <w:webHidden/>
-              </w:rPr>
-              <w:tab/>
-            </w:r>
-            <w:r>
-              <w:rPr>
-                <w:noProof/>
-                <w:webHidden/>
-              </w:rPr>
-              <w:fldChar w:fldCharType="begin"/>
-            </w:r>
-            <w:r>
-              <w:rPr>
-                <w:noProof/>
-                <w:webHidden/>
-              </w:rPr>
-              <w:instrText xml:space="preserve"> PAGEREF _Toc11518720 \h </w:instrText>
-            </w:r>
-            <w:r>
-              <w:rPr>
-                <w:noProof/>
-                <w:webHidden/>
-              </w:rPr>
-            </w:r>
-            <w:r>
-              <w:rPr>
-                <w:noProof/>
-                <w:webHidden/>
-              </w:rPr>
-              <w:fldChar w:fldCharType="separate"/>
-            </w:r>
-            <w:r>
-              <w:rPr>
-                <w:noProof/>
-                <w:webHidden/>
-              </w:rPr>
-              <w:t>4</w:t>
-            </w:r>
-            <w:r>
-              <w:rPr>
-                <w:noProof/>
-                <w:webHidden/>
-              </w:rPr>
-              <w:fldChar w:fldCharType="end"/>
-            </w:r>
-          </w:hyperlink>
-        </w:p>
-        <w:p>
-          <w:pPr>
-            <w:pStyle w:val="TOC2"/>
-            <w:tabs>
-              <w:tab w:val="right" w:leader="dot" w:pos="9062"/>
-            </w:tabs>
-            <w:rPr>
-              <w:noProof/>
-            </w:rPr>
-          </w:pPr>
-          <w:hyperlink w:anchor="_Toc11518721" w:history="1">
-            <w:r>
-              <w:rPr>
-                <w:rStyle w:val="Hyperlink"/>
-                <w:noProof/>
-                <w:lang w:val="en-GB"/>
-              </w:rPr>
-              <w:t>Password Hashing</w:t>
-            </w:r>
-            <w:r>
-              <w:rPr>
-                <w:noProof/>
-                <w:webHidden/>
-              </w:rPr>
-              <w:tab/>
-            </w:r>
-            <w:r>
-              <w:rPr>
-                <w:noProof/>
-                <w:webHidden/>
-              </w:rPr>
-              <w:fldChar w:fldCharType="begin"/>
-            </w:r>
-            <w:r>
-              <w:rPr>
-                <w:noProof/>
-                <w:webHidden/>
-              </w:rPr>
-              <w:instrText xml:space="preserve"> PAGEREF _Toc11518721 \h </w:instrText>
-            </w:r>
-            <w:r>
-              <w:rPr>
-                <w:noProof/>
-                <w:webHidden/>
-              </w:rPr>
-            </w:r>
-            <w:r>
-              <w:rPr>
-                <w:noProof/>
-                <w:webHidden/>
-              </w:rPr>
-              <w:fldChar w:fldCharType="separate"/>
-            </w:r>
-            <w:r>
-              <w:rPr>
-                <w:noProof/>
-                <w:webHidden/>
-              </w:rPr>
-              <w:t>5</w:t>
-            </w:r>
-            <w:r>
-              <w:rPr>
-                <w:noProof/>
-                <w:webHidden/>
-              </w:rPr>
-              <w:fldChar w:fldCharType="end"/>
-            </w:r>
-          </w:hyperlink>
-        </w:p>
-        <w:p>
-          <w:pPr>
-            <w:pStyle w:val="TOC2"/>
-            <w:tabs>
-              <w:tab w:val="right" w:leader="dot" w:pos="9062"/>
-            </w:tabs>
-            <w:rPr>
-              <w:noProof/>
-            </w:rPr>
-          </w:pPr>
-          <w:hyperlink w:anchor="_Toc11518722" w:history="1">
-            <w:r>
-              <w:rPr>
-                <w:rStyle w:val="Hyperlink"/>
-                <w:noProof/>
-                <w:lang w:val="en-GB"/>
-              </w:rPr>
-              <w:t>SQL-Injections</w:t>
-            </w:r>
-            <w:r>
-              <w:rPr>
-                <w:noProof/>
-                <w:webHidden/>
-              </w:rPr>
-              <w:tab/>
-            </w:r>
-            <w:r>
-              <w:rPr>
-                <w:noProof/>
-                <w:webHidden/>
-              </w:rPr>
-              <w:fldChar w:fldCharType="begin"/>
-            </w:r>
-            <w:r>
-              <w:rPr>
-                <w:noProof/>
-                <w:webHidden/>
-              </w:rPr>
-              <w:instrText xml:space="preserve"> PAGEREF _Toc11518722 \h </w:instrText>
-            </w:r>
-            <w:r>
-              <w:rPr>
-                <w:noProof/>
-                <w:webHidden/>
-              </w:rPr>
-            </w:r>
-            <w:r>
-              <w:rPr>
-                <w:noProof/>
-                <w:webHidden/>
-              </w:rPr>
-              <w:fldChar w:fldCharType="separate"/>
-            </w:r>
-            <w:r>
-              <w:rPr>
-                <w:noProof/>
-                <w:webHidden/>
-              </w:rPr>
-              <w:t>5</w:t>
-            </w:r>
-            <w:r>
-              <w:rPr>
-                <w:noProof/>
-                <w:webHidden/>
-              </w:rPr>
-              <w:fldChar w:fldCharType="end"/>
-            </w:r>
-          </w:hyperlink>
-        </w:p>
-        <w:p>
-          <w:pPr>
-            <w:pStyle w:val="TOC2"/>
-            <w:tabs>
-              <w:tab w:val="right" w:leader="dot" w:pos="9062"/>
-            </w:tabs>
-            <w:rPr>
-              <w:noProof/>
-            </w:rPr>
-          </w:pPr>
-          <w:hyperlink w:anchor="_Toc11518723" w:history="1">
-            <w:r>
-              <w:rPr>
-                <w:rStyle w:val="Hyperlink"/>
-                <w:noProof/>
-                <w:lang w:val="en-GB"/>
-              </w:rPr>
-              <w:t>Directory Traversal</w:t>
-            </w:r>
-            <w:r>
-              <w:rPr>
-                <w:noProof/>
-                <w:webHidden/>
-              </w:rPr>
-              <w:tab/>
-            </w:r>
-            <w:r>
-              <w:rPr>
-                <w:noProof/>
-                <w:webHidden/>
-              </w:rPr>
-              <w:fldChar w:fldCharType="begin"/>
-            </w:r>
-            <w:r>
-              <w:rPr>
-                <w:noProof/>
-                <w:webHidden/>
-              </w:rPr>
-              <w:instrText xml:space="preserve"> PAGEREF _Toc11518723 \h </w:instrText>
-            </w:r>
-            <w:r>
-              <w:rPr>
-                <w:noProof/>
-                <w:webHidden/>
-              </w:rPr>
-            </w:r>
-            <w:r>
-              <w:rPr>
-                <w:noProof/>
-                <w:webHidden/>
-              </w:rPr>
-              <w:fldChar w:fldCharType="separate"/>
-            </w:r>
-            <w:r>
-              <w:rPr>
-                <w:noProof/>
-                <w:webHidden/>
-              </w:rPr>
-              <w:t>5</w:t>
-            </w:r>
-            <w:r>
-              <w:rPr>
-                <w:noProof/>
-                <w:webHidden/>
-              </w:rPr>
-              <w:fldChar w:fldCharType="end"/>
-            </w:r>
-          </w:hyperlink>
-        </w:p>
-        <w:p>
-          <w:pPr>
-            <w:pStyle w:val="TOC2"/>
-            <w:tabs>
-              <w:tab w:val="right" w:leader="dot" w:pos="9062"/>
-            </w:tabs>
-            <w:rPr>
-              <w:noProof/>
-            </w:rPr>
-          </w:pPr>
-          <w:hyperlink w:anchor="_Toc11518724" w:history="1">
-            <w:r>
-              <w:rPr>
-                <w:rStyle w:val="Hyperlink"/>
-                <w:noProof/>
-                <w:lang w:val="en-GB"/>
-              </w:rPr>
-              <w:t>Token Theft</w:t>
-            </w:r>
-            <w:r>
-              <w:rPr>
-                <w:noProof/>
-                <w:webHidden/>
-              </w:rPr>
-              <w:tab/>
-            </w:r>
-            <w:r>
-              <w:rPr>
-                <w:noProof/>
-                <w:webHidden/>
-              </w:rPr>
-              <w:fldChar w:fldCharType="begin"/>
-            </w:r>
-            <w:r>
-              <w:rPr>
-                <w:noProof/>
-                <w:webHidden/>
-              </w:rPr>
-              <w:instrText xml:space="preserve"> PAGEREF _Toc11518724 \h </w:instrText>
-            </w:r>
-            <w:r>
-              <w:rPr>
-                <w:noProof/>
-                <w:webHidden/>
-              </w:rPr>
-            </w:r>
-            <w:r>
-              <w:rPr>
-                <w:noProof/>
-                <w:webHidden/>
-              </w:rPr>
-              <w:fldChar w:fldCharType="separate"/>
-            </w:r>
-            <w:r>
-              <w:rPr>
-                <w:noProof/>
-                <w:webHidden/>
-              </w:rPr>
-              <w:t>5</w:t>
-            </w:r>
-            <w:r>
-              <w:rPr>
-                <w:noProof/>
-                <w:webHidden/>
-              </w:rPr>
-              <w:fldChar w:fldCharType="end"/>
-            </w:r>
-          </w:hyperlink>
-        </w:p>
-        <w:p>
-          <w:r>
-            <w:rPr>
-              <w:b/>
-              <w:bCs/>
-              <w:noProof/>
-            </w:rPr>
-            <w:fldChar w:fldCharType="end"/>
-          </w:r>
-        </w:p>
-      </w:sdtContent>
-    </w:sdt>
-    <w:p>
-      <w:pPr>
-        <w:rPr>
-          <w:lang w:val="en-GB"/>
-        </w:rPr>
-      </w:pPr>
-      <w:r>
-        <w:rPr>
-          <w:lang w:val="en-GB"/>
-        </w:rPr>
-        <w:br w:type="page"/>
-      </w:r>
-    </w:p>
     <w:p>
       <w:pPr>
         <w:pStyle w:val="Heading1"/>
@@ -1068,195 +185,12 @@
           <w:lang w:val="en-GB"/>
         </w:rPr>
       </w:pPr>
-      <w:bookmarkStart w:id="1" w:name="_Toc11518711"/>
-      <w:r>
-        <w:rPr>
-          <w:lang w:val="en-GB"/>
-        </w:rPr>
-        <w:lastRenderedPageBreak/>
-        <w:t>Terms</w:t>
-      </w:r>
-      <w:bookmarkEnd w:id="1"/>
-    </w:p>
-    <w:p>
-      <w:pPr>
-        <w:rPr>
-          <w:lang w:val="en-GB"/>
-        </w:rPr>
-      </w:pPr>
-      <w:r>
-        <w:rPr>
-          <w:lang w:val="en-GB"/>
-        </w:rPr>
-        <w:t xml:space="preserve">CRUD: </w:t>
-      </w:r>
-      <w:r>
-        <w:rPr>
-          <w:lang w:val="en-GB"/>
-        </w:rPr>
-        <w:tab/>
-      </w:r>
-      <w:r>
-        <w:rPr>
-          <w:lang w:val="en-GB"/>
-        </w:rPr>
-        <w:tab/>
-        <w:t>Create Read Update Delete</w:t>
-      </w:r>
-      <w:r>
-        <w:rPr>
-          <w:lang w:val="en-GB"/>
-        </w:rPr>
-        <w:br/>
-      </w:r>
-      <w:r>
-        <w:rPr>
-          <w:lang w:val="en-GB"/>
-        </w:rPr>
-        <w:t>App:</w:t>
-      </w:r>
-      <w:r>
-        <w:rPr>
-          <w:lang w:val="en-GB"/>
-        </w:rPr>
-        <w:tab/>
-      </w:r>
-      <w:r>
-        <w:rPr>
-          <w:lang w:val="en-GB"/>
-        </w:rPr>
-        <w:tab/>
-        <w:t>Application</w:t>
-      </w:r>
-      <w:r>
-        <w:rPr>
-          <w:lang w:val="en-GB"/>
-        </w:rPr>
-        <w:br/>
-        <w:t>EAN:</w:t>
-      </w:r>
-      <w:r>
-        <w:rPr>
-          <w:lang w:val="en-GB"/>
-        </w:rPr>
-        <w:tab/>
-      </w:r>
-      <w:r>
-        <w:rPr>
-          <w:lang w:val="en-GB"/>
-        </w:rPr>
-        <w:tab/>
-      </w:r>
-      <w:r>
-        <w:rPr>
-          <w:lang w:val="en-GB"/>
-        </w:rPr>
-        <w:t>European Article Number</w:t>
-      </w:r>
-      <w:r>
-        <w:rPr>
-          <w:lang w:val="en-GB"/>
-        </w:rPr>
-        <w:t xml:space="preserve">, also known as </w:t>
-      </w:r>
-      <w:r>
-        <w:rPr>
-          <w:lang w:val="en-GB"/>
-        </w:rPr>
-        <w:t>International Article Number</w:t>
-      </w:r>
-      <w:r>
-        <w:rPr>
-          <w:lang w:val="en-GB"/>
-        </w:rPr>
-        <w:br/>
-        <w:t>EF:</w:t>
-      </w:r>
-      <w:r>
-        <w:rPr>
-          <w:lang w:val="en-GB"/>
-        </w:rPr>
-        <w:tab/>
-      </w:r>
-      <w:r>
-        <w:rPr>
-          <w:lang w:val="en-GB"/>
-        </w:rPr>
-        <w:tab/>
-        <w:t>Entity Framework</w:t>
-      </w:r>
-    </w:p>
-    <w:p>
-      <w:pPr>
-        <w:pStyle w:val="Heading1"/>
-        <w:rPr>
-          <w:lang w:val="en-GB"/>
-        </w:rPr>
-      </w:pPr>
-      <w:bookmarkStart w:id="2" w:name="_Toc11518712"/>
-      <w:r>
-        <w:rPr>
-          <w:lang w:val="en-GB"/>
-        </w:rPr>
-        <w:t>General Information</w:t>
-      </w:r>
-      <w:bookmarkEnd w:id="2"/>
-    </w:p>
-    <w:p>
-      <w:pPr>
-        <w:rPr>
-          <w:lang w:val="en-GB"/>
-        </w:rPr>
-      </w:pPr>
-      <w:r>
-        <w:rPr>
-          <w:lang w:val="en-GB"/>
-        </w:rPr>
-        <w:t>To create and seed the database, run the command ‘update-database’ in Visual Studio.</w:t>
-      </w:r>
-    </w:p>
-    <w:p>
-      <w:pPr>
-        <w:rPr>
-          <w:lang w:val="en-GB"/>
-        </w:rPr>
-      </w:pPr>
-      <w:r>
-        <w:rPr>
-          <w:lang w:val="en-GB"/>
-        </w:rPr>
-        <w:t>To start the frontend from vs code, use the command ‘</w:t>
-      </w:r>
-      <w:proofErr w:type="spellStart"/>
-      <w:r>
-        <w:rPr>
-          <w:lang w:val="en-GB"/>
-        </w:rPr>
-        <w:t>npm</w:t>
-      </w:r>
-      <w:proofErr w:type="spellEnd"/>
-      <w:r>
-        <w:rPr>
-          <w:lang w:val="en-GB"/>
-        </w:rPr>
-        <w:t xml:space="preserve"> run start’.</w:t>
-      </w:r>
-    </w:p>
-    <w:p>
-      <w:pPr>
-        <w:pStyle w:val="Heading1"/>
-        <w:rPr>
-          <w:lang w:val="en-GB"/>
-        </w:rPr>
-      </w:pPr>
-      <w:bookmarkStart w:id="3" w:name="_Toc11518713"/>
       <w:r>
         <w:rPr>
           <w:lang w:val="en-GB"/>
         </w:rPr>
         <w:t>Functional Requirements</w:t>
       </w:r>
-      <w:bookmarkEnd w:id="3"/>
     </w:p>
     <w:p>
       <w:pPr>
@@ -1646,14 +580,12 @@
           <w:lang w:val="en-GB"/>
         </w:rPr>
       </w:pPr>
-      <w:bookmarkStart w:id="4" w:name="_Toc11518714"/>
       <w:r>
         <w:rPr>
           <w:lang w:val="en-GB"/>
         </w:rPr>
         <w:t>Non-Functional Requirements</w:t>
       </w:r>
-      <w:bookmarkEnd w:id="4"/>
     </w:p>
     <w:p>
       <w:pPr>
@@ -1662,14 +594,12 @@
           <w:lang w:val="en-GB"/>
         </w:rPr>
       </w:pPr>
-      <w:bookmarkStart w:id="5" w:name="_Toc11518715"/>
       <w:r>
         <w:rPr>
           <w:lang w:val="en-GB"/>
         </w:rPr>
         <w:t>General</w:t>
       </w:r>
-      <w:bookmarkEnd w:id="5"/>
     </w:p>
     <w:p>
       <w:pPr>
@@ -1696,14 +626,12 @@
           <w:lang w:val="en-GB"/>
         </w:rPr>
       </w:pPr>
-      <w:bookmarkStart w:id="6" w:name="_Toc11518716"/>
       <w:r>
         <w:rPr>
           <w:lang w:val="en-GB"/>
         </w:rPr>
         <w:t>Frontend</w:t>
       </w:r>
-      <w:bookmarkEnd w:id="6"/>
     </w:p>
     <w:p>
       <w:pPr>
@@ -1828,6 +756,7 @@
         <w:rPr>
           <w:lang w:val="en-GB"/>
         </w:rPr>
+        <w:lastRenderedPageBreak/>
         <w:t>TypeScript, which will be converted to JS ES5</w:t>
       </w:r>
     </w:p>
@@ -1846,7 +775,6 @@
         <w:rPr>
           <w:lang w:val="en-GB"/>
         </w:rPr>
-        <w:lastRenderedPageBreak/>
         <w:t>SASS, which will be converted to CSS 3</w:t>
       </w:r>
     </w:p>
@@ -1911,14 +839,12 @@
           <w:lang w:val="en-GB"/>
         </w:rPr>
       </w:pPr>
-      <w:bookmarkStart w:id="7" w:name="_Toc11518717"/>
       <w:r>
         <w:rPr>
           <w:lang w:val="en-GB"/>
         </w:rPr>
         <w:t>Backend</w:t>
       </w:r>
-      <w:bookmarkEnd w:id="7"/>
     </w:p>
     <w:p>
       <w:pPr>
@@ -2007,21 +933,7 @@
         <w:rPr>
           <w:lang w:val="en-GB"/>
         </w:rPr>
-        <w:t>The database will be generated and designed using the Code-</w:t>
-      </w:r>
-      <w:proofErr w:type="gramStart"/>
-      <w:r>
-        <w:rPr>
-          <w:lang w:val="en-GB"/>
-        </w:rPr>
-        <w:t>First-Principle</w:t>
-      </w:r>
-      <w:proofErr w:type="gramEnd"/>
-      <w:r>
-        <w:rPr>
-          <w:lang w:val="en-GB"/>
-        </w:rPr>
-        <w:t xml:space="preserve"> (Exceptions: Views and other unsupported elements in EF Core)</w:t>
+        <w:t>The database will be generated and designed using the Code-First-Principle (Exceptions: Views and other unsupported elements in EF Core)</w:t>
       </w:r>
     </w:p>
     <w:p>
@@ -2067,14 +979,12 @@
           <w:lang w:val="en-GB"/>
         </w:rPr>
       </w:pPr>
-      <w:bookmarkStart w:id="8" w:name="_Toc11518718"/>
       <w:r>
         <w:rPr>
           <w:lang w:val="en-GB"/>
         </w:rPr>
         <w:t>Security</w:t>
       </w:r>
-      <w:bookmarkEnd w:id="8"/>
     </w:p>
     <w:p>
       <w:pPr>
@@ -2083,14 +993,12 @@
           <w:lang w:val="en-GB"/>
         </w:rPr>
       </w:pPr>
-      <w:bookmarkStart w:id="9" w:name="_Toc11518719"/>
       <w:r>
         <w:rPr>
           <w:lang w:val="en-GB"/>
         </w:rPr>
         <w:t>Overall API Security</w:t>
       </w:r>
-      <w:bookmarkEnd w:id="9"/>
     </w:p>
     <w:p>
       <w:pPr>
@@ -2174,21 +1082,7 @@
         <w:rPr>
           <w:lang w:val="en-GB"/>
         </w:rPr>
-        <w:t xml:space="preserve">We realised this HTTPS enforcement with the HSTS options and </w:t>
-      </w:r>
-      <w:proofErr w:type="spellStart"/>
-      <w:r>
-        <w:rPr>
-          <w:lang w:val="en-GB"/>
-        </w:rPr>
-        <w:t>HTTPSRedirect</w:t>
-      </w:r>
-      <w:proofErr w:type="spellEnd"/>
-      <w:r>
-        <w:rPr>
-          <w:lang w:val="en-GB"/>
-        </w:rPr>
-        <w:t xml:space="preserve"> features provided by the asp.net core</w:t>
+        <w:t>We realised this HTTPS enforcement with the HSTS options and HTTPSRedirect features provided by the asp.net core</w:t>
       </w:r>
       <w:r>
         <w:rPr>
@@ -2381,39 +1275,17 @@
         </w:rPr>
         <w:t xml:space="preserve"> to successfully perform a request. </w:t>
       </w:r>
-      <w:proofErr w:type="spellStart"/>
-      <w:r>
-        <w:rPr>
-          <w:lang w:val="en-GB"/>
-        </w:rPr>
-        <w:t>Thes</w:t>
-      </w:r>
-      <w:proofErr w:type="spellEnd"/>
-      <w:r>
-        <w:rPr>
-          <w:lang w:val="en-GB"/>
-        </w:rPr>
-        <w:t xml:space="preserve"> exception to that rule is, when</w:t>
-      </w:r>
-      <w:r>
-        <w:rPr>
-          <w:lang w:val="en-GB"/>
-        </w:rPr>
-        <w:t xml:space="preserve"> a controller or an action is decorated with the “</w:t>
-      </w:r>
-      <w:proofErr w:type="spellStart"/>
-      <w:r>
-        <w:rPr>
-          <w:lang w:val="en-GB"/>
-        </w:rPr>
-        <w:t>AllowAnoymous</w:t>
-      </w:r>
-      <w:proofErr w:type="spellEnd"/>
-      <w:r>
-        <w:rPr>
-          <w:lang w:val="en-GB"/>
-        </w:rPr>
-        <w:t>”-attribute</w:t>
+      <w:r>
+        <w:rPr>
+          <w:lang w:val="en-GB"/>
+        </w:rPr>
+        <w:t>Thes exception to that rule is, when</w:t>
+      </w:r>
+      <w:r>
+        <w:rPr>
+          <w:lang w:val="en-GB"/>
+        </w:rPr>
+        <w:t xml:space="preserve"> a controller or an action is decorated with the “AllowAnoymous”-attribute</w:t>
       </w:r>
       <w:r>
         <w:rPr>
@@ -2435,14 +1307,12 @@
           <w:lang w:val="en-GB"/>
         </w:rPr>
       </w:pPr>
-      <w:bookmarkStart w:id="10" w:name="_Toc11518720"/>
       <w:r>
         <w:rPr>
           <w:lang w:val="en-GB"/>
         </w:rPr>
         <w:t>Authentication</w:t>
       </w:r>
-      <w:bookmarkEnd w:id="10"/>
     </w:p>
     <w:p>
       <w:pPr>
@@ -2502,35 +1372,7 @@
         <w:rPr>
           <w:lang w:val="en-GB"/>
         </w:rPr>
-        <w:t xml:space="preserve"> In our tokens we store: the employee-</w:t>
-      </w:r>
-      <w:proofErr w:type="spellStart"/>
-      <w:r>
-        <w:rPr>
-          <w:lang w:val="en-GB"/>
-        </w:rPr>
-        <w:t>guid</w:t>
-      </w:r>
-      <w:proofErr w:type="spellEnd"/>
-      <w:r>
-        <w:rPr>
-          <w:lang w:val="en-GB"/>
-        </w:rPr>
-        <w:t xml:space="preserve">, the </w:t>
-      </w:r>
-      <w:proofErr w:type="gramStart"/>
-      <w:r>
-        <w:rPr>
-          <w:lang w:val="en-GB"/>
-        </w:rPr>
-        <w:t>employees</w:t>
-      </w:r>
-      <w:proofErr w:type="gramEnd"/>
-      <w:r>
-        <w:rPr>
-          <w:lang w:val="en-GB"/>
-        </w:rPr>
-        <w:t xml:space="preserve"> username and all the roles this employee has. </w:t>
+        <w:t xml:space="preserve"> In our tokens we store: the employee-guid, the employees username and all the roles this employee has. </w:t>
       </w:r>
       <w:r>
         <w:rPr>
@@ -2566,7 +1408,14 @@
         <w:rPr>
           <w:lang w:val="en-GB"/>
         </w:rPr>
-        <w:t xml:space="preserve">, that </w:t>
+        <w:t xml:space="preserve">, </w:t>
+      </w:r>
+      <w:r>
+        <w:rPr>
+          <w:lang w:val="en-GB"/>
+        </w:rPr>
+        <w:lastRenderedPageBreak/>
+        <w:t xml:space="preserve">that </w:t>
       </w:r>
       <w:r>
         <w:rPr>
@@ -2584,14 +1433,152 @@
         <w:rPr>
           <w:lang w:val="en-GB"/>
         </w:rPr>
+        <w:t xml:space="preserve"> Every token generated </w:t>
+      </w:r>
+      <w:r>
+        <w:rPr>
+          <w:lang w:val="en-GB"/>
+        </w:rPr>
+        <w:t>by</w:t>
+      </w:r>
+      <w:r>
+        <w:rPr>
+          <w:lang w:val="en-GB"/>
+        </w:rPr>
+        <w:t xml:space="preserve"> our app has a lifetime of two days</w:t>
+      </w:r>
+      <w:r>
+        <w:rPr>
+          <w:lang w:val="en-GB"/>
+        </w:rPr>
+        <w:t xml:space="preserve"> until it expires.</w:t>
+      </w:r>
+      <w:r>
+        <w:rPr>
+          <w:lang w:val="en-GB"/>
+        </w:rPr>
+        <w:t xml:space="preserve"> Our configuration forces the token to be a signed token (e.g. “read-only-token”) and requires the token to be transmitted via HTTPS.</w:t>
+      </w:r>
+    </w:p>
+    <w:p>
+      <w:pPr>
+        <w:rPr>
+          <w:lang w:val="en-GB"/>
+        </w:rPr>
+      </w:pPr>
+      <w:r>
+        <w:rPr>
+          <w:lang w:val="en-GB"/>
+        </w:rPr>
+        <w:t xml:space="preserve">If you want to generate a JWT-token, you </w:t>
+      </w:r>
+      <w:r>
+        <w:rPr>
+          <w:lang w:val="en-GB"/>
+        </w:rPr>
+        <w:t>must</w:t>
+      </w:r>
+      <w:r>
+        <w:rPr>
+          <w:lang w:val="en-GB"/>
+        </w:rPr>
+        <w:t xml:space="preserve"> provide a private key (cryptographical secret) which will be used to generate tokens and validate existing tokens against. In our app we use a RSASecurityKey which uses a random </w:t>
+      </w:r>
+      <w:r>
+        <w:rPr>
+          <w:lang w:val="en-GB"/>
+        </w:rPr>
+        <w:t>2048-bit</w:t>
+      </w:r>
+      <w:r>
+        <w:rPr>
+          <w:lang w:val="en-GB"/>
+        </w:rPr>
+        <w:t xml:space="preserve"> strong byte key generated with the RSACryptoServiceProvider (both key and service provider are implementations from the asp.net core)</w:t>
+      </w:r>
+      <w:r>
+        <w:rPr>
+          <w:lang w:val="en-GB"/>
+        </w:rPr>
+        <w:t>. This key will be new</w:t>
+      </w:r>
+      <w:r>
+        <w:rPr>
+          <w:lang w:val="en-GB"/>
+        </w:rPr>
+        <w:t>ly</w:t>
+      </w:r>
+      <w:r>
+        <w:rPr>
+          <w:lang w:val="en-GB"/>
+        </w:rPr>
+        <w:t xml:space="preserve"> generated on every start-up of the app and will be registered as a singleton throughout the app. </w:t>
+      </w:r>
+      <w:r>
+        <w:rPr>
+          <w:lang w:val="en-GB"/>
+        </w:rPr>
+        <w:t>This is beneficial because the key exists only inside the memory and is no</w:t>
+      </w:r>
+      <w:r>
+        <w:rPr>
+          <w:lang w:val="en-GB"/>
+        </w:rPr>
+        <w:t>t</w:t>
+      </w:r>
+      <w:r>
+        <w:rPr>
+          <w:lang w:val="en-GB"/>
+        </w:rPr>
+        <w:t xml:space="preserve"> saved persistently (in a config file for example, or</w:t>
+      </w:r>
+      <w:r>
+        <w:rPr>
+          <w:lang w:val="en-GB"/>
+        </w:rPr>
+        <w:t>, even</w:t>
+      </w:r>
+      <w:r>
+        <w:rPr>
+          <w:lang w:val="en-GB"/>
+        </w:rPr>
+        <w:t xml:space="preserve"> worse</w:t>
+      </w:r>
+      <w:r>
+        <w:rPr>
+          <w:lang w:val="en-GB"/>
+        </w:rPr>
+        <w:t>, as</w:t>
+      </w:r>
+      <w:r>
+        <w:rPr>
+          <w:lang w:val="en-GB"/>
+        </w:rPr>
         <w:t xml:space="preserve"> </w:t>
       </w:r>
       <w:r>
         <w:rPr>
           <w:lang w:val="en-GB"/>
         </w:rPr>
-        <w:lastRenderedPageBreak/>
-        <w:t xml:space="preserve">Every token generated </w:t>
+        <w:t>plain text</w:t>
+      </w:r>
+      <w:r>
+        <w:rPr>
+          <w:lang w:val="en-GB"/>
+        </w:rPr>
+        <w:t xml:space="preserve"> in the code)</w:t>
+      </w:r>
+      <w:r>
+        <w:rPr>
+          <w:lang w:val="en-GB"/>
+        </w:rPr>
+        <w:t xml:space="preserve">. This ensures that it </w:t>
+      </w:r>
+      <w:r>
+        <w:rPr>
+          <w:lang w:val="en-GB"/>
+        </w:rPr>
+        <w:t xml:space="preserve">cannot be stolen via decompiling our code or </w:t>
       </w:r>
       <w:r>
         <w:rPr>
@@ -2603,194 +1590,7 @@
         <w:rPr>
           <w:lang w:val="en-GB"/>
         </w:rPr>
-        <w:t xml:space="preserve"> our app has a lifetime of two days</w:t>
-      </w:r>
-      <w:r>
-        <w:rPr>
-          <w:lang w:val="en-GB"/>
-        </w:rPr>
-        <w:t xml:space="preserve"> until it expires.</w:t>
-      </w:r>
-      <w:r>
-        <w:rPr>
-          <w:lang w:val="en-GB"/>
-        </w:rPr>
-        <w:t xml:space="preserve"> Our configuration forces the token to be a signed token (e.g. “read-only-token”) and requires the token to be transmitted via HTTPS.</w:t>
-      </w:r>
-    </w:p>
-    <w:p>
-      <w:pPr>
-        <w:rPr>
-          <w:lang w:val="en-GB"/>
-        </w:rPr>
-      </w:pPr>
-      <w:r>
-        <w:rPr>
-          <w:lang w:val="en-GB"/>
-        </w:rPr>
-        <w:t xml:space="preserve">If you want to generate a JWT-token, you </w:t>
-      </w:r>
-      <w:r>
-        <w:rPr>
-          <w:lang w:val="en-GB"/>
-        </w:rPr>
-        <w:t>must</w:t>
-      </w:r>
-      <w:r>
-        <w:rPr>
-          <w:lang w:val="en-GB"/>
-        </w:rPr>
-        <w:t xml:space="preserve"> provide a private key (cryptographical secret) which will be used to generate tokens and validate existing tokens against. In our app we use a </w:t>
-      </w:r>
-      <w:proofErr w:type="spellStart"/>
-      <w:r>
-        <w:rPr>
-          <w:lang w:val="en-GB"/>
-        </w:rPr>
-        <w:t>RSASecurityKey</w:t>
-      </w:r>
-      <w:proofErr w:type="spellEnd"/>
-      <w:r>
-        <w:rPr>
-          <w:lang w:val="en-GB"/>
-        </w:rPr>
-        <w:t xml:space="preserve"> which uses a random </w:t>
-      </w:r>
-      <w:r>
-        <w:rPr>
-          <w:lang w:val="en-GB"/>
-        </w:rPr>
-        <w:t>2048-bit</w:t>
-      </w:r>
-      <w:r>
-        <w:rPr>
-          <w:lang w:val="en-GB"/>
-        </w:rPr>
-        <w:t xml:space="preserve"> strong byte key generated with the </w:t>
-      </w:r>
-      <w:proofErr w:type="spellStart"/>
-      <w:r>
-        <w:rPr>
-          <w:lang w:val="en-GB"/>
-        </w:rPr>
-        <w:t>RSACryptoServiceProvider</w:t>
-      </w:r>
-      <w:proofErr w:type="spellEnd"/>
-      <w:r>
-        <w:rPr>
-          <w:lang w:val="en-GB"/>
-        </w:rPr>
-        <w:t xml:space="preserve"> (both key and service provider are implementations from the asp.net core)</w:t>
-      </w:r>
-      <w:r>
-        <w:rPr>
-          <w:lang w:val="en-GB"/>
-        </w:rPr>
-        <w:t>. This key will be new</w:t>
-      </w:r>
-      <w:r>
-        <w:rPr>
-          <w:lang w:val="en-GB"/>
-        </w:rPr>
-        <w:t>ly</w:t>
-      </w:r>
-      <w:r>
-        <w:rPr>
-          <w:lang w:val="en-GB"/>
-        </w:rPr>
-        <w:t xml:space="preserve"> generated on every start-up of the app and will be registered as a singleton throughout the app. </w:t>
-      </w:r>
-      <w:r>
-        <w:rPr>
-          <w:lang w:val="en-GB"/>
-        </w:rPr>
-        <w:t>This is beneficial because the key exists only inside the memory and is no</w:t>
-      </w:r>
-      <w:r>
-        <w:rPr>
-          <w:lang w:val="en-GB"/>
-        </w:rPr>
-        <w:t>t</w:t>
-      </w:r>
-      <w:r>
-        <w:rPr>
-          <w:lang w:val="en-GB"/>
-        </w:rPr>
-        <w:t xml:space="preserve"> saved persistently (in a config file for example, or</w:t>
-      </w:r>
-      <w:r>
-        <w:rPr>
-          <w:lang w:val="en-GB"/>
-        </w:rPr>
-        <w:t>, even</w:t>
-      </w:r>
-      <w:r>
-        <w:rPr>
-          <w:lang w:val="en-GB"/>
-        </w:rPr>
-        <w:t xml:space="preserve"> worse</w:t>
-      </w:r>
-      <w:r>
-        <w:rPr>
-          <w:lang w:val="en-GB"/>
-        </w:rPr>
-        <w:t>, as</w:t>
-      </w:r>
-      <w:r>
-        <w:rPr>
-          <w:lang w:val="en-GB"/>
-        </w:rPr>
-        <w:t xml:space="preserve"> </w:t>
-      </w:r>
-      <w:r>
-        <w:rPr>
-          <w:lang w:val="en-GB"/>
-        </w:rPr>
-        <w:t>plain text</w:t>
-      </w:r>
-      <w:r>
-        <w:rPr>
-          <w:lang w:val="en-GB"/>
-        </w:rPr>
-        <w:t xml:space="preserve"> in the code)</w:t>
-      </w:r>
-      <w:r>
-        <w:rPr>
-          <w:lang w:val="en-GB"/>
-        </w:rPr>
-        <w:t xml:space="preserve">. This ensures that it </w:t>
-      </w:r>
-      <w:r>
-        <w:rPr>
-          <w:lang w:val="en-GB"/>
-        </w:rPr>
-        <w:t xml:space="preserve">cannot be stolen via decompiling our code or </w:t>
-      </w:r>
-      <w:r>
-        <w:rPr>
-          <w:lang w:val="en-GB"/>
-        </w:rPr>
-        <w:t>by</w:t>
-      </w:r>
-      <w:r>
-        <w:rPr>
-          <w:lang w:val="en-GB"/>
-        </w:rPr>
-        <w:t xml:space="preserve"> stealing the config file. For the hashing of the sign- in-credentials we use the </w:t>
-      </w:r>
-      <w:proofErr w:type="spellStart"/>
-      <w:r>
-        <w:rPr>
-          <w:lang w:val="en-GB"/>
-        </w:rPr>
-        <w:t>RSASecretKey</w:t>
-      </w:r>
-      <w:proofErr w:type="spellEnd"/>
-      <w:r>
-        <w:rPr>
-          <w:lang w:val="en-GB"/>
-        </w:rPr>
-        <w:t xml:space="preserve"> and the RSASha256 algorithm.</w:t>
+        <w:t xml:space="preserve"> stealing the config file. For the hashing of the sign- in-credentials we use the RSASecretKey and the RSASha256 algorithm.</w:t>
       </w:r>
     </w:p>
     <w:p>
@@ -2800,14 +1600,12 @@
           <w:lang w:val="en-GB"/>
         </w:rPr>
       </w:pPr>
-      <w:bookmarkStart w:id="11" w:name="_Toc11518721"/>
       <w:r>
         <w:rPr>
           <w:lang w:val="en-GB"/>
         </w:rPr>
         <w:t>Password Hashing</w:t>
       </w:r>
-      <w:bookmarkEnd w:id="11"/>
     </w:p>
     <w:p>
       <w:pPr>
@@ -2923,14 +1721,12 @@
           <w:lang w:val="en-GB"/>
         </w:rPr>
       </w:pPr>
-      <w:bookmarkStart w:id="12" w:name="_Toc11518722"/>
       <w:r>
         <w:rPr>
           <w:lang w:val="en-GB"/>
         </w:rPr>
         <w:t>SQL-Injections</w:t>
       </w:r>
-      <w:bookmarkEnd w:id="12"/>
     </w:p>
     <w:p>
       <w:pPr>
@@ -3030,14 +1826,12 @@
           <w:lang w:val="en-GB"/>
         </w:rPr>
       </w:pPr>
-      <w:bookmarkStart w:id="13" w:name="_Toc11518723"/>
       <w:r>
         <w:rPr>
           <w:lang w:val="en-GB"/>
         </w:rPr>
         <w:t>Directory Traversal</w:t>
       </w:r>
-      <w:bookmarkEnd w:id="13"/>
     </w:p>
     <w:p>
       <w:pPr>
@@ -3173,14 +1967,12 @@
           <w:lang w:val="en-GB"/>
         </w:rPr>
       </w:pPr>
-      <w:bookmarkStart w:id="14" w:name="_Toc11518724"/>
       <w:r>
         <w:rPr>
           <w:lang w:val="en-GB"/>
         </w:rPr>
         <w:t>Token Theft</w:t>
       </w:r>
-      <w:bookmarkEnd w:id="14"/>
     </w:p>
     <w:p>
       <w:pPr>
@@ -3758,13 +2550,15 @@
   <w:docDefaults>
     <w:rPrDefault>
       <w:rPr>
-        <w:rFonts w:asciiTheme="minorHAnsi" w:eastAsiaTheme="minorEastAsia" w:hAnsiTheme="minorHAnsi" w:cstheme="minorBidi"/>
+        <w:rFonts w:asciiTheme="minorHAnsi" w:eastAsiaTheme="minorHAnsi" w:hAnsiTheme="minorHAnsi" w:cstheme="minorBidi"/>
+        <w:sz w:val="22"/>
+        <w:szCs w:val="22"/>
         <w:lang w:val="de-CH" w:eastAsia="en-US" w:bidi="ar-SA"/>
       </w:rPr>
     </w:rPrDefault>
     <w:pPrDefault>
       <w:pPr>
-        <w:spacing w:before="100" w:after="200" w:line="276" w:lineRule="auto"/>
+        <w:spacing w:after="160" w:line="259" w:lineRule="auto"/>
       </w:pPr>
     </w:pPrDefault>
   </w:docDefaults>
@@ -4149,7 +2943,6 @@
   <w:style w:type="paragraph" w:default="1" w:styleId="Normal">
     <w:name w:val="Normal"/>
     <w:qFormat/>
-    <w:rsid w:val="006F3628"/>
   </w:style>
   <w:style w:type="paragraph" w:styleId="Heading1">
     <w:name w:val="heading 1"/>
@@ -4158,24 +2951,18 @@
     <w:link w:val="Heading1Char"/>
     <w:uiPriority w:val="9"/>
     <w:qFormat/>
-    <w:rsid w:val="006F3628"/>
+    <w:rsid w:val="004852C6"/>
     <w:pPr>
-      <w:pBdr>
-        <w:top w:val="single" w:sz="24" w:space="0" w:color="4472C4" w:themeColor="accent1"/>
-        <w:left w:val="single" w:sz="24" w:space="0" w:color="4472C4" w:themeColor="accent1"/>
-        <w:bottom w:val="single" w:sz="24" w:space="0" w:color="4472C4" w:themeColor="accent1"/>
-        <w:right w:val="single" w:sz="24" w:space="0" w:color="4472C4" w:themeColor="accent1"/>
-      </w:pBdr>
-      <w:shd w:val="clear" w:color="auto" w:fill="4472C4" w:themeFill="accent1"/>
-      <w:spacing w:after="0"/>
+      <w:keepNext/>
+      <w:keepLines/>
+      <w:spacing w:before="240" w:after="0"/>
       <w:outlineLvl w:val="0"/>
     </w:pPr>
     <w:rPr>
-      <w:caps/>
-      <w:color w:val="FFFFFF" w:themeColor="background1"/>
-      <w:spacing w:val="15"/>
-      <w:sz w:val="22"/>
-      <w:szCs w:val="22"/>
+      <w:rFonts w:asciiTheme="majorHAnsi" w:eastAsiaTheme="majorEastAsia" w:hAnsiTheme="majorHAnsi" w:cstheme="majorBidi"/>
+      <w:color w:val="2F5496" w:themeColor="accent1" w:themeShade="BF"/>
+      <w:sz w:val="32"/>
+      <w:szCs w:val="32"/>
     </w:rPr>
   </w:style>
   <w:style w:type="paragraph" w:styleId="Heading2">
@@ -4186,177 +2973,18 @@
     <w:uiPriority w:val="9"/>
     <w:unhideWhenUsed/>
     <w:qFormat/>
-    <w:rsid w:val="006F3628"/>
+    <w:rsid w:val="003126FC"/>
     <w:pPr>
-      <w:pBdr>
-        <w:top w:val="single" w:sz="24" w:space="0" w:color="D9E2F3" w:themeColor="accent1" w:themeTint="33"/>
-        <w:left w:val="single" w:sz="24" w:space="0" w:color="D9E2F3" w:themeColor="accent1" w:themeTint="33"/>
-        <w:bottom w:val="single" w:sz="24" w:space="0" w:color="D9E2F3" w:themeColor="accent1" w:themeTint="33"/>
-        <w:right w:val="single" w:sz="24" w:space="0" w:color="D9E2F3" w:themeColor="accent1" w:themeTint="33"/>
-      </w:pBdr>
-      <w:shd w:val="clear" w:color="auto" w:fill="D9E2F3" w:themeFill="accent1" w:themeFillTint="33"/>
-      <w:spacing w:after="0"/>
+      <w:keepNext/>
+      <w:keepLines/>
+      <w:spacing w:before="40" w:after="0"/>
       <w:outlineLvl w:val="1"/>
     </w:pPr>
     <w:rPr>
-      <w:caps/>
-      <w:spacing w:val="15"/>
-    </w:rPr>
-  </w:style>
-  <w:style w:type="paragraph" w:styleId="Heading3">
-    <w:name w:val="heading 3"/>
-    <w:basedOn w:val="Normal"/>
-    <w:next w:val="Normal"/>
-    <w:link w:val="Heading3Char"/>
-    <w:uiPriority w:val="9"/>
-    <w:semiHidden/>
-    <w:unhideWhenUsed/>
-    <w:qFormat/>
-    <w:rsid w:val="006F3628"/>
-    <w:pPr>
-      <w:pBdr>
-        <w:top w:val="single" w:sz="6" w:space="2" w:color="4472C4" w:themeColor="accent1"/>
-      </w:pBdr>
-      <w:spacing w:before="300" w:after="0"/>
-      <w:outlineLvl w:val="2"/>
-    </w:pPr>
-    <w:rPr>
-      <w:caps/>
-      <w:color w:val="1F3763" w:themeColor="accent1" w:themeShade="7F"/>
-      <w:spacing w:val="15"/>
-    </w:rPr>
-  </w:style>
-  <w:style w:type="paragraph" w:styleId="Heading4">
-    <w:name w:val="heading 4"/>
-    <w:basedOn w:val="Normal"/>
-    <w:next w:val="Normal"/>
-    <w:link w:val="Heading4Char"/>
-    <w:uiPriority w:val="9"/>
-    <w:semiHidden/>
-    <w:unhideWhenUsed/>
-    <w:qFormat/>
-    <w:rsid w:val="006F3628"/>
-    <w:pPr>
-      <w:pBdr>
-        <w:top w:val="dotted" w:sz="6" w:space="2" w:color="4472C4" w:themeColor="accent1"/>
-      </w:pBdr>
-      <w:spacing w:before="200" w:after="0"/>
-      <w:outlineLvl w:val="3"/>
-    </w:pPr>
-    <w:rPr>
-      <w:caps/>
+      <w:rFonts w:asciiTheme="majorHAnsi" w:eastAsiaTheme="majorEastAsia" w:hAnsiTheme="majorHAnsi" w:cstheme="majorBidi"/>
       <w:color w:val="2F5496" w:themeColor="accent1" w:themeShade="BF"/>
-      <w:spacing w:val="10"/>
-    </w:rPr>
-  </w:style>
-  <w:style w:type="paragraph" w:styleId="Heading5">
-    <w:name w:val="heading 5"/>
-    <w:basedOn w:val="Normal"/>
-    <w:next w:val="Normal"/>
-    <w:link w:val="Heading5Char"/>
-    <w:uiPriority w:val="9"/>
-    <w:semiHidden/>
-    <w:unhideWhenUsed/>
-    <w:qFormat/>
-    <w:rsid w:val="006F3628"/>
-    <w:pPr>
-      <w:pBdr>
-        <w:bottom w:val="single" w:sz="6" w:space="1" w:color="4472C4" w:themeColor="accent1"/>
-      </w:pBdr>
-      <w:spacing w:before="200" w:after="0"/>
-      <w:outlineLvl w:val="4"/>
-    </w:pPr>
-    <w:rPr>
-      <w:caps/>
-      <w:color w:val="2F5496" w:themeColor="accent1" w:themeShade="BF"/>
-      <w:spacing w:val="10"/>
-    </w:rPr>
-  </w:style>
-  <w:style w:type="paragraph" w:styleId="Heading6">
-    <w:name w:val="heading 6"/>
-    <w:basedOn w:val="Normal"/>
-    <w:next w:val="Normal"/>
-    <w:link w:val="Heading6Char"/>
-    <w:uiPriority w:val="9"/>
-    <w:semiHidden/>
-    <w:unhideWhenUsed/>
-    <w:qFormat/>
-    <w:rsid w:val="006F3628"/>
-    <w:pPr>
-      <w:pBdr>
-        <w:bottom w:val="dotted" w:sz="6" w:space="1" w:color="4472C4" w:themeColor="accent1"/>
-      </w:pBdr>
-      <w:spacing w:before="200" w:after="0"/>
-      <w:outlineLvl w:val="5"/>
-    </w:pPr>
-    <w:rPr>
-      <w:caps/>
-      <w:color w:val="2F5496" w:themeColor="accent1" w:themeShade="BF"/>
-      <w:spacing w:val="10"/>
-    </w:rPr>
-  </w:style>
-  <w:style w:type="paragraph" w:styleId="Heading7">
-    <w:name w:val="heading 7"/>
-    <w:basedOn w:val="Normal"/>
-    <w:next w:val="Normal"/>
-    <w:link w:val="Heading7Char"/>
-    <w:uiPriority w:val="9"/>
-    <w:semiHidden/>
-    <w:unhideWhenUsed/>
-    <w:qFormat/>
-    <w:rsid w:val="006F3628"/>
-    <w:pPr>
-      <w:spacing w:before="200" w:after="0"/>
-      <w:outlineLvl w:val="6"/>
-    </w:pPr>
-    <w:rPr>
-      <w:caps/>
-      <w:color w:val="2F5496" w:themeColor="accent1" w:themeShade="BF"/>
-      <w:spacing w:val="10"/>
-    </w:rPr>
-  </w:style>
-  <w:style w:type="paragraph" w:styleId="Heading8">
-    <w:name w:val="heading 8"/>
-    <w:basedOn w:val="Normal"/>
-    <w:next w:val="Normal"/>
-    <w:link w:val="Heading8Char"/>
-    <w:uiPriority w:val="9"/>
-    <w:semiHidden/>
-    <w:unhideWhenUsed/>
-    <w:qFormat/>
-    <w:rsid w:val="006F3628"/>
-    <w:pPr>
-      <w:spacing w:before="200" w:after="0"/>
-      <w:outlineLvl w:val="7"/>
-    </w:pPr>
-    <w:rPr>
-      <w:caps/>
-      <w:spacing w:val="10"/>
-      <w:sz w:val="18"/>
-      <w:szCs w:val="18"/>
-    </w:rPr>
-  </w:style>
-  <w:style w:type="paragraph" w:styleId="Heading9">
-    <w:name w:val="heading 9"/>
-    <w:basedOn w:val="Normal"/>
-    <w:next w:val="Normal"/>
-    <w:link w:val="Heading9Char"/>
-    <w:uiPriority w:val="9"/>
-    <w:semiHidden/>
-    <w:unhideWhenUsed/>
-    <w:qFormat/>
-    <w:rsid w:val="006F3628"/>
-    <w:pPr>
-      <w:spacing w:before="200" w:after="0"/>
-      <w:outlineLvl w:val="8"/>
-    </w:pPr>
-    <w:rPr>
-      <w:i/>
-      <w:iCs/>
-      <w:caps/>
-      <w:spacing w:val="10"/>
-      <w:sz w:val="18"/>
-      <w:szCs w:val="18"/>
+      <w:sz w:val="26"/>
+      <w:szCs w:val="26"/>
     </w:rPr>
   </w:style>
   <w:style w:type="character" w:default="1" w:styleId="DefaultParagraphFont">
@@ -4393,17 +3021,17 @@
     <w:link w:val="TitleChar"/>
     <w:uiPriority w:val="10"/>
     <w:qFormat/>
-    <w:rsid w:val="006F3628"/>
+    <w:rsid w:val="004852C6"/>
     <w:pPr>
-      <w:spacing w:before="0" w:after="0"/>
+      <w:spacing w:after="0" w:line="240" w:lineRule="auto"/>
+      <w:contextualSpacing/>
     </w:pPr>
     <w:rPr>
       <w:rFonts w:asciiTheme="majorHAnsi" w:eastAsiaTheme="majorEastAsia" w:hAnsiTheme="majorHAnsi" w:cstheme="majorBidi"/>
-      <w:caps/>
-      <w:color w:val="4472C4" w:themeColor="accent1"/>
-      <w:spacing w:val="10"/>
-      <w:sz w:val="52"/>
-      <w:szCs w:val="52"/>
+      <w:spacing w:val="-10"/>
+      <w:kern w:val="28"/>
+      <w:sz w:val="56"/>
+      <w:szCs w:val="56"/>
     </w:rPr>
   </w:style>
   <w:style w:type="character" w:customStyle="1" w:styleId="TitleChar">
@@ -4411,14 +3039,13 @@
     <w:basedOn w:val="DefaultParagraphFont"/>
     <w:link w:val="Title"/>
     <w:uiPriority w:val="10"/>
-    <w:rsid w:val="006F3628"/>
+    <w:rsid w:val="004852C6"/>
     <w:rPr>
       <w:rFonts w:asciiTheme="majorHAnsi" w:eastAsiaTheme="majorEastAsia" w:hAnsiTheme="majorHAnsi" w:cstheme="majorBidi"/>
-      <w:caps/>
-      <w:color w:val="4472C4" w:themeColor="accent1"/>
-      <w:spacing w:val="10"/>
-      <w:sz w:val="52"/>
-      <w:szCs w:val="52"/>
+      <w:spacing w:val="-10"/>
+      <w:kern w:val="28"/>
+      <w:sz w:val="56"/>
+      <w:szCs w:val="56"/>
     </w:rPr>
   </w:style>
   <w:style w:type="paragraph" w:styleId="ListParagraph">
@@ -4437,14 +3064,12 @@
     <w:basedOn w:val="DefaultParagraphFont"/>
     <w:link w:val="Heading1"/>
     <w:uiPriority w:val="9"/>
-    <w:rsid w:val="006F3628"/>
+    <w:rsid w:val="004852C6"/>
     <w:rPr>
-      <w:caps/>
-      <w:color w:val="FFFFFF" w:themeColor="background1"/>
-      <w:spacing w:val="15"/>
-      <w:sz w:val="22"/>
-      <w:szCs w:val="22"/>
-      <w:shd w:val="clear" w:color="auto" w:fill="4472C4" w:themeFill="accent1"/>
+      <w:rFonts w:asciiTheme="majorHAnsi" w:eastAsiaTheme="majorEastAsia" w:hAnsiTheme="majorHAnsi" w:cstheme="majorBidi"/>
+      <w:color w:val="2F5496" w:themeColor="accent1" w:themeShade="BF"/>
+      <w:sz w:val="32"/>
+      <w:szCs w:val="32"/>
     </w:rPr>
   </w:style>
   <w:style w:type="character" w:customStyle="1" w:styleId="Heading2Char">
@@ -4452,11 +3077,12 @@
     <w:basedOn w:val="DefaultParagraphFont"/>
     <w:link w:val="Heading2"/>
     <w:uiPriority w:val="9"/>
-    <w:rsid w:val="006F3628"/>
+    <w:rsid w:val="003126FC"/>
     <w:rPr>
-      <w:caps/>
-      <w:spacing w:val="15"/>
-      <w:shd w:val="clear" w:color="auto" w:fill="D9E2F3" w:themeFill="accent1" w:themeFillTint="33"/>
+      <w:rFonts w:asciiTheme="majorHAnsi" w:eastAsiaTheme="majorEastAsia" w:hAnsiTheme="majorHAnsi" w:cstheme="majorBidi"/>
+      <w:color w:val="2F5496" w:themeColor="accent1" w:themeShade="BF"/>
+      <w:sz w:val="26"/>
+      <w:szCs w:val="26"/>
     </w:rPr>
   </w:style>
   <w:style w:type="paragraph" w:styleId="FootnoteText">
@@ -4470,6 +3096,10 @@
     <w:pPr>
       <w:spacing w:after="0" w:line="240" w:lineRule="auto"/>
     </w:pPr>
+    <w:rPr>
+      <w:sz w:val="20"/>
+      <w:szCs w:val="20"/>
+    </w:rPr>
   </w:style>
   <w:style w:type="character" w:customStyle="1" w:styleId="FootnoteTextChar">
     <w:name w:val="Footnote Text Char"/>
@@ -4527,339 +3157,6 @@
     <w:rPr>
       <w:color w:val="605E5C"/>
       <w:shd w:val="clear" w:color="auto" w:fill="E1DFDD"/>
-    </w:rPr>
-  </w:style>
-  <w:style w:type="paragraph" w:styleId="TOCHeading">
-    <w:name w:val="TOC Heading"/>
-    <w:basedOn w:val="Heading1"/>
-    <w:next w:val="Normal"/>
-    <w:uiPriority w:val="39"/>
-    <w:unhideWhenUsed/>
-    <w:qFormat/>
-    <w:rsid w:val="006F3628"/>
-    <w:pPr>
-      <w:outlineLvl w:val="9"/>
-    </w:pPr>
-  </w:style>
-  <w:style w:type="paragraph" w:styleId="TOC1">
-    <w:name w:val="toc 1"/>
-    <w:basedOn w:val="Normal"/>
-    <w:next w:val="Normal"/>
-    <w:autoRedefine/>
-    <w:uiPriority w:val="39"/>
-    <w:unhideWhenUsed/>
-    <w:rsid w:val="006F3628"/>
-    <w:pPr>
-      <w:spacing w:after="100"/>
-    </w:pPr>
-  </w:style>
-  <w:style w:type="paragraph" w:styleId="TOC2">
-    <w:name w:val="toc 2"/>
-    <w:basedOn w:val="Normal"/>
-    <w:next w:val="Normal"/>
-    <w:autoRedefine/>
-    <w:uiPriority w:val="39"/>
-    <w:unhideWhenUsed/>
-    <w:rsid w:val="006F3628"/>
-    <w:pPr>
-      <w:spacing w:after="100"/>
-      <w:ind w:left="220"/>
-    </w:pPr>
-  </w:style>
-  <w:style w:type="character" w:customStyle="1" w:styleId="Heading3Char">
-    <w:name w:val="Heading 3 Char"/>
-    <w:basedOn w:val="DefaultParagraphFont"/>
-    <w:link w:val="Heading3"/>
-    <w:uiPriority w:val="9"/>
-    <w:semiHidden/>
-    <w:rsid w:val="006F3628"/>
-    <w:rPr>
-      <w:caps/>
-      <w:color w:val="1F3763" w:themeColor="accent1" w:themeShade="7F"/>
-      <w:spacing w:val="15"/>
-    </w:rPr>
-  </w:style>
-  <w:style w:type="character" w:customStyle="1" w:styleId="Heading4Char">
-    <w:name w:val="Heading 4 Char"/>
-    <w:basedOn w:val="DefaultParagraphFont"/>
-    <w:link w:val="Heading4"/>
-    <w:uiPriority w:val="9"/>
-    <w:semiHidden/>
-    <w:rsid w:val="006F3628"/>
-    <w:rPr>
-      <w:caps/>
-      <w:color w:val="2F5496" w:themeColor="accent1" w:themeShade="BF"/>
-      <w:spacing w:val="10"/>
-    </w:rPr>
-  </w:style>
-  <w:style w:type="character" w:customStyle="1" w:styleId="Heading5Char">
-    <w:name w:val="Heading 5 Char"/>
-    <w:basedOn w:val="DefaultParagraphFont"/>
-    <w:link w:val="Heading5"/>
-    <w:uiPriority w:val="9"/>
-    <w:semiHidden/>
-    <w:rsid w:val="006F3628"/>
-    <w:rPr>
-      <w:caps/>
-      <w:color w:val="2F5496" w:themeColor="accent1" w:themeShade="BF"/>
-      <w:spacing w:val="10"/>
-    </w:rPr>
-  </w:style>
-  <w:style w:type="character" w:customStyle="1" w:styleId="Heading6Char">
-    <w:name w:val="Heading 6 Char"/>
-    <w:basedOn w:val="DefaultParagraphFont"/>
-    <w:link w:val="Heading6"/>
-    <w:uiPriority w:val="9"/>
-    <w:semiHidden/>
-    <w:rsid w:val="006F3628"/>
-    <w:rPr>
-      <w:caps/>
-      <w:color w:val="2F5496" w:themeColor="accent1" w:themeShade="BF"/>
-      <w:spacing w:val="10"/>
-    </w:rPr>
-  </w:style>
-  <w:style w:type="character" w:customStyle="1" w:styleId="Heading7Char">
-    <w:name w:val="Heading 7 Char"/>
-    <w:basedOn w:val="DefaultParagraphFont"/>
-    <w:link w:val="Heading7"/>
-    <w:uiPriority w:val="9"/>
-    <w:semiHidden/>
-    <w:rsid w:val="006F3628"/>
-    <w:rPr>
-      <w:caps/>
-      <w:color w:val="2F5496" w:themeColor="accent1" w:themeShade="BF"/>
-      <w:spacing w:val="10"/>
-    </w:rPr>
-  </w:style>
-  <w:style w:type="character" w:customStyle="1" w:styleId="Heading8Char">
-    <w:name w:val="Heading 8 Char"/>
-    <w:basedOn w:val="DefaultParagraphFont"/>
-    <w:link w:val="Heading8"/>
-    <w:uiPriority w:val="9"/>
-    <w:semiHidden/>
-    <w:rsid w:val="006F3628"/>
-    <w:rPr>
-      <w:caps/>
-      <w:spacing w:val="10"/>
-      <w:sz w:val="18"/>
-      <w:szCs w:val="18"/>
-    </w:rPr>
-  </w:style>
-  <w:style w:type="character" w:customStyle="1" w:styleId="Heading9Char">
-    <w:name w:val="Heading 9 Char"/>
-    <w:basedOn w:val="DefaultParagraphFont"/>
-    <w:link w:val="Heading9"/>
-    <w:uiPriority w:val="9"/>
-    <w:semiHidden/>
-    <w:rsid w:val="006F3628"/>
-    <w:rPr>
-      <w:i/>
-      <w:iCs/>
-      <w:caps/>
-      <w:spacing w:val="10"/>
-      <w:sz w:val="18"/>
-      <w:szCs w:val="18"/>
-    </w:rPr>
-  </w:style>
-  <w:style w:type="paragraph" w:styleId="Caption">
-    <w:name w:val="caption"/>
-    <w:basedOn w:val="Normal"/>
-    <w:next w:val="Normal"/>
-    <w:uiPriority w:val="35"/>
-    <w:semiHidden/>
-    <w:unhideWhenUsed/>
-    <w:qFormat/>
-    <w:rsid w:val="006F3628"/>
-    <w:rPr>
-      <w:b/>
-      <w:bCs/>
-      <w:color w:val="2F5496" w:themeColor="accent1" w:themeShade="BF"/>
-      <w:sz w:val="16"/>
-      <w:szCs w:val="16"/>
-    </w:rPr>
-  </w:style>
-  <w:style w:type="paragraph" w:styleId="Subtitle">
-    <w:name w:val="Subtitle"/>
-    <w:basedOn w:val="Normal"/>
-    <w:next w:val="Normal"/>
-    <w:link w:val="SubtitleChar"/>
-    <w:uiPriority w:val="11"/>
-    <w:qFormat/>
-    <w:rsid w:val="006F3628"/>
-    <w:pPr>
-      <w:spacing w:before="0" w:after="500" w:line="240" w:lineRule="auto"/>
-    </w:pPr>
-    <w:rPr>
-      <w:caps/>
-      <w:color w:val="595959" w:themeColor="text1" w:themeTint="A6"/>
-      <w:spacing w:val="10"/>
-      <w:sz w:val="21"/>
-      <w:szCs w:val="21"/>
-    </w:rPr>
-  </w:style>
-  <w:style w:type="character" w:customStyle="1" w:styleId="SubtitleChar">
-    <w:name w:val="Subtitle Char"/>
-    <w:basedOn w:val="DefaultParagraphFont"/>
-    <w:link w:val="Subtitle"/>
-    <w:uiPriority w:val="11"/>
-    <w:rsid w:val="006F3628"/>
-    <w:rPr>
-      <w:caps/>
-      <w:color w:val="595959" w:themeColor="text1" w:themeTint="A6"/>
-      <w:spacing w:val="10"/>
-      <w:sz w:val="21"/>
-      <w:szCs w:val="21"/>
-    </w:rPr>
-  </w:style>
-  <w:style w:type="character" w:styleId="Strong">
-    <w:name w:val="Strong"/>
-    <w:uiPriority w:val="22"/>
-    <w:qFormat/>
-    <w:rsid w:val="006F3628"/>
-    <w:rPr>
-      <w:b/>
-      <w:bCs/>
-    </w:rPr>
-  </w:style>
-  <w:style w:type="character" w:styleId="Emphasis">
-    <w:name w:val="Emphasis"/>
-    <w:uiPriority w:val="20"/>
-    <w:qFormat/>
-    <w:rsid w:val="006F3628"/>
-    <w:rPr>
-      <w:caps/>
-      <w:color w:val="1F3763" w:themeColor="accent1" w:themeShade="7F"/>
-      <w:spacing w:val="5"/>
-    </w:rPr>
-  </w:style>
-  <w:style w:type="paragraph" w:styleId="NoSpacing">
-    <w:name w:val="No Spacing"/>
-    <w:uiPriority w:val="1"/>
-    <w:qFormat/>
-    <w:rsid w:val="006F3628"/>
-    <w:pPr>
-      <w:spacing w:after="0" w:line="240" w:lineRule="auto"/>
-    </w:pPr>
-  </w:style>
-  <w:style w:type="paragraph" w:styleId="Quote">
-    <w:name w:val="Quote"/>
-    <w:basedOn w:val="Normal"/>
-    <w:next w:val="Normal"/>
-    <w:link w:val="QuoteChar"/>
-    <w:uiPriority w:val="29"/>
-    <w:qFormat/>
-    <w:rsid w:val="006F3628"/>
-    <w:rPr>
-      <w:i/>
-      <w:iCs/>
-      <w:sz w:val="24"/>
-      <w:szCs w:val="24"/>
-    </w:rPr>
-  </w:style>
-  <w:style w:type="character" w:customStyle="1" w:styleId="QuoteChar">
-    <w:name w:val="Quote Char"/>
-    <w:basedOn w:val="DefaultParagraphFont"/>
-    <w:link w:val="Quote"/>
-    <w:uiPriority w:val="29"/>
-    <w:rsid w:val="006F3628"/>
-    <w:rPr>
-      <w:i/>
-      <w:iCs/>
-      <w:sz w:val="24"/>
-      <w:szCs w:val="24"/>
-    </w:rPr>
-  </w:style>
-  <w:style w:type="paragraph" w:styleId="IntenseQuote">
-    <w:name w:val="Intense Quote"/>
-    <w:basedOn w:val="Normal"/>
-    <w:next w:val="Normal"/>
-    <w:link w:val="IntenseQuoteChar"/>
-    <w:uiPriority w:val="30"/>
-    <w:qFormat/>
-    <w:rsid w:val="006F3628"/>
-    <w:pPr>
-      <w:spacing w:before="240" w:after="240" w:line="240" w:lineRule="auto"/>
-      <w:ind w:left="1080" w:right="1080"/>
-      <w:jc w:val="center"/>
-    </w:pPr>
-    <w:rPr>
-      <w:color w:val="4472C4" w:themeColor="accent1"/>
-      <w:sz w:val="24"/>
-      <w:szCs w:val="24"/>
-    </w:rPr>
-  </w:style>
-  <w:style w:type="character" w:customStyle="1" w:styleId="IntenseQuoteChar">
-    <w:name w:val="Intense Quote Char"/>
-    <w:basedOn w:val="DefaultParagraphFont"/>
-    <w:link w:val="IntenseQuote"/>
-    <w:uiPriority w:val="30"/>
-    <w:rsid w:val="006F3628"/>
-    <w:rPr>
-      <w:color w:val="4472C4" w:themeColor="accent1"/>
-      <w:sz w:val="24"/>
-      <w:szCs w:val="24"/>
-    </w:rPr>
-  </w:style>
-  <w:style w:type="character" w:styleId="SubtleEmphasis">
-    <w:name w:val="Subtle Emphasis"/>
-    <w:uiPriority w:val="19"/>
-    <w:qFormat/>
-    <w:rsid w:val="006F3628"/>
-    <w:rPr>
-      <w:i/>
-      <w:iCs/>
-      <w:color w:val="1F3763" w:themeColor="accent1" w:themeShade="7F"/>
-    </w:rPr>
-  </w:style>
-  <w:style w:type="character" w:styleId="IntenseEmphasis">
-    <w:name w:val="Intense Emphasis"/>
-    <w:uiPriority w:val="21"/>
-    <w:qFormat/>
-    <w:rsid w:val="006F3628"/>
-    <w:rPr>
-      <w:b/>
-      <w:bCs/>
-      <w:caps/>
-      <w:color w:val="1F3763" w:themeColor="accent1" w:themeShade="7F"/>
-      <w:spacing w:val="10"/>
-    </w:rPr>
-  </w:style>
-  <w:style w:type="character" w:styleId="SubtleReference">
-    <w:name w:val="Subtle Reference"/>
-    <w:uiPriority w:val="31"/>
-    <w:qFormat/>
-    <w:rsid w:val="006F3628"/>
-    <w:rPr>
-      <w:b/>
-      <w:bCs/>
-      <w:color w:val="4472C4" w:themeColor="accent1"/>
-    </w:rPr>
-  </w:style>
-  <w:style w:type="character" w:styleId="IntenseReference">
-    <w:name w:val="Intense Reference"/>
-    <w:uiPriority w:val="32"/>
-    <w:qFormat/>
-    <w:rsid w:val="006F3628"/>
-    <w:rPr>
-      <w:b/>
-      <w:bCs/>
-      <w:i/>
-      <w:iCs/>
-      <w:caps/>
-      <w:color w:val="4472C4" w:themeColor="accent1"/>
-    </w:rPr>
-  </w:style>
-  <w:style w:type="character" w:styleId="BookTitle">
-    <w:name w:val="Book Title"/>
-    <w:uiPriority w:val="33"/>
-    <w:qFormat/>
-    <w:rsid w:val="006F3628"/>
-    <w:rPr>
-      <w:b/>
-      <w:bCs/>
-      <w:i/>
-      <w:iCs/>
-      <w:spacing w:val="0"/>
     </w:rPr>
   </w:style>
 </w:styles>
@@ -5165,7 +3462,7 @@
 </file>
 
 <file path=customXml/itemProps1.xml><?xml version="1.0" encoding="utf-8"?>
-<ds:datastoreItem xmlns:ds="http://schemas.openxmlformats.org/officeDocument/2006/customXml" ds:itemID="{1198511A-F927-452E-991E-1D06145DD10F}">
+<ds:datastoreItem xmlns:ds="http://schemas.openxmlformats.org/officeDocument/2006/customXml" ds:itemID="{B3111B87-5028-4CF5-B7BC-972FD485F2EF}">
   <ds:schemaRefs>
     <ds:schemaRef ds:uri="http://schemas.openxmlformats.org/officeDocument/2006/bibliography"/>
   </ds:schemaRefs>

</xml_diff>

<commit_message>
updated documentation a lot
</commit_message>
<xml_diff>
--- a/Documentation/CLERP-Doc.docx
+++ b/Documentation/CLERP-Doc.docx
@@ -4,7 +4,7 @@
   <w:body>
     <w:p>
       <w:pPr>
-        <w:pStyle w:val="Title"/>
+        <w:pStyle w:val="Titel"/>
         <w:rPr>
           <w:sz w:val="52"/>
           <w:szCs w:val="52"/>
@@ -29,7 +29,7 @@
     </w:p>
     <w:p>
       <w:pPr>
-        <w:pStyle w:val="Heading1"/>
+        <w:pStyle w:val="berschrift1"/>
         <w:rPr>
           <w:lang w:val="en-GB"/>
         </w:rPr>
@@ -148,10 +148,215 @@
         <w:tab/>
         <w:t>Entity Framework</w:t>
       </w:r>
-    </w:p>
-    <w:p>
-      <w:pPr>
-        <w:pStyle w:val="Heading1"/>
+      <w:r>
+        <w:rPr>
+          <w:lang w:val="en-GB"/>
+        </w:rPr>
+        <w:br/>
+        <w:t>DTO</w:t>
+      </w:r>
+      <w:r>
+        <w:rPr>
+          <w:lang w:val="en-GB"/>
+        </w:rPr>
+        <w:t>:</w:t>
+      </w:r>
+      <w:r>
+        <w:rPr>
+          <w:lang w:val="en-GB"/>
+        </w:rPr>
+        <w:tab/>
+      </w:r>
+      <w:r>
+        <w:rPr>
+          <w:lang w:val="en-GB"/>
+        </w:rPr>
+        <w:tab/>
+        <w:t>Data Transfer Object</w:t>
+      </w:r>
+      <w:r>
+        <w:rPr>
+          <w:lang w:val="en-GB"/>
+        </w:rPr>
+        <w:br/>
+        <w:t>DB</w:t>
+      </w:r>
+      <w:r>
+        <w:rPr>
+          <w:lang w:val="en-GB"/>
+        </w:rPr>
+        <w:t>:</w:t>
+      </w:r>
+      <w:r>
+        <w:rPr>
+          <w:lang w:val="en-GB"/>
+        </w:rPr>
+        <w:tab/>
+      </w:r>
+      <w:r>
+        <w:rPr>
+          <w:lang w:val="en-GB"/>
+        </w:rPr>
+        <w:tab/>
+        <w:t>Databases</w:t>
+      </w:r>
+    </w:p>
+    <w:p>
+      <w:pPr>
+        <w:pStyle w:val="berschrift1"/>
+        <w:rPr>
+          <w:lang w:val="en-GB"/>
+        </w:rPr>
+      </w:pPr>
+      <w:r>
+        <w:rPr>
+          <w:lang w:val="en-GB"/>
+        </w:rPr>
+        <w:t>About the product</w:t>
+      </w:r>
+    </w:p>
+    <w:p>
+      <w:pPr>
+        <w:rPr>
+          <w:lang w:val="en-GB"/>
+        </w:rPr>
+      </w:pPr>
+      <w:r>
+        <w:rPr>
+          <w:lang w:val="en-GB"/>
+        </w:rPr>
+        <w:t>CLERP – Clever Enterprise Resource Planning is an enterprise resource planning solution for small to large businesses.</w:t>
+      </w:r>
+      <w:r>
+        <w:rPr>
+          <w:lang w:val="en-GB"/>
+        </w:rPr>
+        <w:t xml:space="preserve"> It’s aimed </w:t>
+      </w:r>
+      <w:r>
+        <w:rPr>
+          <w:lang w:val="en-GB"/>
+        </w:rPr>
+        <w:t>at firms which assemble their products in-house, based on parts provided by third parties.</w:t>
+      </w:r>
+      <w:r>
+        <w:rPr>
+          <w:lang w:val="en-GB"/>
+        </w:rPr>
+        <w:t xml:space="preserve"> </w:t>
+      </w:r>
+      <w:r>
+        <w:rPr>
+          <w:lang w:val="en-GB"/>
+        </w:rPr>
+        <w:t xml:space="preserve">The application </w:t>
+      </w:r>
+      <w:r>
+        <w:rPr>
+          <w:lang w:val="en-GB"/>
+        </w:rPr>
+        <w:t>can</w:t>
+      </w:r>
+      <w:r>
+        <w:rPr>
+          <w:lang w:val="en-GB"/>
+        </w:rPr>
+        <w:t xml:space="preserve"> </w:t>
+      </w:r>
+      <w:r>
+        <w:rPr>
+          <w:lang w:val="en-GB"/>
+        </w:rPr>
+        <w:t>administrate</w:t>
+      </w:r>
+      <w:r>
+        <w:rPr>
+          <w:lang w:val="en-GB"/>
+        </w:rPr>
+        <w:t xml:space="preserve"> the departments and employees as well the specific roles from the departments and employees from the customer firm. </w:t>
+      </w:r>
+      <w:r>
+        <w:rPr>
+          <w:lang w:val="en-GB"/>
+        </w:rPr>
+        <w:t>Additionally,</w:t>
+      </w:r>
+      <w:r>
+        <w:rPr>
+          <w:lang w:val="en-GB"/>
+        </w:rPr>
+        <w:t xml:space="preserve"> this software can manage the product types / categories</w:t>
+      </w:r>
+      <w:r>
+        <w:rPr>
+          <w:lang w:val="en-GB"/>
+        </w:rPr>
+        <w:t xml:space="preserve"> from the firm,</w:t>
+      </w:r>
+      <w:r>
+        <w:rPr>
+          <w:lang w:val="en-GB"/>
+        </w:rPr>
+        <w:t xml:space="preserve"> for example graphics cards CPUs etc</w:t>
+      </w:r>
+      <w:r>
+        <w:rPr>
+          <w:lang w:val="en-GB"/>
+        </w:rPr>
+        <w:t>.</w:t>
+      </w:r>
+      <w:r>
+        <w:rPr>
+          <w:lang w:val="en-GB"/>
+        </w:rPr>
+        <w:t xml:space="preserve"> It can register</w:t>
+      </w:r>
+      <w:r>
+        <w:rPr>
+          <w:lang w:val="en-GB"/>
+        </w:rPr>
+        <w:t xml:space="preserve"> individual</w:t>
+      </w:r>
+      <w:r>
+        <w:rPr>
+          <w:lang w:val="en-GB"/>
+        </w:rPr>
+        <w:t xml:space="preserve"> products via a QR-Code scanner built </w:t>
+      </w:r>
+      <w:r>
+        <w:rPr>
+          <w:lang w:val="en-GB"/>
+        </w:rPr>
+        <w:t>into</w:t>
+      </w:r>
+      <w:r>
+        <w:rPr>
+          <w:lang w:val="en-GB"/>
+        </w:rPr>
+        <w:t xml:space="preserve"> the app.</w:t>
+      </w:r>
+      <w:r>
+        <w:rPr>
+          <w:lang w:val="en-GB"/>
+        </w:rPr>
+        <w:t xml:space="preserve"> On registration of a new product the storage location </w:t>
+      </w:r>
+      <w:r>
+        <w:rPr>
+          <w:lang w:val="en-GB"/>
+        </w:rPr>
+        <w:t>must</w:t>
+      </w:r>
+      <w:r>
+        <w:rPr>
+          <w:lang w:val="en-GB"/>
+        </w:rPr>
+        <w:t xml:space="preserve"> be selected by the scanning employee and will afterwards saved in the system.</w:t>
+      </w:r>
+    </w:p>
+    <w:p>
+      <w:pPr>
+        <w:pStyle w:val="berschrift1"/>
         <w:rPr>
           <w:lang w:val="en-GB"/>
         </w:rPr>
@@ -173,14 +378,26 @@
         <w:rPr>
           <w:lang w:val="en-GB"/>
         </w:rPr>
-        <w:t>To start the frontend from vs code, use the command ‘npm run start’.</w:t>
-      </w:r>
-      <w:bookmarkStart w:id="0" w:name="_GoBack"/>
-      <w:bookmarkEnd w:id="0"/>
-    </w:p>
-    <w:p>
-      <w:pPr>
-        <w:pStyle w:val="Heading1"/>
+        <w:t>To start the frontend from vs code, use the command ‘</w:t>
+      </w:r>
+      <w:proofErr w:type="spellStart"/>
+      <w:r>
+        <w:rPr>
+          <w:lang w:val="en-GB"/>
+        </w:rPr>
+        <w:t>npm</w:t>
+      </w:r>
+      <w:proofErr w:type="spellEnd"/>
+      <w:r>
+        <w:rPr>
+          <w:lang w:val="en-GB"/>
+        </w:rPr>
+        <w:t xml:space="preserve"> run start’.</w:t>
+      </w:r>
+    </w:p>
+    <w:p>
+      <w:pPr>
+        <w:pStyle w:val="berschrift1"/>
         <w:rPr>
           <w:lang w:val="en-GB"/>
         </w:rPr>
@@ -194,7 +411,7 @@
     </w:p>
     <w:p>
       <w:pPr>
-        <w:pStyle w:val="ListParagraph"/>
+        <w:pStyle w:val="Listenabsatz"/>
         <w:numPr>
           <w:ilvl w:val="0"/>
           <w:numId w:val="3"/>
@@ -212,7 +429,7 @@
     </w:p>
     <w:p>
       <w:pPr>
-        <w:pStyle w:val="ListParagraph"/>
+        <w:pStyle w:val="Listenabsatz"/>
         <w:numPr>
           <w:ilvl w:val="0"/>
           <w:numId w:val="3"/>
@@ -230,7 +447,7 @@
     </w:p>
     <w:p>
       <w:pPr>
-        <w:pStyle w:val="ListParagraph"/>
+        <w:pStyle w:val="Listenabsatz"/>
         <w:numPr>
           <w:ilvl w:val="0"/>
           <w:numId w:val="3"/>
@@ -260,7 +477,7 @@
     </w:p>
     <w:p>
       <w:pPr>
-        <w:pStyle w:val="ListParagraph"/>
+        <w:pStyle w:val="Listenabsatz"/>
         <w:numPr>
           <w:ilvl w:val="0"/>
           <w:numId w:val="3"/>
@@ -278,7 +495,7 @@
     </w:p>
     <w:p>
       <w:pPr>
-        <w:pStyle w:val="ListParagraph"/>
+        <w:pStyle w:val="Listenabsatz"/>
         <w:numPr>
           <w:ilvl w:val="0"/>
           <w:numId w:val="3"/>
@@ -296,7 +513,7 @@
     </w:p>
     <w:p>
       <w:pPr>
-        <w:pStyle w:val="ListParagraph"/>
+        <w:pStyle w:val="Listenabsatz"/>
         <w:numPr>
           <w:ilvl w:val="0"/>
           <w:numId w:val="3"/>
@@ -314,7 +531,7 @@
     </w:p>
     <w:p>
       <w:pPr>
-        <w:pStyle w:val="ListParagraph"/>
+        <w:pStyle w:val="Listenabsatz"/>
         <w:numPr>
           <w:ilvl w:val="0"/>
           <w:numId w:val="3"/>
@@ -332,7 +549,7 @@
     </w:p>
     <w:p>
       <w:pPr>
-        <w:pStyle w:val="ListParagraph"/>
+        <w:pStyle w:val="Listenabsatz"/>
         <w:numPr>
           <w:ilvl w:val="0"/>
           <w:numId w:val="3"/>
@@ -350,7 +567,7 @@
     </w:p>
     <w:p>
       <w:pPr>
-        <w:pStyle w:val="ListParagraph"/>
+        <w:pStyle w:val="Listenabsatz"/>
         <w:numPr>
           <w:ilvl w:val="0"/>
           <w:numId w:val="3"/>
@@ -368,7 +585,7 @@
     </w:p>
     <w:p>
       <w:pPr>
-        <w:pStyle w:val="ListParagraph"/>
+        <w:pStyle w:val="Listenabsatz"/>
         <w:numPr>
           <w:ilvl w:val="1"/>
           <w:numId w:val="3"/>
@@ -386,7 +603,7 @@
     </w:p>
     <w:p>
       <w:pPr>
-        <w:pStyle w:val="ListParagraph"/>
+        <w:pStyle w:val="Listenabsatz"/>
         <w:numPr>
           <w:ilvl w:val="1"/>
           <w:numId w:val="3"/>
@@ -404,7 +621,7 @@
     </w:p>
     <w:p>
       <w:pPr>
-        <w:pStyle w:val="ListParagraph"/>
+        <w:pStyle w:val="Listenabsatz"/>
         <w:numPr>
           <w:ilvl w:val="0"/>
           <w:numId w:val="3"/>
@@ -422,7 +639,7 @@
     </w:p>
     <w:p>
       <w:pPr>
-        <w:pStyle w:val="ListParagraph"/>
+        <w:pStyle w:val="Listenabsatz"/>
         <w:numPr>
           <w:ilvl w:val="0"/>
           <w:numId w:val="3"/>
@@ -440,7 +657,7 @@
     </w:p>
     <w:p>
       <w:pPr>
-        <w:pStyle w:val="ListParagraph"/>
+        <w:pStyle w:val="Listenabsatz"/>
         <w:numPr>
           <w:ilvl w:val="0"/>
           <w:numId w:val="3"/>
@@ -458,7 +675,7 @@
     </w:p>
     <w:p>
       <w:pPr>
-        <w:pStyle w:val="ListParagraph"/>
+        <w:pStyle w:val="Listenabsatz"/>
         <w:numPr>
           <w:ilvl w:val="0"/>
           <w:numId w:val="3"/>
@@ -476,7 +693,7 @@
     </w:p>
     <w:p>
       <w:pPr>
-        <w:pStyle w:val="ListParagraph"/>
+        <w:pStyle w:val="Listenabsatz"/>
         <w:numPr>
           <w:ilvl w:val="0"/>
           <w:numId w:val="3"/>
@@ -494,7 +711,7 @@
     </w:p>
     <w:p>
       <w:pPr>
-        <w:pStyle w:val="ListParagraph"/>
+        <w:pStyle w:val="Listenabsatz"/>
         <w:numPr>
           <w:ilvl w:val="0"/>
           <w:numId w:val="3"/>
@@ -524,7 +741,7 @@
     </w:p>
     <w:p>
       <w:pPr>
-        <w:pStyle w:val="ListParagraph"/>
+        <w:pStyle w:val="Listenabsatz"/>
         <w:numPr>
           <w:ilvl w:val="1"/>
           <w:numId w:val="3"/>
@@ -542,7 +759,7 @@
     </w:p>
     <w:p>
       <w:pPr>
-        <w:pStyle w:val="ListParagraph"/>
+        <w:pStyle w:val="Listenabsatz"/>
         <w:numPr>
           <w:ilvl w:val="1"/>
           <w:numId w:val="3"/>
@@ -575,7 +792,7 @@
     </w:p>
     <w:p>
       <w:pPr>
-        <w:pStyle w:val="Heading1"/>
+        <w:pStyle w:val="berschrift1"/>
         <w:rPr>
           <w:lang w:val="en-GB"/>
         </w:rPr>
@@ -589,7 +806,7 @@
     </w:p>
     <w:p>
       <w:pPr>
-        <w:pStyle w:val="Heading2"/>
+        <w:pStyle w:val="berschrift2"/>
         <w:rPr>
           <w:lang w:val="en-GB"/>
         </w:rPr>
@@ -603,7 +820,7 @@
     </w:p>
     <w:p>
       <w:pPr>
-        <w:pStyle w:val="ListParagraph"/>
+        <w:pStyle w:val="Listenabsatz"/>
         <w:numPr>
           <w:ilvl w:val="0"/>
           <w:numId w:val="3"/>
@@ -621,7 +838,7 @@
     </w:p>
     <w:p>
       <w:pPr>
-        <w:pStyle w:val="Heading2"/>
+        <w:pStyle w:val="berschrift2"/>
         <w:rPr>
           <w:lang w:val="en-GB"/>
         </w:rPr>
@@ -635,7 +852,7 @@
     </w:p>
     <w:p>
       <w:pPr>
-        <w:pStyle w:val="ListParagraph"/>
+        <w:pStyle w:val="Listenabsatz"/>
         <w:numPr>
           <w:ilvl w:val="0"/>
           <w:numId w:val="3"/>
@@ -677,7 +894,7 @@
     </w:p>
     <w:p>
       <w:pPr>
-        <w:pStyle w:val="ListParagraph"/>
+        <w:pStyle w:val="Listenabsatz"/>
         <w:numPr>
           <w:ilvl w:val="0"/>
           <w:numId w:val="3"/>
@@ -707,7 +924,7 @@
     </w:p>
     <w:p>
       <w:pPr>
-        <w:pStyle w:val="ListParagraph"/>
+        <w:pStyle w:val="Listenabsatz"/>
         <w:numPr>
           <w:ilvl w:val="0"/>
           <w:numId w:val="3"/>
@@ -725,7 +942,7 @@
     </w:p>
     <w:p>
       <w:pPr>
-        <w:pStyle w:val="ListParagraph"/>
+        <w:pStyle w:val="Listenabsatz"/>
         <w:numPr>
           <w:ilvl w:val="1"/>
           <w:numId w:val="3"/>
@@ -743,7 +960,7 @@
     </w:p>
     <w:p>
       <w:pPr>
-        <w:pStyle w:val="ListParagraph"/>
+        <w:pStyle w:val="Listenabsatz"/>
         <w:numPr>
           <w:ilvl w:val="1"/>
           <w:numId w:val="3"/>
@@ -756,13 +973,12 @@
         <w:rPr>
           <w:lang w:val="en-GB"/>
         </w:rPr>
-        <w:lastRenderedPageBreak/>
         <w:t>TypeScript, which will be converted to JS ES5</w:t>
       </w:r>
     </w:p>
     <w:p>
       <w:pPr>
-        <w:pStyle w:val="ListParagraph"/>
+        <w:pStyle w:val="Listenabsatz"/>
         <w:numPr>
           <w:ilvl w:val="1"/>
           <w:numId w:val="3"/>
@@ -780,7 +996,7 @@
     </w:p>
     <w:p>
       <w:pPr>
-        <w:pStyle w:val="ListParagraph"/>
+        <w:pStyle w:val="Listenabsatz"/>
         <w:numPr>
           <w:ilvl w:val="0"/>
           <w:numId w:val="3"/>
@@ -798,7 +1014,7 @@
     </w:p>
     <w:p>
       <w:pPr>
-        <w:pStyle w:val="ListParagraph"/>
+        <w:pStyle w:val="Listenabsatz"/>
         <w:numPr>
           <w:ilvl w:val="1"/>
           <w:numId w:val="3"/>
@@ -816,7 +1032,7 @@
     </w:p>
     <w:p>
       <w:pPr>
-        <w:pStyle w:val="ListParagraph"/>
+        <w:pStyle w:val="Listenabsatz"/>
         <w:numPr>
           <w:ilvl w:val="1"/>
           <w:numId w:val="3"/>
@@ -834,7 +1050,7 @@
     </w:p>
     <w:p>
       <w:pPr>
-        <w:pStyle w:val="Heading2"/>
+        <w:pStyle w:val="berschrift2"/>
         <w:rPr>
           <w:lang w:val="en-GB"/>
         </w:rPr>
@@ -848,7 +1064,7 @@
     </w:p>
     <w:p>
       <w:pPr>
-        <w:pStyle w:val="ListParagraph"/>
+        <w:pStyle w:val="Listenabsatz"/>
         <w:numPr>
           <w:ilvl w:val="0"/>
           <w:numId w:val="3"/>
@@ -866,7 +1082,7 @@
     </w:p>
     <w:p>
       <w:pPr>
-        <w:pStyle w:val="ListParagraph"/>
+        <w:pStyle w:val="Listenabsatz"/>
         <w:numPr>
           <w:ilvl w:val="0"/>
           <w:numId w:val="3"/>
@@ -884,7 +1100,7 @@
     </w:p>
     <w:p>
       <w:pPr>
-        <w:pStyle w:val="ListParagraph"/>
+        <w:pStyle w:val="Listenabsatz"/>
         <w:numPr>
           <w:ilvl w:val="0"/>
           <w:numId w:val="3"/>
@@ -920,7 +1136,7 @@
     </w:p>
     <w:p>
       <w:pPr>
-        <w:pStyle w:val="ListParagraph"/>
+        <w:pStyle w:val="Listenabsatz"/>
         <w:numPr>
           <w:ilvl w:val="0"/>
           <w:numId w:val="3"/>
@@ -933,12 +1149,24 @@
         <w:rPr>
           <w:lang w:val="en-GB"/>
         </w:rPr>
-        <w:t>The database will be generated and designed using the Code-First-Principle (Exceptions: Views and other unsupported elements in EF Core)</w:t>
-      </w:r>
-    </w:p>
-    <w:p>
-      <w:pPr>
-        <w:pStyle w:val="ListParagraph"/>
+        <w:t>The database will be generated and designed using the Code-</w:t>
+      </w:r>
+      <w:r>
+        <w:rPr>
+          <w:lang w:val="en-GB"/>
+        </w:rPr>
+        <w:t>First Principle</w:t>
+      </w:r>
+      <w:r>
+        <w:rPr>
+          <w:lang w:val="en-GB"/>
+        </w:rPr>
+        <w:t xml:space="preserve"> (Exceptions: Views and other unsupported elements in EF Core)</w:t>
+      </w:r>
+    </w:p>
+    <w:p>
+      <w:pPr>
+        <w:pStyle w:val="Listenabsatz"/>
         <w:numPr>
           <w:ilvl w:val="0"/>
           <w:numId w:val="3"/>
@@ -956,7 +1184,7 @@
     </w:p>
     <w:p>
       <w:pPr>
-        <w:pStyle w:val="ListParagraph"/>
+        <w:pStyle w:val="Listenabsatz"/>
         <w:numPr>
           <w:ilvl w:val="0"/>
           <w:numId w:val="3"/>
@@ -974,7 +1202,7 @@
     </w:p>
     <w:p>
       <w:pPr>
-        <w:pStyle w:val="Heading1"/>
+        <w:pStyle w:val="berschrift1"/>
         <w:rPr>
           <w:lang w:val="en-GB"/>
         </w:rPr>
@@ -988,7 +1216,7 @@
     </w:p>
     <w:p>
       <w:pPr>
-        <w:pStyle w:val="Heading2"/>
+        <w:pStyle w:val="berschrift2"/>
         <w:rPr>
           <w:lang w:val="en-GB"/>
         </w:rPr>
@@ -1082,7 +1310,21 @@
         <w:rPr>
           <w:lang w:val="en-GB"/>
         </w:rPr>
-        <w:t>We realised this HTTPS enforcement with the HSTS options and HTTPSRedirect features provided by the asp.net core</w:t>
+        <w:t xml:space="preserve">We realised this HTTPS enforcement with the HSTS options and </w:t>
+      </w:r>
+      <w:proofErr w:type="spellStart"/>
+      <w:r>
+        <w:rPr>
+          <w:lang w:val="en-GB"/>
+        </w:rPr>
+        <w:t>HTTPSRedirect</w:t>
+      </w:r>
+      <w:proofErr w:type="spellEnd"/>
+      <w:r>
+        <w:rPr>
+          <w:lang w:val="en-GB"/>
+        </w:rPr>
+        <w:t xml:space="preserve"> features provided by the asp.net core</w:t>
       </w:r>
       <w:r>
         <w:rPr>
@@ -1092,7 +1334,7 @@
       </w:r>
       <w:r>
         <w:rPr>
-          <w:rStyle w:val="FootnoteReference"/>
+          <w:rStyle w:val="Funotenzeichen"/>
           <w:lang w:val="en-GB"/>
         </w:rPr>
         <w:footnoteReference w:id="1"/>
@@ -1130,7 +1372,7 @@
       </w:r>
       <w:r>
         <w:rPr>
-          <w:rStyle w:val="FootnoteReference"/>
+          <w:rStyle w:val="Funotenzeichen"/>
           <w:lang w:val="en-GB"/>
         </w:rPr>
         <w:footnoteReference w:id="2"/>
@@ -1212,7 +1454,14 @@
         <w:rPr>
           <w:lang w:val="en-GB"/>
         </w:rPr>
-        <w:t xml:space="preserve"> that only request</w:t>
+        <w:t xml:space="preserve"> </w:t>
+      </w:r>
+      <w:r>
+        <w:rPr>
+          <w:lang w:val="en-GB"/>
+        </w:rPr>
+        <w:lastRenderedPageBreak/>
+        <w:t>that only request</w:t>
       </w:r>
       <w:r>
         <w:rPr>
@@ -1279,13 +1528,27 @@
         <w:rPr>
           <w:lang w:val="en-GB"/>
         </w:rPr>
-        <w:t>Thes exception to that rule is, when</w:t>
-      </w:r>
-      <w:r>
-        <w:rPr>
-          <w:lang w:val="en-GB"/>
-        </w:rPr>
-        <w:t xml:space="preserve"> a controller or an action is decorated with the “AllowAnoymous”-attribute</w:t>
+        <w:t>The exception to that rule is, when</w:t>
+      </w:r>
+      <w:r>
+        <w:rPr>
+          <w:lang w:val="en-GB"/>
+        </w:rPr>
+        <w:t xml:space="preserve"> a controller or an action is decorated with the “</w:t>
+      </w:r>
+      <w:proofErr w:type="spellStart"/>
+      <w:r>
+        <w:rPr>
+          <w:lang w:val="en-GB"/>
+        </w:rPr>
+        <w:t>AllowAnoymous</w:t>
+      </w:r>
+      <w:proofErr w:type="spellEnd"/>
+      <w:r>
+        <w:rPr>
+          <w:lang w:val="en-GB"/>
+        </w:rPr>
+        <w:t>”-attribute</w:t>
       </w:r>
       <w:r>
         <w:rPr>
@@ -1302,7 +1565,7 @@
     </w:p>
     <w:p>
       <w:pPr>
-        <w:pStyle w:val="Heading2"/>
+        <w:pStyle w:val="berschrift2"/>
         <w:rPr>
           <w:lang w:val="en-GB"/>
         </w:rPr>
@@ -1372,7 +1635,35 @@
         <w:rPr>
           <w:lang w:val="en-GB"/>
         </w:rPr>
-        <w:t xml:space="preserve"> In our tokens we store: the employee-guid, the employees username and all the roles this employee has. </w:t>
+        <w:t xml:space="preserve"> In our tokens we store: the employee-</w:t>
+      </w:r>
+      <w:proofErr w:type="spellStart"/>
+      <w:r>
+        <w:rPr>
+          <w:lang w:val="en-GB"/>
+        </w:rPr>
+        <w:t>guid</w:t>
+      </w:r>
+      <w:proofErr w:type="spellEnd"/>
+      <w:r>
+        <w:rPr>
+          <w:lang w:val="en-GB"/>
+        </w:rPr>
+        <w:t xml:space="preserve">, the </w:t>
+      </w:r>
+      <w:proofErr w:type="gramStart"/>
+      <w:r>
+        <w:rPr>
+          <w:lang w:val="en-GB"/>
+        </w:rPr>
+        <w:t>employees</w:t>
+      </w:r>
+      <w:proofErr w:type="gramEnd"/>
+      <w:r>
+        <w:rPr>
+          <w:lang w:val="en-GB"/>
+        </w:rPr>
+        <w:t xml:space="preserve"> username and all the roles this employee has. </w:t>
       </w:r>
       <w:r>
         <w:rPr>
@@ -1408,14 +1699,7 @@
         <w:rPr>
           <w:lang w:val="en-GB"/>
         </w:rPr>
-        <w:t xml:space="preserve">, </w:t>
-      </w:r>
-      <w:r>
-        <w:rPr>
-          <w:lang w:val="en-GB"/>
-        </w:rPr>
-        <w:lastRenderedPageBreak/>
-        <w:t xml:space="preserve">that </w:t>
+        <w:t xml:space="preserve">, that </w:t>
       </w:r>
       <w:r>
         <w:rPr>
@@ -1482,7 +1766,21 @@
         <w:rPr>
           <w:lang w:val="en-GB"/>
         </w:rPr>
-        <w:t xml:space="preserve"> provide a private key (cryptographical secret) which will be used to generate tokens and validate existing tokens against. In our app we use a RSASecurityKey which uses a random </w:t>
+        <w:t xml:space="preserve"> provide a private key (cryptographical secret) which will be used to generate tokens and validate existing tokens against. In our app we use a </w:t>
+      </w:r>
+      <w:proofErr w:type="spellStart"/>
+      <w:r>
+        <w:rPr>
+          <w:lang w:val="en-GB"/>
+        </w:rPr>
+        <w:t>RSASecurityKey</w:t>
+      </w:r>
+      <w:proofErr w:type="spellEnd"/>
+      <w:r>
+        <w:rPr>
+          <w:lang w:val="en-GB"/>
+        </w:rPr>
+        <w:t xml:space="preserve"> which uses a random </w:t>
       </w:r>
       <w:r>
         <w:rPr>
@@ -1494,7 +1792,21 @@
         <w:rPr>
           <w:lang w:val="en-GB"/>
         </w:rPr>
-        <w:t xml:space="preserve"> strong byte key generated with the RSACryptoServiceProvider (both key and service provider are implementations from the asp.net core)</w:t>
+        <w:t xml:space="preserve"> strong byte key generated with the </w:t>
+      </w:r>
+      <w:proofErr w:type="spellStart"/>
+      <w:r>
+        <w:rPr>
+          <w:lang w:val="en-GB"/>
+        </w:rPr>
+        <w:t>RSACryptoServiceProvider</w:t>
+      </w:r>
+      <w:proofErr w:type="spellEnd"/>
+      <w:r>
+        <w:rPr>
+          <w:lang w:val="en-GB"/>
+        </w:rPr>
+        <w:t xml:space="preserve"> (both key and service provider are implementations from the asp.net core)</w:t>
       </w:r>
       <w:r>
         <w:rPr>
@@ -1590,12 +1902,26 @@
         <w:rPr>
           <w:lang w:val="en-GB"/>
         </w:rPr>
-        <w:t xml:space="preserve"> stealing the config file. For the hashing of the sign- in-credentials we use the RSASecretKey and the RSASha256 algorithm.</w:t>
-      </w:r>
-    </w:p>
-    <w:p>
-      <w:pPr>
-        <w:pStyle w:val="Heading2"/>
+        <w:t xml:space="preserve"> stealing the config file. For the hashing of the sign- in-credentials we use the </w:t>
+      </w:r>
+      <w:proofErr w:type="spellStart"/>
+      <w:r>
+        <w:rPr>
+          <w:lang w:val="en-GB"/>
+        </w:rPr>
+        <w:t>RSASecretKey</w:t>
+      </w:r>
+      <w:proofErr w:type="spellEnd"/>
+      <w:r>
+        <w:rPr>
+          <w:lang w:val="en-GB"/>
+        </w:rPr>
+        <w:t xml:space="preserve"> and the RSASha256 algorithm.</w:t>
+      </w:r>
+    </w:p>
+    <w:p>
+      <w:pPr>
+        <w:pStyle w:val="berschrift2"/>
         <w:rPr>
           <w:lang w:val="en-GB"/>
         </w:rPr>
@@ -1693,7 +2019,7 @@
       </w:r>
       <w:r>
         <w:rPr>
-          <w:rStyle w:val="FootnoteReference"/>
+          <w:rStyle w:val="Funotenzeichen"/>
           <w:lang w:val="en-GB"/>
         </w:rPr>
         <w:t xml:space="preserve"> </w:t>
@@ -1716,7 +2042,7 @@
     </w:p>
     <w:p>
       <w:pPr>
-        <w:pStyle w:val="Heading2"/>
+        <w:pStyle w:val="berschrift2"/>
         <w:rPr>
           <w:lang w:val="en-GB"/>
         </w:rPr>
@@ -1821,7 +2147,7 @@
     </w:p>
     <w:p>
       <w:pPr>
-        <w:pStyle w:val="Heading2"/>
+        <w:pStyle w:val="berschrift2"/>
         <w:rPr>
           <w:lang w:val="en-GB"/>
         </w:rPr>
@@ -1962,7 +2288,7 @@
     </w:p>
     <w:p>
       <w:pPr>
-        <w:pStyle w:val="Heading2"/>
+        <w:pStyle w:val="berschrift2"/>
         <w:rPr>
           <w:lang w:val="en-GB"/>
         </w:rPr>
@@ -2008,7 +2334,14 @@
         <w:rPr>
           <w:lang w:val="en-GB"/>
         </w:rPr>
-        <w:t>from browser extensions for example</w:t>
+        <w:t xml:space="preserve">from </w:t>
+      </w:r>
+      <w:r>
+        <w:rPr>
+          <w:lang w:val="en-GB"/>
+        </w:rPr>
+        <w:lastRenderedPageBreak/>
+        <w:t>browser extensions for example</w:t>
       </w:r>
       <w:r>
         <w:rPr>
@@ -2061,33 +2394,1878 @@
     </w:p>
     <w:p>
       <w:pPr>
-        <w:rPr>
-          <w:lang w:val="en-GB"/>
-        </w:rPr>
-      </w:pPr>
-    </w:p>
-    <w:p>
-      <w:pPr>
-        <w:rPr>
-          <w:lang w:val="en-GB"/>
-        </w:rPr>
-      </w:pPr>
-    </w:p>
-    <w:p>
-      <w:pPr>
-        <w:rPr>
-          <w:lang w:val="en-GB"/>
-        </w:rPr>
-      </w:pPr>
-    </w:p>
-    <w:p>
-      <w:pPr>
-        <w:rPr>
-          <w:lang w:val="en-GB"/>
-        </w:rPr>
-      </w:pPr>
+        <w:pStyle w:val="berschrift1"/>
+        <w:rPr>
+          <w:lang w:val="en-GB"/>
+        </w:rPr>
+      </w:pPr>
+      <w:r>
+        <w:rPr>
+          <w:lang w:val="en-GB"/>
+        </w:rPr>
+        <w:t>Architecture</w:t>
+      </w:r>
+    </w:p>
+    <w:p>
+      <w:pPr>
+        <w:pStyle w:val="berschrift2"/>
+        <w:rPr>
+          <w:lang w:val="en-GB"/>
+        </w:rPr>
+      </w:pPr>
+      <w:r>
+        <w:rPr>
+          <w:noProof/>
+        </w:rPr>
+        <w:drawing>
+          <wp:anchor distT="0" distB="0" distL="114300" distR="114300" simplePos="0" relativeHeight="251658240" behindDoc="0" locked="0" layoutInCell="1" allowOverlap="1" wp14:anchorId="6944A74C" wp14:editId="17F21EF7">
+            <wp:simplePos x="0" y="0"/>
+            <wp:positionH relativeFrom="margin">
+              <wp:align>right</wp:align>
+            </wp:positionH>
+            <wp:positionV relativeFrom="paragraph">
+              <wp:posOffset>29845</wp:posOffset>
+            </wp:positionV>
+            <wp:extent cx="2014855" cy="2120900"/>
+            <wp:effectExtent l="0" t="0" r="4445" b="0"/>
+            <wp:wrapThrough wrapText="bothSides">
+              <wp:wrapPolygon edited="0">
+                <wp:start x="0" y="0"/>
+                <wp:lineTo x="0" y="21341"/>
+                <wp:lineTo x="21443" y="21341"/>
+                <wp:lineTo x="21443" y="0"/>
+                <wp:lineTo x="0" y="0"/>
+              </wp:wrapPolygon>
+            </wp:wrapThrough>
+            <wp:docPr id="2" name="Grafik 2" descr="Bildergebnis fÃ¼r vertical slice architecture"/>
+            <wp:cNvGraphicFramePr>
+              <a:graphicFrameLocks xmlns:a="http://schemas.openxmlformats.org/drawingml/2006/main" noChangeAspect="1"/>
+            </wp:cNvGraphicFramePr>
+            <a:graphic xmlns:a="http://schemas.openxmlformats.org/drawingml/2006/main">
+              <a:graphicData uri="http://schemas.openxmlformats.org/drawingml/2006/picture">
+                <pic:pic xmlns:pic="http://schemas.openxmlformats.org/drawingml/2006/picture">
+                  <pic:nvPicPr>
+                    <pic:cNvPr id="0" name="Picture 3" descr="Bildergebnis fÃ¼r vertical slice architecture"/>
+                    <pic:cNvPicPr>
+                      <a:picLocks noChangeAspect="1" noChangeArrowheads="1"/>
+                    </pic:cNvPicPr>
+                  </pic:nvPicPr>
+                  <pic:blipFill>
+                    <a:blip r:embed="rId9" cstate="print">
+                      <a:extLst>
+                        <a:ext uri="{28A0092B-C50C-407E-A947-70E740481C1C}">
+                          <a14:useLocalDpi xmlns:a14="http://schemas.microsoft.com/office/drawing/2010/main" val="0"/>
+                        </a:ext>
+                      </a:extLst>
+                    </a:blip>
+                    <a:srcRect/>
+                    <a:stretch>
+                      <a:fillRect/>
+                    </a:stretch>
+                  </pic:blipFill>
+                  <pic:spPr bwMode="auto">
+                    <a:xfrm>
+                      <a:off x="0" y="0"/>
+                      <a:ext cx="2014855" cy="2120900"/>
+                    </a:xfrm>
+                    <a:prstGeom prst="rect">
+                      <a:avLst/>
+                    </a:prstGeom>
+                    <a:noFill/>
+                    <a:ln>
+                      <a:noFill/>
+                    </a:ln>
+                  </pic:spPr>
+                </pic:pic>
+              </a:graphicData>
+            </a:graphic>
+            <wp14:sizeRelH relativeFrom="page">
+              <wp14:pctWidth>0</wp14:pctWidth>
+            </wp14:sizeRelH>
+            <wp14:sizeRelV relativeFrom="page">
+              <wp14:pctHeight>0</wp14:pctHeight>
+            </wp14:sizeRelV>
+          </wp:anchor>
+        </w:drawing>
+      </w:r>
+      <w:r>
+        <w:rPr>
+          <w:lang w:val="en-GB"/>
+        </w:rPr>
+        <w:t>Backend</w:t>
+      </w:r>
+    </w:p>
+    <w:p>
+      <w:pPr>
+        <w:rPr>
+          <w:lang w:val="en-GB"/>
+        </w:rPr>
+      </w:pPr>
+      <w:r>
+        <w:rPr>
+          <w:noProof/>
+        </w:rPr>
+        <mc:AlternateContent>
+          <mc:Choice Requires="wps">
+            <w:drawing>
+              <wp:anchor distT="0" distB="0" distL="114300" distR="114300" simplePos="0" relativeHeight="251660288" behindDoc="0" locked="0" layoutInCell="1" allowOverlap="1" wp14:anchorId="0642272C" wp14:editId="567E15B3">
+                <wp:simplePos x="0" y="0"/>
+                <wp:positionH relativeFrom="column">
+                  <wp:posOffset>3935730</wp:posOffset>
+                </wp:positionH>
+                <wp:positionV relativeFrom="paragraph">
+                  <wp:posOffset>1804035</wp:posOffset>
+                </wp:positionV>
+                <wp:extent cx="2014855" cy="635"/>
+                <wp:effectExtent l="0" t="0" r="0" b="0"/>
+                <wp:wrapThrough wrapText="bothSides">
+                  <wp:wrapPolygon edited="0">
+                    <wp:start x="0" y="0"/>
+                    <wp:lineTo x="0" y="21600"/>
+                    <wp:lineTo x="21600" y="21600"/>
+                    <wp:lineTo x="21600" y="0"/>
+                  </wp:wrapPolygon>
+                </wp:wrapThrough>
+                <wp:docPr id="4" name="Textfeld 4"/>
+                <wp:cNvGraphicFramePr/>
+                <a:graphic xmlns:a="http://schemas.openxmlformats.org/drawingml/2006/main">
+                  <a:graphicData uri="http://schemas.microsoft.com/office/word/2010/wordprocessingShape">
+                    <wps:wsp>
+                      <wps:cNvSpPr txBox="1"/>
+                      <wps:spPr>
+                        <a:xfrm>
+                          <a:off x="0" y="0"/>
+                          <a:ext cx="2014855" cy="635"/>
+                        </a:xfrm>
+                        <a:prstGeom prst="rect">
+                          <a:avLst/>
+                        </a:prstGeom>
+                        <a:solidFill>
+                          <a:prstClr val="white"/>
+                        </a:solidFill>
+                        <a:ln>
+                          <a:noFill/>
+                        </a:ln>
+                      </wps:spPr>
+                      <wps:txbx>
+                        <w:txbxContent>
+                          <w:p>
+                            <w:pPr>
+                              <w:pStyle w:val="Beschriftung"/>
+                              <w:rPr>
+                                <w:noProof/>
+                                <w:lang w:val="en-GB"/>
+                              </w:rPr>
+                            </w:pPr>
+                            <w:bookmarkStart w:id="0" w:name="_Toc11592389"/>
+                            <w:r>
+                              <w:t xml:space="preserve">Illustration </w:t>
+                            </w:r>
+                            <w:fldSimple w:instr=" SEQ Illustration \* ARABIC ">
+                              <w:r>
+                                <w:rPr>
+                                  <w:noProof/>
+                                </w:rPr>
+                                <w:t>1</w:t>
+                              </w:r>
+                            </w:fldSimple>
+                            <w:r>
+                              <w:t xml:space="preserve"> - </w:t>
+                            </w:r>
+                            <w:r>
+                              <w:rPr>
+                                <w:lang w:val="en-GB"/>
+                              </w:rPr>
+                              <w:t>scheme vertical slice architecture</w:t>
+                            </w:r>
+                            <w:bookmarkEnd w:id="0"/>
+                          </w:p>
+                        </w:txbxContent>
+                      </wps:txbx>
+                      <wps:bodyPr rot="0" spcFirstLastPara="0" vertOverflow="overflow" horzOverflow="overflow" vert="horz" wrap="square" lIns="0" tIns="0" rIns="0" bIns="0" numCol="1" spcCol="0" rtlCol="0" fromWordArt="0" anchor="t" anchorCtr="0" forceAA="0" compatLnSpc="1">
+                        <a:prstTxWarp prst="textNoShape">
+                          <a:avLst/>
+                        </a:prstTxWarp>
+                        <a:spAutoFit/>
+                      </wps:bodyPr>
+                    </wps:wsp>
+                  </a:graphicData>
+                </a:graphic>
+              </wp:anchor>
+            </w:drawing>
+          </mc:Choice>
+          <mc:Fallback>
+            <w:pict>
+              <v:shapetype w14:anchorId="0642272C" id="_x0000_t202" coordsize="21600,21600" o:spt="202" path="m,l,21600r21600,l21600,xe">
+                <v:stroke joinstyle="miter"/>
+                <v:path gradientshapeok="t" o:connecttype="rect"/>
+              </v:shapetype>
+              <v:shape id="Textfeld 4" o:spid="_x0000_s1026" type="#_x0000_t202" style="position:absolute;margin-left:309.9pt;margin-top:142.05pt;width:158.65pt;height:.05pt;z-index:251660288;visibility:visible;mso-wrap-style:square;mso-wrap-distance-left:9pt;mso-wrap-distance-top:0;mso-wrap-distance-right:9pt;mso-wrap-distance-bottom:0;mso-position-horizontal:absolute;mso-position-horizontal-relative:text;mso-position-vertical:absolute;mso-position-vertical-relative:text;v-text-anchor:top" o:gfxdata="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" stroked="f">
+                <v:textbox style="mso-fit-shape-to-text:t" inset="0,0,0,0">
+                  <w:txbxContent>
+                    <w:p>
+                      <w:pPr>
+                        <w:pStyle w:val="Beschriftung"/>
+                        <w:rPr>
+                          <w:noProof/>
+                          <w:lang w:val="en-GB"/>
+                        </w:rPr>
+                      </w:pPr>
+                      <w:bookmarkStart w:id="1" w:name="_Toc11592389"/>
+                      <w:r>
+                        <w:t xml:space="preserve">Illustration </w:t>
+                      </w:r>
+                      <w:fldSimple w:instr=" SEQ Illustration \* ARABIC ">
+                        <w:r>
+                          <w:rPr>
+                            <w:noProof/>
+                          </w:rPr>
+                          <w:t>1</w:t>
+                        </w:r>
+                      </w:fldSimple>
+                      <w:r>
+                        <w:t xml:space="preserve"> - </w:t>
+                      </w:r>
+                      <w:r>
+                        <w:rPr>
+                          <w:lang w:val="en-GB"/>
+                        </w:rPr>
+                        <w:t>scheme vertical slice architecture</w:t>
+                      </w:r>
+                      <w:bookmarkEnd w:id="1"/>
+                    </w:p>
+                  </w:txbxContent>
+                </v:textbox>
+                <w10:wrap type="through"/>
+              </v:shape>
+            </w:pict>
+          </mc:Fallback>
+        </mc:AlternateContent>
+      </w:r>
+      <w:r>
+        <w:rPr>
+          <w:lang w:val="en-GB"/>
+        </w:rPr>
+        <w:t xml:space="preserve">We started off the project using the common approach using the onion architecture. This architecture splits up the application in different layers like data access, business, persistence etc. </w:t>
+      </w:r>
+      <w:r>
+        <w:rPr>
+          <w:lang w:val="en-GB"/>
+        </w:rPr>
+        <w:t xml:space="preserve">But in the first two weeks we learned about this fairly new approach, the vertical slice architecture, which is gaining a fair amount of popularity in the industry </w:t>
+      </w:r>
+      <w:r>
+        <w:rPr>
+          <w:lang w:val="en-GB"/>
+        </w:rPr>
+        <w:t>now</w:t>
+      </w:r>
+      <w:r>
+        <w:rPr>
+          <w:lang w:val="en-GB"/>
+        </w:rPr>
+        <w:t xml:space="preserve">. We then carefully compared </w:t>
+      </w:r>
+      <w:r>
+        <w:rPr>
+          <w:lang w:val="en-GB"/>
+        </w:rPr>
+        <w:t>these two approaches</w:t>
+      </w:r>
+      <w:r>
+        <w:rPr>
+          <w:lang w:val="en-GB"/>
+        </w:rPr>
+        <w:t xml:space="preserve"> with each other. We did our research about the topic and came to the following pros and cons for the vertical slice architecture compared with the onion architecture:</w:t>
+      </w:r>
+    </w:p>
+    <w:p>
+      <w:pPr>
+        <w:pStyle w:val="Listenabsatz"/>
+        <w:numPr>
+          <w:ilvl w:val="0"/>
+          <w:numId w:val="3"/>
+        </w:numPr>
+        <w:rPr>
+          <w:lang w:val="en-GB"/>
+        </w:rPr>
+      </w:pPr>
+      <w:r>
+        <w:rPr>
+          <w:lang w:val="en-GB"/>
+        </w:rPr>
+        <w:t>Pros:</w:t>
+      </w:r>
+    </w:p>
+    <w:p>
+      <w:pPr>
+        <w:pStyle w:val="Listenabsatz"/>
+        <w:numPr>
+          <w:ilvl w:val="1"/>
+          <w:numId w:val="3"/>
+        </w:numPr>
+        <w:rPr>
+          <w:lang w:val="en-GB"/>
+        </w:rPr>
+      </w:pPr>
+      <w:r>
+        <w:rPr>
+          <w:lang w:val="en-GB"/>
+        </w:rPr>
+        <w:t>Learning effect</w:t>
+      </w:r>
+      <w:r>
+        <w:rPr>
+          <w:lang w:val="en-GB"/>
+        </w:rPr>
+        <w:t>:</w:t>
+      </w:r>
+      <w:r>
+        <w:rPr>
+          <w:lang w:val="en-GB"/>
+        </w:rPr>
+        <w:t xml:space="preserve"> this approach was completely new to us and we wanted </w:t>
+      </w:r>
+      <w:r>
+        <w:rPr>
+          <w:lang w:val="en-GB"/>
+        </w:rPr>
+        <w:t>to get</w:t>
+      </w:r>
+      <w:r>
+        <w:rPr>
+          <w:lang w:val="en-GB"/>
+        </w:rPr>
+        <w:t xml:space="preserve"> more familiar with it, so that we could use our gained knowledge in future projects</w:t>
+      </w:r>
+    </w:p>
+    <w:p>
+      <w:pPr>
+        <w:pStyle w:val="Listenabsatz"/>
+        <w:numPr>
+          <w:ilvl w:val="1"/>
+          <w:numId w:val="3"/>
+        </w:numPr>
+        <w:rPr>
+          <w:lang w:val="en-GB"/>
+        </w:rPr>
+      </w:pPr>
+      <w:r>
+        <w:rPr>
+          <w:lang w:val="en-GB"/>
+        </w:rPr>
+        <w:t>Separation of concerns: since this architecture is feature based, every feature does exactly what it’s supposed to do.</w:t>
+      </w:r>
+    </w:p>
+    <w:p>
+      <w:pPr>
+        <w:pStyle w:val="Listenabsatz"/>
+        <w:numPr>
+          <w:ilvl w:val="1"/>
+          <w:numId w:val="3"/>
+        </w:numPr>
+        <w:rPr>
+          <w:lang w:val="en-GB"/>
+        </w:rPr>
+      </w:pPr>
+      <w:r>
+        <w:rPr>
+          <w:lang w:val="en-GB"/>
+        </w:rPr>
+        <w:t xml:space="preserve">Due the fact every slice is encapsulated from every other slice, </w:t>
+      </w:r>
+      <w:r>
+        <w:rPr>
+          <w:lang w:val="en-GB"/>
+        </w:rPr>
+        <w:t>each slice can take the optimal approach for solving his request.</w:t>
+      </w:r>
+    </w:p>
+    <w:p>
+      <w:pPr>
+        <w:pStyle w:val="Listenabsatz"/>
+        <w:numPr>
+          <w:ilvl w:val="1"/>
+          <w:numId w:val="3"/>
+        </w:numPr>
+        <w:rPr>
+          <w:lang w:val="en-GB"/>
+        </w:rPr>
+      </w:pPr>
+      <w:r>
+        <w:rPr>
+          <w:lang w:val="en-GB"/>
+        </w:rPr>
+        <w:t xml:space="preserve">Abstraction: because of the fact </w:t>
+      </w:r>
+      <w:r>
+        <w:rPr>
+          <w:lang w:val="en-GB"/>
+        </w:rPr>
+        <w:t>every slice is very specific, there’s no need for developing fancy abstractions like repositories or factories etc.</w:t>
+      </w:r>
+    </w:p>
+    <w:p>
+      <w:pPr>
+        <w:pStyle w:val="Listenabsatz"/>
+        <w:numPr>
+          <w:ilvl w:val="1"/>
+          <w:numId w:val="3"/>
+        </w:numPr>
+        <w:rPr>
+          <w:lang w:val="en-GB"/>
+        </w:rPr>
+      </w:pPr>
+      <w:r>
+        <w:rPr>
+          <w:lang w:val="en-GB"/>
+        </w:rPr>
+        <w:t>With the encapsulation of the slices comes also a higher maintainability due</w:t>
+      </w:r>
+      <w:r>
+        <w:rPr>
+          <w:lang w:val="en-GB"/>
+        </w:rPr>
+        <w:t xml:space="preserve"> </w:t>
+      </w:r>
+      <w:r>
+        <w:rPr>
+          <w:lang w:val="en-GB"/>
+        </w:rPr>
+        <w:t>the fact every</w:t>
+      </w:r>
+      <w:r>
+        <w:rPr>
+          <w:lang w:val="en-GB"/>
+        </w:rPr>
+        <w:t>thing is grouped up in features.</w:t>
+      </w:r>
+    </w:p>
+    <w:p>
+      <w:pPr>
+        <w:pStyle w:val="Listenabsatz"/>
+        <w:numPr>
+          <w:ilvl w:val="0"/>
+          <w:numId w:val="3"/>
+        </w:numPr>
+        <w:rPr>
+          <w:lang w:val="en-GB"/>
+        </w:rPr>
+      </w:pPr>
+      <w:r>
+        <w:rPr>
+          <w:lang w:val="en-GB"/>
+        </w:rPr>
+        <w:t>Cons:</w:t>
+      </w:r>
+    </w:p>
+    <w:p>
+      <w:pPr>
+        <w:pStyle w:val="Listenabsatz"/>
+        <w:numPr>
+          <w:ilvl w:val="1"/>
+          <w:numId w:val="3"/>
+        </w:numPr>
+        <w:rPr>
+          <w:lang w:val="en-GB"/>
+        </w:rPr>
+      </w:pPr>
+      <w:r>
+        <w:rPr>
+          <w:lang w:val="en-GB"/>
+        </w:rPr>
+        <w:t xml:space="preserve">With the strict encapsulation within the slices, comes a lot of “duplicate code”. Because the slices shouldn’t use each other there’s little of reusable code. </w:t>
+      </w:r>
+    </w:p>
+    <w:p>
+      <w:pPr>
+        <w:pStyle w:val="Listenabsatz"/>
+        <w:numPr>
+          <w:ilvl w:val="1"/>
+          <w:numId w:val="3"/>
+        </w:numPr>
+        <w:rPr>
+          <w:lang w:val="en-GB"/>
+        </w:rPr>
+      </w:pPr>
+      <w:r>
+        <w:rPr>
+          <w:lang w:val="en-GB"/>
+        </w:rPr>
+        <w:t>Data collecting from multiple slices can be far more complex in the presentation layer.</w:t>
+      </w:r>
+    </w:p>
+    <w:p>
+      <w:pPr>
+        <w:pStyle w:val="Listenabsatz"/>
+        <w:numPr>
+          <w:ilvl w:val="1"/>
+          <w:numId w:val="3"/>
+        </w:numPr>
+        <w:rPr>
+          <w:lang w:val="en-GB"/>
+        </w:rPr>
+      </w:pPr>
+      <w:r>
+        <w:rPr>
+          <w:lang w:val="en-GB"/>
+        </w:rPr>
+        <w:t>The business logic in the slices can easily get very messy due the lack of defined abstractions. Because</w:t>
+      </w:r>
+      <w:r>
+        <w:rPr>
+          <w:lang w:val="en-GB"/>
+        </w:rPr>
+        <w:t xml:space="preserve"> of</w:t>
+      </w:r>
+      <w:r>
+        <w:rPr>
+          <w:lang w:val="en-GB"/>
+        </w:rPr>
+        <w:t xml:space="preserve"> this refactoring is unavoidable. </w:t>
+      </w:r>
+    </w:p>
+    <w:p>
+      <w:pPr>
+        <w:rPr>
+          <w:lang w:val="en-GB"/>
+        </w:rPr>
+      </w:pPr>
+      <w:r>
+        <w:rPr>
+          <w:lang w:val="en-GB"/>
+        </w:rPr>
+        <w:t xml:space="preserve">After careful evaluation </w:t>
+      </w:r>
+      <w:r>
+        <w:rPr>
+          <w:lang w:val="en-GB"/>
+        </w:rPr>
+        <w:t xml:space="preserve">of these pros and cons, we decided to go with the vertical slice approach. </w:t>
+      </w:r>
+      <w:r>
+        <w:rPr>
+          <w:lang w:val="en-GB"/>
+        </w:rPr>
+        <w:t xml:space="preserve">From our point of view this is far more interesting, and we could learn a great deal by implementing this architecture. </w:t>
+      </w:r>
+      <w:r>
+        <w:rPr>
+          <w:lang w:val="en-GB"/>
+        </w:rPr>
+        <w:t xml:space="preserve">This decision required a </w:t>
+      </w:r>
+      <w:r>
+        <w:rPr>
+          <w:lang w:val="en-GB"/>
+        </w:rPr>
+        <w:t>complete rewrite of the backend which required about one day of work.</w:t>
+      </w:r>
+    </w:p>
+    <w:p>
+      <w:pPr>
+        <w:rPr>
+          <w:lang w:val="en-GB"/>
+        </w:rPr>
+      </w:pPr>
+      <w:r>
+        <w:rPr>
+          <w:lang w:val="en-GB"/>
+        </w:rPr>
+        <w:t xml:space="preserve">We limited the implementation of the vertical slice architecture </w:t>
+      </w:r>
+      <w:r>
+        <w:rPr>
+          <w:lang w:val="en-GB"/>
+        </w:rPr>
+        <w:t xml:space="preserve">to the </w:t>
+      </w:r>
+      <w:r>
+        <w:rPr>
+          <w:lang w:val="en-GB"/>
+        </w:rPr>
+        <w:t>backend.</w:t>
+      </w:r>
+      <w:r>
+        <w:rPr>
+          <w:lang w:val="en-GB"/>
+        </w:rPr>
+        <w:t xml:space="preserve"> </w:t>
+      </w:r>
+      <w:r>
+        <w:rPr>
+          <w:lang w:val="en-GB"/>
+        </w:rPr>
+        <w:t>In our implementation every feature has a specific request class/type, a handler which handles the request and a specific response class/type. To facilitate the implementation of the pattern,</w:t>
+      </w:r>
+      <w:r>
+        <w:rPr>
+          <w:lang w:val="en-GB"/>
+        </w:rPr>
+        <w:t xml:space="preserve"> </w:t>
+      </w:r>
+      <w:r>
+        <w:rPr>
+          <w:lang w:val="en-GB"/>
+        </w:rPr>
+        <w:t xml:space="preserve">we depend on the </w:t>
+      </w:r>
+      <w:proofErr w:type="spellStart"/>
+      <w:r>
+        <w:rPr>
+          <w:lang w:val="en-GB"/>
+        </w:rPr>
+        <w:t>MediatR</w:t>
+      </w:r>
+      <w:proofErr w:type="spellEnd"/>
+      <w:r>
+        <w:rPr>
+          <w:lang w:val="en-GB"/>
+        </w:rPr>
+        <w:t xml:space="preserve">-Framework. </w:t>
+      </w:r>
+      <w:r>
+        <w:rPr>
+          <w:lang w:val="en-GB"/>
+        </w:rPr>
+        <w:t xml:space="preserve">This framework </w:t>
+      </w:r>
+      <w:r>
+        <w:rPr>
+          <w:lang w:val="en-GB"/>
+        </w:rPr>
+        <w:t xml:space="preserve">is responsible for </w:t>
+      </w:r>
+      <w:r>
+        <w:rPr>
+          <w:lang w:val="en-GB"/>
+        </w:rPr>
+        <w:t>the complete mapping from the request to the corresponding handler and</w:t>
+      </w:r>
+      <w:r>
+        <w:rPr>
+          <w:lang w:val="en-GB"/>
+        </w:rPr>
+        <w:t xml:space="preserve"> for</w:t>
+      </w:r>
+      <w:r>
+        <w:rPr>
+          <w:lang w:val="en-GB"/>
+        </w:rPr>
+        <w:t xml:space="preserve"> automatically registers all handlers in the </w:t>
+      </w:r>
+      <w:proofErr w:type="spellStart"/>
+      <w:r>
+        <w:rPr>
+          <w:lang w:val="en-GB"/>
+        </w:rPr>
+        <w:t>IoC</w:t>
+      </w:r>
+      <w:proofErr w:type="spellEnd"/>
+      <w:r>
+        <w:rPr>
+          <w:lang w:val="en-GB"/>
+        </w:rPr>
+        <w:t xml:space="preserve"> (Inversion of </w:t>
+      </w:r>
+      <w:r>
+        <w:rPr>
+          <w:lang w:val="en-GB"/>
+        </w:rPr>
+        <w:lastRenderedPageBreak/>
+        <w:t>Control)</w:t>
+      </w:r>
+      <w:r>
+        <w:rPr>
+          <w:lang w:val="en-GB"/>
+        </w:rPr>
+        <w:t xml:space="preserve"> container from .NET Core. In our implementation every request and response type </w:t>
+      </w:r>
+      <w:r>
+        <w:rPr>
+          <w:lang w:val="en-GB"/>
+        </w:rPr>
+        <w:t>are</w:t>
+      </w:r>
+      <w:r>
+        <w:rPr>
+          <w:lang w:val="en-GB"/>
+        </w:rPr>
+        <w:t xml:space="preserve"> automatically the request or the response DTO</w:t>
+      </w:r>
+      <w:r>
+        <w:rPr>
+          <w:lang w:val="en-GB"/>
+        </w:rPr>
+        <w:t xml:space="preserve">, used to communicate with the frontend via the </w:t>
+      </w:r>
+      <w:r>
+        <w:rPr>
+          <w:lang w:val="en-GB"/>
+        </w:rPr>
+        <w:t>controller. These</w:t>
+      </w:r>
+      <w:r>
+        <w:rPr>
+          <w:lang w:val="en-GB"/>
+        </w:rPr>
+        <w:t xml:space="preserve"> are all confined within the namespace from the slice.</w:t>
+      </w:r>
+    </w:p>
+    <w:p>
+      <w:pPr>
+        <w:pStyle w:val="berschrift2"/>
+        <w:rPr>
+          <w:lang w:val="en-GB"/>
+        </w:rPr>
+      </w:pPr>
+      <w:r>
+        <w:rPr>
+          <w:noProof/>
+        </w:rPr>
+        <mc:AlternateContent>
+          <mc:Choice Requires="wps">
+            <w:drawing>
+              <wp:anchor distT="0" distB="0" distL="114300" distR="114300" simplePos="0" relativeHeight="251663360" behindDoc="1" locked="0" layoutInCell="1" allowOverlap="1" wp14:anchorId="55F8FB26" wp14:editId="32C694FD">
+                <wp:simplePos x="0" y="0"/>
+                <wp:positionH relativeFrom="column">
+                  <wp:posOffset>3046095</wp:posOffset>
+                </wp:positionH>
+                <wp:positionV relativeFrom="paragraph">
+                  <wp:posOffset>5665470</wp:posOffset>
+                </wp:positionV>
+                <wp:extent cx="2714625" cy="635"/>
+                <wp:effectExtent l="0" t="0" r="0" b="0"/>
+                <wp:wrapTight wrapText="bothSides">
+                  <wp:wrapPolygon edited="0">
+                    <wp:start x="0" y="0"/>
+                    <wp:lineTo x="0" y="21600"/>
+                    <wp:lineTo x="21600" y="21600"/>
+                    <wp:lineTo x="21600" y="0"/>
+                  </wp:wrapPolygon>
+                </wp:wrapTight>
+                <wp:docPr id="5" name="Textfeld 5"/>
+                <wp:cNvGraphicFramePr/>
+                <a:graphic xmlns:a="http://schemas.openxmlformats.org/drawingml/2006/main">
+                  <a:graphicData uri="http://schemas.microsoft.com/office/word/2010/wordprocessingShape">
+                    <wps:wsp>
+                      <wps:cNvSpPr txBox="1"/>
+                      <wps:spPr>
+                        <a:xfrm>
+                          <a:off x="0" y="0"/>
+                          <a:ext cx="2714625" cy="635"/>
+                        </a:xfrm>
+                        <a:prstGeom prst="rect">
+                          <a:avLst/>
+                        </a:prstGeom>
+                        <a:solidFill>
+                          <a:prstClr val="white"/>
+                        </a:solidFill>
+                        <a:ln>
+                          <a:noFill/>
+                        </a:ln>
+                      </wps:spPr>
+                      <wps:txbx>
+                        <w:txbxContent>
+                          <w:p>
+                            <w:pPr>
+                              <w:pStyle w:val="Beschriftung"/>
+                              <w:rPr>
+                                <w:noProof/>
+                                <w:lang w:val="en-GB"/>
+                              </w:rPr>
+                            </w:pPr>
+                            <w:bookmarkStart w:id="2" w:name="_Toc11592390"/>
+                            <w:r>
+                              <w:t xml:space="preserve">Illustration </w:t>
+                            </w:r>
+                            <w:fldSimple w:instr=" SEQ Illustration \* ARABIC ">
+                              <w:r>
+                                <w:rPr>
+                                  <w:noProof/>
+                                </w:rPr>
+                                <w:t>2</w:t>
+                              </w:r>
+                            </w:fldSimple>
+                            <w:r>
+                              <w:t xml:space="preserve"> - </w:t>
+                            </w:r>
+                            <w:r>
+                              <w:rPr>
+                                <w:lang w:val="en-GB"/>
+                              </w:rPr>
+                              <w:t>folder structure backend</w:t>
+                            </w:r>
+                            <w:bookmarkEnd w:id="2"/>
+                          </w:p>
+                        </w:txbxContent>
+                      </wps:txbx>
+                      <wps:bodyPr rot="0" spcFirstLastPara="0" vertOverflow="overflow" horzOverflow="overflow" vert="horz" wrap="square" lIns="0" tIns="0" rIns="0" bIns="0" numCol="1" spcCol="0" rtlCol="0" fromWordArt="0" anchor="t" anchorCtr="0" forceAA="0" compatLnSpc="1">
+                        <a:prstTxWarp prst="textNoShape">
+                          <a:avLst/>
+                        </a:prstTxWarp>
+                        <a:spAutoFit/>
+                      </wps:bodyPr>
+                    </wps:wsp>
+                  </a:graphicData>
+                </a:graphic>
+              </wp:anchor>
+            </w:drawing>
+          </mc:Choice>
+          <mc:Fallback>
+            <w:pict>
+              <v:shape w14:anchorId="55F8FB26" id="Textfeld 5" o:spid="_x0000_s1027" type="#_x0000_t202" style="position:absolute;margin-left:239.85pt;margin-top:446.1pt;width:213.75pt;height:.05pt;z-index:-251653120;visibility:visible;mso-wrap-style:square;mso-wrap-distance-left:9pt;mso-wrap-distance-top:0;mso-wrap-distance-right:9pt;mso-wrap-distance-bottom:0;mso-position-horizontal:absolute;mso-position-horizontal-relative:text;mso-position-vertical:absolute;mso-position-vertical-relative:text;v-text-anchor:top" o:gfxdata="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" stroked="f">
+                <v:textbox style="mso-fit-shape-to-text:t" inset="0,0,0,0">
+                  <w:txbxContent>
+                    <w:p>
+                      <w:pPr>
+                        <w:pStyle w:val="Beschriftung"/>
+                        <w:rPr>
+                          <w:noProof/>
+                          <w:lang w:val="en-GB"/>
+                        </w:rPr>
+                      </w:pPr>
+                      <w:bookmarkStart w:id="3" w:name="_Toc11592390"/>
+                      <w:r>
+                        <w:t xml:space="preserve">Illustration </w:t>
+                      </w:r>
+                      <w:fldSimple w:instr=" SEQ Illustration \* ARABIC ">
+                        <w:r>
+                          <w:rPr>
+                            <w:noProof/>
+                          </w:rPr>
+                          <w:t>2</w:t>
+                        </w:r>
+                      </w:fldSimple>
+                      <w:r>
+                        <w:t xml:space="preserve"> - </w:t>
+                      </w:r>
+                      <w:r>
+                        <w:rPr>
+                          <w:lang w:val="en-GB"/>
+                        </w:rPr>
+                        <w:t>folder structure backend</w:t>
+                      </w:r>
+                      <w:bookmarkEnd w:id="3"/>
+                    </w:p>
+                  </w:txbxContent>
+                </v:textbox>
+                <w10:wrap type="tight"/>
+              </v:shape>
+            </w:pict>
+          </mc:Fallback>
+        </mc:AlternateContent>
+      </w:r>
+      <w:r>
+        <w:rPr>
+          <w:noProof/>
+          <w:lang w:val="en-GB"/>
+        </w:rPr>
+        <w:drawing>
+          <wp:anchor distT="0" distB="0" distL="114300" distR="114300" simplePos="0" relativeHeight="251661312" behindDoc="1" locked="0" layoutInCell="1" allowOverlap="1" wp14:anchorId="22001E0F" wp14:editId="24E8135A">
+            <wp:simplePos x="0" y="0"/>
+            <wp:positionH relativeFrom="margin">
+              <wp:align>right</wp:align>
+            </wp:positionH>
+            <wp:positionV relativeFrom="paragraph">
+              <wp:posOffset>5080</wp:posOffset>
+            </wp:positionV>
+            <wp:extent cx="2714625" cy="5603654"/>
+            <wp:effectExtent l="0" t="0" r="0" b="0"/>
+            <wp:wrapTight wrapText="bothSides">
+              <wp:wrapPolygon edited="0">
+                <wp:start x="0" y="0"/>
+                <wp:lineTo x="0" y="21517"/>
+                <wp:lineTo x="21373" y="21517"/>
+                <wp:lineTo x="21373" y="0"/>
+                <wp:lineTo x="0" y="0"/>
+              </wp:wrapPolygon>
+            </wp:wrapTight>
+            <wp:docPr id="1" name="Grafik 1" descr="Ein Bild, das Screenshot enthält.&#10;&#10;Automatisch generierte Beschreibung"/>
+            <wp:cNvGraphicFramePr>
+              <a:graphicFrameLocks xmlns:a="http://schemas.openxmlformats.org/drawingml/2006/main" noChangeAspect="1"/>
+            </wp:cNvGraphicFramePr>
+            <a:graphic xmlns:a="http://schemas.openxmlformats.org/drawingml/2006/main">
+              <a:graphicData uri="http://schemas.openxmlformats.org/drawingml/2006/picture">
+                <pic:pic xmlns:pic="http://schemas.openxmlformats.org/drawingml/2006/picture">
+                  <pic:nvPicPr>
+                    <pic:cNvPr id="1" name="folder-structure-backend.JPG"/>
+                    <pic:cNvPicPr/>
+                  </pic:nvPicPr>
+                  <pic:blipFill>
+                    <a:blip r:embed="rId10">
+                      <a:extLst>
+                        <a:ext uri="{28A0092B-C50C-407E-A947-70E740481C1C}">
+                          <a14:useLocalDpi xmlns:a14="http://schemas.microsoft.com/office/drawing/2010/main" val="0"/>
+                        </a:ext>
+                      </a:extLst>
+                    </a:blip>
+                    <a:stretch>
+                      <a:fillRect/>
+                    </a:stretch>
+                  </pic:blipFill>
+                  <pic:spPr>
+                    <a:xfrm>
+                      <a:off x="0" y="0"/>
+                      <a:ext cx="2714625" cy="5603654"/>
+                    </a:xfrm>
+                    <a:prstGeom prst="rect">
+                      <a:avLst/>
+                    </a:prstGeom>
+                  </pic:spPr>
+                </pic:pic>
+              </a:graphicData>
+            </a:graphic>
+          </wp:anchor>
+        </w:drawing>
+      </w:r>
+      <w:r>
+        <w:rPr>
+          <w:lang w:val="en-GB"/>
+        </w:rPr>
+        <w:t>Folder Structure</w:t>
+      </w:r>
+    </w:p>
+    <w:p>
+      <w:pPr>
+        <w:rPr>
+          <w:lang w:val="en-GB"/>
+        </w:rPr>
+      </w:pPr>
+      <w:r>
+        <w:rPr>
+          <w:lang w:val="en-GB"/>
+        </w:rPr>
+        <w:t>In the r</w:t>
+      </w:r>
+      <w:r>
+        <w:rPr>
+          <w:lang w:val="en-GB"/>
+        </w:rPr>
+        <w:t xml:space="preserve">oot level of our backend we have four main folders: </w:t>
+      </w:r>
+    </w:p>
+    <w:p>
+      <w:pPr>
+        <w:pStyle w:val="Listenabsatz"/>
+        <w:numPr>
+          <w:ilvl w:val="0"/>
+          <w:numId w:val="3"/>
+        </w:numPr>
+        <w:rPr>
+          <w:lang w:val="en-GB"/>
+        </w:rPr>
+      </w:pPr>
+      <w:r>
+        <w:rPr>
+          <w:lang w:val="en-GB"/>
+        </w:rPr>
+        <w:t>Domain</w:t>
+      </w:r>
+    </w:p>
+    <w:p>
+      <w:pPr>
+        <w:pStyle w:val="Listenabsatz"/>
+        <w:numPr>
+          <w:ilvl w:val="0"/>
+          <w:numId w:val="3"/>
+        </w:numPr>
+        <w:rPr>
+          <w:lang w:val="en-GB"/>
+        </w:rPr>
+      </w:pPr>
+      <w:r>
+        <w:rPr>
+          <w:lang w:val="en-GB"/>
+        </w:rPr>
+        <w:t>Features</w:t>
+      </w:r>
+    </w:p>
+    <w:p>
+      <w:pPr>
+        <w:pStyle w:val="Listenabsatz"/>
+        <w:numPr>
+          <w:ilvl w:val="0"/>
+          <w:numId w:val="3"/>
+        </w:numPr>
+        <w:rPr>
+          <w:lang w:val="en-GB"/>
+        </w:rPr>
+      </w:pPr>
+      <w:r>
+        <w:rPr>
+          <w:lang w:val="en-GB"/>
+        </w:rPr>
+        <w:t>Infrastructure</w:t>
+      </w:r>
+    </w:p>
+    <w:p>
+      <w:pPr>
+        <w:pStyle w:val="Listenabsatz"/>
+        <w:numPr>
+          <w:ilvl w:val="0"/>
+          <w:numId w:val="3"/>
+        </w:numPr>
+        <w:rPr>
+          <w:lang w:val="en-GB"/>
+        </w:rPr>
+      </w:pPr>
+      <w:r>
+        <w:rPr>
+          <w:lang w:val="en-GB"/>
+        </w:rPr>
+        <w:t>Migrations</w:t>
+      </w:r>
+    </w:p>
+    <w:p>
+      <w:pPr>
+        <w:keepNext/>
+        <w:rPr>
+          <w:lang w:val="en-GB"/>
+        </w:rPr>
+      </w:pPr>
+      <w:r>
+        <w:rPr>
+          <w:lang w:val="en-GB"/>
+        </w:rPr>
+        <w:t>In the domain folder are all our domain / business models stored. These are standard POCOs (Plain Old CLR Objects) which represent all our business classes as well as the database structure.</w:t>
+      </w:r>
+    </w:p>
+    <w:p>
+      <w:pPr>
+        <w:keepNext/>
+        <w:rPr>
+          <w:lang w:val="en-GB"/>
+        </w:rPr>
+      </w:pPr>
+      <w:r>
+        <w:rPr>
+          <w:lang w:val="en-GB"/>
+        </w:rPr>
+        <w:t xml:space="preserve">Features folder contains the core of our application. In it there all features stored version based. Each version has its own namespace </w:t>
+      </w:r>
+      <w:r>
+        <w:rPr>
+          <w:lang w:val="en-GB"/>
+        </w:rPr>
+        <w:t xml:space="preserve">and its own definitions for validation. Inside the version folder there are areas for every domain model. Inside these areas there are the controller, default response DTO and a folder for every feature. Every feature has its own namespace and mustn’t use any other slice / feature. Inside the feature there’s at least a request class and a handler class. </w:t>
+      </w:r>
+      <w:r>
+        <w:rPr>
+          <w:lang w:val="en-GB"/>
+        </w:rPr>
+        <w:t>Additionally,</w:t>
+      </w:r>
+      <w:r>
+        <w:rPr>
+          <w:lang w:val="en-GB"/>
+        </w:rPr>
+        <w:t xml:space="preserve"> there can be a response class</w:t>
+      </w:r>
+      <w:r>
+        <w:rPr>
+          <w:lang w:val="en-GB"/>
+        </w:rPr>
+        <w:t xml:space="preserve"> and</w:t>
+      </w:r>
+      <w:r>
+        <w:rPr>
+          <w:lang w:val="en-GB"/>
+        </w:rPr>
+        <w:t xml:space="preserve"> a validator </w:t>
+      </w:r>
+      <w:r>
+        <w:rPr>
+          <w:lang w:val="en-GB"/>
+        </w:rPr>
+        <w:t>class.</w:t>
+      </w:r>
+    </w:p>
+    <w:p>
+      <w:pPr>
+        <w:keepNext/>
+        <w:rPr>
+          <w:lang w:val="en-GB"/>
+        </w:rPr>
+      </w:pPr>
+      <w:r>
+        <w:rPr>
+          <w:lang w:val="en-GB"/>
+        </w:rPr>
+        <w:t>The infrastructure folder is filled with utilities used for the core functionalities of our app and for customizing</w:t>
+      </w:r>
+      <w:r>
+        <w:rPr>
+          <w:lang w:val="en-GB"/>
+        </w:rPr>
+        <w:t xml:space="preserve"> the asp.net core. </w:t>
+      </w:r>
+      <w:r>
+        <w:rPr>
+          <w:lang w:val="en-GB"/>
+        </w:rPr>
+        <w:t>Additionally,</w:t>
+      </w:r>
+      <w:r>
+        <w:rPr>
+          <w:lang w:val="en-GB"/>
+        </w:rPr>
+        <w:t xml:space="preserve"> there’s also our configuration classes for each domain model for</w:t>
+      </w:r>
+      <w:r>
+        <w:rPr>
+          <w:lang w:val="en-GB"/>
+        </w:rPr>
+        <w:t xml:space="preserve"> the design of</w:t>
+      </w:r>
+      <w:r>
+        <w:rPr>
+          <w:lang w:val="en-GB"/>
+        </w:rPr>
+        <w:t xml:space="preserve"> the DB.</w:t>
+      </w:r>
+    </w:p>
+    <w:p>
+      <w:pPr>
+        <w:keepNext/>
+        <w:rPr>
+          <w:lang w:val="en-GB"/>
+        </w:rPr>
+      </w:pPr>
+      <w:r>
+        <w:rPr>
+          <w:lang w:val="en-GB"/>
+        </w:rPr>
+        <w:t xml:space="preserve">The migration folder contains all migrations done with the database </w:t>
+      </w:r>
+      <w:r>
+        <w:rPr>
+          <w:lang w:val="en-GB"/>
+        </w:rPr>
+        <w:t>and the</w:t>
+      </w:r>
+      <w:r>
+        <w:rPr>
+          <w:lang w:val="en-GB"/>
+        </w:rPr>
+        <w:t xml:space="preserve"> current snapshot of the state.</w:t>
+      </w:r>
+      <w:bookmarkStart w:id="4" w:name="_GoBack"/>
+      <w:bookmarkEnd w:id="4"/>
+    </w:p>
+    <w:p>
+      <w:pPr>
+        <w:rPr>
+          <w:lang w:val="en-GB"/>
+        </w:rPr>
+      </w:pPr>
+      <w:r>
+        <w:rPr>
+          <w:lang w:val="en-GB"/>
+        </w:rPr>
+        <w:br w:type="page"/>
+      </w:r>
+    </w:p>
+    <w:p>
+      <w:pPr>
+        <w:pStyle w:val="berschrift1"/>
+        <w:rPr>
+          <w:lang w:val="en-GB"/>
+        </w:rPr>
+      </w:pPr>
+      <w:r>
+        <w:rPr>
+          <w:lang w:val="en-GB"/>
+        </w:rPr>
+        <w:lastRenderedPageBreak/>
+        <w:t>Database</w:t>
+      </w:r>
+    </w:p>
+    <w:p>
+      <w:pPr>
+        <w:pStyle w:val="berschrift2"/>
+        <w:rPr>
+          <w:lang w:val="en-GB"/>
+        </w:rPr>
+      </w:pPr>
+      <w:r>
+        <w:rPr>
+          <w:lang w:val="en-GB"/>
+        </w:rPr>
+        <w:t>ER</w:t>
+      </w:r>
+      <w:r>
+        <w:rPr>
+          <w:lang w:val="en-GB"/>
+        </w:rPr>
+        <w:t>D</w:t>
+      </w:r>
+    </w:p>
+    <w:p>
+      <w:pPr>
+        <w:keepNext/>
+      </w:pPr>
+      <w:r>
+        <w:rPr>
+          <w:noProof/>
+          <w:lang w:val="en-GB"/>
+        </w:rPr>
+        <w:drawing>
+          <wp:inline distT="0" distB="0" distL="0" distR="0" wp14:anchorId="02FA7226" wp14:editId="34EAE147">
+            <wp:extent cx="8126570" cy="5913755"/>
+            <wp:effectExtent l="1270" t="0" r="0" b="0"/>
+            <wp:docPr id="7" name="Grafik 7" descr="Ein Bild, das Text enthält.&#10;&#10;Automatisch generierte Beschreibung"/>
+            <wp:cNvGraphicFramePr>
+              <a:graphicFrameLocks xmlns:a="http://schemas.openxmlformats.org/drawingml/2006/main" noChangeAspect="1"/>
+            </wp:cNvGraphicFramePr>
+            <a:graphic xmlns:a="http://schemas.openxmlformats.org/drawingml/2006/main">
+              <a:graphicData uri="http://schemas.openxmlformats.org/drawingml/2006/picture">
+                <pic:pic xmlns:pic="http://schemas.openxmlformats.org/drawingml/2006/picture">
+                  <pic:nvPicPr>
+                    <pic:cNvPr id="7" name="edm.JPG"/>
+                    <pic:cNvPicPr/>
+                  </pic:nvPicPr>
+                  <pic:blipFill>
+                    <a:blip r:embed="rId11">
+                      <a:extLst>
+                        <a:ext uri="{28A0092B-C50C-407E-A947-70E740481C1C}">
+                          <a14:useLocalDpi xmlns:a14="http://schemas.microsoft.com/office/drawing/2010/main" val="0"/>
+                        </a:ext>
+                      </a:extLst>
+                    </a:blip>
+                    <a:stretch>
+                      <a:fillRect/>
+                    </a:stretch>
+                  </pic:blipFill>
+                  <pic:spPr>
+                    <a:xfrm rot="5400000">
+                      <a:off x="0" y="0"/>
+                      <a:ext cx="8157103" cy="5935974"/>
+                    </a:xfrm>
+                    <a:prstGeom prst="rect">
+                      <a:avLst/>
+                    </a:prstGeom>
+                  </pic:spPr>
+                </pic:pic>
+              </a:graphicData>
+            </a:graphic>
+          </wp:inline>
+        </w:drawing>
+      </w:r>
+    </w:p>
+    <w:p>
+      <w:pPr>
+        <w:pStyle w:val="Beschriftung"/>
+        <w:rPr>
+          <w:lang w:val="en-GB"/>
+        </w:rPr>
+      </w:pPr>
+      <w:bookmarkStart w:id="5" w:name="_Toc11592391"/>
+      <w:r>
+        <w:rPr>
+          <w:lang w:val="en-GB"/>
+        </w:rPr>
+        <w:t xml:space="preserve">Illustration </w:t>
+      </w:r>
+      <w:r>
+        <w:fldChar w:fldCharType="begin"/>
+      </w:r>
+      <w:r>
+        <w:rPr>
+          <w:lang w:val="en-GB"/>
+        </w:rPr>
+        <w:instrText xml:space="preserve"> SEQ Illustration \* ARABIC </w:instrText>
+      </w:r>
+      <w:r>
+        <w:fldChar w:fldCharType="separate"/>
+      </w:r>
+      <w:r>
+        <w:rPr>
+          <w:noProof/>
+          <w:lang w:val="en-GB"/>
+        </w:rPr>
+        <w:t>3</w:t>
+      </w:r>
+      <w:r>
+        <w:fldChar w:fldCharType="end"/>
+      </w:r>
+      <w:r>
+        <w:rPr>
+          <w:lang w:val="en-GB"/>
+        </w:rPr>
+        <w:t xml:space="preserve"> – entity re</w:t>
+      </w:r>
+      <w:r>
+        <w:rPr>
+          <w:lang w:val="en-GB"/>
+        </w:rPr>
+        <w:t xml:space="preserve">lation diagram </w:t>
+      </w:r>
+      <w:proofErr w:type="spellStart"/>
+      <w:r>
+        <w:rPr>
+          <w:lang w:val="en-GB"/>
+        </w:rPr>
+        <w:t>clerp</w:t>
+      </w:r>
+      <w:proofErr w:type="spellEnd"/>
+      <w:r>
+        <w:rPr>
+          <w:lang w:val="en-GB"/>
+        </w:rPr>
+        <w:t xml:space="preserve"> </w:t>
+      </w:r>
+      <w:proofErr w:type="spellStart"/>
+      <w:r>
+        <w:rPr>
+          <w:lang w:val="en-GB"/>
+        </w:rPr>
+        <w:t>db</w:t>
+      </w:r>
+      <w:bookmarkEnd w:id="5"/>
+      <w:proofErr w:type="spellEnd"/>
+    </w:p>
+    <w:p>
+      <w:pPr>
+        <w:pStyle w:val="berschrift2"/>
+        <w:rPr>
+          <w:lang w:val="en-GB"/>
+        </w:rPr>
+      </w:pPr>
+      <w:r>
+        <w:rPr>
+          <w:lang w:val="en-GB"/>
+        </w:rPr>
+        <w:lastRenderedPageBreak/>
+        <w:t>Approach</w:t>
+      </w:r>
+    </w:p>
+    <w:p>
+      <w:pPr>
+        <w:rPr>
+          <w:lang w:val="en-GB"/>
+        </w:rPr>
+      </w:pPr>
+      <w:r>
+        <w:rPr>
+          <w:lang w:val="en-GB"/>
+        </w:rPr>
+        <w:t xml:space="preserve">For creating the </w:t>
+      </w:r>
+      <w:r>
+        <w:rPr>
+          <w:lang w:val="en-GB"/>
+        </w:rPr>
+        <w:t>database,</w:t>
+      </w:r>
+      <w:r>
+        <w:rPr>
+          <w:lang w:val="en-GB"/>
+        </w:rPr>
+        <w:t xml:space="preserve"> we used the code first approach. </w:t>
+      </w:r>
+      <w:r>
+        <w:rPr>
+          <w:lang w:val="en-GB"/>
+        </w:rPr>
+        <w:t xml:space="preserve">We have chosen this approach due the fact, we expected it that we’d be far faster simply writing the classes than completely setup a DB. For configuring the single tables and their relations </w:t>
+      </w:r>
+      <w:r>
+        <w:rPr>
+          <w:lang w:val="en-GB"/>
+        </w:rPr>
+        <w:t xml:space="preserve">we created for each domain model a configuration class which implements </w:t>
+      </w:r>
+      <w:proofErr w:type="spellStart"/>
+      <w:r>
+        <w:rPr>
+          <w:lang w:val="en-GB"/>
+        </w:rPr>
+        <w:t>IEntityTypeConfiguration</w:t>
+      </w:r>
+      <w:proofErr w:type="spellEnd"/>
+      <w:r>
+        <w:rPr>
+          <w:lang w:val="en-GB"/>
+        </w:rPr>
+        <w:t>.</w:t>
+      </w:r>
+      <w:r>
+        <w:rPr>
+          <w:lang w:val="en-GB"/>
+        </w:rPr>
+        <w:t xml:space="preserve"> Inside this classes we used the </w:t>
+      </w:r>
+      <w:proofErr w:type="spellStart"/>
+      <w:r>
+        <w:rPr>
+          <w:lang w:val="en-GB"/>
+        </w:rPr>
+        <w:t>FluentApi</w:t>
+      </w:r>
+      <w:proofErr w:type="spellEnd"/>
+      <w:r>
+        <w:rPr>
+          <w:lang w:val="en-GB"/>
+        </w:rPr>
+        <w:t xml:space="preserve"> to configure the tables and associations. Also, inside these classes is the written seed data.</w:t>
+      </w:r>
+      <w:r>
+        <w:rPr>
+          <w:lang w:val="en-GB"/>
+        </w:rPr>
+        <w:t xml:space="preserve"> Theses configuration files can be found in the infrastructure folder.</w:t>
+      </w:r>
+    </w:p>
+    <w:p>
+      <w:pPr>
+        <w:pStyle w:val="berschrift1"/>
+        <w:rPr>
+          <w:lang w:val="en-GB"/>
+        </w:rPr>
+      </w:pPr>
+      <w:r>
+        <w:rPr>
+          <w:lang w:val="en-GB"/>
+        </w:rPr>
+        <w:t>Retrospective</w:t>
+      </w:r>
+    </w:p>
+    <w:p>
+      <w:pPr>
+        <w:rPr>
+          <w:lang w:val="en-GB"/>
+        </w:rPr>
+      </w:pPr>
+      <w:r>
+        <w:rPr>
+          <w:lang w:val="en-GB"/>
+        </w:rPr>
+        <w:t>We started off the project with a huge plan about what the final product should be able to do. The problem was, that we massively underestimated the effort of building even the backbone of the project. Even small things took a factor n more time as initially expected. This meant, that the final product is a lot smaller in scope than initially planned.</w:t>
+      </w:r>
+    </w:p>
+    <w:p>
+      <w:pPr>
+        <w:rPr>
+          <w:lang w:val="en-GB"/>
+        </w:rPr>
+      </w:pPr>
+      <w:r>
+        <w:rPr>
+          <w:lang w:val="en-GB"/>
+        </w:rPr>
+        <w:t>A big positive aspect with this project was the teamwork. All members were very reliable and highly motivated</w:t>
+      </w:r>
+      <w:r>
+        <w:rPr>
+          <w:lang w:val="en-GB"/>
+        </w:rPr>
+        <w:t>. Sometimes it was even kind of a problem, since we were overambitious and had to curb our enthusiasm. While implementing certain features we tended to focus too much on the small details and forgot to see the big picture.</w:t>
+      </w:r>
+    </w:p>
+    <w:p>
+      <w:pPr>
+        <w:rPr>
+          <w:lang w:val="en-GB"/>
+        </w:rPr>
+      </w:pPr>
+      <w:r>
+        <w:rPr>
+          <w:lang w:val="en-GB"/>
+        </w:rPr>
+        <w:t>In summary we found the project very interesting.</w:t>
+      </w:r>
+      <w:r>
+        <w:rPr>
+          <w:lang w:val="en-GB"/>
+        </w:rPr>
+        <w:t xml:space="preserve"> W</w:t>
+      </w:r>
+      <w:r>
+        <w:rPr>
+          <w:lang w:val="en-GB"/>
+        </w:rPr>
+        <w:t>e could gain a huge amount of knowledge</w:t>
+      </w:r>
+      <w:r>
+        <w:rPr>
+          <w:lang w:val="en-GB"/>
+        </w:rPr>
+        <w:t>,</w:t>
+      </w:r>
+      <w:r>
+        <w:rPr>
+          <w:lang w:val="en-GB"/>
+        </w:rPr>
+        <w:t xml:space="preserve"> </w:t>
+      </w:r>
+      <w:r>
+        <w:rPr>
+          <w:lang w:val="en-GB"/>
+        </w:rPr>
+        <w:t>e</w:t>
+      </w:r>
+      <w:r>
+        <w:rPr>
+          <w:lang w:val="en-GB"/>
+        </w:rPr>
+        <w:t>specially due the fact that we had to work with technologies, frameworks and even architectures</w:t>
+      </w:r>
+      <w:r>
+        <w:rPr>
+          <w:lang w:val="en-GB"/>
+        </w:rPr>
+        <w:t>, that were completely new to us</w:t>
+      </w:r>
+      <w:r>
+        <w:rPr>
+          <w:lang w:val="en-GB"/>
+        </w:rPr>
+        <w:t>. One critical factor was time, time management indeed.</w:t>
+      </w:r>
+      <w:r>
+        <w:rPr>
+          <w:lang w:val="en-GB"/>
+        </w:rPr>
+        <w:t xml:space="preserve"> We had a little bit of stress in the final phase of the project, because our time management wasn’t a hundred percent mature. Nevertheless, a proper time management is something very hard to achieve, especially in the informatics industry.</w:t>
+      </w:r>
+    </w:p>
+    <w:p>
+      <w:pPr>
+        <w:pStyle w:val="berschrift1"/>
+        <w:rPr>
+          <w:lang w:val="en-GB"/>
+        </w:rPr>
+      </w:pPr>
+      <w:r>
+        <w:rPr>
+          <w:lang w:val="en-GB"/>
+        </w:rPr>
+        <w:t>Source dictionary</w:t>
+      </w:r>
+    </w:p>
+    <w:p>
+      <w:pPr>
+        <w:rPr>
+          <w:lang w:val="en-GB"/>
+        </w:rPr>
+      </w:pPr>
+      <w:r>
+        <w:rPr>
+          <w:lang w:val="en-GB"/>
+        </w:rPr>
+        <w:t xml:space="preserve">Illustration 1: </w:t>
+      </w:r>
+      <w:hyperlink r:id="rId12" w:history="1">
+        <w:r>
+          <w:rPr>
+            <w:rStyle w:val="Hyperlink"/>
+            <w:lang w:val="en-GB"/>
+          </w:rPr>
+          <w:t>https://cdn-images-1.medium.com/max/1600/1*JHlN7ixDbPFgyjZh1GQIFQ.png</w:t>
+        </w:r>
+      </w:hyperlink>
+      <w:r>
+        <w:rPr>
+          <w:lang w:val="en-GB"/>
+        </w:rPr>
+        <w:br/>
+      </w:r>
+      <w:r>
+        <w:rPr>
+          <w:lang w:val="en-GB"/>
+        </w:rPr>
+        <w:t>Illustration 2 &amp; 3 : Scree</w:t>
+      </w:r>
+      <w:r>
+        <w:rPr>
+          <w:lang w:val="en-GB"/>
+        </w:rPr>
+        <w:t>nshots of the product</w:t>
+      </w:r>
+      <w:r>
+        <w:rPr>
+          <w:lang w:val="en-GB"/>
+        </w:rPr>
+        <w:br/>
+      </w:r>
+    </w:p>
+    <w:p>
+      <w:pPr>
+        <w:rPr>
+          <w:lang w:val="en-GB"/>
+        </w:rPr>
+      </w:pPr>
+    </w:p>
+    <w:p>
+      <w:pPr>
+        <w:pStyle w:val="berschrift1"/>
+        <w:rPr>
+          <w:lang w:val="en-GB"/>
+        </w:rPr>
+      </w:pPr>
+      <w:r>
+        <w:rPr>
+          <w:lang w:val="en-GB"/>
+        </w:rPr>
+        <w:t>Illustration dictionary</w:t>
+      </w:r>
+    </w:p>
+    <w:p>
+      <w:pPr>
+        <w:pStyle w:val="Abbildungsverzeichnis"/>
+        <w:tabs>
+          <w:tab w:val="right" w:leader="hyphen" w:pos="9062"/>
+        </w:tabs>
+        <w:rPr>
+          <w:rFonts w:eastAsiaTheme="minorEastAsia"/>
+          <w:noProof/>
+          <w:lang w:eastAsia="de-CH"/>
+        </w:rPr>
+      </w:pPr>
+      <w:r>
+        <w:rPr>
+          <w:lang w:val="en-GB"/>
+        </w:rPr>
+        <w:fldChar w:fldCharType="begin"/>
+      </w:r>
+      <w:r>
+        <w:rPr>
+          <w:lang w:val="en-GB"/>
+        </w:rPr>
+        <w:instrText xml:space="preserve"> TOC \h \z \c "Illustration" </w:instrText>
+      </w:r>
+      <w:r>
+        <w:rPr>
+          <w:lang w:val="en-GB"/>
+        </w:rPr>
+        <w:fldChar w:fldCharType="separate"/>
+      </w:r>
+      <w:hyperlink r:id="rId13" w:anchor="_Toc11592389" w:history="1">
+        <w:r>
+          <w:rPr>
+            <w:rStyle w:val="Hyperlink"/>
+            <w:noProof/>
+          </w:rPr>
+          <w:t xml:space="preserve">Illustration 1 - </w:t>
+        </w:r>
+        <w:r>
+          <w:rPr>
+            <w:rStyle w:val="Hyperlink"/>
+            <w:noProof/>
+            <w:lang w:val="en-GB"/>
+          </w:rPr>
+          <w:t>scheme vertical slice architecture</w:t>
+        </w:r>
+        <w:r>
+          <w:rPr>
+            <w:noProof/>
+            <w:webHidden/>
+          </w:rPr>
+          <w:tab/>
+        </w:r>
+        <w:r>
+          <w:rPr>
+            <w:noProof/>
+            <w:webHidden/>
+          </w:rPr>
+          <w:fldChar w:fldCharType="begin"/>
+        </w:r>
+        <w:r>
+          <w:rPr>
+            <w:noProof/>
+            <w:webHidden/>
+          </w:rPr>
+          <w:instrText xml:space="preserve"> PAGEREF _Toc11592389 \h </w:instrText>
+        </w:r>
+        <w:r>
+          <w:rPr>
+            <w:noProof/>
+            <w:webHidden/>
+          </w:rPr>
+        </w:r>
+        <w:r>
+          <w:rPr>
+            <w:noProof/>
+            <w:webHidden/>
+          </w:rPr>
+          <w:fldChar w:fldCharType="separate"/>
+        </w:r>
+        <w:r>
+          <w:rPr>
+            <w:noProof/>
+            <w:webHidden/>
+          </w:rPr>
+          <w:t>4</w:t>
+        </w:r>
+        <w:r>
+          <w:rPr>
+            <w:noProof/>
+            <w:webHidden/>
+          </w:rPr>
+          <w:fldChar w:fldCharType="end"/>
+        </w:r>
+      </w:hyperlink>
+    </w:p>
+    <w:p>
+      <w:pPr>
+        <w:pStyle w:val="Abbildungsverzeichnis"/>
+        <w:tabs>
+          <w:tab w:val="right" w:leader="hyphen" w:pos="9062"/>
+        </w:tabs>
+        <w:rPr>
+          <w:rFonts w:eastAsiaTheme="minorEastAsia"/>
+          <w:noProof/>
+          <w:lang w:eastAsia="de-CH"/>
+        </w:rPr>
+      </w:pPr>
+      <w:hyperlink r:id="rId14" w:anchor="_Toc11592390" w:history="1">
+        <w:r>
+          <w:rPr>
+            <w:rStyle w:val="Hyperlink"/>
+            <w:noProof/>
+          </w:rPr>
+          <w:t xml:space="preserve">Illustration 2 - </w:t>
+        </w:r>
+        <w:r>
+          <w:rPr>
+            <w:rStyle w:val="Hyperlink"/>
+            <w:noProof/>
+            <w:lang w:val="en-GB"/>
+          </w:rPr>
+          <w:t>folder structure backend</w:t>
+        </w:r>
+        <w:r>
+          <w:rPr>
+            <w:noProof/>
+            <w:webHidden/>
+          </w:rPr>
+          <w:tab/>
+        </w:r>
+        <w:r>
+          <w:rPr>
+            <w:noProof/>
+            <w:webHidden/>
+          </w:rPr>
+          <w:fldChar w:fldCharType="begin"/>
+        </w:r>
+        <w:r>
+          <w:rPr>
+            <w:noProof/>
+            <w:webHidden/>
+          </w:rPr>
+          <w:instrText xml:space="preserve"> PAGEREF _Toc11592390 \h </w:instrText>
+        </w:r>
+        <w:r>
+          <w:rPr>
+            <w:noProof/>
+            <w:webHidden/>
+          </w:rPr>
+        </w:r>
+        <w:r>
+          <w:rPr>
+            <w:noProof/>
+            <w:webHidden/>
+          </w:rPr>
+          <w:fldChar w:fldCharType="separate"/>
+        </w:r>
+        <w:r>
+          <w:rPr>
+            <w:noProof/>
+            <w:webHidden/>
+          </w:rPr>
+          <w:t>5</w:t>
+        </w:r>
+        <w:r>
+          <w:rPr>
+            <w:noProof/>
+            <w:webHidden/>
+          </w:rPr>
+          <w:fldChar w:fldCharType="end"/>
+        </w:r>
+      </w:hyperlink>
+    </w:p>
+    <w:p>
+      <w:pPr>
+        <w:pStyle w:val="Abbildungsverzeichnis"/>
+        <w:tabs>
+          <w:tab w:val="right" w:leader="hyphen" w:pos="9062"/>
+        </w:tabs>
+        <w:rPr>
+          <w:rFonts w:eastAsiaTheme="minorEastAsia"/>
+          <w:noProof/>
+          <w:lang w:eastAsia="de-CH"/>
+        </w:rPr>
+      </w:pPr>
+      <w:hyperlink w:anchor="_Toc11592391" w:history="1">
+        <w:r>
+          <w:rPr>
+            <w:rStyle w:val="Hyperlink"/>
+            <w:noProof/>
+            <w:lang w:val="en-GB"/>
+          </w:rPr>
+          <w:t>Illustration 3 – entity relation diagram clerp db</w:t>
+        </w:r>
+        <w:r>
+          <w:rPr>
+            <w:noProof/>
+            <w:webHidden/>
+          </w:rPr>
+          <w:tab/>
+        </w:r>
+        <w:r>
+          <w:rPr>
+            <w:noProof/>
+            <w:webHidden/>
+          </w:rPr>
+          <w:fldChar w:fldCharType="begin"/>
+        </w:r>
+        <w:r>
+          <w:rPr>
+            <w:noProof/>
+            <w:webHidden/>
+          </w:rPr>
+          <w:instrText xml:space="preserve"> PAGEREF _Toc11592391 \h </w:instrText>
+        </w:r>
+        <w:r>
+          <w:rPr>
+            <w:noProof/>
+            <w:webHidden/>
+          </w:rPr>
+        </w:r>
+        <w:r>
+          <w:rPr>
+            <w:noProof/>
+            <w:webHidden/>
+          </w:rPr>
+          <w:fldChar w:fldCharType="separate"/>
+        </w:r>
+        <w:r>
+          <w:rPr>
+            <w:noProof/>
+            <w:webHidden/>
+          </w:rPr>
+          <w:t>6</w:t>
+        </w:r>
+        <w:r>
+          <w:rPr>
+            <w:noProof/>
+            <w:webHidden/>
+          </w:rPr>
+          <w:fldChar w:fldCharType="end"/>
+        </w:r>
+      </w:hyperlink>
+    </w:p>
+    <w:p>
+      <w:r>
+        <w:rPr>
+          <w:lang w:val="en-GB"/>
+        </w:rPr>
+        <w:fldChar w:fldCharType="end"/>
+      </w:r>
     </w:p>
     <w:sectPr>
+      <w:footerReference w:type="default" r:id="rId15"/>
       <w:pgSz w:w="11906" w:h="16838"/>
       <w:pgMar w:top="1417" w:right="1417" w:bottom="1134" w:left="1417" w:header="708" w:footer="708" w:gutter="0"/>
       <w:cols w:space="708"/>
@@ -2122,6 +4300,110 @@
 </w:endnotes>
 </file>
 
+<file path=word/footer1.xml><?xml version="1.0" encoding="utf-8"?>
+<w:ftr xmlns:wpc="http://schemas.microsoft.com/office/word/2010/wordprocessingCanvas" xmlns:cx="http://schemas.microsoft.com/office/drawing/2014/chartex" xmlns:cx1="http://schemas.microsoft.com/office/drawing/2015/9/8/chartex" xmlns:cx2="http://schemas.microsoft.com/office/drawing/2015/10/21/chartex" xmlns:cx3="http://schemas.microsoft.com/office/drawing/2016/5/9/chartex" xmlns:cx4="http://schemas.microsoft.com/office/drawing/2016/5/10/chartex" xmlns:cx5="http://schemas.microsoft.com/office/drawing/2016/5/11/chartex" xmlns:cx6="http://schemas.microsoft.com/office/drawing/2016/5/12/chartex" xmlns:cx7="http://schemas.microsoft.com/office/drawing/2016/5/13/chartex" xmlns:cx8="http://schemas.microsoft.com/office/drawing/2016/5/14/chartex" xmlns:mc="http://schemas.openxmlformats.org/markup-compatibility/2006" xmlns:aink="http://schemas.microsoft.com/office/drawing/2016/ink" xmlns:am3d="http://schemas.microsoft.com/office/drawing/2017/model3d" xmlns:o="urn:schemas-microsoft-com:office:office" xmlns:r="http://schemas.openxmlformats.org/officeDocument/2006/relationships" xmlns:m="http://schemas.openxmlformats.org/officeDocument/2006/math" xmlns:v="urn:schemas-microsoft-com:vml" xmlns:wp14="http://schemas.microsoft.com/office/word/2010/wordprocessingDrawing" xmlns:wp="http://schemas.openxmlformats.org/drawingml/2006/wordprocessingDrawing" xmlns:w10="urn:schemas-microsoft-com:office:word" xmlns:w="http://schemas.openxmlformats.org/wordprocessingml/2006/main" xmlns:w14="http://schemas.microsoft.com/office/word/2010/wordml" xmlns:w15="http://schemas.microsoft.com/office/word/2012/wordml" xmlns:w16cid="http://schemas.microsoft.com/office/word/2016/wordml/cid" xmlns:w16se="http://schemas.microsoft.com/office/word/2015/wordml/symex" xmlns:wpg="http://schemas.microsoft.com/office/word/2010/wordprocessingGroup" xmlns:wpi="http://schemas.microsoft.com/office/word/2010/wordprocessingInk" xmlns:wne="http://schemas.microsoft.com/office/word/2006/wordml" xmlns:wps="http://schemas.microsoft.com/office/word/2010/wordprocessingShape" mc:Ignorable="w14 w15 w16se w16cid wp14">
+  <w:p>
+    <w:pPr>
+      <w:pStyle w:val="Fuzeile"/>
+      <w:rPr>
+        <w:lang w:val="en-GB"/>
+      </w:rPr>
+    </w:pPr>
+    <w:r>
+      <w:rPr>
+        <w:lang w:val="en-GB"/>
+      </w:rPr>
+      <w:t>Project CLERP, M151</w:t>
+    </w:r>
+    <w:r>
+      <w:rPr>
+        <w:lang w:val="en-GB"/>
+      </w:rPr>
+      <w:tab/>
+    </w:r>
+    <w:proofErr w:type="spellStart"/>
+    <w:r>
+      <w:rPr>
+        <w:lang w:val="en-GB"/>
+      </w:rPr>
+      <w:t>E.Vaug</w:t>
+    </w:r>
+    <w:r>
+      <w:rPr>
+        <w:lang w:val="en-GB"/>
+      </w:rPr>
+      <w:t>ha</w:t>
+    </w:r>
+    <w:r>
+      <w:rPr>
+        <w:lang w:val="en-GB"/>
+      </w:rPr>
+      <w:t>n</w:t>
+    </w:r>
+    <w:proofErr w:type="spellEnd"/>
+    <w:r>
+      <w:rPr>
+        <w:lang w:val="en-GB"/>
+      </w:rPr>
+      <w:t>,</w:t>
+    </w:r>
+    <w:r>
+      <w:rPr>
+        <w:lang w:val="en-GB"/>
+      </w:rPr>
+      <w:t xml:space="preserve"> </w:t>
+    </w:r>
+    <w:proofErr w:type="spellStart"/>
+    <w:proofErr w:type="gramStart"/>
+    <w:r>
+      <w:rPr>
+        <w:lang w:val="en-GB"/>
+      </w:rPr>
+      <w:t>J.Rüger</w:t>
+    </w:r>
+    <w:proofErr w:type="spellEnd"/>
+    <w:proofErr w:type="gramEnd"/>
+    <w:r>
+      <w:rPr>
+        <w:lang w:val="en-GB"/>
+      </w:rPr>
+      <w:tab/>
+    </w:r>
+    <w:r>
+      <w:rPr>
+        <w:lang w:val="en-GB"/>
+      </w:rPr>
+      <w:fldChar w:fldCharType="begin"/>
+    </w:r>
+    <w:r>
+      <w:rPr>
+        <w:lang w:val="en-GB"/>
+      </w:rPr>
+      <w:instrText xml:space="preserve"> PAGE  \* Arabic  \* MERGEFORMAT </w:instrText>
+    </w:r>
+    <w:r>
+      <w:rPr>
+        <w:lang w:val="en-GB"/>
+      </w:rPr>
+      <w:fldChar w:fldCharType="separate"/>
+    </w:r>
+    <w:r>
+      <w:rPr>
+        <w:noProof/>
+        <w:lang w:val="en-GB"/>
+      </w:rPr>
+      <w:t>1</w:t>
+    </w:r>
+    <w:r>
+      <w:rPr>
+        <w:lang w:val="en-GB"/>
+      </w:rPr>
+      <w:fldChar w:fldCharType="end"/>
+    </w:r>
+  </w:p>
+</w:ftr>
+</file>
+
 <file path=word/footnotes.xml><?xml version="1.0" encoding="utf-8"?>
 <w:footnotes xmlns:wpc="http://schemas.microsoft.com/office/word/2010/wordprocessingCanvas" xmlns:cx="http://schemas.microsoft.com/office/drawing/2014/chartex" xmlns:cx1="http://schemas.microsoft.com/office/drawing/2015/9/8/chartex" xmlns:cx2="http://schemas.microsoft.com/office/drawing/2015/10/21/chartex" xmlns:cx3="http://schemas.microsoft.com/office/drawing/2016/5/9/chartex" xmlns:cx4="http://schemas.microsoft.com/office/drawing/2016/5/10/chartex" xmlns:cx5="http://schemas.microsoft.com/office/drawing/2016/5/11/chartex" xmlns:cx6="http://schemas.microsoft.com/office/drawing/2016/5/12/chartex" xmlns:cx7="http://schemas.microsoft.com/office/drawing/2016/5/13/chartex" xmlns:cx8="http://schemas.microsoft.com/office/drawing/2016/5/14/chartex" xmlns:mc="http://schemas.openxmlformats.org/markup-compatibility/2006" xmlns:aink="http://schemas.microsoft.com/office/drawing/2016/ink" xmlns:am3d="http://schemas.microsoft.com/office/drawing/2017/model3d" xmlns:o="urn:schemas-microsoft-com:office:office" xmlns:r="http://schemas.openxmlformats.org/officeDocument/2006/relationships" xmlns:m="http://schemas.openxmlformats.org/officeDocument/2006/math" xmlns:v="urn:schemas-microsoft-com:vml" xmlns:wp14="http://schemas.microsoft.com/office/word/2010/wordprocessingDrawing" xmlns:wp="http://schemas.openxmlformats.org/drawingml/2006/wordprocessingDrawing" xmlns:w10="urn:schemas-microsoft-com:office:word" xmlns:w="http://schemas.openxmlformats.org/wordprocessingml/2006/main" xmlns:w14="http://schemas.microsoft.com/office/word/2010/wordml" xmlns:w15="http://schemas.microsoft.com/office/word/2012/wordml" xmlns:w16cid="http://schemas.microsoft.com/office/word/2016/wordml/cid" xmlns:w16se="http://schemas.microsoft.com/office/word/2015/wordml/symex" xmlns:wpg="http://schemas.microsoft.com/office/word/2010/wordprocessingGroup" xmlns:wpi="http://schemas.microsoft.com/office/word/2010/wordprocessingInk" xmlns:wne="http://schemas.microsoft.com/office/word/2006/wordml" xmlns:wps="http://schemas.microsoft.com/office/word/2010/wordprocessingShape" mc:Ignorable="w14 w15 w16se w16cid wp14">
   <w:footnote w:type="separator" w:id="-1">
@@ -2147,11 +4429,11 @@
   <w:footnote w:id="1">
     <w:p>
       <w:pPr>
-        <w:pStyle w:val="FootnoteText"/>
-      </w:pPr>
-      <w:r>
-        <w:rPr>
-          <w:rStyle w:val="FootnoteReference"/>
+        <w:pStyle w:val="Funotentext"/>
+      </w:pPr>
+      <w:r>
+        <w:rPr>
+          <w:rStyle w:val="Funotenzeichen"/>
         </w:rPr>
         <w:footnoteRef/>
       </w:r>
@@ -2171,11 +4453,11 @@
   <w:footnote w:id="2">
     <w:p>
       <w:pPr>
-        <w:pStyle w:val="FootnoteText"/>
-      </w:pPr>
-      <w:r>
-        <w:rPr>
-          <w:rStyle w:val="FootnoteReference"/>
+        <w:pStyle w:val="Funotentext"/>
+      </w:pPr>
+      <w:r>
+        <w:rPr>
+          <w:rStyle w:val="Funotenzeichen"/>
         </w:rPr>
         <w:footnoteRef/>
       </w:r>
@@ -2940,15 +5222,15 @@
     <w:lsdException w:name="Unresolved Mention" w:semiHidden="1" w:unhideWhenUsed="1"/>
     <w:lsdException w:name="Smart Link" w:semiHidden="1" w:unhideWhenUsed="1"/>
   </w:latentStyles>
-  <w:style w:type="paragraph" w:default="1" w:styleId="Normal">
+  <w:style w:type="paragraph" w:default="1" w:styleId="Standard">
     <w:name w:val="Normal"/>
     <w:qFormat/>
   </w:style>
-  <w:style w:type="paragraph" w:styleId="Heading1">
+  <w:style w:type="paragraph" w:styleId="berschrift1">
     <w:name w:val="heading 1"/>
-    <w:basedOn w:val="Normal"/>
-    <w:next w:val="Normal"/>
-    <w:link w:val="Heading1Char"/>
+    <w:basedOn w:val="Standard"/>
+    <w:next w:val="Standard"/>
+    <w:link w:val="berschrift1Zchn"/>
     <w:uiPriority w:val="9"/>
     <w:qFormat/>
     <w:rsid w:val="004852C6"/>
@@ -2965,11 +5247,11 @@
       <w:szCs w:val="32"/>
     </w:rPr>
   </w:style>
-  <w:style w:type="paragraph" w:styleId="Heading2">
+  <w:style w:type="paragraph" w:styleId="berschrift2">
     <w:name w:val="heading 2"/>
-    <w:basedOn w:val="Normal"/>
-    <w:next w:val="Normal"/>
-    <w:link w:val="Heading2Char"/>
+    <w:basedOn w:val="Standard"/>
+    <w:next w:val="Standard"/>
+    <w:link w:val="berschrift2Zchn"/>
     <w:uiPriority w:val="9"/>
     <w:unhideWhenUsed/>
     <w:qFormat/>
@@ -2987,13 +5269,13 @@
       <w:szCs w:val="26"/>
     </w:rPr>
   </w:style>
-  <w:style w:type="character" w:default="1" w:styleId="DefaultParagraphFont">
+  <w:style w:type="character" w:default="1" w:styleId="Absatz-Standardschriftart">
     <w:name w:val="Default Paragraph Font"/>
     <w:uiPriority w:val="1"/>
     <w:semiHidden/>
     <w:unhideWhenUsed/>
   </w:style>
-  <w:style w:type="table" w:default="1" w:styleId="TableNormal">
+  <w:style w:type="table" w:default="1" w:styleId="NormaleTabelle">
     <w:name w:val="Normal Table"/>
     <w:uiPriority w:val="99"/>
     <w:semiHidden/>
@@ -3008,17 +5290,17 @@
       </w:tblCellMar>
     </w:tblPr>
   </w:style>
-  <w:style w:type="numbering" w:default="1" w:styleId="NoList">
+  <w:style w:type="numbering" w:default="1" w:styleId="KeineListe">
     <w:name w:val="No List"/>
     <w:uiPriority w:val="99"/>
     <w:semiHidden/>
     <w:unhideWhenUsed/>
   </w:style>
-  <w:style w:type="paragraph" w:styleId="Title">
+  <w:style w:type="paragraph" w:styleId="Titel">
     <w:name w:val="Title"/>
-    <w:basedOn w:val="Normal"/>
-    <w:next w:val="Normal"/>
-    <w:link w:val="TitleChar"/>
+    <w:basedOn w:val="Standard"/>
+    <w:next w:val="Standard"/>
+    <w:link w:val="TitelZchn"/>
     <w:uiPriority w:val="10"/>
     <w:qFormat/>
     <w:rsid w:val="004852C6"/>
@@ -3034,10 +5316,10 @@
       <w:szCs w:val="56"/>
     </w:rPr>
   </w:style>
-  <w:style w:type="character" w:customStyle="1" w:styleId="TitleChar">
-    <w:name w:val="Title Char"/>
-    <w:basedOn w:val="DefaultParagraphFont"/>
-    <w:link w:val="Title"/>
+  <w:style w:type="character" w:customStyle="1" w:styleId="TitelZchn">
+    <w:name w:val="Titel Zchn"/>
+    <w:basedOn w:val="Absatz-Standardschriftart"/>
+    <w:link w:val="Titel"/>
     <w:uiPriority w:val="10"/>
     <w:rsid w:val="004852C6"/>
     <w:rPr>
@@ -3048,9 +5330,9 @@
       <w:szCs w:val="56"/>
     </w:rPr>
   </w:style>
-  <w:style w:type="paragraph" w:styleId="ListParagraph">
+  <w:style w:type="paragraph" w:styleId="Listenabsatz">
     <w:name w:val="List Paragraph"/>
-    <w:basedOn w:val="Normal"/>
+    <w:basedOn w:val="Standard"/>
     <w:uiPriority w:val="34"/>
     <w:qFormat/>
     <w:rsid w:val="004852C6"/>
@@ -3059,10 +5341,10 @@
       <w:contextualSpacing/>
     </w:pPr>
   </w:style>
-  <w:style w:type="character" w:customStyle="1" w:styleId="Heading1Char">
-    <w:name w:val="Heading 1 Char"/>
-    <w:basedOn w:val="DefaultParagraphFont"/>
-    <w:link w:val="Heading1"/>
+  <w:style w:type="character" w:customStyle="1" w:styleId="berschrift1Zchn">
+    <w:name w:val="Überschrift 1 Zchn"/>
+    <w:basedOn w:val="Absatz-Standardschriftart"/>
+    <w:link w:val="berschrift1"/>
     <w:uiPriority w:val="9"/>
     <w:rsid w:val="004852C6"/>
     <w:rPr>
@@ -3072,10 +5354,10 @@
       <w:szCs w:val="32"/>
     </w:rPr>
   </w:style>
-  <w:style w:type="character" w:customStyle="1" w:styleId="Heading2Char">
-    <w:name w:val="Heading 2 Char"/>
-    <w:basedOn w:val="DefaultParagraphFont"/>
-    <w:link w:val="Heading2"/>
+  <w:style w:type="character" w:customStyle="1" w:styleId="berschrift2Zchn">
+    <w:name w:val="Überschrift 2 Zchn"/>
+    <w:basedOn w:val="Absatz-Standardschriftart"/>
+    <w:link w:val="berschrift2"/>
     <w:uiPriority w:val="9"/>
     <w:rsid w:val="003126FC"/>
     <w:rPr>
@@ -3085,10 +5367,10 @@
       <w:szCs w:val="26"/>
     </w:rPr>
   </w:style>
-  <w:style w:type="paragraph" w:styleId="FootnoteText">
+  <w:style w:type="paragraph" w:styleId="Funotentext">
     <w:name w:val="footnote text"/>
-    <w:basedOn w:val="Normal"/>
-    <w:link w:val="FootnoteTextChar"/>
+    <w:basedOn w:val="Standard"/>
+    <w:link w:val="FunotentextZchn"/>
     <w:uiPriority w:val="99"/>
     <w:semiHidden/>
     <w:unhideWhenUsed/>
@@ -3101,10 +5383,10 @@
       <w:szCs w:val="20"/>
     </w:rPr>
   </w:style>
-  <w:style w:type="character" w:customStyle="1" w:styleId="FootnoteTextChar">
-    <w:name w:val="Footnote Text Char"/>
-    <w:basedOn w:val="DefaultParagraphFont"/>
-    <w:link w:val="FootnoteText"/>
+  <w:style w:type="character" w:customStyle="1" w:styleId="FunotentextZchn">
+    <w:name w:val="Fußnotentext Zchn"/>
+    <w:basedOn w:val="Absatz-Standardschriftart"/>
+    <w:link w:val="Funotentext"/>
     <w:uiPriority w:val="99"/>
     <w:semiHidden/>
     <w:rsid w:val="00BE7743"/>
@@ -3113,9 +5395,9 @@
       <w:szCs w:val="20"/>
     </w:rPr>
   </w:style>
-  <w:style w:type="character" w:styleId="FootnoteReference">
+  <w:style w:type="character" w:styleId="Funotenzeichen">
     <w:name w:val="footnote reference"/>
-    <w:basedOn w:val="DefaultParagraphFont"/>
+    <w:basedOn w:val="Absatz-Standardschriftart"/>
     <w:uiPriority w:val="99"/>
     <w:semiHidden/>
     <w:unhideWhenUsed/>
@@ -3126,7 +5408,7 @@
   </w:style>
   <w:style w:type="character" w:styleId="Hyperlink">
     <w:name w:val="Hyperlink"/>
-    <w:basedOn w:val="DefaultParagraphFont"/>
+    <w:basedOn w:val="Absatz-Standardschriftart"/>
     <w:uiPriority w:val="99"/>
     <w:unhideWhenUsed/>
     <w:rsid w:val="00BE7743"/>
@@ -3135,9 +5417,9 @@
       <w:u w:val="single"/>
     </w:rPr>
   </w:style>
-  <w:style w:type="character" w:styleId="FollowedHyperlink">
+  <w:style w:type="character" w:styleId="BesuchterLink">
     <w:name w:val="FollowedHyperlink"/>
-    <w:basedOn w:val="DefaultParagraphFont"/>
+    <w:basedOn w:val="Absatz-Standardschriftart"/>
     <w:uiPriority w:val="99"/>
     <w:semiHidden/>
     <w:unhideWhenUsed/>
@@ -3147,9 +5429,9 @@
       <w:u w:val="single"/>
     </w:rPr>
   </w:style>
-  <w:style w:type="character" w:styleId="UnresolvedMention">
+  <w:style w:type="character" w:styleId="NichtaufgelsteErwhnung">
     <w:name w:val="Unresolved Mention"/>
-    <w:basedOn w:val="DefaultParagraphFont"/>
+    <w:basedOn w:val="Absatz-Standardschriftart"/>
     <w:uiPriority w:val="99"/>
     <w:semiHidden/>
     <w:unhideWhenUsed/>
@@ -3158,6 +5440,80 @@
       <w:color w:val="605E5C"/>
       <w:shd w:val="clear" w:color="auto" w:fill="E1DFDD"/>
     </w:rPr>
+  </w:style>
+  <w:style w:type="paragraph" w:styleId="Beschriftung">
+    <w:name w:val="caption"/>
+    <w:basedOn w:val="Standard"/>
+    <w:next w:val="Standard"/>
+    <w:uiPriority w:val="35"/>
+    <w:unhideWhenUsed/>
+    <w:qFormat/>
+    <w:rsid w:val="000D5388"/>
+    <w:pPr>
+      <w:spacing w:after="200" w:line="240" w:lineRule="auto"/>
+    </w:pPr>
+    <w:rPr>
+      <w:i/>
+      <w:iCs/>
+      <w:color w:val="44546A" w:themeColor="text2"/>
+      <w:sz w:val="18"/>
+      <w:szCs w:val="18"/>
+    </w:rPr>
+  </w:style>
+  <w:style w:type="paragraph" w:styleId="Abbildungsverzeichnis">
+    <w:name w:val="table of figures"/>
+    <w:basedOn w:val="Standard"/>
+    <w:next w:val="Standard"/>
+    <w:uiPriority w:val="99"/>
+    <w:unhideWhenUsed/>
+    <w:rsid w:val="000D5388"/>
+    <w:pPr>
+      <w:spacing w:after="0"/>
+    </w:pPr>
+  </w:style>
+  <w:style w:type="paragraph" w:styleId="Kopfzeile">
+    <w:name w:val="header"/>
+    <w:basedOn w:val="Standard"/>
+    <w:link w:val="KopfzeileZchn"/>
+    <w:uiPriority w:val="99"/>
+    <w:unhideWhenUsed/>
+    <w:rsid w:val="000E167D"/>
+    <w:pPr>
+      <w:tabs>
+        <w:tab w:val="center" w:pos="4536"/>
+        <w:tab w:val="right" w:pos="9072"/>
+      </w:tabs>
+      <w:spacing w:after="0" w:line="240" w:lineRule="auto"/>
+    </w:pPr>
+  </w:style>
+  <w:style w:type="character" w:customStyle="1" w:styleId="KopfzeileZchn">
+    <w:name w:val="Kopfzeile Zchn"/>
+    <w:basedOn w:val="Absatz-Standardschriftart"/>
+    <w:link w:val="Kopfzeile"/>
+    <w:uiPriority w:val="99"/>
+    <w:rsid w:val="000E167D"/>
+  </w:style>
+  <w:style w:type="paragraph" w:styleId="Fuzeile">
+    <w:name w:val="footer"/>
+    <w:basedOn w:val="Standard"/>
+    <w:link w:val="FuzeileZchn"/>
+    <w:uiPriority w:val="99"/>
+    <w:unhideWhenUsed/>
+    <w:rsid w:val="000E167D"/>
+    <w:pPr>
+      <w:tabs>
+        <w:tab w:val="center" w:pos="4536"/>
+        <w:tab w:val="right" w:pos="9072"/>
+      </w:tabs>
+      <w:spacing w:after="0" w:line="240" w:lineRule="auto"/>
+    </w:pPr>
+  </w:style>
+  <w:style w:type="character" w:customStyle="1" w:styleId="FuzeileZchn">
+    <w:name w:val="Fußzeile Zchn"/>
+    <w:basedOn w:val="Absatz-Standardschriftart"/>
+    <w:link w:val="Fuzeile"/>
+    <w:uiPriority w:val="99"/>
+    <w:rsid w:val="000E167D"/>
   </w:style>
 </w:styles>
 </file>
@@ -3462,7 +5818,7 @@
 </file>
 
 <file path=customXml/itemProps1.xml><?xml version="1.0" encoding="utf-8"?>
-<ds:datastoreItem xmlns:ds="http://schemas.openxmlformats.org/officeDocument/2006/customXml" ds:itemID="{B3111B87-5028-4CF5-B7BC-972FD485F2EF}">
+<ds:datastoreItem xmlns:ds="http://schemas.openxmlformats.org/officeDocument/2006/customXml" ds:itemID="{5EF49D11-5EA4-4F55-9DB9-4E554AFC5237}">
   <ds:schemaRefs>
     <ds:schemaRef ds:uri="http://schemas.openxmlformats.org/officeDocument/2006/bibliography"/>
   </ds:schemaRefs>

</xml_diff>

<commit_message>
Updated documentation with db transaction content
</commit_message>
<xml_diff>
--- a/Documentation/CLERP-Doc.docx
+++ b/Documentation/CLERP-Doc.docx
@@ -9157,27 +9157,14 @@
                             <w:r>
                               <w:t xml:space="preserve">Illustration </w:t>
                             </w:r>
-                            <w:r>
-                              <w:fldChar w:fldCharType="begin"/>
-                            </w:r>
-                            <w:r>
-                              <w:instrText xml:space="preserve"> SEQ Illustration \* ARABIC </w:instrText>
-                            </w:r>
-                            <w:r>
-                              <w:fldChar w:fldCharType="separate"/>
-                            </w:r>
-                            <w:r>
-                              <w:rPr>
-                                <w:noProof/>
-                              </w:rPr>
-                              <w:t>2</w:t>
-                            </w:r>
-                            <w:r>
-                              <w:rPr>
-                                <w:noProof/>
-                              </w:rPr>
-                              <w:fldChar w:fldCharType="end"/>
-                            </w:r>
+                            <w:fldSimple w:instr=" SEQ Illustration \* ARABIC ">
+                              <w:r>
+                                <w:rPr>
+                                  <w:noProof/>
+                                </w:rPr>
+                                <w:t>2</w:t>
+                              </w:r>
+                            </w:fldSimple>
                             <w:r>
                               <w:t xml:space="preserve"> - </w:t>
                             </w:r>
@@ -9220,27 +9207,14 @@
                       <w:r>
                         <w:t xml:space="preserve">Illustration </w:t>
                       </w:r>
-                      <w:r>
-                        <w:fldChar w:fldCharType="begin"/>
-                      </w:r>
-                      <w:r>
-                        <w:instrText xml:space="preserve"> SEQ Illustration \* ARABIC </w:instrText>
-                      </w:r>
-                      <w:r>
-                        <w:fldChar w:fldCharType="separate"/>
-                      </w:r>
-                      <w:r>
-                        <w:rPr>
-                          <w:noProof/>
-                        </w:rPr>
-                        <w:t>2</w:t>
-                      </w:r>
-                      <w:r>
-                        <w:rPr>
-                          <w:noProof/>
-                        </w:rPr>
-                        <w:fldChar w:fldCharType="end"/>
-                      </w:r>
+                      <w:fldSimple w:instr=" SEQ Illustration \* ARABIC ">
+                        <w:r>
+                          <w:rPr>
+                            <w:noProof/>
+                          </w:rPr>
+                          <w:t>2</w:t>
+                        </w:r>
+                      </w:fldSimple>
                       <w:r>
                         <w:t xml:space="preserve"> - </w:t>
                       </w:r>
@@ -9871,27 +9845,14 @@
                               <w:r>
                                 <w:t xml:space="preserve">Illustration </w:t>
                               </w:r>
-                              <w:r>
-                                <w:fldChar w:fldCharType="begin"/>
-                              </w:r>
-                              <w:r>
-                                <w:instrText xml:space="preserve"> SEQ Illustration \* ARABIC </w:instrText>
-                              </w:r>
-                              <w:r>
-                                <w:fldChar w:fldCharType="separate"/>
-                              </w:r>
-                              <w:r>
-                                <w:rPr>
-                                  <w:noProof/>
-                                </w:rPr>
-                                <w:t>3</w:t>
-                              </w:r>
-                              <w:r>
-                                <w:rPr>
-                                  <w:noProof/>
-                                </w:rPr>
-                                <w:fldChar w:fldCharType="end"/>
-                              </w:r>
+                              <w:fldSimple w:instr=" SEQ Illustration \* ARABIC ">
+                                <w:r>
+                                  <w:rPr>
+                                    <w:noProof/>
+                                  </w:rPr>
+                                  <w:t>3</w:t>
+                                </w:r>
+                              </w:fldSimple>
                               <w:r>
                                 <w:t xml:space="preserve"> - </w:t>
                               </w:r>
@@ -9964,27 +9925,14 @@
                         <w:r>
                           <w:t xml:space="preserve">Illustration </w:t>
                         </w:r>
-                        <w:r>
-                          <w:fldChar w:fldCharType="begin"/>
-                        </w:r>
-                        <w:r>
-                          <w:instrText xml:space="preserve"> SEQ Illustration \* ARABIC </w:instrText>
-                        </w:r>
-                        <w:r>
-                          <w:fldChar w:fldCharType="separate"/>
-                        </w:r>
-                        <w:r>
-                          <w:rPr>
-                            <w:noProof/>
-                          </w:rPr>
-                          <w:t>3</w:t>
-                        </w:r>
-                        <w:r>
-                          <w:rPr>
-                            <w:noProof/>
-                          </w:rPr>
-                          <w:fldChar w:fldCharType="end"/>
-                        </w:r>
+                        <w:fldSimple w:instr=" SEQ Illustration \* ARABIC ">
+                          <w:r>
+                            <w:rPr>
+                              <w:noProof/>
+                            </w:rPr>
+                            <w:t>3</w:t>
+                          </w:r>
+                        </w:fldSimple>
                         <w:r>
                           <w:t xml:space="preserve"> - </w:t>
                         </w:r>
@@ -10376,27 +10324,14 @@
                               <w:r>
                                 <w:t xml:space="preserve">Illustration </w:t>
                               </w:r>
-                              <w:r>
-                                <w:fldChar w:fldCharType="begin"/>
-                              </w:r>
-                              <w:r>
-                                <w:instrText xml:space="preserve"> SEQ Illustration \* ARABIC </w:instrText>
-                              </w:r>
-                              <w:r>
-                                <w:fldChar w:fldCharType="separate"/>
-                              </w:r>
-                              <w:r>
-                                <w:rPr>
-                                  <w:noProof/>
-                                </w:rPr>
-                                <w:t>4</w:t>
-                              </w:r>
-                              <w:r>
-                                <w:rPr>
-                                  <w:noProof/>
-                                </w:rPr>
-                                <w:fldChar w:fldCharType="end"/>
-                              </w:r>
+                              <w:fldSimple w:instr=" SEQ Illustration \* ARABIC ">
+                                <w:r>
+                                  <w:rPr>
+                                    <w:noProof/>
+                                  </w:rPr>
+                                  <w:t>4</w:t>
+                                </w:r>
+                              </w:fldSimple>
                               <w:r>
                                 <w:t xml:space="preserve"> - </w:t>
                               </w:r>
@@ -10462,27 +10397,14 @@
                         <w:r>
                           <w:t xml:space="preserve">Illustration </w:t>
                         </w:r>
-                        <w:r>
-                          <w:fldChar w:fldCharType="begin"/>
-                        </w:r>
-                        <w:r>
-                          <w:instrText xml:space="preserve"> SEQ Illustration \* ARABIC </w:instrText>
-                        </w:r>
-                        <w:r>
-                          <w:fldChar w:fldCharType="separate"/>
-                        </w:r>
-                        <w:r>
-                          <w:rPr>
-                            <w:noProof/>
-                          </w:rPr>
-                          <w:t>4</w:t>
-                        </w:r>
-                        <w:r>
-                          <w:rPr>
-                            <w:noProof/>
-                          </w:rPr>
-                          <w:fldChar w:fldCharType="end"/>
-                        </w:r>
+                        <w:fldSimple w:instr=" SEQ Illustration \* ARABIC ">
+                          <w:r>
+                            <w:rPr>
+                              <w:noProof/>
+                            </w:rPr>
+                            <w:t>4</w:t>
+                          </w:r>
+                        </w:fldSimple>
                         <w:r>
                           <w:t xml:space="preserve"> - </w:t>
                         </w:r>
@@ -10660,6 +10582,7 @@
         <w:t xml:space="preserve">Each folder also contains </w:t>
       </w:r>
       <w:proofErr w:type="spellStart"/>
+      <w:proofErr w:type="gramStart"/>
       <w:r>
         <w:rPr>
           <w:lang w:val="en-GB"/>
@@ -10667,6 +10590,7 @@
         <w:t>a</w:t>
       </w:r>
       <w:proofErr w:type="spellEnd"/>
+      <w:proofErr w:type="gramEnd"/>
       <w:r>
         <w:rPr>
           <w:lang w:val="en-GB"/>
@@ -10685,7 +10609,21 @@
         <w:rPr>
           <w:lang w:val="en-GB"/>
         </w:rPr>
-        <w:t xml:space="preserve"> file, that functions as a barrel file for exports. This allows us to import our services and modules similar to angular modules ‘</w:t>
+        <w:t xml:space="preserve"> file, that functions as a barrel file for exports. This allows us to import our services and modules </w:t>
+      </w:r>
+      <w:proofErr w:type="gramStart"/>
+      <w:r>
+        <w:rPr>
+          <w:lang w:val="en-GB"/>
+        </w:rPr>
+        <w:t>similar to</w:t>
+      </w:r>
+      <w:proofErr w:type="gramEnd"/>
+      <w:r>
+        <w:rPr>
+          <w:lang w:val="en-GB"/>
+        </w:rPr>
+        <w:t xml:space="preserve"> angular modules ‘</w:t>
       </w:r>
       <w:proofErr w:type="spellStart"/>
       <w:r>
@@ -10728,20 +10666,48 @@
         <w:rPr>
           <w:lang w:val="en-GB"/>
         </w:rPr>
-        <w:t>We used Swagger to generate the services and DTOs the angular application needs to communicate with the backend. Swagger also functions as a testing tool for the backend, since it provides a very useful UI, that can send and receive http(s) requests and responses. This works similar to Postman but has all the needed DTOs autogenerated according to the configuration in the backend.</w:t>
-      </w:r>
-    </w:p>
-    <w:p>
-      <w:pPr>
-        <w:rPr>
-          <w:lang w:val="en-GB"/>
-        </w:rPr>
-      </w:pPr>
-      <w:r>
-        <w:rPr>
-          <w:lang w:val="en-GB"/>
-        </w:rPr>
-        <w:t xml:space="preserve">Despite all the extremely useful futures of Swagger, our experiences with this tool weren’t all great. The configuration of swagger in the backend was quite complicated and the absence of a comprehensive documentation made this even more difficult. We spent so much time on getting Swagger up and running, that we probably would have been faster just writing the frontend code ourselves and using postman to test the backend. But it was a very interesting experience, and if we ever have to set up another web project, we’d probably get a specialist to help us with the configuration. </w:t>
+        <w:t xml:space="preserve">We used Swagger to generate the services and DTOs the angular application needs to communicate with the backend. Swagger also functions as a testing tool for the backend, since it provides a very useful UI, that can send and receive http(s) requests and responses. This works </w:t>
+      </w:r>
+      <w:proofErr w:type="gramStart"/>
+      <w:r>
+        <w:rPr>
+          <w:lang w:val="en-GB"/>
+        </w:rPr>
+        <w:t>similar to</w:t>
+      </w:r>
+      <w:proofErr w:type="gramEnd"/>
+      <w:r>
+        <w:rPr>
+          <w:lang w:val="en-GB"/>
+        </w:rPr>
+        <w:t xml:space="preserve"> Postman but has all the needed DTOs autogenerated according to the configuration in the backend.</w:t>
+      </w:r>
+    </w:p>
+    <w:p>
+      <w:pPr>
+        <w:rPr>
+          <w:lang w:val="en-GB"/>
+        </w:rPr>
+      </w:pPr>
+      <w:r>
+        <w:rPr>
+          <w:lang w:val="en-GB"/>
+        </w:rPr>
+        <w:t xml:space="preserve">Despite all the extremely useful futures of Swagger, our experiences with this tool weren’t all great. The configuration of swagger in the backend was quite complicated and the absence of a comprehensive documentation made this even more difficult. We spent so much time on getting Swagger up and running, that we probably would have been faster just writing the frontend code ourselves and using postman to test the backend. But it was a very interesting experience, and if we ever </w:t>
+      </w:r>
+      <w:proofErr w:type="gramStart"/>
+      <w:r>
+        <w:rPr>
+          <w:lang w:val="en-GB"/>
+        </w:rPr>
+        <w:t>have to</w:t>
+      </w:r>
+      <w:proofErr w:type="gramEnd"/>
+      <w:r>
+        <w:rPr>
+          <w:lang w:val="en-GB"/>
+        </w:rPr>
+        <w:t xml:space="preserve"> set up another web project, we’d probably get a specialist to help us with the configuration. </w:t>
       </w:r>
     </w:p>
     <w:p>
@@ -11153,19 +11119,66 @@
     </w:p>
     <w:p>
       <w:pPr>
+        <w:rPr>
+          <w:lang w:val="en-GB"/>
+        </w:rPr>
+      </w:pPr>
+      <w:r>
+        <w:rPr>
+          <w:lang w:val="en-GB"/>
+        </w:rPr>
+        <w:t xml:space="preserve">For every operation / query on the database, we used Db-transactions. These are handled and provided by our implementation of the Db context. </w:t>
+      </w:r>
+      <w:r>
+        <w:rPr>
+          <w:lang w:val="en-GB"/>
+        </w:rPr>
+        <w:t xml:space="preserve">For every pipeline from </w:t>
+      </w:r>
+      <w:proofErr w:type="spellStart"/>
+      <w:r>
+        <w:rPr>
+          <w:lang w:val="en-GB"/>
+        </w:rPr>
+        <w:t>MediatR</w:t>
+      </w:r>
+      <w:proofErr w:type="spellEnd"/>
+      <w:r>
+        <w:rPr>
+          <w:lang w:val="en-GB"/>
+        </w:rPr>
+        <w:t xml:space="preserve">, we registered a custom Pipeline-Behaviour which initializes the transaction and commits it, when it ran </w:t>
+      </w:r>
+      <w:r>
+        <w:rPr>
+          <w:lang w:val="en-GB"/>
+        </w:rPr>
+        <w:t>successfully</w:t>
+      </w:r>
+      <w:r>
+        <w:rPr>
+          <w:lang w:val="en-GB"/>
+        </w:rPr>
+        <w:t>. If something fails inside the transaction, it will be reverted, using the call-back functionality.</w:t>
+      </w:r>
+      <w:bookmarkStart w:id="29" w:name="_GoBack"/>
+      <w:bookmarkEnd w:id="29"/>
+    </w:p>
+    <w:p>
+      <w:pPr>
         <w:pStyle w:val="berschrift1"/>
         <w:rPr>
           <w:lang w:val="en-GB"/>
         </w:rPr>
       </w:pPr>
-      <w:bookmarkStart w:id="29" w:name="_Toc11621530"/>
+      <w:bookmarkStart w:id="30" w:name="_Toc11621530"/>
       <w:r>
         <w:rPr>
           <w:lang w:val="en-GB"/>
         </w:rPr>
         <w:t>Testing</w:t>
       </w:r>
-      <w:bookmarkEnd w:id="29"/>
+      <w:bookmarkEnd w:id="30"/>
     </w:p>
     <w:p>
       <w:pPr>
@@ -11206,8 +11219,6 @@
         </w:rPr>
         <w:t>We hereby confirm that we have written this work independently and have not used any publications, templates or tools other than those indicated.</w:t>
       </w:r>
-      <w:bookmarkStart w:id="30" w:name="_GoBack"/>
-      <w:bookmarkEnd w:id="30"/>
     </w:p>
     <w:p>
       <w:pPr>
@@ -11529,19 +11540,20 @@
         <w:rPr>
           <w:lang w:val="fr-CH"/>
         </w:rPr>
-        <w:t>ht</w:t>
-      </w:r>
-      <w:r>
+        <w:t>https://medium.com/ps-its-huuti/how-to-get-started-with-automapper-and-asp-net-core-2-ecac60ef523f</w:t>
+      </w:r>
+    </w:p>
+    <w:p>
+      <w:pPr>
         <w:rPr>
           <w:lang w:val="fr-CH"/>
         </w:rPr>
-        <w:t>t</w:t>
-      </w:r>
+      </w:pPr>
       <w:r>
         <w:rPr>
           <w:lang w:val="fr-CH"/>
         </w:rPr>
-        <w:t>ps://medium.com/ps-its-huuti/how-to-get-started-with-automapper-and-asp-net-core-2-ecac60ef523f</w:t>
+        <w:t>https://automapper.org/</w:t>
       </w:r>
     </w:p>
     <w:p>
@@ -11554,7 +11566,7 @@
         <w:rPr>
           <w:lang w:val="fr-CH"/>
         </w:rPr>
-        <w:t>https://automapper.org/</w:t>
+        <w:t>https://github.com/jbogard/MediatR</w:t>
       </w:r>
     </w:p>
     <w:p>
@@ -11567,7 +11579,7 @@
         <w:rPr>
           <w:lang w:val="fr-CH"/>
         </w:rPr>
-        <w:t>https://github.com/jbogard/MediatR</w:t>
+        <w:t>https://docs.microsoft.com/en-us/aspnet/core/tutorials/getting-started-with-nswag</w:t>
       </w:r>
     </w:p>
     <w:p>
@@ -11580,31 +11592,27 @@
         <w:rPr>
           <w:lang w:val="fr-CH"/>
         </w:rPr>
-        <w:t>https://docs.microsoft.com/en-us/aspnet/core/tutorials/getting-started-with-nswag</w:t>
-      </w:r>
-    </w:p>
-    <w:p>
-      <w:pPr>
+        <w:t>https://www.hanselman.com/blog/ASPNETCoreRESTfulWebAPIVersioningMadeEasy.aspx</w:t>
+      </w:r>
+    </w:p>
+    <w:p>
+      <w:pPr>
+        <w:pStyle w:val="berschrift2"/>
         <w:rPr>
           <w:lang w:val="fr-CH"/>
         </w:rPr>
       </w:pPr>
+      <w:bookmarkStart w:id="34" w:name="_Toc11621534"/>
       <w:r>
         <w:rPr>
           <w:lang w:val="fr-CH"/>
         </w:rPr>
-        <w:t>https://www.hanselman.com/blog/ASPNETCoreRESTfulWebAPIVersioningMadeEasy.aspx</w:t>
-      </w:r>
-    </w:p>
-    <w:p>
-      <w:pPr>
-        <w:pStyle w:val="berschrift2"/>
-      </w:pPr>
-      <w:bookmarkStart w:id="34" w:name="_Toc11621534"/>
-      <w:r>
         <w:t>Illustration</w:t>
       </w:r>
       <w:r>
+        <w:rPr>
+          <w:lang w:val="fr-CH"/>
+        </w:rPr>
         <w:t>s</w:t>
       </w:r>
       <w:bookmarkEnd w:id="34"/>
@@ -11621,6 +11629,7 @@
         </w:rPr>
         <w:t xml:space="preserve">Illustration </w:t>
       </w:r>
+      <w:proofErr w:type="gramStart"/>
       <w:r>
         <w:rPr>
           <w:lang w:val="fr-CH"/>
@@ -11631,7 +11640,14 @@
         <w:rPr>
           <w:lang w:val="fr-CH"/>
         </w:rPr>
-        <w:t>: https://cdn-images-1.medium.com/max/1600/1*JHlN7ixDbPFgyjZh1GQIFQ.png</w:t>
+        <w:t>:</w:t>
+      </w:r>
+      <w:proofErr w:type="gramEnd"/>
+      <w:r>
+        <w:rPr>
+          <w:lang w:val="fr-CH"/>
+        </w:rPr>
+        <w:t xml:space="preserve"> https://cdn-images-1.medium.com/max/1600/1*JHlN7ixDbPFgyjZh1GQIFQ.png</w:t>
       </w:r>
     </w:p>
     <w:sectPr>
@@ -11683,6 +11699,7 @@
       </w:rPr>
     </w:pPr>
     <w:proofErr w:type="spellStart"/>
+    <w:proofErr w:type="gramStart"/>
     <w:r>
       <w:rPr>
         <w:lang w:val="en-GB"/>
@@ -11690,6 +11707,7 @@
       <w:t>J.Rüger</w:t>
     </w:r>
     <w:proofErr w:type="spellEnd"/>
+    <w:proofErr w:type="gramEnd"/>
     <w:r>
       <w:rPr>
         <w:lang w:val="en-GB"/>
@@ -13844,7 +13862,7 @@
 </file>
 
 <file path=customXml/itemProps2.xml><?xml version="1.0" encoding="utf-8"?>
-<ds:datastoreItem xmlns:ds="http://schemas.openxmlformats.org/officeDocument/2006/customXml" ds:itemID="{1A4F9C86-0470-4CBE-99B8-541049EE11D7}">
+<ds:datastoreItem xmlns:ds="http://schemas.openxmlformats.org/officeDocument/2006/customXml" ds:itemID="{6A92B120-7605-43E8-A56F-5978B691F3E1}">
   <ds:schemaRefs>
     <ds:schemaRef ds:uri="http://schemas.openxmlformats.org/officeDocument/2006/bibliography"/>
   </ds:schemaRefs>

</xml_diff>

<commit_message>
marginal adaptions on the documentation
</commit_message>
<xml_diff>
--- a/Documentation/CLERP-Doc.docx
+++ b/Documentation/CLERP-Doc.docx
@@ -18,7 +18,7 @@
       <w:sdtContent>
         <w:p>
           <w:pPr>
-            <w:pStyle w:val="NoSpacing"/>
+            <w:pStyle w:val="KeinLeerraum"/>
           </w:pPr>
           <w:r>
             <w:rPr>
@@ -153,10 +153,11 @@
                                       <w:calendar w:val="gregorian"/>
                                     </w:date>
                                   </w:sdtPr>
+                                  <w:sdtEndPr/>
                                   <w:sdtContent>
                                     <w:p>
                                       <w:pPr>
-                                        <w:pStyle w:val="NoSpacing"/>
+                                        <w:pStyle w:val="KeinLeerraum"/>
                                         <w:jc w:val="right"/>
                                         <w:rPr>
                                           <w:color w:val="FFFFFF" w:themeColor="background1"/>
@@ -3466,10 +3467,11 @@
                                 <w:calendar w:val="gregorian"/>
                               </w:date>
                             </w:sdtPr>
+                            <w:sdtEndPr/>
                             <w:sdtContent>
                               <w:p>
                                 <w:pPr>
-                                  <w:pStyle w:val="NoSpacing"/>
+                                  <w:pStyle w:val="KeinLeerraum"/>
                                   <w:jc w:val="right"/>
                                   <w:rPr>
                                     <w:color w:val="FFFFFF" w:themeColor="background1"/>
@@ -3671,7 +3673,7 @@
                             <w:txbxContent>
                               <w:p>
                                 <w:pPr>
-                                  <w:pStyle w:val="NoSpacing"/>
+                                  <w:pStyle w:val="KeinLeerraum"/>
                                   <w:rPr>
                                     <w:color w:val="4472C4" w:themeColor="accent1"/>
                                     <w:sz w:val="26"/>
@@ -3693,6 +3695,7 @@
                                     <w:dataBinding w:prefixMappings="xmlns:ns0='http://purl.org/dc/elements/1.1/' xmlns:ns1='http://schemas.openxmlformats.org/package/2006/metadata/core-properties' " w:xpath="/ns1:coreProperties[1]/ns0:creator[1]" w:storeItemID="{6C3C8BC8-F283-45AE-878A-BAB7291924A1}"/>
                                     <w:text/>
                                   </w:sdtPr>
+                                  <w:sdtEndPr/>
                                   <w:sdtContent>
                                     <w:r>
                                       <w:rPr>
@@ -3701,27 +3704,7 @@
                                         <w:szCs w:val="26"/>
                                         <w:lang w:val="en-GB"/>
                                       </w:rPr>
-                                      <w:t xml:space="preserve">Jan </w:t>
-                                    </w:r>
-                                    <w:proofErr w:type="spellStart"/>
-                                    <w:r>
-                                      <w:rPr>
-                                        <w:color w:val="4472C4" w:themeColor="accent1"/>
-                                        <w:sz w:val="26"/>
-                                        <w:szCs w:val="26"/>
-                                        <w:lang w:val="en-GB"/>
-                                      </w:rPr>
-                                      <w:t>Rueger</w:t>
-                                    </w:r>
-                                    <w:proofErr w:type="spellEnd"/>
-                                    <w:r>
-                                      <w:rPr>
-                                        <w:color w:val="4472C4" w:themeColor="accent1"/>
-                                        <w:sz w:val="26"/>
-                                        <w:szCs w:val="26"/>
-                                        <w:lang w:val="en-GB"/>
-                                      </w:rPr>
-                                      <w:t xml:space="preserve"> &amp; Evan V</w:t>
+                                      <w:t>Jan Rueger &amp; Evan V</w:t>
                                     </w:r>
                                     <w:r>
                                       <w:rPr>
@@ -3737,7 +3720,7 @@
                               </w:p>
                               <w:p>
                                 <w:pPr>
-                                  <w:pStyle w:val="NoSpacing"/>
+                                  <w:pStyle w:val="KeinLeerraum"/>
                                   <w:rPr>
                                     <w:color w:val="595959" w:themeColor="text1" w:themeTint="A6"/>
                                     <w:lang w:val="en-GB"/>
@@ -3755,6 +3738,7 @@
                                     <w:dataBinding w:prefixMappings="xmlns:ns0='http://schemas.openxmlformats.org/officeDocument/2006/extended-properties' " w:xpath="/ns0:Properties[1]/ns0:Company[1]" w:storeItemID="{6668398D-A668-4E3E-A5EB-62B293D839F1}"/>
                                     <w:text/>
                                   </w:sdtPr>
+                                  <w:sdtEndPr/>
                                   <w:sdtContent>
                                     <w:r>
                                       <w:rPr>
@@ -3797,7 +3781,7 @@
                       <w:txbxContent>
                         <w:p>
                           <w:pPr>
-                            <w:pStyle w:val="NoSpacing"/>
+                            <w:pStyle w:val="KeinLeerraum"/>
                             <w:rPr>
                               <w:color w:val="4472C4" w:themeColor="accent1"/>
                               <w:sz w:val="26"/>
@@ -3819,6 +3803,7 @@
                               <w:dataBinding w:prefixMappings="xmlns:ns0='http://purl.org/dc/elements/1.1/' xmlns:ns1='http://schemas.openxmlformats.org/package/2006/metadata/core-properties' " w:xpath="/ns1:coreProperties[1]/ns0:creator[1]" w:storeItemID="{6C3C8BC8-F283-45AE-878A-BAB7291924A1}"/>
                               <w:text/>
                             </w:sdtPr>
+                            <w:sdtEndPr/>
                             <w:sdtContent>
                               <w:r>
                                 <w:rPr>
@@ -3827,27 +3812,7 @@
                                   <w:szCs w:val="26"/>
                                   <w:lang w:val="en-GB"/>
                                 </w:rPr>
-                                <w:t xml:space="preserve">Jan </w:t>
-                              </w:r>
-                              <w:proofErr w:type="spellStart"/>
-                              <w:r>
-                                <w:rPr>
-                                  <w:color w:val="4472C4" w:themeColor="accent1"/>
-                                  <w:sz w:val="26"/>
-                                  <w:szCs w:val="26"/>
-                                  <w:lang w:val="en-GB"/>
-                                </w:rPr>
-                                <w:t>Rueger</w:t>
-                              </w:r>
-                              <w:proofErr w:type="spellEnd"/>
-                              <w:r>
-                                <w:rPr>
-                                  <w:color w:val="4472C4" w:themeColor="accent1"/>
-                                  <w:sz w:val="26"/>
-                                  <w:szCs w:val="26"/>
-                                  <w:lang w:val="en-GB"/>
-                                </w:rPr>
-                                <w:t xml:space="preserve"> &amp; Evan V</w:t>
+                                <w:t>Jan Rueger &amp; Evan V</w:t>
                               </w:r>
                               <w:r>
                                 <w:rPr>
@@ -3863,7 +3828,7 @@
                         </w:p>
                         <w:p>
                           <w:pPr>
-                            <w:pStyle w:val="NoSpacing"/>
+                            <w:pStyle w:val="KeinLeerraum"/>
                             <w:rPr>
                               <w:color w:val="595959" w:themeColor="text1" w:themeTint="A6"/>
                               <w:lang w:val="en-GB"/>
@@ -3881,6 +3846,7 @@
                               <w:dataBinding w:prefixMappings="xmlns:ns0='http://schemas.openxmlformats.org/officeDocument/2006/extended-properties' " w:xpath="/ns0:Properties[1]/ns0:Company[1]" w:storeItemID="{6668398D-A668-4E3E-A5EB-62B293D839F1}"/>
                               <w:text/>
                             </w:sdtPr>
+                            <w:sdtEndPr/>
                             <w:sdtContent>
                               <w:r>
                                 <w:rPr>
@@ -3972,7 +3938,7 @@
                             <w:txbxContent>
                               <w:p>
                                 <w:pPr>
-                                  <w:pStyle w:val="NoSpacing"/>
+                                  <w:pStyle w:val="KeinLeerraum"/>
                                   <w:rPr>
                                     <w:rFonts w:asciiTheme="majorHAnsi" w:eastAsiaTheme="majorEastAsia" w:hAnsiTheme="majorHAnsi" w:cstheme="majorBidi"/>
                                     <w:color w:val="262626" w:themeColor="text1" w:themeTint="D9"/>
@@ -3995,6 +3961,7 @@
                                     <w:dataBinding w:prefixMappings="xmlns:ns0='http://purl.org/dc/elements/1.1/' xmlns:ns1='http://schemas.openxmlformats.org/package/2006/metadata/core-properties' " w:xpath="/ns1:coreProperties[1]/ns0:title[1]" w:storeItemID="{6C3C8BC8-F283-45AE-878A-BAB7291924A1}"/>
                                     <w:text/>
                                   </w:sdtPr>
+                                  <w:sdtEndPr/>
                                   <w:sdtContent>
                                     <w:r>
                                       <w:rPr>
@@ -4033,6 +4000,7 @@
                                     <w:dataBinding w:prefixMappings="xmlns:ns0='http://purl.org/dc/elements/1.1/' xmlns:ns1='http://schemas.openxmlformats.org/package/2006/metadata/core-properties' " w:xpath="/ns1:coreProperties[1]/ns0:subject[1]" w:storeItemID="{6C3C8BC8-F283-45AE-878A-BAB7291924A1}"/>
                                     <w:text/>
                                   </w:sdtPr>
+                                  <w:sdtEndPr/>
                                   <w:sdtContent>
                                     <w:r>
                                       <w:rPr>
@@ -4073,7 +4041,7 @@
                       <w:txbxContent>
                         <w:p>
                           <w:pPr>
-                            <w:pStyle w:val="NoSpacing"/>
+                            <w:pStyle w:val="KeinLeerraum"/>
                             <w:rPr>
                               <w:rFonts w:asciiTheme="majorHAnsi" w:eastAsiaTheme="majorEastAsia" w:hAnsiTheme="majorHAnsi" w:cstheme="majorBidi"/>
                               <w:color w:val="262626" w:themeColor="text1" w:themeTint="D9"/>
@@ -4096,6 +4064,7 @@
                               <w:dataBinding w:prefixMappings="xmlns:ns0='http://purl.org/dc/elements/1.1/' xmlns:ns1='http://schemas.openxmlformats.org/package/2006/metadata/core-properties' " w:xpath="/ns1:coreProperties[1]/ns0:title[1]" w:storeItemID="{6C3C8BC8-F283-45AE-878A-BAB7291924A1}"/>
                               <w:text/>
                             </w:sdtPr>
+                            <w:sdtEndPr/>
                             <w:sdtContent>
                               <w:r>
                                 <w:rPr>
@@ -4134,6 +4103,7 @@
                               <w:dataBinding w:prefixMappings="xmlns:ns0='http://purl.org/dc/elements/1.1/' xmlns:ns1='http://schemas.openxmlformats.org/package/2006/metadata/core-properties' " w:xpath="/ns1:coreProperties[1]/ns0:subject[1]" w:storeItemID="{6C3C8BC8-F283-45AE-878A-BAB7291924A1}"/>
                               <w:text/>
                             </w:sdtPr>
+                            <w:sdtEndPr/>
                             <w:sdtContent>
                               <w:r>
                                 <w:rPr>
@@ -4189,7 +4159,7 @@
       <w:sdtContent>
         <w:p>
           <w:pPr>
-            <w:pStyle w:val="TOCHeading"/>
+            <w:pStyle w:val="Inhaltsverzeichnisberschrift"/>
           </w:pPr>
           <w:r>
             <w:t>Table of Contents</w:t>
@@ -4197,7 +4167,7 @@
         </w:p>
         <w:p>
           <w:pPr>
-            <w:pStyle w:val="TOC1"/>
+            <w:pStyle w:val="Verzeichnis1"/>
             <w:rPr>
               <w:noProof/>
               <w:sz w:val="22"/>
@@ -4275,7 +4245,7 @@
         </w:p>
         <w:p>
           <w:pPr>
-            <w:pStyle w:val="TOC1"/>
+            <w:pStyle w:val="Verzeichnis1"/>
             <w:rPr>
               <w:noProof/>
               <w:sz w:val="22"/>
@@ -4344,7 +4314,7 @@
         </w:p>
         <w:p>
           <w:pPr>
-            <w:pStyle w:val="TOC1"/>
+            <w:pStyle w:val="Verzeichnis1"/>
             <w:rPr>
               <w:noProof/>
               <w:sz w:val="22"/>
@@ -4413,7 +4383,7 @@
         </w:p>
         <w:p>
           <w:pPr>
-            <w:pStyle w:val="TOC1"/>
+            <w:pStyle w:val="Verzeichnis1"/>
             <w:rPr>
               <w:noProof/>
               <w:sz w:val="22"/>
@@ -4482,7 +4452,7 @@
         </w:p>
         <w:p>
           <w:pPr>
-            <w:pStyle w:val="TOC1"/>
+            <w:pStyle w:val="Verzeichnis1"/>
             <w:rPr>
               <w:noProof/>
               <w:sz w:val="22"/>
@@ -4551,7 +4521,7 @@
         </w:p>
         <w:p>
           <w:pPr>
-            <w:pStyle w:val="TOC2"/>
+            <w:pStyle w:val="Verzeichnis2"/>
             <w:tabs>
               <w:tab w:val="right" w:leader="dot" w:pos="9062"/>
             </w:tabs>
@@ -4623,7 +4593,7 @@
         </w:p>
         <w:p>
           <w:pPr>
-            <w:pStyle w:val="TOC2"/>
+            <w:pStyle w:val="Verzeichnis2"/>
             <w:tabs>
               <w:tab w:val="right" w:leader="dot" w:pos="9062"/>
             </w:tabs>
@@ -4695,7 +4665,7 @@
         </w:p>
         <w:p>
           <w:pPr>
-            <w:pStyle w:val="TOC2"/>
+            <w:pStyle w:val="Verzeichnis2"/>
             <w:tabs>
               <w:tab w:val="right" w:leader="dot" w:pos="9062"/>
             </w:tabs>
@@ -4767,7 +4737,7 @@
         </w:p>
         <w:p>
           <w:pPr>
-            <w:pStyle w:val="TOC1"/>
+            <w:pStyle w:val="Verzeichnis1"/>
             <w:rPr>
               <w:noProof/>
               <w:sz w:val="22"/>
@@ -4836,7 +4806,7 @@
         </w:p>
         <w:p>
           <w:pPr>
-            <w:pStyle w:val="TOC1"/>
+            <w:pStyle w:val="Verzeichnis1"/>
             <w:rPr>
               <w:noProof/>
               <w:sz w:val="22"/>
@@ -4905,7 +4875,7 @@
         </w:p>
         <w:p>
           <w:pPr>
-            <w:pStyle w:val="TOC2"/>
+            <w:pStyle w:val="Verzeichnis2"/>
             <w:tabs>
               <w:tab w:val="right" w:leader="dot" w:pos="9062"/>
             </w:tabs>
@@ -4977,7 +4947,7 @@
         </w:p>
         <w:p>
           <w:pPr>
-            <w:pStyle w:val="TOC2"/>
+            <w:pStyle w:val="Verzeichnis2"/>
             <w:tabs>
               <w:tab w:val="right" w:leader="dot" w:pos="9062"/>
             </w:tabs>
@@ -5049,7 +5019,7 @@
         </w:p>
         <w:p>
           <w:pPr>
-            <w:pStyle w:val="TOC2"/>
+            <w:pStyle w:val="Verzeichnis2"/>
             <w:tabs>
               <w:tab w:val="right" w:leader="dot" w:pos="9062"/>
             </w:tabs>
@@ -5121,7 +5091,7 @@
         </w:p>
         <w:p>
           <w:pPr>
-            <w:pStyle w:val="TOC2"/>
+            <w:pStyle w:val="Verzeichnis2"/>
             <w:tabs>
               <w:tab w:val="right" w:leader="dot" w:pos="9062"/>
             </w:tabs>
@@ -5193,7 +5163,7 @@
         </w:p>
         <w:p>
           <w:pPr>
-            <w:pStyle w:val="TOC2"/>
+            <w:pStyle w:val="Verzeichnis2"/>
             <w:tabs>
               <w:tab w:val="right" w:leader="dot" w:pos="9062"/>
             </w:tabs>
@@ -5265,7 +5235,7 @@
         </w:p>
         <w:p>
           <w:pPr>
-            <w:pStyle w:val="TOC2"/>
+            <w:pStyle w:val="Verzeichnis2"/>
             <w:tabs>
               <w:tab w:val="right" w:leader="dot" w:pos="9062"/>
             </w:tabs>
@@ -5337,7 +5307,7 @@
         </w:p>
         <w:p>
           <w:pPr>
-            <w:pStyle w:val="TOC1"/>
+            <w:pStyle w:val="Verzeichnis1"/>
             <w:rPr>
               <w:noProof/>
               <w:sz w:val="22"/>
@@ -5406,7 +5376,7 @@
         </w:p>
         <w:p>
           <w:pPr>
-            <w:pStyle w:val="TOC2"/>
+            <w:pStyle w:val="Verzeichnis2"/>
             <w:tabs>
               <w:tab w:val="right" w:leader="dot" w:pos="9062"/>
             </w:tabs>
@@ -5478,7 +5448,7 @@
         </w:p>
         <w:p>
           <w:pPr>
-            <w:pStyle w:val="TOC2"/>
+            <w:pStyle w:val="Verzeichnis2"/>
             <w:tabs>
               <w:tab w:val="right" w:leader="dot" w:pos="9062"/>
             </w:tabs>
@@ -5550,7 +5520,7 @@
         </w:p>
         <w:p>
           <w:pPr>
-            <w:pStyle w:val="TOC2"/>
+            <w:pStyle w:val="Verzeichnis2"/>
             <w:tabs>
               <w:tab w:val="right" w:leader="dot" w:pos="9062"/>
             </w:tabs>
@@ -5622,7 +5592,7 @@
         </w:p>
         <w:p>
           <w:pPr>
-            <w:pStyle w:val="TOC2"/>
+            <w:pStyle w:val="Verzeichnis2"/>
             <w:tabs>
               <w:tab w:val="right" w:leader="dot" w:pos="9062"/>
             </w:tabs>
@@ -5694,7 +5664,7 @@
         </w:p>
         <w:p>
           <w:pPr>
-            <w:pStyle w:val="TOC1"/>
+            <w:pStyle w:val="Verzeichnis1"/>
             <w:rPr>
               <w:noProof/>
               <w:sz w:val="22"/>
@@ -5763,7 +5733,7 @@
         </w:p>
         <w:p>
           <w:pPr>
-            <w:pStyle w:val="TOC2"/>
+            <w:pStyle w:val="Verzeichnis2"/>
             <w:tabs>
               <w:tab w:val="right" w:leader="dot" w:pos="9062"/>
             </w:tabs>
@@ -5835,7 +5805,7 @@
         </w:p>
         <w:p>
           <w:pPr>
-            <w:pStyle w:val="TOC2"/>
+            <w:pStyle w:val="Verzeichnis2"/>
             <w:tabs>
               <w:tab w:val="right" w:leader="dot" w:pos="9062"/>
             </w:tabs>
@@ -5907,7 +5877,7 @@
         </w:p>
         <w:p>
           <w:pPr>
-            <w:pStyle w:val="TOC1"/>
+            <w:pStyle w:val="Verzeichnis1"/>
             <w:rPr>
               <w:noProof/>
               <w:sz w:val="22"/>
@@ -5976,7 +5946,7 @@
         </w:p>
         <w:p>
           <w:pPr>
-            <w:pStyle w:val="TOC2"/>
+            <w:pStyle w:val="Verzeichnis2"/>
             <w:tabs>
               <w:tab w:val="right" w:leader="dot" w:pos="9062"/>
             </w:tabs>
@@ -6048,7 +6018,7 @@
         </w:p>
         <w:p>
           <w:pPr>
-            <w:pStyle w:val="TOC2"/>
+            <w:pStyle w:val="Verzeichnis2"/>
             <w:tabs>
               <w:tab w:val="right" w:leader="dot" w:pos="9062"/>
             </w:tabs>
@@ -6120,7 +6090,7 @@
         </w:p>
         <w:p>
           <w:pPr>
-            <w:pStyle w:val="TOC3"/>
+            <w:pStyle w:val="Verzeichnis3"/>
             <w:tabs>
               <w:tab w:val="right" w:leader="dot" w:pos="9062"/>
             </w:tabs>
@@ -6192,7 +6162,7 @@
         </w:p>
         <w:p>
           <w:pPr>
-            <w:pStyle w:val="TOC3"/>
+            <w:pStyle w:val="Verzeichnis3"/>
             <w:tabs>
               <w:tab w:val="right" w:leader="dot" w:pos="9062"/>
             </w:tabs>
@@ -6264,7 +6234,7 @@
         </w:p>
         <w:p>
           <w:pPr>
-            <w:pStyle w:val="TOC1"/>
+            <w:pStyle w:val="Verzeichnis1"/>
             <w:rPr>
               <w:noProof/>
               <w:sz w:val="22"/>
@@ -6333,7 +6303,7 @@
         </w:p>
         <w:p>
           <w:pPr>
-            <w:pStyle w:val="TOC1"/>
+            <w:pStyle w:val="Verzeichnis1"/>
             <w:rPr>
               <w:noProof/>
               <w:sz w:val="22"/>
@@ -6402,7 +6372,7 @@
         </w:p>
         <w:p>
           <w:pPr>
-            <w:pStyle w:val="TOC1"/>
+            <w:pStyle w:val="Verzeichnis1"/>
             <w:rPr>
               <w:noProof/>
               <w:sz w:val="22"/>
@@ -6471,7 +6441,7 @@
         </w:p>
         <w:p>
           <w:pPr>
-            <w:pStyle w:val="TOC2"/>
+            <w:pStyle w:val="Verzeichnis2"/>
             <w:tabs>
               <w:tab w:val="right" w:leader="dot" w:pos="9062"/>
             </w:tabs>
@@ -6543,7 +6513,7 @@
         </w:p>
         <w:p>
           <w:pPr>
-            <w:pStyle w:val="TOC2"/>
+            <w:pStyle w:val="Verzeichnis2"/>
             <w:tabs>
               <w:tab w:val="right" w:leader="dot" w:pos="9062"/>
             </w:tabs>
@@ -6640,7 +6610,7 @@
     </w:p>
     <w:p>
       <w:pPr>
-        <w:pStyle w:val="Heading1"/>
+        <w:pStyle w:val="berschrift1"/>
         <w:rPr>
           <w:lang w:val="en-GB"/>
         </w:rPr>
@@ -6650,6 +6620,7 @@
         <w:rPr>
           <w:lang w:val="en-GB"/>
         </w:rPr>
+        <w:lastRenderedPageBreak/>
         <w:t>Terms</w:t>
       </w:r>
       <w:bookmarkEnd w:id="0"/>
@@ -6834,8 +6805,6 @@
         <w:tab/>
         <w:t xml:space="preserve">Application Programming Interface, in this </w:t>
       </w:r>
-      <w:bookmarkStart w:id="1" w:name="_GoBack"/>
-      <w:bookmarkEnd w:id="1"/>
       <w:r>
         <w:rPr>
           <w:lang w:val="en-GB"/>
@@ -6972,18 +6941,59 @@
     </w:p>
     <w:p>
       <w:pPr>
-        <w:pStyle w:val="Heading1"/>
-        <w:rPr>
-          <w:lang w:val="en-GB"/>
-        </w:rPr>
-      </w:pPr>
-      <w:bookmarkStart w:id="2" w:name="_Toc11776468"/>
+        <w:pStyle w:val="berschrift1"/>
+        <w:rPr>
+          <w:lang w:val="en-GB"/>
+        </w:rPr>
+      </w:pPr>
+      <w:bookmarkStart w:id="1" w:name="_Toc11776468"/>
       <w:r>
         <w:rPr>
           <w:lang w:val="en-GB"/>
         </w:rPr>
         <w:t>About the product</w:t>
       </w:r>
+      <w:bookmarkEnd w:id="1"/>
+    </w:p>
+    <w:p>
+      <w:pPr>
+        <w:rPr>
+          <w:lang w:val="en-GB"/>
+        </w:rPr>
+      </w:pPr>
+      <w:r>
+        <w:rPr>
+          <w:lang w:val="en-GB"/>
+        </w:rPr>
+        <w:t xml:space="preserve">CLERP – Clever Enterprise Resource Planning is an enterprise resource planning solution for small to large businesses. It’s aimed at firms which assemble their products in-house, based on parts provided by third parties. The application can administrate the departments and employees as well the specific roles from the departments and employees of the firm. Additionally, this software can manage the product types of the firm. A product type is a certain product, for example the ASUS GeForce 2080 </w:t>
+      </w:r>
+      <w:r>
+        <w:rPr>
+          <w:lang w:val="en-GB"/>
+        </w:rPr>
+        <w:t>TI</w:t>
+      </w:r>
+      <w:r>
+        <w:rPr>
+          <w:lang w:val="en-GB"/>
+        </w:rPr>
+        <w:t>. It can register individual products via a QR-Code scanner built into the app. These QR-Codes must be generated by the firm for each individual product and contain information like the product type, serial number, etc. On scanning a new product, the storage location must be selected by the employee and it will be saved to the database.</w:t>
+      </w:r>
+    </w:p>
+    <w:p>
+      <w:pPr>
+        <w:pStyle w:val="berschrift1"/>
+        <w:rPr>
+          <w:lang w:val="en-GB"/>
+        </w:rPr>
+      </w:pPr>
+      <w:bookmarkStart w:id="2" w:name="_Toc11776469"/>
+      <w:r>
+        <w:rPr>
+          <w:lang w:val="en-GB"/>
+        </w:rPr>
+        <w:t>General Information</w:t>
+      </w:r>
       <w:bookmarkEnd w:id="2"/>
     </w:p>
     <w:p>
@@ -6996,189 +7006,71 @@
         <w:rPr>
           <w:lang w:val="en-GB"/>
         </w:rPr>
-        <w:t xml:space="preserve">CLERP – Clever Enterprise Resource Planning is an enterprise resource planning solution for small to large businesses. It’s aimed at firms which assemble their products in-house, based on parts provided by third parties. The application can administrate the departments and employees as well the specific roles from the departments and employees of the firm. Additionally, this software can manage the product types of the firm. A product type is a certain product, for example the ASUS GeForce 2080 </w:t>
-      </w:r>
-      <w:r>
-        <w:rPr>
-          <w:lang w:val="en-GB"/>
-        </w:rPr>
-        <w:t>TI</w:t>
-      </w:r>
-      <w:r>
-        <w:rPr>
-          <w:lang w:val="en-GB"/>
-        </w:rPr>
-        <w:t>. It can register individual products via a QR-Code scanner built into the app. These QR-Codes must be generated by the firm for each individual product and contain information like the product type, serial number, etc. On scanning a new product, the storage location must be selected by the employee and it will be saved to the database.</w:t>
-      </w:r>
-    </w:p>
-    <w:p>
-      <w:pPr>
-        <w:pStyle w:val="Heading1"/>
-        <w:rPr>
-          <w:lang w:val="en-GB"/>
-        </w:rPr>
-      </w:pPr>
-      <w:bookmarkStart w:id="3" w:name="_Toc11776469"/>
-      <w:r>
-        <w:rPr>
-          <w:lang w:val="en-GB"/>
-        </w:rPr>
-        <w:t>General Information</w:t>
-      </w:r>
+        <w:t>To create the database and seed it with some values, use the command ‘update-database’ in visual studio package manager console.</w:t>
+      </w:r>
+    </w:p>
+    <w:p>
+      <w:pPr>
+        <w:rPr>
+          <w:lang w:val="en-GB"/>
+        </w:rPr>
+      </w:pPr>
+      <w:r>
+        <w:rPr>
+          <w:lang w:val="en-GB"/>
+        </w:rPr>
+        <w:t>After the database is generated, product types can be inserted with the SQL script in the folder Template_Stuff. These product types are needed, if the QRCodes in the folder Template_Stuff/QRCodes are used for testing. For testing purposes several images and a textfile with a list of unique serial numbers are provided in the Template_Stuff folder.</w:t>
+      </w:r>
+    </w:p>
+    <w:p>
+      <w:pPr>
+        <w:rPr>
+          <w:lang w:val="en-GB"/>
+        </w:rPr>
+      </w:pPr>
+      <w:r>
+        <w:rPr>
+          <w:lang w:val="en-GB"/>
+        </w:rPr>
+        <w:t xml:space="preserve">To start the frontend from vs code, use the command ‘npm run start’, this will run a script that starts the frontend with </w:t>
+      </w:r>
+      <w:r>
+        <w:rPr>
+          <w:lang w:val="en-GB"/>
+        </w:rPr>
+        <w:t>SSL</w:t>
+      </w:r>
+      <w:r>
+        <w:rPr>
+          <w:lang w:val="en-GB"/>
+        </w:rPr>
+        <w:t xml:space="preserve"> active.</w:t>
+      </w:r>
+    </w:p>
+    <w:p>
+      <w:pPr>
+        <w:rPr>
+          <w:lang w:val="en-GB"/>
+        </w:rPr>
+      </w:pPr>
+      <w:r>
+        <w:rPr>
+          <w:lang w:val="en-GB"/>
+        </w:rPr>
+        <w:t xml:space="preserve">The backend is developed using the latest version from Visual Studio 2019 Community, including the latest stable language update for C# / .Net Core. It can also be compatible with Visual Studio 2017 but there </w:t>
+      </w:r>
+      <w:r>
+        <w:rPr>
+          <w:lang w:val="en-GB"/>
+        </w:rPr>
+        <w:t>is a known compatibility issue with an older language version (conflict with named &amp; unnamed parameters).</w:t>
+      </w:r>
+      <w:bookmarkStart w:id="3" w:name="_GoBack"/>
       <w:bookmarkEnd w:id="3"/>
     </w:p>
     <w:p>
       <w:pPr>
-        <w:rPr>
-          <w:lang w:val="en-GB"/>
-        </w:rPr>
-      </w:pPr>
-      <w:r>
-        <w:rPr>
-          <w:lang w:val="en-GB"/>
-        </w:rPr>
-        <w:t>To create the database and seed it with some values, use the command ‘update-database’ in visual studio package manager console.</w:t>
-      </w:r>
-    </w:p>
-    <w:p>
-      <w:pPr>
-        <w:rPr>
-          <w:lang w:val="en-GB"/>
-        </w:rPr>
-      </w:pPr>
-      <w:r>
-        <w:rPr>
-          <w:lang w:val="en-GB"/>
-        </w:rPr>
-        <w:t xml:space="preserve">After the database is generated, product types can be inserted with the SQL script in the folder </w:t>
-      </w:r>
-      <w:proofErr w:type="spellStart"/>
-      <w:r>
-        <w:rPr>
-          <w:lang w:val="en-GB"/>
-        </w:rPr>
-        <w:t>Template_Stuff</w:t>
-      </w:r>
-      <w:proofErr w:type="spellEnd"/>
-      <w:r>
-        <w:rPr>
-          <w:lang w:val="en-GB"/>
-        </w:rPr>
-        <w:t xml:space="preserve">. These product types are needed, if the </w:t>
-      </w:r>
-      <w:proofErr w:type="spellStart"/>
-      <w:r>
-        <w:rPr>
-          <w:lang w:val="en-GB"/>
-        </w:rPr>
-        <w:t>QRCodes</w:t>
-      </w:r>
-      <w:proofErr w:type="spellEnd"/>
-      <w:r>
-        <w:rPr>
-          <w:lang w:val="en-GB"/>
-        </w:rPr>
-        <w:t xml:space="preserve"> in the folder </w:t>
-      </w:r>
-      <w:proofErr w:type="spellStart"/>
-      <w:r>
-        <w:rPr>
-          <w:lang w:val="en-GB"/>
-        </w:rPr>
-        <w:t>Template_Stuff</w:t>
-      </w:r>
-      <w:proofErr w:type="spellEnd"/>
-      <w:r>
-        <w:rPr>
-          <w:lang w:val="en-GB"/>
-        </w:rPr>
-        <w:t>/</w:t>
-      </w:r>
-      <w:proofErr w:type="spellStart"/>
-      <w:r>
-        <w:rPr>
-          <w:lang w:val="en-GB"/>
-        </w:rPr>
-        <w:t>QRCodes</w:t>
-      </w:r>
-      <w:proofErr w:type="spellEnd"/>
-      <w:r>
-        <w:rPr>
-          <w:lang w:val="en-GB"/>
-        </w:rPr>
-        <w:t xml:space="preserve"> are used for testing. For testing purposes several images and a </w:t>
-      </w:r>
-      <w:proofErr w:type="spellStart"/>
-      <w:r>
-        <w:rPr>
-          <w:lang w:val="en-GB"/>
-        </w:rPr>
-        <w:t>textfile</w:t>
-      </w:r>
-      <w:proofErr w:type="spellEnd"/>
-      <w:r>
-        <w:rPr>
-          <w:lang w:val="en-GB"/>
-        </w:rPr>
-        <w:t xml:space="preserve"> with a list of unique serial numbers are provided in the </w:t>
-      </w:r>
-      <w:proofErr w:type="spellStart"/>
-      <w:r>
-        <w:rPr>
-          <w:lang w:val="en-GB"/>
-        </w:rPr>
-        <w:t>Template_Stuff</w:t>
-      </w:r>
-      <w:proofErr w:type="spellEnd"/>
-      <w:r>
-        <w:rPr>
-          <w:lang w:val="en-GB"/>
-        </w:rPr>
-        <w:t xml:space="preserve"> folder.</w:t>
-      </w:r>
-    </w:p>
-    <w:p>
-      <w:pPr>
-        <w:rPr>
-          <w:lang w:val="en-GB"/>
-        </w:rPr>
-      </w:pPr>
-      <w:r>
-        <w:rPr>
-          <w:lang w:val="en-GB"/>
-        </w:rPr>
-        <w:t>To start the frontend from vs code, use the command ‘</w:t>
-      </w:r>
-      <w:proofErr w:type="spellStart"/>
-      <w:r>
-        <w:rPr>
-          <w:lang w:val="en-GB"/>
-        </w:rPr>
-        <w:t>npm</w:t>
-      </w:r>
-      <w:proofErr w:type="spellEnd"/>
-      <w:r>
-        <w:rPr>
-          <w:lang w:val="en-GB"/>
-        </w:rPr>
-        <w:t xml:space="preserve"> run start’, this will run a script that starts the frontend with </w:t>
-      </w:r>
-      <w:r>
-        <w:rPr>
-          <w:lang w:val="en-GB"/>
-        </w:rPr>
-        <w:t>SSL</w:t>
-      </w:r>
-      <w:r>
-        <w:rPr>
-          <w:lang w:val="en-GB"/>
-        </w:rPr>
-        <w:t xml:space="preserve"> active.</w:t>
-      </w:r>
-    </w:p>
-    <w:p>
-      <w:pPr>
-        <w:pStyle w:val="Heading1"/>
+        <w:pStyle w:val="berschrift1"/>
         <w:rPr>
           <w:lang w:val="en-GB"/>
         </w:rPr>
@@ -7194,7 +7086,7 @@
     </w:p>
     <w:p>
       <w:pPr>
-        <w:pStyle w:val="ListParagraph"/>
+        <w:pStyle w:val="Listenabsatz"/>
         <w:numPr>
           <w:ilvl w:val="0"/>
           <w:numId w:val="3"/>
@@ -7226,7 +7118,7 @@
     </w:p>
     <w:p>
       <w:pPr>
-        <w:pStyle w:val="ListParagraph"/>
+        <w:pStyle w:val="Listenabsatz"/>
         <w:numPr>
           <w:ilvl w:val="0"/>
           <w:numId w:val="3"/>
@@ -7244,7 +7136,7 @@
     </w:p>
     <w:p>
       <w:pPr>
-        <w:pStyle w:val="ListParagraph"/>
+        <w:pStyle w:val="Listenabsatz"/>
         <w:numPr>
           <w:ilvl w:val="0"/>
           <w:numId w:val="3"/>
@@ -7274,7 +7166,7 @@
     </w:p>
     <w:p>
       <w:pPr>
-        <w:pStyle w:val="ListParagraph"/>
+        <w:pStyle w:val="Listenabsatz"/>
         <w:numPr>
           <w:ilvl w:val="0"/>
           <w:numId w:val="3"/>
@@ -7306,7 +7198,7 @@
     </w:p>
     <w:p>
       <w:pPr>
-        <w:pStyle w:val="ListParagraph"/>
+        <w:pStyle w:val="Listenabsatz"/>
         <w:numPr>
           <w:ilvl w:val="0"/>
           <w:numId w:val="3"/>
@@ -7324,7 +7216,7 @@
     </w:p>
     <w:p>
       <w:pPr>
-        <w:pStyle w:val="ListParagraph"/>
+        <w:pStyle w:val="Listenabsatz"/>
         <w:numPr>
           <w:ilvl w:val="0"/>
           <w:numId w:val="3"/>
@@ -7356,7 +7248,7 @@
     </w:p>
     <w:p>
       <w:pPr>
-        <w:pStyle w:val="ListParagraph"/>
+        <w:pStyle w:val="Listenabsatz"/>
         <w:numPr>
           <w:ilvl w:val="0"/>
           <w:numId w:val="3"/>
@@ -7388,7 +7280,7 @@
     </w:p>
     <w:p>
       <w:pPr>
-        <w:pStyle w:val="ListParagraph"/>
+        <w:pStyle w:val="Listenabsatz"/>
         <w:numPr>
           <w:ilvl w:val="0"/>
           <w:numId w:val="3"/>
@@ -7420,7 +7312,7 @@
     </w:p>
     <w:p>
       <w:pPr>
-        <w:pStyle w:val="ListParagraph"/>
+        <w:pStyle w:val="Listenabsatz"/>
         <w:numPr>
           <w:ilvl w:val="0"/>
           <w:numId w:val="3"/>
@@ -7452,7 +7344,7 @@
     </w:p>
     <w:p>
       <w:pPr>
-        <w:pStyle w:val="ListParagraph"/>
+        <w:pStyle w:val="Listenabsatz"/>
         <w:numPr>
           <w:ilvl w:val="0"/>
           <w:numId w:val="3"/>
@@ -7465,12 +7357,13 @@
         <w:rPr>
           <w:lang w:val="en-GB"/>
         </w:rPr>
+        <w:lastRenderedPageBreak/>
         <w:t>Incoming deliveries and their products can be recorded via barcodes</w:t>
       </w:r>
     </w:p>
     <w:p>
       <w:pPr>
-        <w:pStyle w:val="ListParagraph"/>
+        <w:pStyle w:val="Listenabsatz"/>
         <w:numPr>
           <w:ilvl w:val="1"/>
           <w:numId w:val="3"/>
@@ -7488,7 +7381,7 @@
     </w:p>
     <w:p>
       <w:pPr>
-        <w:pStyle w:val="ListParagraph"/>
+        <w:pStyle w:val="Listenabsatz"/>
         <w:numPr>
           <w:ilvl w:val="1"/>
           <w:numId w:val="3"/>
@@ -7506,7 +7399,7 @@
     </w:p>
     <w:p>
       <w:pPr>
-        <w:pStyle w:val="ListParagraph"/>
+        <w:pStyle w:val="Listenabsatz"/>
         <w:numPr>
           <w:ilvl w:val="0"/>
           <w:numId w:val="3"/>
@@ -7538,7 +7431,7 @@
     </w:p>
     <w:p>
       <w:pPr>
-        <w:pStyle w:val="ListParagraph"/>
+        <w:pStyle w:val="Listenabsatz"/>
         <w:numPr>
           <w:ilvl w:val="0"/>
           <w:numId w:val="3"/>
@@ -7570,7 +7463,7 @@
     </w:p>
     <w:p>
       <w:pPr>
-        <w:pStyle w:val="ListParagraph"/>
+        <w:pStyle w:val="Listenabsatz"/>
         <w:numPr>
           <w:ilvl w:val="0"/>
           <w:numId w:val="3"/>
@@ -7602,7 +7495,7 @@
     </w:p>
     <w:p>
       <w:pPr>
-        <w:pStyle w:val="ListParagraph"/>
+        <w:pStyle w:val="Listenabsatz"/>
         <w:numPr>
           <w:ilvl w:val="0"/>
           <w:numId w:val="3"/>
@@ -7634,7 +7527,7 @@
     </w:p>
     <w:p>
       <w:pPr>
-        <w:pStyle w:val="ListParagraph"/>
+        <w:pStyle w:val="Listenabsatz"/>
         <w:numPr>
           <w:ilvl w:val="0"/>
           <w:numId w:val="3"/>
@@ -7652,7 +7545,7 @@
     </w:p>
     <w:p>
       <w:pPr>
-        <w:pStyle w:val="ListParagraph"/>
+        <w:pStyle w:val="Listenabsatz"/>
         <w:numPr>
           <w:ilvl w:val="0"/>
           <w:numId w:val="3"/>
@@ -7696,7 +7589,7 @@
     </w:p>
     <w:p>
       <w:pPr>
-        <w:pStyle w:val="ListParagraph"/>
+        <w:pStyle w:val="Listenabsatz"/>
         <w:numPr>
           <w:ilvl w:val="1"/>
           <w:numId w:val="3"/>
@@ -7714,7 +7607,7 @@
     </w:p>
     <w:p>
       <w:pPr>
-        <w:pStyle w:val="ListParagraph"/>
+        <w:pStyle w:val="Listenabsatz"/>
         <w:numPr>
           <w:ilvl w:val="1"/>
           <w:numId w:val="3"/>
@@ -7811,7 +7704,7 @@
     </w:p>
     <w:p>
       <w:pPr>
-        <w:pStyle w:val="Heading1"/>
+        <w:pStyle w:val="berschrift1"/>
         <w:rPr>
           <w:lang w:val="en-GB"/>
         </w:rPr>
@@ -7827,7 +7720,7 @@
     </w:p>
     <w:p>
       <w:pPr>
-        <w:pStyle w:val="Heading2"/>
+        <w:pStyle w:val="berschrift2"/>
         <w:rPr>
           <w:lang w:val="en-GB"/>
         </w:rPr>
@@ -7843,7 +7736,7 @@
     </w:p>
     <w:p>
       <w:pPr>
-        <w:pStyle w:val="ListParagraph"/>
+        <w:pStyle w:val="Listenabsatz"/>
         <w:numPr>
           <w:ilvl w:val="0"/>
           <w:numId w:val="3"/>
@@ -7861,7 +7754,7 @@
     </w:p>
     <w:p>
       <w:pPr>
-        <w:pStyle w:val="Heading2"/>
+        <w:pStyle w:val="berschrift2"/>
         <w:rPr>
           <w:lang w:val="en-GB"/>
         </w:rPr>
@@ -7877,7 +7770,7 @@
     </w:p>
     <w:p>
       <w:pPr>
-        <w:pStyle w:val="ListParagraph"/>
+        <w:pStyle w:val="Listenabsatz"/>
         <w:numPr>
           <w:ilvl w:val="0"/>
           <w:numId w:val="3"/>
@@ -7919,7 +7812,7 @@
     </w:p>
     <w:p>
       <w:pPr>
-        <w:pStyle w:val="ListParagraph"/>
+        <w:pStyle w:val="Listenabsatz"/>
         <w:numPr>
           <w:ilvl w:val="0"/>
           <w:numId w:val="3"/>
@@ -7943,7 +7836,7 @@
     </w:p>
     <w:p>
       <w:pPr>
-        <w:pStyle w:val="ListParagraph"/>
+        <w:pStyle w:val="Listenabsatz"/>
         <w:numPr>
           <w:ilvl w:val="0"/>
           <w:numId w:val="3"/>
@@ -7961,7 +7854,7 @@
     </w:p>
     <w:p>
       <w:pPr>
-        <w:pStyle w:val="ListParagraph"/>
+        <w:pStyle w:val="Listenabsatz"/>
         <w:numPr>
           <w:ilvl w:val="1"/>
           <w:numId w:val="3"/>
@@ -7979,7 +7872,7 @@
     </w:p>
     <w:p>
       <w:pPr>
-        <w:pStyle w:val="ListParagraph"/>
+        <w:pStyle w:val="Listenabsatz"/>
         <w:numPr>
           <w:ilvl w:val="1"/>
           <w:numId w:val="3"/>
@@ -7997,7 +7890,7 @@
     </w:p>
     <w:p>
       <w:pPr>
-        <w:pStyle w:val="ListParagraph"/>
+        <w:pStyle w:val="Listenabsatz"/>
         <w:numPr>
           <w:ilvl w:val="1"/>
           <w:numId w:val="3"/>
@@ -8015,7 +7908,7 @@
     </w:p>
     <w:p>
       <w:pPr>
-        <w:pStyle w:val="ListParagraph"/>
+        <w:pStyle w:val="Listenabsatz"/>
         <w:numPr>
           <w:ilvl w:val="0"/>
           <w:numId w:val="3"/>
@@ -8033,7 +7926,7 @@
     </w:p>
     <w:p>
       <w:pPr>
-        <w:pStyle w:val="ListParagraph"/>
+        <w:pStyle w:val="Listenabsatz"/>
         <w:numPr>
           <w:ilvl w:val="1"/>
           <w:numId w:val="3"/>
@@ -8051,7 +7944,7 @@
     </w:p>
     <w:p>
       <w:pPr>
-        <w:pStyle w:val="ListParagraph"/>
+        <w:pStyle w:val="Listenabsatz"/>
         <w:numPr>
           <w:ilvl w:val="1"/>
           <w:numId w:val="3"/>
@@ -8069,7 +7962,7 @@
     </w:p>
     <w:p>
       <w:pPr>
-        <w:pStyle w:val="Heading2"/>
+        <w:pStyle w:val="berschrift2"/>
         <w:rPr>
           <w:lang w:val="en-GB"/>
         </w:rPr>
@@ -8085,7 +7978,7 @@
     </w:p>
     <w:p>
       <w:pPr>
-        <w:pStyle w:val="ListParagraph"/>
+        <w:pStyle w:val="Listenabsatz"/>
         <w:numPr>
           <w:ilvl w:val="0"/>
           <w:numId w:val="3"/>
@@ -8103,7 +7996,7 @@
     </w:p>
     <w:p>
       <w:pPr>
-        <w:pStyle w:val="ListParagraph"/>
+        <w:pStyle w:val="Listenabsatz"/>
         <w:numPr>
           <w:ilvl w:val="0"/>
           <w:numId w:val="3"/>
@@ -8121,7 +8014,7 @@
     </w:p>
     <w:p>
       <w:pPr>
-        <w:pStyle w:val="ListParagraph"/>
+        <w:pStyle w:val="Listenabsatz"/>
         <w:numPr>
           <w:ilvl w:val="0"/>
           <w:numId w:val="3"/>
@@ -8157,7 +8050,7 @@
     </w:p>
     <w:p>
       <w:pPr>
-        <w:pStyle w:val="ListParagraph"/>
+        <w:pStyle w:val="Listenabsatz"/>
         <w:numPr>
           <w:ilvl w:val="0"/>
           <w:numId w:val="3"/>
@@ -8187,7 +8080,7 @@
     </w:p>
     <w:p>
       <w:pPr>
-        <w:pStyle w:val="ListParagraph"/>
+        <w:pStyle w:val="Listenabsatz"/>
         <w:numPr>
           <w:ilvl w:val="0"/>
           <w:numId w:val="3"/>
@@ -8205,7 +8098,7 @@
     </w:p>
     <w:p>
       <w:pPr>
-        <w:pStyle w:val="ListParagraph"/>
+        <w:pStyle w:val="Listenabsatz"/>
         <w:numPr>
           <w:ilvl w:val="0"/>
           <w:numId w:val="3"/>
@@ -8223,7 +8116,7 @@
     </w:p>
     <w:p>
       <w:pPr>
-        <w:pStyle w:val="Heading1"/>
+        <w:pStyle w:val="berschrift1"/>
         <w:rPr>
           <w:lang w:val="en-GB"/>
         </w:rPr>
@@ -8246,6 +8139,7 @@
           <w:noProof/>
           <w:lang w:val="en-GB"/>
         </w:rPr>
+        <w:lastRenderedPageBreak/>
         <w:drawing>
           <wp:inline distT="0" distB="0" distL="0" distR="0" wp14:anchorId="7DCDA2E3" wp14:editId="1B318EC2">
             <wp:extent cx="5760720" cy="1948815"/>
@@ -8285,7 +8179,7 @@
     </w:p>
     <w:p>
       <w:pPr>
-        <w:pStyle w:val="Caption"/>
+        <w:pStyle w:val="Beschriftung"/>
         <w:rPr>
           <w:lang w:val="en-GB"/>
         </w:rPr>
@@ -8327,7 +8221,7 @@
     </w:p>
     <w:p>
       <w:pPr>
-        <w:pStyle w:val="Heading1"/>
+        <w:pStyle w:val="berschrift1"/>
         <w:rPr>
           <w:lang w:val="en-GB"/>
         </w:rPr>
@@ -8343,7 +8237,7 @@
     </w:p>
     <w:p>
       <w:pPr>
-        <w:pStyle w:val="Heading2"/>
+        <w:pStyle w:val="berschrift2"/>
         <w:rPr>
           <w:lang w:val="en-GB"/>
         </w:rPr>
@@ -8487,21 +8381,7 @@
         <w:rPr>
           <w:lang w:val="en-GB"/>
         </w:rPr>
-        <w:t xml:space="preserve"> this HTTPS enforcement with the HSTS options and </w:t>
-      </w:r>
-      <w:proofErr w:type="spellStart"/>
-      <w:r>
-        <w:rPr>
-          <w:lang w:val="en-GB"/>
-        </w:rPr>
-        <w:t>HTTPSRedirect</w:t>
-      </w:r>
-      <w:proofErr w:type="spellEnd"/>
-      <w:r>
-        <w:rPr>
-          <w:lang w:val="en-GB"/>
-        </w:rPr>
-        <w:t xml:space="preserve"> features provided by asp.net core</w:t>
+        <w:t xml:space="preserve"> this HTTPS enforcement with the HSTS options and HTTPSRedirect features provided by asp.net core</w:t>
       </w:r>
       <w:r>
         <w:rPr>
@@ -8511,7 +8391,7 @@
       </w:r>
       <w:r>
         <w:rPr>
-          <w:rStyle w:val="FootnoteReference"/>
+          <w:rStyle w:val="Funotenzeichen"/>
           <w:lang w:val="en-GB"/>
         </w:rPr>
         <w:footnoteReference w:id="2"/>
@@ -8573,7 +8453,7 @@
       </w:r>
       <w:r>
         <w:rPr>
-          <w:rStyle w:val="FootnoteReference"/>
+          <w:rStyle w:val="Funotenzeichen"/>
           <w:lang w:val="en-GB"/>
         </w:rPr>
         <w:footnoteReference w:id="3"/>
@@ -8740,21 +8620,7 @@
         <w:rPr>
           <w:lang w:val="en-GB"/>
         </w:rPr>
-        <w:t xml:space="preserve"> a controller or an action is decorated with the “</w:t>
-      </w:r>
-      <w:proofErr w:type="spellStart"/>
-      <w:r>
-        <w:rPr>
-          <w:lang w:val="en-GB"/>
-        </w:rPr>
-        <w:t>AllowAnoymous</w:t>
-      </w:r>
-      <w:proofErr w:type="spellEnd"/>
-      <w:r>
-        <w:rPr>
-          <w:lang w:val="en-GB"/>
-        </w:rPr>
-        <w:t>”-attribute</w:t>
+        <w:t xml:space="preserve"> a controller or an action is decorated with the “AllowAnoymous”-attribute</w:t>
       </w:r>
       <w:r>
         <w:rPr>
@@ -8771,7 +8637,7 @@
     </w:p>
     <w:p>
       <w:pPr>
-        <w:pStyle w:val="Heading2"/>
+        <w:pStyle w:val="berschrift2"/>
         <w:rPr>
           <w:lang w:val="en-GB"/>
         </w:rPr>
@@ -8851,19 +8717,11 @@
         </w:rPr>
         <w:t xml:space="preserve">s’ </w:t>
       </w:r>
-      <w:proofErr w:type="spellStart"/>
-      <w:r>
-        <w:rPr>
-          <w:lang w:val="en-GB"/>
-        </w:rPr>
-        <w:t>guid</w:t>
-      </w:r>
-      <w:proofErr w:type="spellEnd"/>
-      <w:r>
-        <w:rPr>
-          <w:lang w:val="en-GB"/>
-        </w:rPr>
-        <w:t xml:space="preserve">, the </w:t>
+      <w:r>
+        <w:rPr>
+          <w:lang w:val="en-GB"/>
+        </w:rPr>
+        <w:t xml:space="preserve">guid, the </w:t>
       </w:r>
       <w:r>
         <w:rPr>
@@ -8929,7 +8787,14 @@
         <w:rPr>
           <w:lang w:val="en-GB"/>
         </w:rPr>
-        <w:t xml:space="preserve"> Every token generated </w:t>
+        <w:t xml:space="preserve"> Every </w:t>
+      </w:r>
+      <w:r>
+        <w:rPr>
+          <w:lang w:val="en-GB"/>
+        </w:rPr>
+        <w:lastRenderedPageBreak/>
+        <w:t xml:space="preserve">token generated </w:t>
       </w:r>
       <w:r>
         <w:rPr>
@@ -8978,21 +8843,7 @@
         <w:rPr>
           <w:lang w:val="en-GB"/>
         </w:rPr>
-        <w:t xml:space="preserve"> provide a private key (cryptographical secret) which will be used to generate tokens and validate existing tokens against. In our app we use a </w:t>
-      </w:r>
-      <w:proofErr w:type="spellStart"/>
-      <w:r>
-        <w:rPr>
-          <w:lang w:val="en-GB"/>
-        </w:rPr>
-        <w:t>RSASecurityKey</w:t>
-      </w:r>
-      <w:proofErr w:type="spellEnd"/>
-      <w:r>
-        <w:rPr>
-          <w:lang w:val="en-GB"/>
-        </w:rPr>
-        <w:t xml:space="preserve"> which uses a random </w:t>
+        <w:t xml:space="preserve"> provide a private key (cryptographical secret) which will be used to generate tokens and validate existing tokens against. In our app we use a RSASecurityKey which uses a random </w:t>
       </w:r>
       <w:r>
         <w:rPr>
@@ -9004,21 +8855,7 @@
         <w:rPr>
           <w:lang w:val="en-GB"/>
         </w:rPr>
-        <w:t xml:space="preserve"> strong byte key generated with the </w:t>
-      </w:r>
-      <w:proofErr w:type="spellStart"/>
-      <w:r>
-        <w:rPr>
-          <w:lang w:val="en-GB"/>
-        </w:rPr>
-        <w:t>RSACryptoServiceProvider</w:t>
-      </w:r>
-      <w:proofErr w:type="spellEnd"/>
-      <w:r>
-        <w:rPr>
-          <w:lang w:val="en-GB"/>
-        </w:rPr>
-        <w:t xml:space="preserve"> (both key and service provider are implementations from the asp.net core)</w:t>
+        <w:t xml:space="preserve"> strong byte key generated with the RSACryptoServiceProvider (both key and service provider are implementations from the asp.net core)</w:t>
       </w:r>
       <w:r>
         <w:rPr>
@@ -9133,7 +8970,7 @@
     </w:p>
     <w:p>
       <w:pPr>
-        <w:pStyle w:val="Heading2"/>
+        <w:pStyle w:val="berschrift2"/>
         <w:rPr>
           <w:lang w:val="en-GB"/>
         </w:rPr>
@@ -9257,7 +9094,7 @@
       </w:r>
       <w:r>
         <w:rPr>
-          <w:rStyle w:val="FootnoteReference"/>
+          <w:rStyle w:val="Funotenzeichen"/>
           <w:lang w:val="en-GB"/>
         </w:rPr>
         <w:t xml:space="preserve"> </w:t>
@@ -9277,7 +9114,7 @@
     </w:p>
     <w:p>
       <w:pPr>
-        <w:pStyle w:val="Heading2"/>
+        <w:pStyle w:val="berschrift2"/>
         <w:rPr>
           <w:lang w:val="en-GB"/>
         </w:rPr>
@@ -9390,7 +9227,7 @@
     </w:p>
     <w:p>
       <w:pPr>
-        <w:pStyle w:val="Heading2"/>
+        <w:pStyle w:val="berschrift2"/>
         <w:rPr>
           <w:lang w:val="en-GB"/>
         </w:rPr>
@@ -9533,7 +9370,7 @@
     </w:p>
     <w:p>
       <w:pPr>
-        <w:pStyle w:val="Heading2"/>
+        <w:pStyle w:val="berschrift2"/>
         <w:rPr>
           <w:lang w:val="en-GB"/>
         </w:rPr>
@@ -9652,7 +9489,7 @@
     </w:p>
     <w:p>
       <w:pPr>
-        <w:pStyle w:val="Heading1"/>
+        <w:pStyle w:val="berschrift1"/>
         <w:rPr>
           <w:lang w:val="en-GB"/>
         </w:rPr>
@@ -9668,7 +9505,7 @@
     </w:p>
     <w:p>
       <w:pPr>
-        <w:pStyle w:val="Heading2"/>
+        <w:pStyle w:val="berschrift2"/>
         <w:rPr>
           <w:lang w:val="en-GB"/>
         </w:rPr>
@@ -9678,6 +9515,7 @@
         <w:rPr>
           <w:noProof/>
         </w:rPr>
+        <w:lastRenderedPageBreak/>
         <w:drawing>
           <wp:anchor distT="0" distB="0" distL="114300" distR="114300" simplePos="0" relativeHeight="251658240" behindDoc="0" locked="0" layoutInCell="1" allowOverlap="1" wp14:anchorId="6944A74C" wp14:editId="2BC108C6">
             <wp:simplePos x="0" y="0"/>
@@ -9813,7 +9651,7 @@
                         <w:txbxContent>
                           <w:p>
                             <w:pPr>
-                              <w:pStyle w:val="Caption"/>
+                              <w:pStyle w:val="Beschriftung"/>
                               <w:rPr>
                                 <w:noProof/>
                                 <w:lang w:val="en-GB"/>
@@ -9823,14 +9661,27 @@
                             <w:r>
                               <w:t xml:space="preserve">Illustration </w:t>
                             </w:r>
-                            <w:fldSimple w:instr=" SEQ Illustration \* ARABIC ">
-                              <w:r>
-                                <w:rPr>
-                                  <w:noProof/>
-                                </w:rPr>
-                                <w:t>2</w:t>
-                              </w:r>
-                            </w:fldSimple>
+                            <w:r>
+                              <w:fldChar w:fldCharType="begin"/>
+                            </w:r>
+                            <w:r>
+                              <w:instrText xml:space="preserve"> SEQ Illustration \* ARABIC </w:instrText>
+                            </w:r>
+                            <w:r>
+                              <w:fldChar w:fldCharType="separate"/>
+                            </w:r>
+                            <w:r>
+                              <w:rPr>
+                                <w:noProof/>
+                              </w:rPr>
+                              <w:t>2</w:t>
+                            </w:r>
+                            <w:r>
+                              <w:rPr>
+                                <w:noProof/>
+                              </w:rPr>
+                              <w:fldChar w:fldCharType="end"/>
+                            </w:r>
                             <w:r>
                               <w:t xml:space="preserve"> - </w:t>
                             </w:r>
@@ -9863,7 +9714,7 @@
                   <w:txbxContent>
                     <w:p>
                       <w:pPr>
-                        <w:pStyle w:val="Caption"/>
+                        <w:pStyle w:val="Beschriftung"/>
                         <w:rPr>
                           <w:noProof/>
                           <w:lang w:val="en-GB"/>
@@ -9873,14 +9724,27 @@
                       <w:r>
                         <w:t xml:space="preserve">Illustration </w:t>
                       </w:r>
-                      <w:fldSimple w:instr=" SEQ Illustration \* ARABIC ">
-                        <w:r>
-                          <w:rPr>
-                            <w:noProof/>
-                          </w:rPr>
-                          <w:t>2</w:t>
-                        </w:r>
-                      </w:fldSimple>
+                      <w:r>
+                        <w:fldChar w:fldCharType="begin"/>
+                      </w:r>
+                      <w:r>
+                        <w:instrText xml:space="preserve"> SEQ Illustration \* ARABIC </w:instrText>
+                      </w:r>
+                      <w:r>
+                        <w:fldChar w:fldCharType="separate"/>
+                      </w:r>
+                      <w:r>
+                        <w:rPr>
+                          <w:noProof/>
+                        </w:rPr>
+                        <w:t>2</w:t>
+                      </w:r>
+                      <w:r>
+                        <w:rPr>
+                          <w:noProof/>
+                        </w:rPr>
+                        <w:fldChar w:fldCharType="end"/>
+                      </w:r>
                       <w:r>
                         <w:t xml:space="preserve"> - </w:t>
                       </w:r>
@@ -9939,7 +9803,7 @@
     </w:p>
     <w:p>
       <w:pPr>
-        <w:pStyle w:val="ListParagraph"/>
+        <w:pStyle w:val="Listenabsatz"/>
         <w:numPr>
           <w:ilvl w:val="0"/>
           <w:numId w:val="3"/>
@@ -9957,7 +9821,7 @@
     </w:p>
     <w:p>
       <w:pPr>
-        <w:pStyle w:val="ListParagraph"/>
+        <w:pStyle w:val="Listenabsatz"/>
         <w:numPr>
           <w:ilvl w:val="1"/>
           <w:numId w:val="3"/>
@@ -9999,7 +9863,7 @@
     </w:p>
     <w:p>
       <w:pPr>
-        <w:pStyle w:val="ListParagraph"/>
+        <w:pStyle w:val="Listenabsatz"/>
         <w:numPr>
           <w:ilvl w:val="1"/>
           <w:numId w:val="3"/>
@@ -10017,7 +9881,7 @@
     </w:p>
     <w:p>
       <w:pPr>
-        <w:pStyle w:val="ListParagraph"/>
+        <w:pStyle w:val="Listenabsatz"/>
         <w:numPr>
           <w:ilvl w:val="1"/>
           <w:numId w:val="3"/>
@@ -10041,7 +9905,7 @@
     </w:p>
     <w:p>
       <w:pPr>
-        <w:pStyle w:val="ListParagraph"/>
+        <w:pStyle w:val="Listenabsatz"/>
         <w:numPr>
           <w:ilvl w:val="1"/>
           <w:numId w:val="3"/>
@@ -10065,7 +9929,7 @@
     </w:p>
     <w:p>
       <w:pPr>
-        <w:pStyle w:val="ListParagraph"/>
+        <w:pStyle w:val="Listenabsatz"/>
         <w:numPr>
           <w:ilvl w:val="1"/>
           <w:numId w:val="3"/>
@@ -10101,7 +9965,7 @@
     </w:p>
     <w:p>
       <w:pPr>
-        <w:pStyle w:val="ListParagraph"/>
+        <w:pStyle w:val="Listenabsatz"/>
         <w:numPr>
           <w:ilvl w:val="0"/>
           <w:numId w:val="3"/>
@@ -10119,7 +9983,7 @@
     </w:p>
     <w:p>
       <w:pPr>
-        <w:pStyle w:val="ListParagraph"/>
+        <w:pStyle w:val="Listenabsatz"/>
         <w:numPr>
           <w:ilvl w:val="1"/>
           <w:numId w:val="3"/>
@@ -10137,7 +10001,7 @@
     </w:p>
     <w:p>
       <w:pPr>
-        <w:pStyle w:val="ListParagraph"/>
+        <w:pStyle w:val="Listenabsatz"/>
         <w:numPr>
           <w:ilvl w:val="1"/>
           <w:numId w:val="3"/>
@@ -10155,7 +10019,7 @@
     </w:p>
     <w:p>
       <w:pPr>
-        <w:pStyle w:val="ListParagraph"/>
+        <w:pStyle w:val="Listenabsatz"/>
         <w:numPr>
           <w:ilvl w:val="1"/>
           <w:numId w:val="3"/>
@@ -10278,16 +10142,8 @@
         <w:rPr>
           <w:lang w:val="en-GB"/>
         </w:rPr>
-        <w:t xml:space="preserve">we depend on the </w:t>
-      </w:r>
-      <w:proofErr w:type="spellStart"/>
-      <w:r>
-        <w:rPr>
-          <w:lang w:val="en-GB"/>
-        </w:rPr>
-        <w:t>MediatR</w:t>
-      </w:r>
-      <w:proofErr w:type="spellEnd"/>
+        <w:t>we depend on the MediatR</w:t>
+      </w:r>
       <w:r>
         <w:rPr>
           <w:lang w:val="en-GB"/>
@@ -10340,16 +10196,8 @@
         <w:rPr>
           <w:lang w:val="en-GB"/>
         </w:rPr>
-        <w:t xml:space="preserve"> all handlers in the </w:t>
-      </w:r>
-      <w:proofErr w:type="spellStart"/>
-      <w:r>
-        <w:rPr>
-          <w:lang w:val="en-GB"/>
-        </w:rPr>
-        <w:t>IoC</w:t>
-      </w:r>
-      <w:proofErr w:type="spellEnd"/>
+        <w:t xml:space="preserve"> all handlers in the IoC</w:t>
+      </w:r>
       <w:r>
         <w:rPr>
           <w:lang w:val="en-GB"/>
@@ -10362,14 +10210,12 @@
         </w:rPr>
         <w:t xml:space="preserve"> container from .NET Core. In our implementation every request and response type </w:t>
       </w:r>
-      <w:proofErr w:type="gramStart"/>
       <w:r>
         <w:rPr>
           <w:lang w:val="en-GB"/>
         </w:rPr>
         <w:t>is</w:t>
       </w:r>
-      <w:proofErr w:type="gramEnd"/>
       <w:r>
         <w:rPr>
           <w:lang w:val="en-GB"/>
@@ -10425,7 +10271,7 @@
     </w:p>
     <w:p>
       <w:pPr>
-        <w:pStyle w:val="Heading2"/>
+        <w:pStyle w:val="berschrift2"/>
         <w:rPr>
           <w:lang w:val="en-GB"/>
         </w:rPr>
@@ -10435,6 +10281,7 @@
         <w:rPr>
           <w:lang w:val="en-GB"/>
         </w:rPr>
+        <w:lastRenderedPageBreak/>
         <w:t>Folder Structure</w:t>
       </w:r>
       <w:r>
@@ -10543,7 +10390,7 @@
                           <w:txbxContent>
                             <w:p>
                               <w:pPr>
-                                <w:pStyle w:val="Caption"/>
+                                <w:pStyle w:val="Beschriftung"/>
                                 <w:rPr>
                                   <w:noProof/>
                                   <w:lang w:val="en-GB"/>
@@ -10553,14 +10400,27 @@
                               <w:r>
                                 <w:t xml:space="preserve">Illustration </w:t>
                               </w:r>
-                              <w:fldSimple w:instr=" SEQ Illustration \* ARABIC ">
-                                <w:r>
-                                  <w:rPr>
-                                    <w:noProof/>
-                                  </w:rPr>
-                                  <w:t>3</w:t>
-                                </w:r>
-                              </w:fldSimple>
+                              <w:r>
+                                <w:fldChar w:fldCharType="begin"/>
+                              </w:r>
+                              <w:r>
+                                <w:instrText xml:space="preserve"> SEQ Illustration \* ARABIC </w:instrText>
+                              </w:r>
+                              <w:r>
+                                <w:fldChar w:fldCharType="separate"/>
+                              </w:r>
+                              <w:r>
+                                <w:rPr>
+                                  <w:noProof/>
+                                </w:rPr>
+                                <w:t>3</w:t>
+                              </w:r>
+                              <w:r>
+                                <w:rPr>
+                                  <w:noProof/>
+                                </w:rPr>
+                                <w:fldChar w:fldCharType="end"/>
+                              </w:r>
                               <w:r>
                                 <w:t xml:space="preserve"> - </w:t>
                               </w:r>
@@ -10623,7 +10483,7 @@
                     <w:txbxContent>
                       <w:p>
                         <w:pPr>
-                          <w:pStyle w:val="Caption"/>
+                          <w:pStyle w:val="Beschriftung"/>
                           <w:rPr>
                             <w:noProof/>
                             <w:lang w:val="en-GB"/>
@@ -10633,14 +10493,27 @@
                         <w:r>
                           <w:t xml:space="preserve">Illustration </w:t>
                         </w:r>
-                        <w:fldSimple w:instr=" SEQ Illustration \* ARABIC ">
-                          <w:r>
-                            <w:rPr>
-                              <w:noProof/>
-                            </w:rPr>
-                            <w:t>3</w:t>
-                          </w:r>
-                        </w:fldSimple>
+                        <w:r>
+                          <w:fldChar w:fldCharType="begin"/>
+                        </w:r>
+                        <w:r>
+                          <w:instrText xml:space="preserve"> SEQ Illustration \* ARABIC </w:instrText>
+                        </w:r>
+                        <w:r>
+                          <w:fldChar w:fldCharType="separate"/>
+                        </w:r>
+                        <w:r>
+                          <w:rPr>
+                            <w:noProof/>
+                          </w:rPr>
+                          <w:t>3</w:t>
+                        </w:r>
+                        <w:r>
+                          <w:rPr>
+                            <w:noProof/>
+                          </w:rPr>
+                          <w:fldChar w:fldCharType="end"/>
+                        </w:r>
                         <w:r>
                           <w:t xml:space="preserve"> - </w:t>
                         </w:r>
@@ -10676,7 +10549,7 @@
     </w:p>
     <w:p>
       <w:pPr>
-        <w:pStyle w:val="ListParagraph"/>
+        <w:pStyle w:val="Listenabsatz"/>
         <w:numPr>
           <w:ilvl w:val="0"/>
           <w:numId w:val="3"/>
@@ -10694,7 +10567,7 @@
     </w:p>
     <w:p>
       <w:pPr>
-        <w:pStyle w:val="ListParagraph"/>
+        <w:pStyle w:val="Listenabsatz"/>
         <w:numPr>
           <w:ilvl w:val="0"/>
           <w:numId w:val="3"/>
@@ -10712,7 +10585,7 @@
     </w:p>
     <w:p>
       <w:pPr>
-        <w:pStyle w:val="ListParagraph"/>
+        <w:pStyle w:val="Listenabsatz"/>
         <w:numPr>
           <w:ilvl w:val="0"/>
           <w:numId w:val="3"/>
@@ -10730,7 +10603,7 @@
     </w:p>
     <w:p>
       <w:pPr>
-        <w:pStyle w:val="ListParagraph"/>
+        <w:pStyle w:val="Listenabsatz"/>
         <w:numPr>
           <w:ilvl w:val="0"/>
           <w:numId w:val="3"/>
@@ -10951,7 +10824,7 @@
     </w:p>
     <w:p>
       <w:pPr>
-        <w:pStyle w:val="Heading2"/>
+        <w:pStyle w:val="berschrift2"/>
         <w:rPr>
           <w:lang w:val="en-GB"/>
         </w:rPr>
@@ -10961,6 +10834,7 @@
         <w:rPr>
           <w:lang w:val="en-GB"/>
         </w:rPr>
+        <w:lastRenderedPageBreak/>
         <w:t>F</w:t>
       </w:r>
       <w:r>
@@ -11075,7 +10949,7 @@
                           <w:txbxContent>
                             <w:p>
                               <w:pPr>
-                                <w:pStyle w:val="Caption"/>
+                                <w:pStyle w:val="Beschriftung"/>
                                 <w:rPr>
                                   <w:sz w:val="20"/>
                                   <w:szCs w:val="20"/>
@@ -11085,41 +10959,35 @@
                               <w:r>
                                 <w:t xml:space="preserve">Illustration </w:t>
                               </w:r>
-                              <w:fldSimple w:instr=" SEQ Illustration \* ARABIC ">
-                                <w:r>
-                                  <w:rPr>
-                                    <w:noProof/>
-                                  </w:rPr>
-                                  <w:t>4</w:t>
-                                </w:r>
-                              </w:fldSimple>
                               <w:r>
-                                <w:t xml:space="preserve"> - </w:t>
+                                <w:fldChar w:fldCharType="begin"/>
                               </w:r>
-                              <w:proofErr w:type="spellStart"/>
                               <w:r>
-                                <w:t>folder</w:t>
+                                <w:instrText xml:space="preserve"> SEQ Illustration \* ARABIC </w:instrText>
                               </w:r>
-                              <w:proofErr w:type="spellEnd"/>
                               <w:r>
-                                <w:t xml:space="preserve"> </w:t>
-                              </w:r>
-                              <w:proofErr w:type="spellStart"/>
-                              <w:r>
-                                <w:t>st</w:t>
+                                <w:fldChar w:fldCharType="separate"/>
                               </w:r>
                               <w:r>
                                 <w:rPr>
                                   <w:noProof/>
                                 </w:rPr>
-                                <w:t>ructure</w:t>
+                                <w:t>4</w:t>
                               </w:r>
-                              <w:proofErr w:type="spellEnd"/>
                               <w:r>
                                 <w:rPr>
                                   <w:noProof/>
                                 </w:rPr>
-                                <w:t xml:space="preserve"> frontend</w:t>
+                                <w:fldChar w:fldCharType="end"/>
+                              </w:r>
+                              <w:r>
+                                <w:t xml:space="preserve"> - folder st</w:t>
+                              </w:r>
+                              <w:r>
+                                <w:rPr>
+                                  <w:noProof/>
+                                </w:rPr>
+                                <w:t>ructure frontend</w:t>
                               </w:r>
                             </w:p>
                           </w:txbxContent>
@@ -11148,7 +11016,7 @@
                     <w:txbxContent>
                       <w:p>
                         <w:pPr>
-                          <w:pStyle w:val="Caption"/>
+                          <w:pStyle w:val="Beschriftung"/>
                           <w:rPr>
                             <w:sz w:val="20"/>
                             <w:szCs w:val="20"/>
@@ -11158,41 +11026,35 @@
                         <w:r>
                           <w:t xml:space="preserve">Illustration </w:t>
                         </w:r>
-                        <w:fldSimple w:instr=" SEQ Illustration \* ARABIC ">
-                          <w:r>
-                            <w:rPr>
-                              <w:noProof/>
-                            </w:rPr>
-                            <w:t>4</w:t>
-                          </w:r>
-                        </w:fldSimple>
                         <w:r>
-                          <w:t xml:space="preserve"> - </w:t>
+                          <w:fldChar w:fldCharType="begin"/>
                         </w:r>
-                        <w:proofErr w:type="spellStart"/>
                         <w:r>
-                          <w:t>folder</w:t>
+                          <w:instrText xml:space="preserve"> SEQ Illustration \* ARABIC </w:instrText>
                         </w:r>
-                        <w:proofErr w:type="spellEnd"/>
                         <w:r>
-                          <w:t xml:space="preserve"> </w:t>
-                        </w:r>
-                        <w:proofErr w:type="spellStart"/>
-                        <w:r>
-                          <w:t>st</w:t>
+                          <w:fldChar w:fldCharType="separate"/>
                         </w:r>
                         <w:r>
                           <w:rPr>
                             <w:noProof/>
                           </w:rPr>
-                          <w:t>ructure</w:t>
+                          <w:t>4</w:t>
                         </w:r>
-                        <w:proofErr w:type="spellEnd"/>
                         <w:r>
                           <w:rPr>
                             <w:noProof/>
                           </w:rPr>
-                          <w:t xml:space="preserve"> frontend</w:t>
+                          <w:fldChar w:fldCharType="end"/>
+                        </w:r>
+                        <w:r>
+                          <w:t xml:space="preserve"> - folder st</w:t>
+                        </w:r>
+                        <w:r>
+                          <w:rPr>
+                            <w:noProof/>
+                          </w:rPr>
+                          <w:t>ructure frontend</w:t>
                         </w:r>
                       </w:p>
                     </w:txbxContent>
@@ -11258,152 +11120,38 @@
         <w:rPr>
           <w:lang w:val="en-GB"/>
         </w:rPr>
-        <w:t xml:space="preserve"> in the _generated folder. The folders _guards, _helpers and _services contain our services like </w:t>
-      </w:r>
-      <w:proofErr w:type="spellStart"/>
-      <w:r>
-        <w:rPr>
-          <w:lang w:val="en-GB"/>
-        </w:rPr>
-        <w:t>authGuard</w:t>
-      </w:r>
-      <w:proofErr w:type="spellEnd"/>
-      <w:r>
-        <w:rPr>
-          <w:lang w:val="en-GB"/>
-        </w:rPr>
-        <w:t xml:space="preserve"> or </w:t>
-      </w:r>
-      <w:proofErr w:type="spellStart"/>
-      <w:r>
-        <w:rPr>
-          <w:lang w:val="en-GB"/>
-        </w:rPr>
-        <w:t>jwtInterceptor</w:t>
-      </w:r>
-      <w:proofErr w:type="spellEnd"/>
-      <w:r>
-        <w:rPr>
-          <w:lang w:val="en-GB"/>
-        </w:rPr>
-        <w:t xml:space="preserve"> and the _models folder contains global models like our user model.</w:t>
-      </w:r>
-    </w:p>
-    <w:p>
-      <w:pPr>
-        <w:rPr>
-          <w:lang w:val="en-GB"/>
-        </w:rPr>
-      </w:pPr>
-      <w:r>
-        <w:rPr>
-          <w:lang w:val="en-GB"/>
-        </w:rPr>
-        <w:t xml:space="preserve">The components are grouped together according to their use-case. Core contains the navbar and footer, the rest is obvious form the naming conventions. Within each component there may be several sub-components, for example employees contains an </w:t>
-      </w:r>
-      <w:proofErr w:type="spellStart"/>
-      <w:r>
-        <w:rPr>
-          <w:lang w:val="en-GB"/>
-        </w:rPr>
-        <w:t>employeeCreate</w:t>
-      </w:r>
-      <w:proofErr w:type="spellEnd"/>
-      <w:r>
-        <w:rPr>
-          <w:lang w:val="en-GB"/>
-        </w:rPr>
-        <w:t xml:space="preserve"> and an </w:t>
-      </w:r>
-      <w:proofErr w:type="spellStart"/>
-      <w:r>
-        <w:rPr>
-          <w:lang w:val="en-GB"/>
-        </w:rPr>
-        <w:t>employeeEdit</w:t>
-      </w:r>
-      <w:proofErr w:type="spellEnd"/>
-      <w:r>
-        <w:rPr>
-          <w:lang w:val="en-GB"/>
-        </w:rPr>
-        <w:t xml:space="preserve"> component.</w:t>
-      </w:r>
-    </w:p>
-    <w:p>
-      <w:pPr>
-        <w:rPr>
-          <w:lang w:val="en-GB"/>
-        </w:rPr>
-      </w:pPr>
-      <w:r>
-        <w:rPr>
-          <w:lang w:val="en-GB"/>
-        </w:rPr>
-        <w:t xml:space="preserve">Each folder also contains </w:t>
-      </w:r>
-      <w:proofErr w:type="spellStart"/>
-      <w:proofErr w:type="gramStart"/>
-      <w:r>
-        <w:rPr>
-          <w:lang w:val="en-GB"/>
-        </w:rPr>
-        <w:t>a</w:t>
-      </w:r>
-      <w:proofErr w:type="spellEnd"/>
-      <w:proofErr w:type="gramEnd"/>
-      <w:r>
-        <w:rPr>
-          <w:lang w:val="en-GB"/>
-        </w:rPr>
-        <w:t xml:space="preserve"> </w:t>
-      </w:r>
-      <w:proofErr w:type="spellStart"/>
-      <w:r>
-        <w:rPr>
-          <w:lang w:val="en-GB"/>
-        </w:rPr>
-        <w:t>index.ts</w:t>
-      </w:r>
-      <w:proofErr w:type="spellEnd"/>
-      <w:r>
-        <w:rPr>
-          <w:lang w:val="en-GB"/>
-        </w:rPr>
-        <w:t xml:space="preserve"> file, that functions as a barrel file for exports. This allows us to import our services and modules </w:t>
-      </w:r>
-      <w:proofErr w:type="gramStart"/>
-      <w:r>
-        <w:rPr>
-          <w:lang w:val="en-GB"/>
-        </w:rPr>
-        <w:t>similar to</w:t>
-      </w:r>
-      <w:proofErr w:type="gramEnd"/>
-      <w:r>
-        <w:rPr>
-          <w:lang w:val="en-GB"/>
-        </w:rPr>
-        <w:t xml:space="preserve"> angular modules ‘</w:t>
-      </w:r>
-      <w:proofErr w:type="spellStart"/>
-      <w:r>
-        <w:rPr>
-          <w:lang w:val="en-GB"/>
-        </w:rPr>
-        <w:t>en</w:t>
-      </w:r>
-      <w:proofErr w:type="spellEnd"/>
-      <w:r>
-        <w:rPr>
-          <w:lang w:val="en-GB"/>
-        </w:rPr>
-        <w:t xml:space="preserve"> bloc’.  </w:t>
-      </w:r>
-    </w:p>
-    <w:p>
-      <w:pPr>
-        <w:pStyle w:val="Heading2"/>
+        <w:t xml:space="preserve"> in the _generated folder. The folders _guards, _helpers and _services contain our services like authGuard or jwtInterceptor and the _models folder contains global models like our user model.</w:t>
+      </w:r>
+    </w:p>
+    <w:p>
+      <w:pPr>
+        <w:rPr>
+          <w:lang w:val="en-GB"/>
+        </w:rPr>
+      </w:pPr>
+      <w:r>
+        <w:rPr>
+          <w:lang w:val="en-GB"/>
+        </w:rPr>
+        <w:t>The components are grouped together according to their use-case. Core contains the navbar and footer, the rest is obvious form the naming conventions. Within each component there may be several sub-components, for example employees contains an employeeCreate and an employeeEdit component.</w:t>
+      </w:r>
+    </w:p>
+    <w:p>
+      <w:pPr>
+        <w:rPr>
+          <w:lang w:val="en-GB"/>
+        </w:rPr>
+      </w:pPr>
+      <w:r>
+        <w:rPr>
+          <w:lang w:val="en-GB"/>
+        </w:rPr>
+        <w:t xml:space="preserve">Each folder also contains a index.ts file, that functions as a barrel file for exports. This allows us to import our services and modules similar to angular modules ‘en bloc’.  </w:t>
+      </w:r>
+    </w:p>
+    <w:p>
+      <w:pPr>
+        <w:pStyle w:val="berschrift2"/>
         <w:rPr>
           <w:lang w:val="en-GB"/>
         </w:rPr>
@@ -11427,48 +11175,20 @@
         <w:rPr>
           <w:lang w:val="en-GB"/>
         </w:rPr>
-        <w:t xml:space="preserve">We used Swagger to generate the services and DTOs the angular application needs to communicate with the backend. Swagger also functions as a testing tool for the backend, since it provides a very useful UI, that can send and receive http(s) requests and responses. This works </w:t>
-      </w:r>
-      <w:proofErr w:type="gramStart"/>
-      <w:r>
-        <w:rPr>
-          <w:lang w:val="en-GB"/>
-        </w:rPr>
-        <w:t>similar to</w:t>
-      </w:r>
-      <w:proofErr w:type="gramEnd"/>
-      <w:r>
-        <w:rPr>
-          <w:lang w:val="en-GB"/>
-        </w:rPr>
-        <w:t xml:space="preserve"> Postman but has all the needed DTOs autogenerated according to the configuration in the backend.</w:t>
-      </w:r>
-    </w:p>
-    <w:p>
-      <w:pPr>
-        <w:rPr>
-          <w:lang w:val="en-GB"/>
-        </w:rPr>
-      </w:pPr>
-      <w:r>
-        <w:rPr>
-          <w:lang w:val="en-GB"/>
-        </w:rPr>
-        <w:t xml:space="preserve">Despite all the extremely useful futures of Swagger, our experiences with this tool weren’t all great. The configuration of swagger in the backend was quite complicated and the absence of a comprehensive documentation made this even more difficult. We spent so much time on getting Swagger up and running, that we probably would have been faster just writing the frontend code ourselves and using postman to test the backend. But it was a very interesting experience, and if we ever </w:t>
-      </w:r>
-      <w:proofErr w:type="gramStart"/>
-      <w:r>
-        <w:rPr>
-          <w:lang w:val="en-GB"/>
-        </w:rPr>
-        <w:t>have to</w:t>
-      </w:r>
-      <w:proofErr w:type="gramEnd"/>
-      <w:r>
-        <w:rPr>
-          <w:lang w:val="en-GB"/>
-        </w:rPr>
-        <w:t xml:space="preserve"> set up another web project, we’</w:t>
+        <w:t>We used Swagger to generate the services and DTOs the angular application needs to communicate with the backend. Swagger also functions as a testing tool for the backend, since it provides a very useful UI, that can send and receive http(s) requests and responses. This works similar to Postman but has all the needed DTOs autogenerated according to the configuration in the backend.</w:t>
+      </w:r>
+    </w:p>
+    <w:p>
+      <w:pPr>
+        <w:rPr>
+          <w:lang w:val="en-GB"/>
+        </w:rPr>
+      </w:pPr>
+      <w:r>
+        <w:rPr>
+          <w:lang w:val="en-GB"/>
+        </w:rPr>
+        <w:t>Despite all the extremely useful futures of Swagger, our experiences with this tool weren’t all great. The configuration of swagger in the backend was quite complicated and the absence of a comprehensive documentation made this even more difficult. We spent so much time on getting Swagger up and running, that we probably would have been faster just writing the frontend code ourselves and using postman to test the backend. But it was a very interesting experience, and if we ever have to set up another web project, we’</w:t>
       </w:r>
       <w:r>
         <w:rPr>
@@ -11503,7 +11223,7 @@
     </w:p>
     <w:p>
       <w:pPr>
-        <w:pStyle w:val="Heading1"/>
+        <w:pStyle w:val="berschrift1"/>
         <w:rPr>
           <w:lang w:val="en-GB"/>
         </w:rPr>
@@ -11513,13 +11233,14 @@
         <w:rPr>
           <w:lang w:val="en-GB"/>
         </w:rPr>
+        <w:lastRenderedPageBreak/>
         <w:t>Database</w:t>
       </w:r>
       <w:bookmarkEnd w:id="26"/>
     </w:p>
     <w:p>
       <w:pPr>
-        <w:pStyle w:val="Heading2"/>
+        <w:pStyle w:val="berschrift2"/>
         <w:rPr>
           <w:lang w:val="en-GB"/>
         </w:rPr>
@@ -11593,7 +11314,7 @@
     </w:p>
     <w:p>
       <w:pPr>
-        <w:pStyle w:val="Caption"/>
+        <w:pStyle w:val="Beschriftung"/>
         <w:rPr>
           <w:lang w:val="en-GB"/>
         </w:rPr>
@@ -11637,213 +11358,526 @@
         <w:rPr>
           <w:lang w:val="en-GB"/>
         </w:rPr>
-        <w:t xml:space="preserve">lation diagram </w:t>
-      </w:r>
-      <w:proofErr w:type="spellStart"/>
-      <w:r>
-        <w:rPr>
-          <w:lang w:val="en-GB"/>
-        </w:rPr>
-        <w:t>clerp</w:t>
-      </w:r>
-      <w:proofErr w:type="spellEnd"/>
+        <w:t>lation diagram clerp db</w:t>
+      </w:r>
+      <w:bookmarkEnd w:id="28"/>
+    </w:p>
+    <w:p>
+      <w:pPr>
+        <w:pStyle w:val="berschrift2"/>
+        <w:rPr>
+          <w:lang w:val="en-GB"/>
+        </w:rPr>
+      </w:pPr>
+      <w:bookmarkStart w:id="29" w:name="_Toc11776490"/>
+      <w:r>
+        <w:rPr>
+          <w:lang w:val="en-GB"/>
+        </w:rPr>
+        <w:lastRenderedPageBreak/>
+        <w:t>Approach</w:t>
+      </w:r>
+      <w:bookmarkEnd w:id="29"/>
+    </w:p>
+    <w:p>
+      <w:pPr>
+        <w:rPr>
+          <w:lang w:val="en-GB"/>
+        </w:rPr>
+      </w:pPr>
+      <w:r>
+        <w:rPr>
+          <w:lang w:val="en-GB"/>
+        </w:rPr>
+        <w:t xml:space="preserve">For creating the </w:t>
+      </w:r>
+      <w:r>
+        <w:rPr>
+          <w:lang w:val="en-GB"/>
+        </w:rPr>
+        <w:t>database,</w:t>
+      </w:r>
+      <w:r>
+        <w:rPr>
+          <w:lang w:val="en-GB"/>
+        </w:rPr>
+        <w:t xml:space="preserve"> we used the code first approach. </w:t>
+      </w:r>
+      <w:r>
+        <w:rPr>
+          <w:lang w:val="en-GB"/>
+        </w:rPr>
+        <w:t>We have chosen this approach due</w:t>
+      </w:r>
+      <w:r>
+        <w:rPr>
+          <w:lang w:val="en-GB"/>
+        </w:rPr>
+        <w:t xml:space="preserve"> to</w:t>
+      </w:r>
+      <w:r>
+        <w:rPr>
+          <w:lang w:val="en-GB"/>
+        </w:rPr>
+        <w:t xml:space="preserve"> the fact,</w:t>
+      </w:r>
+      <w:r>
+        <w:rPr>
+          <w:lang w:val="en-GB"/>
+        </w:rPr>
+        <w:t xml:space="preserve"> that</w:t>
+      </w:r>
+      <w:r>
+        <w:rPr>
+          <w:lang w:val="en-GB"/>
+        </w:rPr>
+        <w:t xml:space="preserve"> we expected that we’d be far faster simply writing the classes than completely </w:t>
+      </w:r>
+      <w:r>
+        <w:rPr>
+          <w:lang w:val="en-GB"/>
+        </w:rPr>
+        <w:t>setting</w:t>
+      </w:r>
+      <w:r>
+        <w:rPr>
+          <w:lang w:val="en-GB"/>
+        </w:rPr>
+        <w:t xml:space="preserve"> up</w:t>
+      </w:r>
+      <w:r>
+        <w:rPr>
+          <w:lang w:val="en-GB"/>
+        </w:rPr>
+        <w:t xml:space="preserve"> a DB. For </w:t>
+      </w:r>
+      <w:r>
+        <w:rPr>
+          <w:lang w:val="en-GB"/>
+        </w:rPr>
+        <w:t>configuration of</w:t>
+      </w:r>
+      <w:r>
+        <w:rPr>
+          <w:lang w:val="en-GB"/>
+        </w:rPr>
+        <w:t xml:space="preserve"> the </w:t>
+      </w:r>
+      <w:r>
+        <w:rPr>
+          <w:lang w:val="en-GB"/>
+        </w:rPr>
+        <w:t>individual</w:t>
+      </w:r>
+      <w:r>
+        <w:rPr>
+          <w:lang w:val="en-GB"/>
+        </w:rPr>
+        <w:t xml:space="preserve"> tables and their relations </w:t>
+      </w:r>
+      <w:r>
+        <w:rPr>
+          <w:lang w:val="en-GB"/>
+        </w:rPr>
+        <w:t xml:space="preserve">we created </w:t>
+      </w:r>
+      <w:r>
+        <w:rPr>
+          <w:lang w:val="en-GB"/>
+        </w:rPr>
+        <w:t xml:space="preserve">a configuration class </w:t>
+      </w:r>
+      <w:r>
+        <w:rPr>
+          <w:lang w:val="en-GB"/>
+        </w:rPr>
+        <w:t>for each domain model which implements IEntityTypeConfiguration.</w:t>
+      </w:r>
+      <w:r>
+        <w:rPr>
+          <w:lang w:val="en-GB"/>
+        </w:rPr>
+        <w:t xml:space="preserve"> Inside th</w:t>
+      </w:r>
+      <w:r>
+        <w:rPr>
+          <w:lang w:val="en-GB"/>
+        </w:rPr>
+        <w:t>ese</w:t>
+      </w:r>
+      <w:r>
+        <w:rPr>
+          <w:lang w:val="en-GB"/>
+        </w:rPr>
+        <w:t xml:space="preserve"> classes we used the FluentApi to configure the tables and</w:t>
+      </w:r>
+      <w:r>
+        <w:rPr>
+          <w:lang w:val="en-GB"/>
+        </w:rPr>
+        <w:t xml:space="preserve"> their</w:t>
+      </w:r>
       <w:r>
         <w:rPr>
           <w:lang w:val="en-GB"/>
         </w:rPr>
         <w:t xml:space="preserve"> </w:t>
       </w:r>
-      <w:proofErr w:type="spellStart"/>
-      <w:r>
-        <w:rPr>
-          <w:lang w:val="en-GB"/>
-        </w:rPr>
-        <w:t>db</w:t>
-      </w:r>
-      <w:bookmarkEnd w:id="28"/>
-      <w:proofErr w:type="spellEnd"/>
-    </w:p>
-    <w:p>
-      <w:pPr>
-        <w:pStyle w:val="Heading2"/>
-        <w:rPr>
-          <w:lang w:val="en-GB"/>
-        </w:rPr>
-      </w:pPr>
-      <w:bookmarkStart w:id="29" w:name="_Toc11776490"/>
-      <w:r>
-        <w:rPr>
-          <w:lang w:val="en-GB"/>
-        </w:rPr>
-        <w:t>Approach</w:t>
-      </w:r>
-      <w:bookmarkEnd w:id="29"/>
-    </w:p>
-    <w:p>
-      <w:pPr>
-        <w:rPr>
-          <w:lang w:val="en-GB"/>
-        </w:rPr>
-      </w:pPr>
-      <w:r>
-        <w:rPr>
-          <w:lang w:val="en-GB"/>
-        </w:rPr>
-        <w:t xml:space="preserve">For creating the </w:t>
-      </w:r>
-      <w:r>
-        <w:rPr>
-          <w:lang w:val="en-GB"/>
-        </w:rPr>
-        <w:t>database,</w:t>
-      </w:r>
-      <w:r>
-        <w:rPr>
-          <w:lang w:val="en-GB"/>
-        </w:rPr>
-        <w:t xml:space="preserve"> we used the code first approach. </w:t>
-      </w:r>
-      <w:r>
-        <w:rPr>
-          <w:lang w:val="en-GB"/>
-        </w:rPr>
-        <w:t>We have chosen this approach due</w:t>
-      </w:r>
-      <w:r>
-        <w:rPr>
-          <w:lang w:val="en-GB"/>
-        </w:rPr>
-        <w:t xml:space="preserve"> to</w:t>
-      </w:r>
-      <w:r>
-        <w:rPr>
-          <w:lang w:val="en-GB"/>
-        </w:rPr>
-        <w:t xml:space="preserve"> the fact,</w:t>
-      </w:r>
-      <w:r>
-        <w:rPr>
-          <w:lang w:val="en-GB"/>
-        </w:rPr>
-        <w:t xml:space="preserve"> that</w:t>
-      </w:r>
-      <w:r>
-        <w:rPr>
-          <w:lang w:val="en-GB"/>
-        </w:rPr>
-        <w:t xml:space="preserve"> we expected that we’d be far faster simply writing the classes than completely </w:t>
-      </w:r>
-      <w:r>
-        <w:rPr>
-          <w:lang w:val="en-GB"/>
-        </w:rPr>
-        <w:t>setting</w:t>
-      </w:r>
-      <w:r>
-        <w:rPr>
-          <w:lang w:val="en-GB"/>
-        </w:rPr>
-        <w:t xml:space="preserve"> up</w:t>
-      </w:r>
-      <w:r>
-        <w:rPr>
-          <w:lang w:val="en-GB"/>
-        </w:rPr>
-        <w:t xml:space="preserve"> a DB. For </w:t>
-      </w:r>
-      <w:r>
-        <w:rPr>
-          <w:lang w:val="en-GB"/>
-        </w:rPr>
-        <w:t>configuration of</w:t>
-      </w:r>
-      <w:r>
-        <w:rPr>
-          <w:lang w:val="en-GB"/>
-        </w:rPr>
-        <w:t xml:space="preserve"> the </w:t>
-      </w:r>
-      <w:r>
-        <w:rPr>
-          <w:lang w:val="en-GB"/>
-        </w:rPr>
-        <w:t>individual</w:t>
-      </w:r>
-      <w:r>
-        <w:rPr>
-          <w:lang w:val="en-GB"/>
-        </w:rPr>
-        <w:t xml:space="preserve"> tables and their relations </w:t>
-      </w:r>
-      <w:r>
-        <w:rPr>
-          <w:lang w:val="en-GB"/>
-        </w:rPr>
-        <w:t xml:space="preserve">we created </w:t>
-      </w:r>
-      <w:r>
-        <w:rPr>
-          <w:lang w:val="en-GB"/>
-        </w:rPr>
-        <w:t xml:space="preserve">a configuration class </w:t>
-      </w:r>
-      <w:r>
-        <w:rPr>
-          <w:lang w:val="en-GB"/>
-        </w:rPr>
-        <w:t xml:space="preserve">for each domain model which implements </w:t>
-      </w:r>
-      <w:proofErr w:type="spellStart"/>
-      <w:r>
-        <w:rPr>
-          <w:lang w:val="en-GB"/>
-        </w:rPr>
-        <w:t>IEntityTypeConfiguration</w:t>
-      </w:r>
-      <w:proofErr w:type="spellEnd"/>
+      <w:r>
+        <w:rPr>
+          <w:lang w:val="en-GB"/>
+        </w:rPr>
+        <w:t>relations</w:t>
+      </w:r>
+      <w:r>
+        <w:rPr>
+          <w:lang w:val="en-GB"/>
+        </w:rPr>
+        <w:t xml:space="preserve">. </w:t>
+      </w:r>
+      <w:r>
+        <w:rPr>
+          <w:lang w:val="en-GB"/>
+        </w:rPr>
+        <w:t>These</w:t>
+      </w:r>
+      <w:r>
+        <w:rPr>
+          <w:lang w:val="en-GB"/>
+        </w:rPr>
+        <w:t xml:space="preserve"> classes </w:t>
+      </w:r>
+      <w:r>
+        <w:rPr>
+          <w:lang w:val="en-GB"/>
+        </w:rPr>
+        <w:t xml:space="preserve">also contain </w:t>
+      </w:r>
+      <w:r>
+        <w:rPr>
+          <w:lang w:val="en-GB"/>
+        </w:rPr>
+        <w:t xml:space="preserve">the </w:t>
+      </w:r>
+      <w:r>
+        <w:rPr>
+          <w:lang w:val="en-GB"/>
+        </w:rPr>
+        <w:t>hardcoded</w:t>
+      </w:r>
+      <w:r>
+        <w:rPr>
+          <w:lang w:val="en-GB"/>
+        </w:rPr>
+        <w:t xml:space="preserve"> seed data.</w:t>
+      </w:r>
+      <w:r>
+        <w:rPr>
+          <w:lang w:val="en-GB"/>
+        </w:rPr>
+        <w:t xml:space="preserve"> These configuration files can be found in the infrastructure folder.</w:t>
+      </w:r>
+    </w:p>
+    <w:p>
+      <w:pPr>
+        <w:rPr>
+          <w:lang w:val="en-GB"/>
+        </w:rPr>
+      </w:pPr>
+      <w:r>
+        <w:rPr>
+          <w:lang w:val="en-GB"/>
+        </w:rPr>
+        <w:t xml:space="preserve">For every operation/query on the database, we used Db-transactions. These are handled and provided by our implementation of the Db context. </w:t>
+      </w:r>
+      <w:r>
+        <w:rPr>
+          <w:lang w:val="en-GB"/>
+        </w:rPr>
+        <w:t xml:space="preserve">For every pipeline from MediatR, we registered a custom Pipeline-Behaviour which initializes the transaction and commits it, when it ran </w:t>
+      </w:r>
+      <w:r>
+        <w:rPr>
+          <w:lang w:val="en-GB"/>
+        </w:rPr>
+        <w:t>successfully</w:t>
+      </w:r>
+      <w:r>
+        <w:rPr>
+          <w:lang w:val="en-GB"/>
+        </w:rPr>
+        <w:t>. If something fails inside the transaction, it will be reverted, using the call-back functionality.</w:t>
+      </w:r>
+    </w:p>
+    <w:p>
+      <w:pPr>
+        <w:pStyle w:val="berschrift1"/>
+        <w:rPr>
+          <w:lang w:val="en-GB"/>
+        </w:rPr>
+      </w:pPr>
+      <w:bookmarkStart w:id="30" w:name="_Toc11776491"/>
+      <w:r>
+        <w:rPr>
+          <w:lang w:val="en-GB"/>
+        </w:rPr>
+        <w:t>Testing</w:t>
+      </w:r>
+      <w:bookmarkEnd w:id="30"/>
+    </w:p>
+    <w:p>
+      <w:pPr>
+        <w:pStyle w:val="berschrift2"/>
+        <w:rPr>
+          <w:lang w:val="en-GB"/>
+        </w:rPr>
+      </w:pPr>
+      <w:bookmarkStart w:id="31" w:name="_Toc11776492"/>
+      <w:r>
+        <w:rPr>
+          <w:lang w:val="en-GB"/>
+        </w:rPr>
+        <w:t>Test cases</w:t>
+      </w:r>
+      <w:bookmarkEnd w:id="31"/>
+    </w:p>
+    <w:p>
+      <w:pPr>
+        <w:rPr>
+          <w:lang w:val="en-GB"/>
+        </w:rPr>
+      </w:pPr>
+      <w:r>
+        <w:rPr>
+          <w:lang w:val="en-GB"/>
+        </w:rPr>
+        <w:t>Detailed test cases can be found in the documentation folder as word documents. These are only a few of the tests we ran during development. The testcases in the documentation folder are representative of our testing procedures.</w:t>
+      </w:r>
+    </w:p>
+    <w:p>
+      <w:pPr>
+        <w:pStyle w:val="berschrift2"/>
+        <w:rPr>
+          <w:lang w:val="en-GB"/>
+        </w:rPr>
+      </w:pPr>
+      <w:bookmarkStart w:id="32" w:name="_Toc11776493"/>
+      <w:r>
+        <w:rPr>
+          <w:lang w:val="en-GB"/>
+        </w:rPr>
+        <w:t>Known bugs</w:t>
+      </w:r>
+      <w:bookmarkEnd w:id="32"/>
+    </w:p>
+    <w:p>
+      <w:pPr>
+        <w:pStyle w:val="berschrift3"/>
+        <w:rPr>
+          <w:lang w:val="en-GB"/>
+        </w:rPr>
+      </w:pPr>
+      <w:bookmarkStart w:id="33" w:name="_Toc11776494"/>
+      <w:r>
+        <w:rPr>
+          <w:lang w:val="en-GB"/>
+        </w:rPr>
+        <w:t>Product Scanner</w:t>
+      </w:r>
+      <w:bookmarkEnd w:id="33"/>
+    </w:p>
+    <w:p>
+      <w:pPr>
+        <w:rPr>
+          <w:lang w:val="en-GB"/>
+        </w:rPr>
+      </w:pPr>
+      <w:r>
+        <w:rPr>
+          <w:lang w:val="en-GB"/>
+        </w:rPr>
+        <w:t>If one o</w:t>
+      </w:r>
+      <w:r>
+        <w:rPr>
+          <w:lang w:val="en-GB"/>
+        </w:rPr>
+        <w:t>r more products have already been scanned, select a compartment of a product. Every product that is be scanned from now on will have that compartment displayed, instead of none. The real problem occurs when trying to save the scanned product, since the displayed compartment is not saved to the product object. As such an error occurs, since the compartment of the product to save is undefined, even though a compartment is displayed in the dropdown menu.</w:t>
+      </w:r>
+    </w:p>
+    <w:p>
+      <w:pPr>
+        <w:pStyle w:val="berschrift3"/>
+        <w:rPr>
+          <w:lang w:val="en-GB"/>
+        </w:rPr>
+      </w:pPr>
+      <w:bookmarkStart w:id="34" w:name="_Toc11776495"/>
+      <w:r>
+        <w:rPr>
+          <w:lang w:val="en-GB"/>
+        </w:rPr>
+        <w:t>Product type</w:t>
+      </w:r>
+      <w:bookmarkEnd w:id="34"/>
+    </w:p>
+    <w:p>
+      <w:pPr>
+        <w:rPr>
+          <w:lang w:val="en-GB"/>
+        </w:rPr>
+      </w:pPr>
+      <w:r>
+        <w:rPr>
+          <w:lang w:val="en-GB"/>
+        </w:rPr>
+        <w:t xml:space="preserve">If a product type has children and/or parents added to it, an error will be thrown </w:t>
+      </w:r>
+      <w:r>
+        <w:rPr>
+          <w:lang w:val="en-GB"/>
+        </w:rPr>
+        <w:t>when trying to delete this product type. This is because the backend has a restraint on the relation between product types</w:t>
+      </w:r>
       <w:r>
         <w:rPr>
           <w:lang w:val="en-GB"/>
         </w:rPr>
         <w:t>.</w:t>
       </w:r>
-      <w:r>
-        <w:rPr>
-          <w:lang w:val="en-GB"/>
-        </w:rPr>
-        <w:t xml:space="preserve"> Inside th</w:t>
-      </w:r>
-      <w:r>
-        <w:rPr>
-          <w:lang w:val="en-GB"/>
-        </w:rPr>
-        <w:t>ese</w:t>
-      </w:r>
-      <w:r>
-        <w:rPr>
-          <w:lang w:val="en-GB"/>
-        </w:rPr>
-        <w:t xml:space="preserve"> classes we used the </w:t>
-      </w:r>
-      <w:proofErr w:type="spellStart"/>
-      <w:r>
-        <w:rPr>
-          <w:lang w:val="en-GB"/>
-        </w:rPr>
-        <w:t>FluentApi</w:t>
-      </w:r>
-      <w:proofErr w:type="spellEnd"/>
-      <w:r>
-        <w:rPr>
-          <w:lang w:val="en-GB"/>
-        </w:rPr>
-        <w:t xml:space="preserve"> to configure the tables and</w:t>
-      </w:r>
-      <w:r>
-        <w:rPr>
-          <w:lang w:val="en-GB"/>
-        </w:rPr>
-        <w:t xml:space="preserve"> their</w:t>
+    </w:p>
+    <w:p>
+      <w:pPr>
+        <w:rPr>
+          <w:lang w:val="en-GB"/>
+        </w:rPr>
+      </w:pPr>
+      <w:r>
+        <w:rPr>
+          <w:lang w:val="en-GB"/>
+        </w:rPr>
+        <w:t>It is</w:t>
+      </w:r>
+      <w:r>
+        <w:rPr>
+          <w:lang w:val="en-GB"/>
+        </w:rPr>
+        <w:t xml:space="preserve"> possible to add a </w:t>
+      </w:r>
+      <w:r>
+        <w:rPr>
+          <w:lang w:val="en-GB"/>
+        </w:rPr>
+        <w:t>product type</w:t>
+      </w:r>
+      <w:r>
+        <w:rPr>
+          <w:lang w:val="en-GB"/>
+        </w:rPr>
+        <w:t xml:space="preserve"> as a child and as a parent simultaneously</w:t>
+      </w:r>
+      <w:r>
+        <w:rPr>
+          <w:lang w:val="en-GB"/>
+        </w:rPr>
+        <w:t>, this creates a circular reference</w:t>
+      </w:r>
+      <w:r>
+        <w:rPr>
+          <w:lang w:val="en-GB"/>
+        </w:rPr>
+        <w:t>.</w:t>
+      </w:r>
+    </w:p>
+    <w:p>
+      <w:pPr>
+        <w:pStyle w:val="berschrift1"/>
+        <w:rPr>
+          <w:lang w:val="en-GB"/>
+        </w:rPr>
+      </w:pPr>
+      <w:bookmarkStart w:id="35" w:name="_Toc11776496"/>
+      <w:r>
+        <w:rPr>
+          <w:lang w:val="en-GB"/>
+        </w:rPr>
+        <w:t>Retrospective</w:t>
+      </w:r>
+      <w:bookmarkEnd w:id="35"/>
+    </w:p>
+    <w:p>
+      <w:pPr>
+        <w:rPr>
+          <w:lang w:val="en-GB"/>
+        </w:rPr>
+      </w:pPr>
+      <w:r>
+        <w:rPr>
+          <w:lang w:val="en-GB"/>
+        </w:rPr>
+        <w:t>We started off the project with a huge plan about what the final product should be able to do. The problem was, that we massively underestimated the effort of building even the backbone of the project. Even small things took a factor n more time as initially expected. This mean</w:t>
+      </w:r>
+      <w:r>
+        <w:rPr>
+          <w:lang w:val="en-GB"/>
+        </w:rPr>
+        <w:t>s</w:t>
+      </w:r>
+      <w:r>
+        <w:rPr>
+          <w:lang w:val="en-GB"/>
+        </w:rPr>
+        <w:t>, that the final product is a lot smaller in scope than initially planned.</w:t>
+      </w:r>
+    </w:p>
+    <w:p>
+      <w:pPr>
+        <w:rPr>
+          <w:lang w:val="en-GB"/>
+        </w:rPr>
+      </w:pPr>
+      <w:r>
+        <w:rPr>
+          <w:lang w:val="en-GB"/>
+        </w:rPr>
+        <w:t>A big positive aspect with this project was the teamwork. All members were very reliable and highly motivated</w:t>
+      </w:r>
+      <w:r>
+        <w:rPr>
+          <w:lang w:val="en-GB"/>
+        </w:rPr>
+        <w:t>. Sometimes it was even kind of a problem, since we were overambitious and had to curb our enthusiasm. While implementing certain features we tended to focus too much on the small details and forgot to see the big picture.</w:t>
+      </w:r>
+    </w:p>
+    <w:p>
+      <w:pPr>
+        <w:rPr>
+          <w:lang w:val="en-GB"/>
+        </w:rPr>
+      </w:pPr>
+      <w:r>
+        <w:rPr>
+          <w:lang w:val="en-GB"/>
+        </w:rPr>
+        <w:t>In summary we found the project very interesting.</w:t>
+      </w:r>
+      <w:r>
+        <w:rPr>
+          <w:lang w:val="en-GB"/>
+        </w:rPr>
+        <w:t xml:space="preserve"> We </w:t>
+      </w:r>
+      <w:r>
+        <w:rPr>
+          <w:lang w:val="en-GB"/>
+        </w:rPr>
+        <w:t>were able to</w:t>
+      </w:r>
+      <w:r>
+        <w:rPr>
+          <w:lang w:val="en-GB"/>
+        </w:rPr>
+        <w:t xml:space="preserve"> gain a huge amount of knowledge,</w:t>
       </w:r>
       <w:r>
         <w:rPr>
@@ -11855,385 +11889,50 @@
         <w:rPr>
           <w:lang w:val="en-GB"/>
         </w:rPr>
-        <w:t>relations</w:t>
-      </w:r>
-      <w:r>
-        <w:rPr>
-          <w:lang w:val="en-GB"/>
-        </w:rPr>
-        <w:t xml:space="preserve">. </w:t>
-      </w:r>
-      <w:r>
-        <w:rPr>
-          <w:lang w:val="en-GB"/>
-        </w:rPr>
-        <w:t>These</w:t>
-      </w:r>
-      <w:r>
-        <w:rPr>
-          <w:lang w:val="en-GB"/>
-        </w:rPr>
-        <w:t xml:space="preserve"> classes </w:t>
-      </w:r>
-      <w:r>
-        <w:rPr>
-          <w:lang w:val="en-GB"/>
-        </w:rPr>
-        <w:t xml:space="preserve">also contain </w:t>
-      </w:r>
-      <w:r>
-        <w:rPr>
-          <w:lang w:val="en-GB"/>
-        </w:rPr>
-        <w:t xml:space="preserve">the </w:t>
-      </w:r>
-      <w:r>
-        <w:rPr>
-          <w:lang w:val="en-GB"/>
-        </w:rPr>
-        <w:t>hardcoded</w:t>
-      </w:r>
-      <w:r>
-        <w:rPr>
-          <w:lang w:val="en-GB"/>
-        </w:rPr>
-        <w:t xml:space="preserve"> seed data.</w:t>
-      </w:r>
-      <w:r>
-        <w:rPr>
-          <w:lang w:val="en-GB"/>
-        </w:rPr>
-        <w:t xml:space="preserve"> These configuration files can be found in the infrastructure folder.</w:t>
-      </w:r>
-    </w:p>
-    <w:p>
-      <w:pPr>
-        <w:rPr>
-          <w:lang w:val="en-GB"/>
-        </w:rPr>
-      </w:pPr>
-      <w:r>
-        <w:rPr>
-          <w:lang w:val="en-GB"/>
-        </w:rPr>
-        <w:t xml:space="preserve">For every operation/query on the database, we used Db-transactions. These are handled and provided by our implementation of the Db context. </w:t>
-      </w:r>
-      <w:r>
-        <w:rPr>
-          <w:lang w:val="en-GB"/>
-        </w:rPr>
-        <w:t xml:space="preserve">For every pipeline from </w:t>
-      </w:r>
-      <w:proofErr w:type="spellStart"/>
-      <w:r>
-        <w:rPr>
-          <w:lang w:val="en-GB"/>
-        </w:rPr>
-        <w:t>MediatR</w:t>
-      </w:r>
-      <w:proofErr w:type="spellEnd"/>
-      <w:r>
-        <w:rPr>
-          <w:lang w:val="en-GB"/>
-        </w:rPr>
-        <w:t xml:space="preserve">, we registered a custom Pipeline-Behaviour which initializes the transaction and commits it, when it ran </w:t>
-      </w:r>
-      <w:r>
-        <w:rPr>
-          <w:lang w:val="en-GB"/>
-        </w:rPr>
-        <w:t>successfully</w:t>
-      </w:r>
-      <w:r>
-        <w:rPr>
-          <w:lang w:val="en-GB"/>
-        </w:rPr>
-        <w:t>. If something fails inside the transaction, it will be reverted, using the call-back functionality.</w:t>
-      </w:r>
-    </w:p>
-    <w:p>
-      <w:pPr>
-        <w:pStyle w:val="Heading1"/>
-        <w:rPr>
-          <w:lang w:val="en-GB"/>
-        </w:rPr>
-      </w:pPr>
-      <w:bookmarkStart w:id="30" w:name="_Toc11776491"/>
-      <w:r>
-        <w:rPr>
-          <w:lang w:val="en-GB"/>
-        </w:rPr>
-        <w:t>Testing</w:t>
-      </w:r>
-      <w:bookmarkEnd w:id="30"/>
-    </w:p>
-    <w:p>
-      <w:pPr>
-        <w:pStyle w:val="Heading2"/>
-        <w:rPr>
-          <w:lang w:val="en-GB"/>
-        </w:rPr>
-      </w:pPr>
-      <w:bookmarkStart w:id="31" w:name="_Toc11776492"/>
-      <w:r>
-        <w:rPr>
-          <w:lang w:val="en-GB"/>
-        </w:rPr>
-        <w:t>Test cases</w:t>
-      </w:r>
-      <w:bookmarkEnd w:id="31"/>
-    </w:p>
-    <w:p>
-      <w:pPr>
-        <w:rPr>
-          <w:lang w:val="en-GB"/>
-        </w:rPr>
-      </w:pPr>
-      <w:r>
-        <w:rPr>
-          <w:lang w:val="en-GB"/>
-        </w:rPr>
-        <w:t>Detailed test cases can be found in the documentation folder as word documents. These are only a few of the tests we ran during development. The testcases in the documentation folder are representative of our testing procedures.</w:t>
-      </w:r>
-    </w:p>
-    <w:p>
-      <w:pPr>
-        <w:pStyle w:val="Heading2"/>
-        <w:rPr>
-          <w:lang w:val="en-GB"/>
-        </w:rPr>
-      </w:pPr>
-      <w:bookmarkStart w:id="32" w:name="_Toc11776493"/>
-      <w:r>
-        <w:rPr>
-          <w:lang w:val="en-GB"/>
-        </w:rPr>
-        <w:t>Known bugs</w:t>
-      </w:r>
-      <w:bookmarkEnd w:id="32"/>
-    </w:p>
-    <w:p>
-      <w:pPr>
-        <w:pStyle w:val="Heading3"/>
-        <w:rPr>
-          <w:lang w:val="en-GB"/>
-        </w:rPr>
-      </w:pPr>
-      <w:bookmarkStart w:id="33" w:name="_Toc11776494"/>
-      <w:r>
-        <w:rPr>
-          <w:lang w:val="en-GB"/>
-        </w:rPr>
-        <w:t>Product Scanner</w:t>
-      </w:r>
-      <w:bookmarkEnd w:id="33"/>
-    </w:p>
-    <w:p>
-      <w:pPr>
-        <w:rPr>
-          <w:lang w:val="en-GB"/>
-        </w:rPr>
-      </w:pPr>
-      <w:r>
-        <w:rPr>
-          <w:lang w:val="en-GB"/>
-        </w:rPr>
-        <w:t>If one o</w:t>
-      </w:r>
-      <w:r>
-        <w:rPr>
-          <w:lang w:val="en-GB"/>
-        </w:rPr>
-        <w:t>r more products have already been scanned, select a compartment of a product. Every product that is be scanned from now on will have that compartment displayed, instead of none. The real problem occurs when trying to save the scanned product, since the displayed compartment is not saved to the product object. As such an error occurs, since the compartment of the product to save is undefined, even though a compartment is displayed in the dropdown menu.</w:t>
-      </w:r>
-    </w:p>
-    <w:p>
-      <w:pPr>
-        <w:pStyle w:val="Heading3"/>
-        <w:rPr>
-          <w:lang w:val="en-GB"/>
-        </w:rPr>
-      </w:pPr>
-      <w:bookmarkStart w:id="34" w:name="_Toc11776495"/>
-      <w:r>
-        <w:rPr>
-          <w:lang w:val="en-GB"/>
-        </w:rPr>
-        <w:t>Product type</w:t>
-      </w:r>
-      <w:bookmarkEnd w:id="34"/>
-    </w:p>
-    <w:p>
-      <w:pPr>
-        <w:rPr>
-          <w:lang w:val="en-GB"/>
-        </w:rPr>
-      </w:pPr>
-      <w:r>
-        <w:rPr>
-          <w:lang w:val="en-GB"/>
-        </w:rPr>
-        <w:t xml:space="preserve">If a product type has children and/or parents added to it, an error will be thrown </w:t>
-      </w:r>
-      <w:r>
-        <w:rPr>
-          <w:lang w:val="en-GB"/>
-        </w:rPr>
-        <w:t>when trying to delete this product type. This is because the backend has a restraint on the relation between product types</w:t>
-      </w:r>
-      <w:r>
-        <w:rPr>
-          <w:lang w:val="en-GB"/>
-        </w:rPr>
-        <w:t>.</w:t>
-      </w:r>
-    </w:p>
-    <w:p>
-      <w:pPr>
-        <w:rPr>
-          <w:lang w:val="en-GB"/>
-        </w:rPr>
-      </w:pPr>
-      <w:r>
-        <w:rPr>
-          <w:lang w:val="en-GB"/>
-        </w:rPr>
-        <w:t>It is</w:t>
-      </w:r>
-      <w:r>
-        <w:rPr>
-          <w:lang w:val="en-GB"/>
-        </w:rPr>
-        <w:t xml:space="preserve"> possible to add a </w:t>
-      </w:r>
-      <w:r>
-        <w:rPr>
-          <w:lang w:val="en-GB"/>
-        </w:rPr>
-        <w:t>product type</w:t>
-      </w:r>
-      <w:r>
-        <w:rPr>
-          <w:lang w:val="en-GB"/>
-        </w:rPr>
-        <w:t xml:space="preserve"> as a child and as a parent simultaneously</w:t>
-      </w:r>
-      <w:r>
-        <w:rPr>
-          <w:lang w:val="en-GB"/>
-        </w:rPr>
-        <w:t>, this creates a circular reference</w:t>
-      </w:r>
-      <w:r>
-        <w:rPr>
-          <w:lang w:val="en-GB"/>
-        </w:rPr>
-        <w:t>.</w:t>
-      </w:r>
-    </w:p>
-    <w:p>
-      <w:pPr>
-        <w:pStyle w:val="Heading1"/>
-        <w:rPr>
-          <w:lang w:val="en-GB"/>
-        </w:rPr>
-      </w:pPr>
-      <w:bookmarkStart w:id="35" w:name="_Toc11776496"/>
-      <w:r>
-        <w:rPr>
-          <w:lang w:val="en-GB"/>
-        </w:rPr>
-        <w:t>Retrospective</w:t>
-      </w:r>
-      <w:bookmarkEnd w:id="35"/>
-    </w:p>
-    <w:p>
-      <w:pPr>
-        <w:rPr>
-          <w:lang w:val="en-GB"/>
-        </w:rPr>
-      </w:pPr>
-      <w:r>
-        <w:rPr>
-          <w:lang w:val="en-GB"/>
-        </w:rPr>
-        <w:t xml:space="preserve">We started off the project with a huge plan about what the final product should be able to do. The problem was, that we massively underestimated the effort of building even the backbone of the project. Even small things took a factor </w:t>
-      </w:r>
-      <w:proofErr w:type="spellStart"/>
-      <w:r>
-        <w:rPr>
-          <w:lang w:val="en-GB"/>
-        </w:rPr>
-        <w:t>n</w:t>
-      </w:r>
-      <w:proofErr w:type="spellEnd"/>
-      <w:r>
-        <w:rPr>
-          <w:lang w:val="en-GB"/>
-        </w:rPr>
-        <w:t xml:space="preserve"> more time as initially expected. This mean</w:t>
-      </w:r>
-      <w:r>
-        <w:rPr>
-          <w:lang w:val="en-GB"/>
-        </w:rPr>
-        <w:t>s</w:t>
-      </w:r>
-      <w:r>
-        <w:rPr>
-          <w:lang w:val="en-GB"/>
-        </w:rPr>
-        <w:t>, that the final product is a lot smaller in scope than initially planned.</w:t>
-      </w:r>
-    </w:p>
-    <w:p>
-      <w:pPr>
-        <w:rPr>
-          <w:lang w:val="en-GB"/>
-        </w:rPr>
-      </w:pPr>
-      <w:r>
-        <w:rPr>
-          <w:lang w:val="en-GB"/>
-        </w:rPr>
-        <w:t>A big positive aspect with this project was the teamwork. All members were very reliable and highly motivated</w:t>
-      </w:r>
-      <w:r>
-        <w:rPr>
-          <w:lang w:val="en-GB"/>
-        </w:rPr>
-        <w:t>. Sometimes it was even kind of a problem, since we were overambitious and had to curb our enthusiasm. While implementing certain features we tended to focus too much on the small details and forgot to see the big picture.</w:t>
-      </w:r>
-    </w:p>
-    <w:p>
-      <w:pPr>
-        <w:rPr>
-          <w:lang w:val="en-GB"/>
-        </w:rPr>
-      </w:pPr>
-      <w:r>
-        <w:rPr>
-          <w:lang w:val="en-GB"/>
-        </w:rPr>
-        <w:t>In summary we found the project very interesting.</w:t>
-      </w:r>
-      <w:r>
-        <w:rPr>
-          <w:lang w:val="en-GB"/>
-        </w:rPr>
-        <w:t xml:space="preserve"> We </w:t>
-      </w:r>
-      <w:r>
-        <w:rPr>
-          <w:lang w:val="en-GB"/>
-        </w:rPr>
-        <w:t>were able to</w:t>
-      </w:r>
-      <w:r>
-        <w:rPr>
-          <w:lang w:val="en-GB"/>
-        </w:rPr>
-        <w:t xml:space="preserve"> gain a huge amount of knowledge,</w:t>
+        <w:t>e</w:t>
+      </w:r>
+      <w:r>
+        <w:rPr>
+          <w:lang w:val="en-GB"/>
+        </w:rPr>
+        <w:t>specially due the fact that we had to work with technologies, frameworks and even architectures</w:t>
+      </w:r>
+      <w:r>
+        <w:rPr>
+          <w:lang w:val="en-GB"/>
+        </w:rPr>
+        <w:t>, that were completely new to us</w:t>
+      </w:r>
+      <w:r>
+        <w:rPr>
+          <w:lang w:val="en-GB"/>
+        </w:rPr>
+        <w:t>. One critical factor was time, time management indeed.</w:t>
+      </w:r>
+      <w:r>
+        <w:rPr>
+          <w:lang w:val="en-GB"/>
+        </w:rPr>
+        <w:t xml:space="preserve"> We had a little bit of stress in the final phase </w:t>
+      </w:r>
+      <w:r>
+        <w:rPr>
+          <w:lang w:val="en-GB"/>
+        </w:rPr>
+        <w:lastRenderedPageBreak/>
+        <w:t>of the project, because our time management wasn’t a hundred percent mature. Nevertheless,</w:t>
+      </w:r>
+      <w:r>
+        <w:rPr>
+          <w:lang w:val="en-GB"/>
+        </w:rPr>
+        <w:t xml:space="preserve"> we enjoyed the experience and</w:t>
+      </w:r>
+      <w:r>
+        <w:rPr>
+          <w:lang w:val="en-GB"/>
+        </w:rPr>
+        <w:t xml:space="preserve"> a proper time management is something very hard to achieve, especially in the informatics industry.</w:t>
       </w:r>
       <w:r>
         <w:rPr>
@@ -12241,58 +11940,10 @@
         </w:rPr>
         <w:t xml:space="preserve"> </w:t>
       </w:r>
-      <w:r>
-        <w:rPr>
-          <w:lang w:val="en-GB"/>
-        </w:rPr>
-        <w:t>e</w:t>
-      </w:r>
-      <w:r>
-        <w:rPr>
-          <w:lang w:val="en-GB"/>
-        </w:rPr>
-        <w:t>specially due the fact that we had to work with technologies, frameworks and even architectures</w:t>
-      </w:r>
-      <w:r>
-        <w:rPr>
-          <w:lang w:val="en-GB"/>
-        </w:rPr>
-        <w:t>, that were completely new to us</w:t>
-      </w:r>
-      <w:r>
-        <w:rPr>
-          <w:lang w:val="en-GB"/>
-        </w:rPr>
-        <w:t>. One critical factor was time, time management indeed.</w:t>
-      </w:r>
-      <w:r>
-        <w:rPr>
-          <w:lang w:val="en-GB"/>
-        </w:rPr>
-        <w:t xml:space="preserve"> We had a little bit of stress in the final phase of the project, because our time management wasn’t a hundred percent mature. Nevertheless,</w:t>
-      </w:r>
-      <w:r>
-        <w:rPr>
-          <w:lang w:val="en-GB"/>
-        </w:rPr>
-        <w:t xml:space="preserve"> we enjoyed the experience and</w:t>
-      </w:r>
-      <w:r>
-        <w:rPr>
-          <w:lang w:val="en-GB"/>
-        </w:rPr>
-        <w:t xml:space="preserve"> a proper time management is something very hard to achieve, especially in the informatics industry.</w:t>
-      </w:r>
-      <w:r>
-        <w:rPr>
-          <w:lang w:val="en-GB"/>
-        </w:rPr>
-        <w:t xml:space="preserve"> </w:t>
-      </w:r>
-    </w:p>
-    <w:p>
-      <w:pPr>
-        <w:pStyle w:val="Heading1"/>
+    </w:p>
+    <w:p>
+      <w:pPr>
+        <w:pStyle w:val="berschrift1"/>
         <w:rPr>
           <w:lang w:val="en-GB"/>
         </w:rPr>
@@ -12345,7 +11996,7 @@
     </w:p>
     <w:p>
       <w:pPr>
-        <w:pStyle w:val="Heading1"/>
+        <w:pStyle w:val="berschrift1"/>
         <w:rPr>
           <w:lang w:val="fr-CH"/>
         </w:rPr>
@@ -12355,13 +12006,14 @@
         <w:rPr>
           <w:lang w:val="fr-CH"/>
         </w:rPr>
+        <w:lastRenderedPageBreak/>
         <w:t>Source dictionary</w:t>
       </w:r>
       <w:bookmarkEnd w:id="37"/>
     </w:p>
     <w:p>
       <w:pPr>
-        <w:pStyle w:val="Heading2"/>
+        <w:pStyle w:val="berschrift2"/>
         <w:rPr>
           <w:lang w:val="fr-CH"/>
         </w:rPr>
@@ -12585,7 +12237,7 @@
     </w:p>
     <w:p>
       <w:pPr>
-        <w:pStyle w:val="Heading2"/>
+        <w:pStyle w:val="berschrift2"/>
         <w:rPr>
           <w:lang w:val="fr-CH"/>
         </w:rPr>
@@ -12617,7 +12269,6 @@
         </w:rPr>
         <w:t xml:space="preserve">Illustration </w:t>
       </w:r>
-      <w:proofErr w:type="gramStart"/>
       <w:r>
         <w:rPr>
           <w:lang w:val="fr-CH"/>
@@ -12628,14 +12279,7 @@
         <w:rPr>
           <w:lang w:val="fr-CH"/>
         </w:rPr>
-        <w:t>:</w:t>
-      </w:r>
-      <w:proofErr w:type="gramEnd"/>
-      <w:r>
-        <w:rPr>
-          <w:lang w:val="fr-CH"/>
-        </w:rPr>
-        <w:t xml:space="preserve"> https://cdn-images-1.medium.com/max/1600/1*JHlN7ixDbPFgyjZh1GQIFQ.png</w:t>
+        <w:t>: https://cdn-images-1.medium.com/max/1600/1*JHlN7ixDbPFgyjZh1GQIFQ.png</w:t>
       </w:r>
     </w:p>
     <w:sectPr>
@@ -12688,21 +12332,17 @@
 <w:ftr xmlns:wpc="http://schemas.microsoft.com/office/word/2010/wordprocessingCanvas" xmlns:cx="http://schemas.microsoft.com/office/drawing/2014/chartex" xmlns:cx1="http://schemas.microsoft.com/office/drawing/2015/9/8/chartex" xmlns:cx2="http://schemas.microsoft.com/office/drawing/2015/10/21/chartex" xmlns:cx3="http://schemas.microsoft.com/office/drawing/2016/5/9/chartex" xmlns:cx4="http://schemas.microsoft.com/office/drawing/2016/5/10/chartex" xmlns:cx5="http://schemas.microsoft.com/office/drawing/2016/5/11/chartex" xmlns:cx6="http://schemas.microsoft.com/office/drawing/2016/5/12/chartex" xmlns:cx7="http://schemas.microsoft.com/office/drawing/2016/5/13/chartex" xmlns:cx8="http://schemas.microsoft.com/office/drawing/2016/5/14/chartex" xmlns:mc="http://schemas.openxmlformats.org/markup-compatibility/2006" xmlns:aink="http://schemas.microsoft.com/office/drawing/2016/ink" xmlns:am3d="http://schemas.microsoft.com/office/drawing/2017/model3d" xmlns:o="urn:schemas-microsoft-com:office:office" xmlns:r="http://schemas.openxmlformats.org/officeDocument/2006/relationships" xmlns:m="http://schemas.openxmlformats.org/officeDocument/2006/math" xmlns:v="urn:schemas-microsoft-com:vml" xmlns:wp14="http://schemas.microsoft.com/office/word/2010/wordprocessingDrawing" xmlns:wp="http://schemas.openxmlformats.org/drawingml/2006/wordprocessingDrawing" xmlns:w10="urn:schemas-microsoft-com:office:word" xmlns:w="http://schemas.openxmlformats.org/wordprocessingml/2006/main" xmlns:w14="http://schemas.microsoft.com/office/word/2010/wordml" xmlns:w15="http://schemas.microsoft.com/office/word/2012/wordml" xmlns:w16cid="http://schemas.microsoft.com/office/word/2016/wordml/cid" xmlns:w16se="http://schemas.microsoft.com/office/word/2015/wordml/symex" xmlns:wpg="http://schemas.microsoft.com/office/word/2010/wordprocessingGroup" xmlns:wpi="http://schemas.microsoft.com/office/word/2010/wordprocessingInk" xmlns:wne="http://schemas.microsoft.com/office/word/2006/wordml" xmlns:wps="http://schemas.microsoft.com/office/word/2010/wordprocessingShape" mc:Ignorable="w14 w15 w16se w16cid wp14">
   <w:p>
     <w:pPr>
-      <w:pStyle w:val="Footer"/>
+      <w:pStyle w:val="Fuzeile"/>
       <w:rPr>
         <w:lang w:val="en-GB"/>
       </w:rPr>
     </w:pPr>
-    <w:proofErr w:type="spellStart"/>
-    <w:proofErr w:type="gramStart"/>
     <w:r>
       <w:rPr>
         <w:lang w:val="en-GB"/>
       </w:rPr>
       <w:t>J.Rüger</w:t>
     </w:r>
-    <w:proofErr w:type="spellEnd"/>
-    <w:proofErr w:type="gramEnd"/>
     <w:r>
       <w:rPr>
         <w:lang w:val="en-GB"/>
@@ -12715,7 +12355,6 @@
       </w:rPr>
       <w:t xml:space="preserve"> </w:t>
     </w:r>
-    <w:proofErr w:type="spellStart"/>
     <w:r>
       <w:rPr>
         <w:lang w:val="en-GB"/>
@@ -12734,7 +12373,6 @@
       </w:rPr>
       <w:t>n</w:t>
     </w:r>
-    <w:proofErr w:type="spellEnd"/>
     <w:r>
       <w:rPr>
         <w:lang w:val="en-GB"/>
@@ -12839,14 +12477,14 @@
   <w:footnote w:id="2">
     <w:p>
       <w:pPr>
-        <w:pStyle w:val="FootnoteText"/>
-        <w:rPr>
-          <w:lang w:val="en-GB"/>
-        </w:rPr>
-      </w:pPr>
-      <w:r>
-        <w:rPr>
-          <w:rStyle w:val="FootnoteReference"/>
+        <w:pStyle w:val="Funotentext"/>
+        <w:rPr>
+          <w:lang w:val="en-GB"/>
+        </w:rPr>
+      </w:pPr>
+      <w:r>
+        <w:rPr>
+          <w:rStyle w:val="Funotenzeichen"/>
         </w:rPr>
         <w:footnoteRef/>
       </w:r>
@@ -12861,14 +12499,14 @@
   <w:footnote w:id="3">
     <w:p>
       <w:pPr>
-        <w:pStyle w:val="FootnoteText"/>
-        <w:rPr>
-          <w:lang w:val="en-GB"/>
-        </w:rPr>
-      </w:pPr>
-      <w:r>
-        <w:rPr>
-          <w:rStyle w:val="FootnoteReference"/>
+        <w:pStyle w:val="Funotentext"/>
+        <w:rPr>
+          <w:lang w:val="en-GB"/>
+        </w:rPr>
+      </w:pPr>
+      <w:r>
+        <w:rPr>
+          <w:rStyle w:val="Funotenzeichen"/>
         </w:rPr>
         <w:footnoteRef/>
       </w:r>
@@ -12887,7 +12525,7 @@
 <w:hdr xmlns:wpc="http://schemas.microsoft.com/office/word/2010/wordprocessingCanvas" xmlns:cx="http://schemas.microsoft.com/office/drawing/2014/chartex" xmlns:cx1="http://schemas.microsoft.com/office/drawing/2015/9/8/chartex" xmlns:cx2="http://schemas.microsoft.com/office/drawing/2015/10/21/chartex" xmlns:cx3="http://schemas.microsoft.com/office/drawing/2016/5/9/chartex" xmlns:cx4="http://schemas.microsoft.com/office/drawing/2016/5/10/chartex" xmlns:cx5="http://schemas.microsoft.com/office/drawing/2016/5/11/chartex" xmlns:cx6="http://schemas.microsoft.com/office/drawing/2016/5/12/chartex" xmlns:cx7="http://schemas.microsoft.com/office/drawing/2016/5/13/chartex" xmlns:cx8="http://schemas.microsoft.com/office/drawing/2016/5/14/chartex" xmlns:mc="http://schemas.openxmlformats.org/markup-compatibility/2006" xmlns:aink="http://schemas.microsoft.com/office/drawing/2016/ink" xmlns:am3d="http://schemas.microsoft.com/office/drawing/2017/model3d" xmlns:o="urn:schemas-microsoft-com:office:office" xmlns:r="http://schemas.openxmlformats.org/officeDocument/2006/relationships" xmlns:m="http://schemas.openxmlformats.org/officeDocument/2006/math" xmlns:v="urn:schemas-microsoft-com:vml" xmlns:wp14="http://schemas.microsoft.com/office/word/2010/wordprocessingDrawing" xmlns:wp="http://schemas.openxmlformats.org/drawingml/2006/wordprocessingDrawing" xmlns:w10="urn:schemas-microsoft-com:office:word" xmlns:w="http://schemas.openxmlformats.org/wordprocessingml/2006/main" xmlns:w14="http://schemas.microsoft.com/office/word/2010/wordml" xmlns:w15="http://schemas.microsoft.com/office/word/2012/wordml" xmlns:w16cid="http://schemas.microsoft.com/office/word/2016/wordml/cid" xmlns:w16se="http://schemas.microsoft.com/office/word/2015/wordml/symex" xmlns:wpg="http://schemas.microsoft.com/office/word/2010/wordprocessingGroup" xmlns:wpi="http://schemas.microsoft.com/office/word/2010/wordprocessingInk" xmlns:wne="http://schemas.microsoft.com/office/word/2006/wordml" xmlns:wps="http://schemas.microsoft.com/office/word/2010/wordprocessingShape" mc:Ignorable="w14 w15 w16se w16cid wp14">
   <w:p>
     <w:pPr>
-      <w:pStyle w:val="Header"/>
+      <w:pStyle w:val="Kopfzeile"/>
     </w:pPr>
     <w:r>
       <w:t>M151</w:t>
@@ -13770,7 +13408,7 @@
     <w:lsdException w:name="Unresolved Mention" w:semiHidden="1" w:unhideWhenUsed="1"/>
     <w:lsdException w:name="Smart Link" w:semiHidden="1" w:unhideWhenUsed="1"/>
   </w:latentStyles>
-  <w:style w:type="paragraph" w:default="1" w:styleId="Normal">
+  <w:style w:type="paragraph" w:default="1" w:styleId="Standard">
     <w:name w:val="Normal"/>
     <w:qFormat/>
     <w:rsid w:val="00524F75"/>
@@ -13778,11 +13416,11 @@
       <w:jc w:val="both"/>
     </w:pPr>
   </w:style>
-  <w:style w:type="paragraph" w:styleId="Heading1">
+  <w:style w:type="paragraph" w:styleId="berschrift1">
     <w:name w:val="heading 1"/>
-    <w:basedOn w:val="Normal"/>
-    <w:next w:val="Normal"/>
-    <w:link w:val="Heading1Char"/>
+    <w:basedOn w:val="Standard"/>
+    <w:next w:val="Standard"/>
+    <w:link w:val="berschrift1Zchn"/>
     <w:uiPriority w:val="9"/>
     <w:qFormat/>
     <w:rsid w:val="00BF3EDB"/>
@@ -13805,11 +13443,11 @@
       <w:szCs w:val="22"/>
     </w:rPr>
   </w:style>
-  <w:style w:type="paragraph" w:styleId="Heading2">
+  <w:style w:type="paragraph" w:styleId="berschrift2">
     <w:name w:val="heading 2"/>
-    <w:basedOn w:val="Normal"/>
-    <w:next w:val="Normal"/>
-    <w:link w:val="Heading2Char"/>
+    <w:basedOn w:val="Standard"/>
+    <w:next w:val="Standard"/>
+    <w:link w:val="berschrift2Zchn"/>
     <w:uiPriority w:val="9"/>
     <w:unhideWhenUsed/>
     <w:qFormat/>
@@ -13830,11 +13468,11 @@
       <w:spacing w:val="15"/>
     </w:rPr>
   </w:style>
-  <w:style w:type="paragraph" w:styleId="Heading3">
+  <w:style w:type="paragraph" w:styleId="berschrift3">
     <w:name w:val="heading 3"/>
-    <w:basedOn w:val="Normal"/>
-    <w:next w:val="Normal"/>
-    <w:link w:val="Heading3Char"/>
+    <w:basedOn w:val="Standard"/>
+    <w:next w:val="Standard"/>
+    <w:link w:val="berschrift3Zchn"/>
     <w:uiPriority w:val="9"/>
     <w:unhideWhenUsed/>
     <w:qFormat/>
@@ -13852,11 +13490,11 @@
       <w:spacing w:val="15"/>
     </w:rPr>
   </w:style>
-  <w:style w:type="paragraph" w:styleId="Heading4">
+  <w:style w:type="paragraph" w:styleId="berschrift4">
     <w:name w:val="heading 4"/>
-    <w:basedOn w:val="Normal"/>
-    <w:next w:val="Normal"/>
-    <w:link w:val="Heading4Char"/>
+    <w:basedOn w:val="Standard"/>
+    <w:next w:val="Standard"/>
+    <w:link w:val="berschrift4Zchn"/>
     <w:uiPriority w:val="9"/>
     <w:semiHidden/>
     <w:unhideWhenUsed/>
@@ -13875,11 +13513,11 @@
       <w:spacing w:val="10"/>
     </w:rPr>
   </w:style>
-  <w:style w:type="paragraph" w:styleId="Heading5">
+  <w:style w:type="paragraph" w:styleId="berschrift5">
     <w:name w:val="heading 5"/>
-    <w:basedOn w:val="Normal"/>
-    <w:next w:val="Normal"/>
-    <w:link w:val="Heading5Char"/>
+    <w:basedOn w:val="Standard"/>
+    <w:next w:val="Standard"/>
+    <w:link w:val="berschrift5Zchn"/>
     <w:uiPriority w:val="9"/>
     <w:semiHidden/>
     <w:unhideWhenUsed/>
@@ -13898,11 +13536,11 @@
       <w:spacing w:val="10"/>
     </w:rPr>
   </w:style>
-  <w:style w:type="paragraph" w:styleId="Heading6">
+  <w:style w:type="paragraph" w:styleId="berschrift6">
     <w:name w:val="heading 6"/>
-    <w:basedOn w:val="Normal"/>
-    <w:next w:val="Normal"/>
-    <w:link w:val="Heading6Char"/>
+    <w:basedOn w:val="Standard"/>
+    <w:next w:val="Standard"/>
+    <w:link w:val="berschrift6Zchn"/>
     <w:uiPriority w:val="9"/>
     <w:semiHidden/>
     <w:unhideWhenUsed/>
@@ -13921,11 +13559,11 @@
       <w:spacing w:val="10"/>
     </w:rPr>
   </w:style>
-  <w:style w:type="paragraph" w:styleId="Heading7">
+  <w:style w:type="paragraph" w:styleId="berschrift7">
     <w:name w:val="heading 7"/>
-    <w:basedOn w:val="Normal"/>
-    <w:next w:val="Normal"/>
-    <w:link w:val="Heading7Char"/>
+    <w:basedOn w:val="Standard"/>
+    <w:next w:val="Standard"/>
+    <w:link w:val="berschrift7Zchn"/>
     <w:uiPriority w:val="9"/>
     <w:semiHidden/>
     <w:unhideWhenUsed/>
@@ -13941,11 +13579,11 @@
       <w:spacing w:val="10"/>
     </w:rPr>
   </w:style>
-  <w:style w:type="paragraph" w:styleId="Heading8">
+  <w:style w:type="paragraph" w:styleId="berschrift8">
     <w:name w:val="heading 8"/>
-    <w:basedOn w:val="Normal"/>
-    <w:next w:val="Normal"/>
-    <w:link w:val="Heading8Char"/>
+    <w:basedOn w:val="Standard"/>
+    <w:next w:val="Standard"/>
+    <w:link w:val="berschrift8Zchn"/>
     <w:uiPriority w:val="9"/>
     <w:semiHidden/>
     <w:unhideWhenUsed/>
@@ -13962,11 +13600,11 @@
       <w:szCs w:val="18"/>
     </w:rPr>
   </w:style>
-  <w:style w:type="paragraph" w:styleId="Heading9">
+  <w:style w:type="paragraph" w:styleId="berschrift9">
     <w:name w:val="heading 9"/>
-    <w:basedOn w:val="Normal"/>
-    <w:next w:val="Normal"/>
-    <w:link w:val="Heading9Char"/>
+    <w:basedOn w:val="Standard"/>
+    <w:next w:val="Standard"/>
+    <w:link w:val="berschrift9Zchn"/>
     <w:uiPriority w:val="9"/>
     <w:semiHidden/>
     <w:unhideWhenUsed/>
@@ -13985,13 +13623,13 @@
       <w:szCs w:val="18"/>
     </w:rPr>
   </w:style>
-  <w:style w:type="character" w:default="1" w:styleId="DefaultParagraphFont">
+  <w:style w:type="character" w:default="1" w:styleId="Absatz-Standardschriftart">
     <w:name w:val="Default Paragraph Font"/>
     <w:uiPriority w:val="1"/>
     <w:semiHidden/>
     <w:unhideWhenUsed/>
   </w:style>
-  <w:style w:type="table" w:default="1" w:styleId="TableNormal">
+  <w:style w:type="table" w:default="1" w:styleId="NormaleTabelle">
     <w:name w:val="Normal Table"/>
     <w:uiPriority w:val="99"/>
     <w:semiHidden/>
@@ -14006,17 +13644,17 @@
       </w:tblCellMar>
     </w:tblPr>
   </w:style>
-  <w:style w:type="numbering" w:default="1" w:styleId="NoList">
+  <w:style w:type="numbering" w:default="1" w:styleId="KeineListe">
     <w:name w:val="No List"/>
     <w:uiPriority w:val="99"/>
     <w:semiHidden/>
     <w:unhideWhenUsed/>
   </w:style>
-  <w:style w:type="paragraph" w:styleId="Title">
+  <w:style w:type="paragraph" w:styleId="Titel">
     <w:name w:val="Title"/>
-    <w:basedOn w:val="Normal"/>
-    <w:next w:val="Normal"/>
-    <w:link w:val="TitleChar"/>
+    <w:basedOn w:val="Standard"/>
+    <w:next w:val="Standard"/>
+    <w:link w:val="TitelZchn"/>
     <w:uiPriority w:val="10"/>
     <w:qFormat/>
     <w:rsid w:val="004410AA"/>
@@ -14032,10 +13670,10 @@
       <w:szCs w:val="52"/>
     </w:rPr>
   </w:style>
-  <w:style w:type="character" w:customStyle="1" w:styleId="TitleChar">
-    <w:name w:val="Title Char"/>
-    <w:basedOn w:val="DefaultParagraphFont"/>
-    <w:link w:val="Title"/>
+  <w:style w:type="character" w:customStyle="1" w:styleId="TitelZchn">
+    <w:name w:val="Titel Zchn"/>
+    <w:basedOn w:val="Absatz-Standardschriftart"/>
+    <w:link w:val="Titel"/>
     <w:uiPriority w:val="10"/>
     <w:rsid w:val="004410AA"/>
     <w:rPr>
@@ -14047,9 +13685,9 @@
       <w:szCs w:val="52"/>
     </w:rPr>
   </w:style>
-  <w:style w:type="paragraph" w:styleId="ListParagraph">
+  <w:style w:type="paragraph" w:styleId="Listenabsatz">
     <w:name w:val="List Paragraph"/>
-    <w:basedOn w:val="Normal"/>
+    <w:basedOn w:val="Standard"/>
     <w:uiPriority w:val="34"/>
     <w:qFormat/>
     <w:rsid w:val="004852C6"/>
@@ -14058,10 +13696,10 @@
       <w:contextualSpacing/>
     </w:pPr>
   </w:style>
-  <w:style w:type="character" w:customStyle="1" w:styleId="Heading1Char">
-    <w:name w:val="Heading 1 Char"/>
-    <w:basedOn w:val="DefaultParagraphFont"/>
-    <w:link w:val="Heading1"/>
+  <w:style w:type="character" w:customStyle="1" w:styleId="berschrift1Zchn">
+    <w:name w:val="Überschrift 1 Zchn"/>
+    <w:basedOn w:val="Absatz-Standardschriftart"/>
+    <w:link w:val="berschrift1"/>
     <w:uiPriority w:val="9"/>
     <w:rsid w:val="00BF3EDB"/>
     <w:rPr>
@@ -14073,10 +13711,10 @@
       <w:shd w:val="clear" w:color="auto" w:fill="4472C4" w:themeFill="accent1"/>
     </w:rPr>
   </w:style>
-  <w:style w:type="character" w:customStyle="1" w:styleId="Heading2Char">
-    <w:name w:val="Heading 2 Char"/>
-    <w:basedOn w:val="DefaultParagraphFont"/>
-    <w:link w:val="Heading2"/>
+  <w:style w:type="character" w:customStyle="1" w:styleId="berschrift2Zchn">
+    <w:name w:val="Überschrift 2 Zchn"/>
+    <w:basedOn w:val="Absatz-Standardschriftart"/>
+    <w:link w:val="berschrift2"/>
     <w:uiPriority w:val="9"/>
     <w:rsid w:val="004410AA"/>
     <w:rPr>
@@ -14085,10 +13723,10 @@
       <w:shd w:val="clear" w:color="auto" w:fill="D9E2F3" w:themeFill="accent1" w:themeFillTint="33"/>
     </w:rPr>
   </w:style>
-  <w:style w:type="paragraph" w:styleId="FootnoteText">
+  <w:style w:type="paragraph" w:styleId="Funotentext">
     <w:name w:val="footnote text"/>
-    <w:basedOn w:val="Normal"/>
-    <w:link w:val="FootnoteTextChar"/>
+    <w:basedOn w:val="Standard"/>
+    <w:link w:val="FunotentextZchn"/>
     <w:uiPriority w:val="99"/>
     <w:semiHidden/>
     <w:unhideWhenUsed/>
@@ -14097,10 +13735,10 @@
       <w:spacing w:after="0" w:line="240" w:lineRule="auto"/>
     </w:pPr>
   </w:style>
-  <w:style w:type="character" w:customStyle="1" w:styleId="FootnoteTextChar">
-    <w:name w:val="Footnote Text Char"/>
-    <w:basedOn w:val="DefaultParagraphFont"/>
-    <w:link w:val="FootnoteText"/>
+  <w:style w:type="character" w:customStyle="1" w:styleId="FunotentextZchn">
+    <w:name w:val="Fußnotentext Zchn"/>
+    <w:basedOn w:val="Absatz-Standardschriftart"/>
+    <w:link w:val="Funotentext"/>
     <w:uiPriority w:val="99"/>
     <w:semiHidden/>
     <w:rsid w:val="00BE7743"/>
@@ -14109,9 +13747,9 @@
       <w:szCs w:val="20"/>
     </w:rPr>
   </w:style>
-  <w:style w:type="character" w:styleId="FootnoteReference">
+  <w:style w:type="character" w:styleId="Funotenzeichen">
     <w:name w:val="footnote reference"/>
-    <w:basedOn w:val="DefaultParagraphFont"/>
+    <w:basedOn w:val="Absatz-Standardschriftart"/>
     <w:uiPriority w:val="99"/>
     <w:semiHidden/>
     <w:unhideWhenUsed/>
@@ -14122,7 +13760,7 @@
   </w:style>
   <w:style w:type="character" w:styleId="Hyperlink">
     <w:name w:val="Hyperlink"/>
-    <w:basedOn w:val="DefaultParagraphFont"/>
+    <w:basedOn w:val="Absatz-Standardschriftart"/>
     <w:uiPriority w:val="99"/>
     <w:unhideWhenUsed/>
     <w:rsid w:val="00BE7743"/>
@@ -14131,9 +13769,9 @@
       <w:u w:val="single"/>
     </w:rPr>
   </w:style>
-  <w:style w:type="character" w:styleId="FollowedHyperlink">
+  <w:style w:type="character" w:styleId="BesuchterLink">
     <w:name w:val="FollowedHyperlink"/>
-    <w:basedOn w:val="DefaultParagraphFont"/>
+    <w:basedOn w:val="Absatz-Standardschriftart"/>
     <w:uiPriority w:val="99"/>
     <w:semiHidden/>
     <w:unhideWhenUsed/>
@@ -14143,9 +13781,9 @@
       <w:u w:val="single"/>
     </w:rPr>
   </w:style>
-  <w:style w:type="character" w:styleId="UnresolvedMention">
+  <w:style w:type="character" w:styleId="NichtaufgelsteErwhnung">
     <w:name w:val="Unresolved Mention"/>
-    <w:basedOn w:val="DefaultParagraphFont"/>
+    <w:basedOn w:val="Absatz-Standardschriftart"/>
     <w:uiPriority w:val="99"/>
     <w:semiHidden/>
     <w:unhideWhenUsed/>
@@ -14155,10 +13793,10 @@
       <w:shd w:val="clear" w:color="auto" w:fill="E1DFDD"/>
     </w:rPr>
   </w:style>
-  <w:style w:type="paragraph" w:styleId="Caption">
+  <w:style w:type="paragraph" w:styleId="Beschriftung">
     <w:name w:val="caption"/>
-    <w:basedOn w:val="Normal"/>
-    <w:next w:val="Normal"/>
+    <w:basedOn w:val="Standard"/>
+    <w:next w:val="Standard"/>
     <w:uiPriority w:val="35"/>
     <w:unhideWhenUsed/>
     <w:qFormat/>
@@ -14171,10 +13809,10 @@
       <w:szCs w:val="16"/>
     </w:rPr>
   </w:style>
-  <w:style w:type="paragraph" w:styleId="TableofFigures">
+  <w:style w:type="paragraph" w:styleId="Abbildungsverzeichnis">
     <w:name w:val="table of figures"/>
-    <w:basedOn w:val="Normal"/>
-    <w:next w:val="Normal"/>
+    <w:basedOn w:val="Standard"/>
+    <w:next w:val="Standard"/>
     <w:uiPriority w:val="99"/>
     <w:unhideWhenUsed/>
     <w:rsid w:val="000D5388"/>
@@ -14182,10 +13820,10 @@
       <w:spacing w:after="0"/>
     </w:pPr>
   </w:style>
-  <w:style w:type="paragraph" w:styleId="Header">
+  <w:style w:type="paragraph" w:styleId="Kopfzeile">
     <w:name w:val="header"/>
-    <w:basedOn w:val="Normal"/>
-    <w:link w:val="HeaderChar"/>
+    <w:basedOn w:val="Standard"/>
+    <w:link w:val="KopfzeileZchn"/>
     <w:uiPriority w:val="99"/>
     <w:unhideWhenUsed/>
     <w:rsid w:val="000E167D"/>
@@ -14197,17 +13835,17 @@
       <w:spacing w:after="0" w:line="240" w:lineRule="auto"/>
     </w:pPr>
   </w:style>
-  <w:style w:type="character" w:customStyle="1" w:styleId="HeaderChar">
-    <w:name w:val="Header Char"/>
-    <w:basedOn w:val="DefaultParagraphFont"/>
-    <w:link w:val="Header"/>
+  <w:style w:type="character" w:customStyle="1" w:styleId="KopfzeileZchn">
+    <w:name w:val="Kopfzeile Zchn"/>
+    <w:basedOn w:val="Absatz-Standardschriftart"/>
+    <w:link w:val="Kopfzeile"/>
     <w:uiPriority w:val="99"/>
     <w:rsid w:val="000E167D"/>
   </w:style>
-  <w:style w:type="paragraph" w:styleId="Footer">
+  <w:style w:type="paragraph" w:styleId="Fuzeile">
     <w:name w:val="footer"/>
-    <w:basedOn w:val="Normal"/>
-    <w:link w:val="FooterChar"/>
+    <w:basedOn w:val="Standard"/>
+    <w:link w:val="FuzeileZchn"/>
     <w:uiPriority w:val="99"/>
     <w:unhideWhenUsed/>
     <w:rsid w:val="000E167D"/>
@@ -14219,17 +13857,17 @@
       <w:spacing w:after="0" w:line="240" w:lineRule="auto"/>
     </w:pPr>
   </w:style>
-  <w:style w:type="character" w:customStyle="1" w:styleId="FooterChar">
-    <w:name w:val="Footer Char"/>
-    <w:basedOn w:val="DefaultParagraphFont"/>
-    <w:link w:val="Footer"/>
+  <w:style w:type="character" w:customStyle="1" w:styleId="FuzeileZchn">
+    <w:name w:val="Fußzeile Zchn"/>
+    <w:basedOn w:val="Absatz-Standardschriftart"/>
+    <w:link w:val="Fuzeile"/>
     <w:uiPriority w:val="99"/>
     <w:rsid w:val="000E167D"/>
   </w:style>
-  <w:style w:type="paragraph" w:styleId="TOCHeading">
+  <w:style w:type="paragraph" w:styleId="Inhaltsverzeichnisberschrift">
     <w:name w:val="TOC Heading"/>
-    <w:basedOn w:val="Heading1"/>
-    <w:next w:val="Normal"/>
+    <w:basedOn w:val="berschrift1"/>
+    <w:next w:val="Standard"/>
     <w:uiPriority w:val="39"/>
     <w:unhideWhenUsed/>
     <w:qFormat/>
@@ -14238,10 +13876,10 @@
       <w:outlineLvl w:val="9"/>
     </w:pPr>
   </w:style>
-  <w:style w:type="paragraph" w:styleId="TOC1">
+  <w:style w:type="paragraph" w:styleId="Verzeichnis1">
     <w:name w:val="toc 1"/>
-    <w:basedOn w:val="Normal"/>
-    <w:next w:val="Normal"/>
+    <w:basedOn w:val="Standard"/>
+    <w:next w:val="Standard"/>
     <w:autoRedefine/>
     <w:uiPriority w:val="39"/>
     <w:unhideWhenUsed/>
@@ -14253,10 +13891,10 @@
       <w:spacing w:after="100"/>
     </w:pPr>
   </w:style>
-  <w:style w:type="paragraph" w:styleId="TOC2">
+  <w:style w:type="paragraph" w:styleId="Verzeichnis2">
     <w:name w:val="toc 2"/>
-    <w:basedOn w:val="Normal"/>
-    <w:next w:val="Normal"/>
+    <w:basedOn w:val="Standard"/>
+    <w:next w:val="Standard"/>
     <w:autoRedefine/>
     <w:uiPriority w:val="39"/>
     <w:unhideWhenUsed/>
@@ -14266,10 +13904,10 @@
       <w:ind w:left="220"/>
     </w:pPr>
   </w:style>
-  <w:style w:type="character" w:customStyle="1" w:styleId="Heading3Char">
-    <w:name w:val="Heading 3 Char"/>
-    <w:basedOn w:val="DefaultParagraphFont"/>
-    <w:link w:val="Heading3"/>
+  <w:style w:type="character" w:customStyle="1" w:styleId="berschrift3Zchn">
+    <w:name w:val="Überschrift 3 Zchn"/>
+    <w:basedOn w:val="Absatz-Standardschriftart"/>
+    <w:link w:val="berschrift3"/>
     <w:uiPriority w:val="9"/>
     <w:rsid w:val="004410AA"/>
     <w:rPr>
@@ -14278,10 +13916,10 @@
       <w:spacing w:val="15"/>
     </w:rPr>
   </w:style>
-  <w:style w:type="character" w:customStyle="1" w:styleId="Heading4Char">
-    <w:name w:val="Heading 4 Char"/>
-    <w:basedOn w:val="DefaultParagraphFont"/>
-    <w:link w:val="Heading4"/>
+  <w:style w:type="character" w:customStyle="1" w:styleId="berschrift4Zchn">
+    <w:name w:val="Überschrift 4 Zchn"/>
+    <w:basedOn w:val="Absatz-Standardschriftart"/>
+    <w:link w:val="berschrift4"/>
     <w:uiPriority w:val="9"/>
     <w:semiHidden/>
     <w:rsid w:val="004410AA"/>
@@ -14291,10 +13929,10 @@
       <w:spacing w:val="10"/>
     </w:rPr>
   </w:style>
-  <w:style w:type="character" w:customStyle="1" w:styleId="Heading5Char">
-    <w:name w:val="Heading 5 Char"/>
-    <w:basedOn w:val="DefaultParagraphFont"/>
-    <w:link w:val="Heading5"/>
+  <w:style w:type="character" w:customStyle="1" w:styleId="berschrift5Zchn">
+    <w:name w:val="Überschrift 5 Zchn"/>
+    <w:basedOn w:val="Absatz-Standardschriftart"/>
+    <w:link w:val="berschrift5"/>
     <w:uiPriority w:val="9"/>
     <w:semiHidden/>
     <w:rsid w:val="004410AA"/>
@@ -14304,10 +13942,10 @@
       <w:spacing w:val="10"/>
     </w:rPr>
   </w:style>
-  <w:style w:type="character" w:customStyle="1" w:styleId="Heading6Char">
-    <w:name w:val="Heading 6 Char"/>
-    <w:basedOn w:val="DefaultParagraphFont"/>
-    <w:link w:val="Heading6"/>
+  <w:style w:type="character" w:customStyle="1" w:styleId="berschrift6Zchn">
+    <w:name w:val="Überschrift 6 Zchn"/>
+    <w:basedOn w:val="Absatz-Standardschriftart"/>
+    <w:link w:val="berschrift6"/>
     <w:uiPriority w:val="9"/>
     <w:semiHidden/>
     <w:rsid w:val="004410AA"/>
@@ -14317,10 +13955,10 @@
       <w:spacing w:val="10"/>
     </w:rPr>
   </w:style>
-  <w:style w:type="character" w:customStyle="1" w:styleId="Heading7Char">
-    <w:name w:val="Heading 7 Char"/>
-    <w:basedOn w:val="DefaultParagraphFont"/>
-    <w:link w:val="Heading7"/>
+  <w:style w:type="character" w:customStyle="1" w:styleId="berschrift7Zchn">
+    <w:name w:val="Überschrift 7 Zchn"/>
+    <w:basedOn w:val="Absatz-Standardschriftart"/>
+    <w:link w:val="berschrift7"/>
     <w:uiPriority w:val="9"/>
     <w:semiHidden/>
     <w:rsid w:val="004410AA"/>
@@ -14330,10 +13968,10 @@
       <w:spacing w:val="10"/>
     </w:rPr>
   </w:style>
-  <w:style w:type="character" w:customStyle="1" w:styleId="Heading8Char">
-    <w:name w:val="Heading 8 Char"/>
-    <w:basedOn w:val="DefaultParagraphFont"/>
-    <w:link w:val="Heading8"/>
+  <w:style w:type="character" w:customStyle="1" w:styleId="berschrift8Zchn">
+    <w:name w:val="Überschrift 8 Zchn"/>
+    <w:basedOn w:val="Absatz-Standardschriftart"/>
+    <w:link w:val="berschrift8"/>
     <w:uiPriority w:val="9"/>
     <w:semiHidden/>
     <w:rsid w:val="004410AA"/>
@@ -14344,10 +13982,10 @@
       <w:szCs w:val="18"/>
     </w:rPr>
   </w:style>
-  <w:style w:type="character" w:customStyle="1" w:styleId="Heading9Char">
-    <w:name w:val="Heading 9 Char"/>
-    <w:basedOn w:val="DefaultParagraphFont"/>
-    <w:link w:val="Heading9"/>
+  <w:style w:type="character" w:customStyle="1" w:styleId="berschrift9Zchn">
+    <w:name w:val="Überschrift 9 Zchn"/>
+    <w:basedOn w:val="Absatz-Standardschriftart"/>
+    <w:link w:val="berschrift9"/>
     <w:uiPriority w:val="9"/>
     <w:semiHidden/>
     <w:rsid w:val="004410AA"/>
@@ -14360,11 +13998,11 @@
       <w:szCs w:val="18"/>
     </w:rPr>
   </w:style>
-  <w:style w:type="paragraph" w:styleId="Subtitle">
+  <w:style w:type="paragraph" w:styleId="Untertitel">
     <w:name w:val="Subtitle"/>
-    <w:basedOn w:val="Normal"/>
-    <w:next w:val="Normal"/>
-    <w:link w:val="SubtitleChar"/>
+    <w:basedOn w:val="Standard"/>
+    <w:next w:val="Standard"/>
+    <w:link w:val="UntertitelZchn"/>
     <w:uiPriority w:val="11"/>
     <w:qFormat/>
     <w:rsid w:val="004410AA"/>
@@ -14379,10 +14017,10 @@
       <w:szCs w:val="21"/>
     </w:rPr>
   </w:style>
-  <w:style w:type="character" w:customStyle="1" w:styleId="SubtitleChar">
-    <w:name w:val="Subtitle Char"/>
-    <w:basedOn w:val="DefaultParagraphFont"/>
-    <w:link w:val="Subtitle"/>
+  <w:style w:type="character" w:customStyle="1" w:styleId="UntertitelZchn">
+    <w:name w:val="Untertitel Zchn"/>
+    <w:basedOn w:val="Absatz-Standardschriftart"/>
+    <w:link w:val="Untertitel"/>
     <w:uiPriority w:val="11"/>
     <w:rsid w:val="004410AA"/>
     <w:rPr>
@@ -14393,7 +14031,7 @@
       <w:szCs w:val="21"/>
     </w:rPr>
   </w:style>
-  <w:style w:type="character" w:styleId="Strong">
+  <w:style w:type="character" w:styleId="Fett">
     <w:name w:val="Strong"/>
     <w:uiPriority w:val="22"/>
     <w:qFormat/>
@@ -14403,7 +14041,7 @@
       <w:bCs/>
     </w:rPr>
   </w:style>
-  <w:style w:type="character" w:styleId="Emphasis">
+  <w:style w:type="character" w:styleId="Hervorhebung">
     <w:name w:val="Emphasis"/>
     <w:uiPriority w:val="20"/>
     <w:qFormat/>
@@ -14414,9 +14052,9 @@
       <w:spacing w:val="5"/>
     </w:rPr>
   </w:style>
-  <w:style w:type="paragraph" w:styleId="NoSpacing">
+  <w:style w:type="paragraph" w:styleId="KeinLeerraum">
     <w:name w:val="No Spacing"/>
-    <w:link w:val="NoSpacingChar"/>
+    <w:link w:val="KeinLeerraumZchn"/>
     <w:uiPriority w:val="1"/>
     <w:qFormat/>
     <w:rsid w:val="004410AA"/>
@@ -14424,11 +14062,11 @@
       <w:spacing w:after="0" w:line="240" w:lineRule="auto"/>
     </w:pPr>
   </w:style>
-  <w:style w:type="paragraph" w:styleId="Quote">
+  <w:style w:type="paragraph" w:styleId="Zitat">
     <w:name w:val="Quote"/>
-    <w:basedOn w:val="Normal"/>
-    <w:next w:val="Normal"/>
-    <w:link w:val="QuoteChar"/>
+    <w:basedOn w:val="Standard"/>
+    <w:next w:val="Standard"/>
+    <w:link w:val="ZitatZchn"/>
     <w:uiPriority w:val="29"/>
     <w:qFormat/>
     <w:rsid w:val="004410AA"/>
@@ -14439,10 +14077,10 @@
       <w:szCs w:val="24"/>
     </w:rPr>
   </w:style>
-  <w:style w:type="character" w:customStyle="1" w:styleId="QuoteChar">
-    <w:name w:val="Quote Char"/>
-    <w:basedOn w:val="DefaultParagraphFont"/>
-    <w:link w:val="Quote"/>
+  <w:style w:type="character" w:customStyle="1" w:styleId="ZitatZchn">
+    <w:name w:val="Zitat Zchn"/>
+    <w:basedOn w:val="Absatz-Standardschriftart"/>
+    <w:link w:val="Zitat"/>
     <w:uiPriority w:val="29"/>
     <w:rsid w:val="004410AA"/>
     <w:rPr>
@@ -14452,11 +14090,11 @@
       <w:szCs w:val="24"/>
     </w:rPr>
   </w:style>
-  <w:style w:type="paragraph" w:styleId="IntenseQuote">
+  <w:style w:type="paragraph" w:styleId="IntensivesZitat">
     <w:name w:val="Intense Quote"/>
-    <w:basedOn w:val="Normal"/>
-    <w:next w:val="Normal"/>
-    <w:link w:val="IntenseQuoteChar"/>
+    <w:basedOn w:val="Standard"/>
+    <w:next w:val="Standard"/>
+    <w:link w:val="IntensivesZitatZchn"/>
     <w:uiPriority w:val="30"/>
     <w:qFormat/>
     <w:rsid w:val="004410AA"/>
@@ -14471,10 +14109,10 @@
       <w:szCs w:val="24"/>
     </w:rPr>
   </w:style>
-  <w:style w:type="character" w:customStyle="1" w:styleId="IntenseQuoteChar">
-    <w:name w:val="Intense Quote Char"/>
-    <w:basedOn w:val="DefaultParagraphFont"/>
-    <w:link w:val="IntenseQuote"/>
+  <w:style w:type="character" w:customStyle="1" w:styleId="IntensivesZitatZchn">
+    <w:name w:val="Intensives Zitat Zchn"/>
+    <w:basedOn w:val="Absatz-Standardschriftart"/>
+    <w:link w:val="IntensivesZitat"/>
     <w:uiPriority w:val="30"/>
     <w:rsid w:val="004410AA"/>
     <w:rPr>
@@ -14483,7 +14121,7 @@
       <w:szCs w:val="24"/>
     </w:rPr>
   </w:style>
-  <w:style w:type="character" w:styleId="SubtleEmphasis">
+  <w:style w:type="character" w:styleId="SchwacheHervorhebung">
     <w:name w:val="Subtle Emphasis"/>
     <w:uiPriority w:val="19"/>
     <w:qFormat/>
@@ -14494,7 +14132,7 @@
       <w:color w:val="1F3763" w:themeColor="accent1" w:themeShade="7F"/>
     </w:rPr>
   </w:style>
-  <w:style w:type="character" w:styleId="IntenseEmphasis">
+  <w:style w:type="character" w:styleId="IntensiveHervorhebung">
     <w:name w:val="Intense Emphasis"/>
     <w:uiPriority w:val="21"/>
     <w:qFormat/>
@@ -14507,7 +14145,7 @@
       <w:spacing w:val="10"/>
     </w:rPr>
   </w:style>
-  <w:style w:type="character" w:styleId="SubtleReference">
+  <w:style w:type="character" w:styleId="SchwacherVerweis">
     <w:name w:val="Subtle Reference"/>
     <w:uiPriority w:val="31"/>
     <w:qFormat/>
@@ -14518,7 +14156,7 @@
       <w:color w:val="4472C4" w:themeColor="accent1"/>
     </w:rPr>
   </w:style>
-  <w:style w:type="character" w:styleId="IntenseReference">
+  <w:style w:type="character" w:styleId="IntensiverVerweis">
     <w:name w:val="Intense Reference"/>
     <w:uiPriority w:val="32"/>
     <w:qFormat/>
@@ -14532,7 +14170,7 @@
       <w:color w:val="4472C4" w:themeColor="accent1"/>
     </w:rPr>
   </w:style>
-  <w:style w:type="character" w:styleId="BookTitle">
+  <w:style w:type="character" w:styleId="Buchtitel">
     <w:name w:val="Book Title"/>
     <w:uiPriority w:val="33"/>
     <w:qFormat/>
@@ -14545,17 +14183,17 @@
       <w:spacing w:val="0"/>
     </w:rPr>
   </w:style>
-  <w:style w:type="character" w:customStyle="1" w:styleId="NoSpacingChar">
-    <w:name w:val="No Spacing Char"/>
-    <w:basedOn w:val="DefaultParagraphFont"/>
-    <w:link w:val="NoSpacing"/>
+  <w:style w:type="character" w:customStyle="1" w:styleId="KeinLeerraumZchn">
+    <w:name w:val="Kein Leerraum Zchn"/>
+    <w:basedOn w:val="Absatz-Standardschriftart"/>
+    <w:link w:val="KeinLeerraum"/>
     <w:uiPriority w:val="1"/>
     <w:rsid w:val="00674F1D"/>
   </w:style>
-  <w:style w:type="paragraph" w:styleId="TOC3">
+  <w:style w:type="paragraph" w:styleId="Verzeichnis3">
     <w:name w:val="toc 3"/>
-    <w:basedOn w:val="Normal"/>
-    <w:next w:val="Normal"/>
+    <w:basedOn w:val="Standard"/>
+    <w:next w:val="Standard"/>
     <w:autoRedefine/>
     <w:uiPriority w:val="39"/>
     <w:unhideWhenUsed/>
@@ -14565,7 +14203,7 @@
       <w:ind w:left="400"/>
     </w:pPr>
   </w:style>
-  <w:style w:type="paragraph" w:styleId="Revision">
+  <w:style w:type="paragraph" w:styleId="berarbeitung">
     <w:name w:val="Revision"/>
     <w:hidden/>
     <w:uiPriority w:val="99"/>
@@ -14575,10 +14213,10 @@
       <w:spacing w:before="0" w:after="0" w:line="240" w:lineRule="auto"/>
     </w:pPr>
   </w:style>
-  <w:style w:type="paragraph" w:styleId="BalloonText">
+  <w:style w:type="paragraph" w:styleId="Sprechblasentext">
     <w:name w:val="Balloon Text"/>
-    <w:basedOn w:val="Normal"/>
-    <w:link w:val="BalloonTextChar"/>
+    <w:basedOn w:val="Standard"/>
+    <w:link w:val="SprechblasentextZchn"/>
     <w:uiPriority w:val="99"/>
     <w:semiHidden/>
     <w:unhideWhenUsed/>
@@ -14592,10 +14230,10 @@
       <w:szCs w:val="18"/>
     </w:rPr>
   </w:style>
-  <w:style w:type="character" w:customStyle="1" w:styleId="BalloonTextChar">
-    <w:name w:val="Balloon Text Char"/>
-    <w:basedOn w:val="DefaultParagraphFont"/>
-    <w:link w:val="BalloonText"/>
+  <w:style w:type="character" w:customStyle="1" w:styleId="SprechblasentextZchn">
+    <w:name w:val="Sprechblasentext Zchn"/>
+    <w:basedOn w:val="Absatz-Standardschriftart"/>
+    <w:link w:val="Sprechblasentext"/>
     <w:uiPriority w:val="99"/>
     <w:semiHidden/>
     <w:rsid w:val="007046A0"/>
@@ -14927,7 +14565,7 @@
 </file>
 
 <file path=customXml/itemProps2.xml><?xml version="1.0" encoding="utf-8"?>
-<ds:datastoreItem xmlns:ds="http://schemas.openxmlformats.org/officeDocument/2006/customXml" ds:itemID="{BE8A39ED-EEE4-4115-9CC6-D6FE008EF7B9}">
+<ds:datastoreItem xmlns:ds="http://schemas.openxmlformats.org/officeDocument/2006/customXml" ds:itemID="{30D058EC-C23F-43CF-9227-148F3DF9F7FA}">
   <ds:schemaRefs>
     <ds:schemaRef ds:uri="http://schemas.openxmlformats.org/officeDocument/2006/bibliography"/>
   </ds:schemaRefs>

</xml_diff>